<commit_message>
Part 4 is done.
Also:

submission.py:
Moved the method that checks if a state is terminal to the base
MultiAgentSearchAgent class so all derived class have access to it.

helper_scripts/test_alpha_beta_agent.sh:
Created a similar test for MinimaxAgent.

helper_scripts/test_all.py:
Added the alpha beta part to it.

Signed-off-by: Yoni Bettan <ybettan@redhat.com>
</commit_message>
<xml_diff>
--- a/hw2/hw2.docx
+++ b/hw2/hw2.docx
@@ -740,7 +740,7 @@
           <v:shape id="_x0000_i1025" type="#_x0000_t75" style="width:542.8pt;height:53.45pt" o:ole="">
             <v:imagedata r:id="rId10" o:title=""/>
           </v:shape>
-          <o:OLEObject Type="Embed" ProgID="Equation.DSMT4" ShapeID="_x0000_i1025" DrawAspect="Content" ObjectID="_1606844783" r:id="rId11"/>
+          <o:OLEObject Type="Embed" ProgID="Equation.DSMT4" ShapeID="_x0000_i1025" DrawAspect="Content" ObjectID="_1606898202" r:id="rId11"/>
         </w:object>
       </w:r>
       <w:r>
@@ -2813,12 +2813,747 @@
           <w:rtl/>
         </w:rPr>
       </w:pPr>
+    </w:p>
+    <w:p>
+      <w:pPr>
+        <w:bidi/>
+        <w:rPr>
+          <w:rtl/>
+        </w:rPr>
+      </w:pPr>
+    </w:p>
+    <w:p>
+      <w:pPr>
+        <w:pStyle w:val="1"/>
+        <w:bidi/>
+        <w:rPr>
+          <w:b/>
+          <w:bCs/>
+          <w:rtl/>
+        </w:rPr>
+      </w:pPr>
+      <w:r>
+        <w:rPr>
+          <w:rFonts w:hint="cs"/>
+          <w:b/>
+          <w:bCs/>
+          <w:rtl/>
+        </w:rPr>
+        <w:lastRenderedPageBreak/>
+        <w:t>חלק ד'</w:t>
+      </w:r>
+    </w:p>
+    <w:p>
+      <w:pPr>
+        <w:pStyle w:val="1"/>
+        <w:bidi/>
+        <w:rPr>
+          <w:rFonts w:asciiTheme="majorBidi" w:hAnsiTheme="majorBidi"/>
+          <w:rtl/>
+        </w:rPr>
+      </w:pPr>
+      <w:r>
+        <w:rPr>
+          <w:rFonts w:asciiTheme="majorBidi" w:hAnsiTheme="majorBidi"/>
+          <w:rtl/>
+        </w:rPr>
+        <w:t xml:space="preserve">סעיף </w:t>
+      </w:r>
+      <w:r>
+        <w:rPr>
+          <w:rFonts w:asciiTheme="majorBidi" w:hAnsiTheme="majorBidi" w:hint="cs"/>
+          <w:rtl/>
+        </w:rPr>
+        <w:t>1</w:t>
+      </w:r>
+      <w:r>
+        <w:rPr>
+          <w:rFonts w:asciiTheme="majorBidi" w:hAnsiTheme="majorBidi"/>
+          <w:rtl/>
+        </w:rPr>
+        <w:t>:</w:t>
+      </w:r>
+    </w:p>
+    <w:p>
+      <w:pPr>
+        <w:bidi/>
+        <w:rPr>
+          <w:rtl/>
+        </w:rPr>
+      </w:pPr>
+      <w:r>
+        <w:rPr>
+          <w:rFonts w:hint="cs"/>
+          <w:rtl/>
+        </w:rPr>
+        <w:t xml:space="preserve">לא, רק </w:t>
+      </w:r>
+      <w:proofErr w:type="spellStart"/>
+      <w:r>
+        <w:rPr>
+          <w:rFonts w:hint="cs"/>
+          <w:rtl/>
+        </w:rPr>
+        <w:t>פקמן</w:t>
+      </w:r>
+      <w:proofErr w:type="spellEnd"/>
+      <w:r>
+        <w:rPr>
+          <w:rFonts w:hint="cs"/>
+          <w:rtl/>
+        </w:rPr>
+        <w:t xml:space="preserve"> נחשב כצומת מקסימום ולכן נכנס לחלק הראשון של התנאי ואילו כל שאר הרוחות נחשבות לצמתי מינימום ולכן נכנסים לחלק השני של התנאי באלגוריתם.</w:t>
+      </w:r>
+    </w:p>
+    <w:p>
+      <w:pPr>
+        <w:pStyle w:val="a3"/>
+        <w:numPr>
+          <w:ilvl w:val="0"/>
+          <w:numId w:val="23"/>
+        </w:numPr>
+        <w:bidi/>
+        <w:rPr>
+          <w:rFonts w:eastAsiaTheme="minorEastAsia"/>
+          <w:rtl/>
+        </w:rPr>
+      </w:pPr>
+      <w:r>
+        <w:rPr>
+          <w:rFonts w:hint="cs"/>
+          <w:rtl/>
+        </w:rPr>
+        <w:t xml:space="preserve">גיזום </w:t>
+      </w:r>
+      <m:oMath>
+        <m:r>
+          <w:rPr>
+            <w:rFonts w:ascii="Cambria Math" w:hAnsi="Cambria Math" w:hint="eastAsia"/>
+          </w:rPr>
+          <m:t>α</m:t>
+        </m:r>
+      </m:oMath>
+      <w:r>
+        <w:rPr>
+          <w:rFonts w:eastAsiaTheme="minorEastAsia" w:hint="cs"/>
+          <w:rtl/>
+        </w:rPr>
+        <w:t>:</w:t>
+      </w:r>
+    </w:p>
+    <w:p>
+      <w:pPr>
+        <w:pStyle w:val="a3"/>
+        <w:numPr>
+          <w:ilvl w:val="0"/>
+          <w:numId w:val="24"/>
+        </w:numPr>
+        <w:bidi/>
+        <w:rPr>
+          <w:rFonts w:eastAsiaTheme="minorEastAsia"/>
+        </w:rPr>
+      </w:pPr>
+      <w:r>
+        <w:rPr>
+          <w:rFonts w:hint="cs"/>
+          <w:rtl/>
+        </w:rPr>
+        <w:t xml:space="preserve">בפיתוח צומת מינימום </w:t>
+      </w:r>
+      <m:oMath>
+        <m:r>
+          <w:rPr>
+            <w:rFonts w:ascii="Cambria Math" w:hAnsi="Cambria Math"/>
+          </w:rPr>
+          <m:t>s</m:t>
+        </m:r>
+      </m:oMath>
+      <w:r>
+        <w:rPr>
+          <w:rFonts w:hint="cs"/>
+          <w:rtl/>
+        </w:rPr>
+        <w:t xml:space="preserve">, אם אחד הבנים שלו מניב ערך קטן מ- </w:t>
+      </w:r>
+      <m:oMath>
+        <m:r>
+          <w:rPr>
+            <w:rFonts w:ascii="Cambria Math" w:hAnsi="Cambria Math" w:hint="eastAsia"/>
+          </w:rPr>
+          <m:t>α</m:t>
+        </m:r>
+      </m:oMath>
+      <w:r>
+        <w:rPr>
+          <w:rFonts w:eastAsiaTheme="minorEastAsia" w:hint="cs"/>
+          <w:rtl/>
+        </w:rPr>
+        <w:t xml:space="preserve"> אזי מובטח כי </w:t>
+      </w:r>
+      <m:oMath>
+        <m:r>
+          <w:rPr>
+            <w:rFonts w:ascii="Cambria Math" w:eastAsiaTheme="minorEastAsia" w:hAnsi="Cambria Math"/>
+          </w:rPr>
+          <m:t>minimax(s)≤α</m:t>
+        </m:r>
+      </m:oMath>
+      <w:r>
+        <w:rPr>
+          <w:rFonts w:eastAsiaTheme="minorEastAsia" w:hint="cs"/>
+          <w:rtl/>
+        </w:rPr>
+        <w:t xml:space="preserve"> ולכן ענף זה י</w:t>
+      </w:r>
+      <w:r>
+        <w:rPr>
+          <w:rFonts w:eastAsiaTheme="minorEastAsia" w:hint="cs"/>
+          <w:rtl/>
+        </w:rPr>
+        <w:t>י</w:t>
+      </w:r>
+      <w:r>
+        <w:rPr>
+          <w:rFonts w:eastAsiaTheme="minorEastAsia" w:hint="cs"/>
+          <w:rtl/>
+        </w:rPr>
+        <w:t>גזם בדיוק כמו במבנה עץ המכיל שכבת מינימום יחידה לכל שכבת מקסימום.</w:t>
+      </w:r>
+    </w:p>
+    <w:p>
+      <w:pPr>
+        <w:pStyle w:val="a3"/>
+        <w:bidi/>
+        <w:ind w:left="1080"/>
+        <w:rPr>
+          <w:rFonts w:eastAsiaTheme="minorEastAsia"/>
+          <w:rtl/>
+        </w:rPr>
+      </w:pPr>
+    </w:p>
+    <w:p>
+      <w:pPr>
+        <w:pStyle w:val="a3"/>
+        <w:numPr>
+          <w:ilvl w:val="0"/>
+          <w:numId w:val="23"/>
+        </w:numPr>
+        <w:bidi/>
+        <w:rPr>
+          <w:rFonts w:eastAsiaTheme="minorEastAsia"/>
+          <w:rtl/>
+        </w:rPr>
+      </w:pPr>
+      <w:r>
+        <w:rPr>
+          <w:rFonts w:hint="cs"/>
+          <w:rtl/>
+        </w:rPr>
+        <w:t xml:space="preserve">גיזום </w:t>
+      </w:r>
+      <m:oMath>
+        <m:r>
+          <w:rPr>
+            <w:rFonts w:ascii="Cambria Math" w:hAnsi="Cambria Math" w:cs="Cambria Math" w:hint="cs"/>
+            <w:rtl/>
+          </w:rPr>
+          <m:t>β</m:t>
+        </m:r>
+      </m:oMath>
+      <w:r>
+        <w:rPr>
+          <w:rFonts w:eastAsiaTheme="minorEastAsia" w:hint="cs"/>
+          <w:rtl/>
+        </w:rPr>
+        <w:t>:</w:t>
+      </w:r>
+    </w:p>
+    <w:p>
+      <w:pPr>
+        <w:pStyle w:val="a3"/>
+        <w:numPr>
+          <w:ilvl w:val="0"/>
+          <w:numId w:val="24"/>
+        </w:numPr>
+        <w:bidi/>
+        <w:rPr>
+          <w:rFonts w:eastAsiaTheme="minorEastAsia"/>
+        </w:rPr>
+      </w:pPr>
+      <w:r>
+        <w:rPr>
+          <w:rFonts w:hint="cs"/>
+          <w:rtl/>
+        </w:rPr>
+        <w:t xml:space="preserve">בפיתוח </w:t>
+      </w:r>
+      <w:r>
+        <w:rPr>
+          <w:rFonts w:hint="cs"/>
+          <w:rtl/>
+        </w:rPr>
+        <w:t xml:space="preserve">צומת </w:t>
+      </w:r>
+      <w:r>
+        <w:rPr>
+          <w:rFonts w:hint="cs"/>
+          <w:rtl/>
+        </w:rPr>
+        <w:t>מקסימום</w:t>
+      </w:r>
+      <w:r>
+        <w:rPr>
+          <w:rFonts w:hint="cs"/>
+          <w:rtl/>
+        </w:rPr>
+        <w:t xml:space="preserve"> </w:t>
+      </w:r>
+      <m:oMath>
+        <m:r>
+          <w:rPr>
+            <w:rFonts w:ascii="Cambria Math" w:hAnsi="Cambria Math"/>
+          </w:rPr>
+          <m:t>s</m:t>
+        </m:r>
+      </m:oMath>
+      <w:r>
+        <w:rPr>
+          <w:rFonts w:hint="cs"/>
+          <w:rtl/>
+        </w:rPr>
+        <w:t xml:space="preserve">, אם אחד הבנים שלו מניב ערך </w:t>
+      </w:r>
+      <w:r>
+        <w:rPr>
+          <w:rFonts w:hint="cs"/>
+          <w:rtl/>
+        </w:rPr>
+        <w:t>גדול</w:t>
+      </w:r>
+      <w:r>
+        <w:rPr>
+          <w:rFonts w:hint="cs"/>
+          <w:rtl/>
+        </w:rPr>
+        <w:t xml:space="preserve"> מ- </w:t>
+      </w:r>
+      <m:oMath>
+        <m:r>
+          <w:rPr>
+            <w:rFonts w:ascii="Cambria Math" w:hAnsi="Cambria Math" w:hint="eastAsia"/>
+          </w:rPr>
+          <m:t>β</m:t>
+        </m:r>
+      </m:oMath>
+      <w:r>
+        <w:rPr>
+          <w:rFonts w:eastAsiaTheme="minorEastAsia" w:hint="cs"/>
+          <w:rtl/>
+        </w:rPr>
+        <w:t xml:space="preserve"> אזי מובטח כי </w:t>
+      </w:r>
+      <m:oMath>
+        <m:r>
+          <w:rPr>
+            <w:rFonts w:ascii="Cambria Math" w:eastAsiaTheme="minorEastAsia" w:hAnsi="Cambria Math"/>
+          </w:rPr>
+          <m:t>minimax(s)</m:t>
+        </m:r>
+        <m:r>
+          <w:rPr>
+            <w:rFonts w:ascii="Cambria Math" w:eastAsiaTheme="minorEastAsia" w:hAnsi="Cambria Math"/>
+          </w:rPr>
+          <m:t>≥β</m:t>
+        </m:r>
+      </m:oMath>
+      <w:r>
+        <w:rPr>
+          <w:rFonts w:eastAsiaTheme="minorEastAsia" w:hint="cs"/>
+          <w:rtl/>
+        </w:rPr>
+        <w:t xml:space="preserve"> ולכן ענף זה י</w:t>
+      </w:r>
+      <w:proofErr w:type="spellStart"/>
+      <w:r>
+        <w:rPr>
+          <w:rFonts w:eastAsiaTheme="minorEastAsia" w:hint="cs"/>
+          <w:rtl/>
+        </w:rPr>
+        <w:t>י</w:t>
+      </w:r>
+      <w:r>
+        <w:rPr>
+          <w:rFonts w:eastAsiaTheme="minorEastAsia" w:hint="cs"/>
+          <w:rtl/>
+        </w:rPr>
+        <w:t>גזם</w:t>
+      </w:r>
+      <w:proofErr w:type="spellEnd"/>
+      <w:r>
+        <w:rPr>
+          <w:rFonts w:eastAsiaTheme="minorEastAsia" w:hint="cs"/>
+          <w:rtl/>
+        </w:rPr>
+        <w:t xml:space="preserve"> בדיוק כמו במבנה עץ המכיל שכבת מינימום יחידה לכל שכבת מקסימום.</w:t>
+      </w:r>
+    </w:p>
+    <w:p>
+      <w:pPr>
+        <w:bidi/>
+        <w:rPr>
+          <w:rtl/>
+        </w:rPr>
+      </w:pPr>
+    </w:p>
+    <w:p>
+      <w:pPr>
+        <w:bidi/>
+        <w:rPr>
+          <w:rtl/>
+        </w:rPr>
+      </w:pPr>
+      <w:r>
+        <w:rPr>
+          <w:rFonts w:hint="cs"/>
+          <w:rtl/>
+        </w:rPr>
+        <w:t xml:space="preserve">סה"כ אופן פעולת הגיזום אינו משתנה ולכן מבנה העץ החדש שהגדרנו אינו משפיע על האלגוריתם אלפא-ביתא. </w:t>
+      </w:r>
+    </w:p>
+    <w:p>
+      <w:pPr>
+        <w:pStyle w:val="1"/>
+        <w:bidi/>
+        <w:rPr>
+          <w:rFonts w:asciiTheme="majorBidi" w:hAnsiTheme="majorBidi"/>
+          <w:rtl/>
+        </w:rPr>
+      </w:pPr>
+    </w:p>
+    <w:p>
+      <w:pPr>
+        <w:pStyle w:val="1"/>
+        <w:bidi/>
+        <w:rPr>
+          <w:rFonts w:asciiTheme="majorBidi" w:hAnsiTheme="majorBidi"/>
+          <w:rtl/>
+        </w:rPr>
+      </w:pPr>
+      <w:r>
+        <w:rPr>
+          <w:rFonts w:asciiTheme="majorBidi" w:hAnsiTheme="majorBidi"/>
+          <w:rtl/>
+        </w:rPr>
+        <w:t xml:space="preserve">סעיף </w:t>
+      </w:r>
+      <w:r>
+        <w:rPr>
+          <w:rFonts w:asciiTheme="majorBidi" w:hAnsiTheme="majorBidi" w:hint="cs"/>
+          <w:rtl/>
+        </w:rPr>
+        <w:t>2</w:t>
+      </w:r>
+      <w:r>
+        <w:rPr>
+          <w:rFonts w:asciiTheme="majorBidi" w:hAnsiTheme="majorBidi"/>
+          <w:rtl/>
+        </w:rPr>
+        <w:t>:</w:t>
+      </w:r>
+    </w:p>
+    <w:p>
+      <w:pPr>
+        <w:bidi/>
+        <w:rPr>
+          <w:rtl/>
+        </w:rPr>
+      </w:pPr>
+      <w:r>
+        <w:rPr>
+          <w:rFonts w:hint="cs"/>
+          <w:rtl/>
+        </w:rPr>
+        <w:t>בקוד</w:t>
+      </w:r>
+    </w:p>
+    <w:p>
+      <w:pPr>
+        <w:bidi/>
+        <w:rPr>
+          <w:rtl/>
+        </w:rPr>
+      </w:pPr>
+    </w:p>
+    <w:p>
+      <w:pPr>
+        <w:pStyle w:val="1"/>
+        <w:bidi/>
+        <w:rPr>
+          <w:rFonts w:asciiTheme="majorBidi" w:hAnsiTheme="majorBidi"/>
+          <w:rtl/>
+        </w:rPr>
+      </w:pPr>
+      <w:r>
+        <w:rPr>
+          <w:rFonts w:asciiTheme="majorBidi" w:hAnsiTheme="majorBidi"/>
+          <w:rtl/>
+        </w:rPr>
+        <w:t xml:space="preserve">סעיף </w:t>
+      </w:r>
+      <w:r>
+        <w:rPr>
+          <w:rFonts w:asciiTheme="majorBidi" w:hAnsiTheme="majorBidi" w:hint="cs"/>
+          <w:rtl/>
+        </w:rPr>
+        <w:t>3</w:t>
+      </w:r>
+      <w:r>
+        <w:rPr>
+          <w:rFonts w:asciiTheme="majorBidi" w:hAnsiTheme="majorBidi"/>
+          <w:rtl/>
+        </w:rPr>
+        <w:t>:</w:t>
+      </w:r>
+    </w:p>
+    <w:p>
+      <w:pPr>
+        <w:pStyle w:val="a3"/>
+        <w:numPr>
+          <w:ilvl w:val="0"/>
+          <w:numId w:val="25"/>
+        </w:numPr>
+        <w:bidi/>
+      </w:pPr>
+    </w:p>
+    <w:p>
+      <w:pPr>
+        <w:pStyle w:val="a3"/>
+        <w:bidi/>
+        <w:rPr>
+          <w:rtl/>
+        </w:rPr>
+      </w:pPr>
+      <w:r>
+        <w:rPr>
+          <w:rFonts w:hint="cs"/>
+          <w:rtl/>
+        </w:rPr>
+        <w:t>כן</w:t>
+      </w:r>
+      <w:r>
+        <w:rPr>
+          <w:rFonts w:hint="cs"/>
+          <w:rtl/>
+        </w:rPr>
+        <w:t>.</w:t>
+      </w:r>
+    </w:p>
+    <w:p>
+      <w:pPr>
+        <w:pStyle w:val="a3"/>
+        <w:bidi/>
+        <w:rPr>
+          <w:rtl/>
+        </w:rPr>
+      </w:pPr>
+      <w:r>
+        <w:rPr>
+          <w:rFonts w:hint="cs"/>
+          <w:rtl/>
+        </w:rPr>
+        <w:t>כיוון שאנו ממיניים את הבנים בעזרת ההיוריסטיקה אנו בעצם מתקרבים לגיזום האופטימלי (במקרה של היוריסטיקה מושלמת היינו מקבלים גיזום אופטימלי) ולכן יתבצעו יותר גיזומים, משמע פחות פיתוחים ולכן זמן חישוב קצר יותר.</w:t>
+      </w:r>
+    </w:p>
+    <w:p>
+      <w:pPr>
+        <w:pStyle w:val="a3"/>
+        <w:bidi/>
+        <w:rPr>
+          <w:rtl/>
+        </w:rPr>
+      </w:pPr>
+    </w:p>
+    <w:p>
+      <w:pPr>
+        <w:pStyle w:val="a3"/>
+        <w:numPr>
+          <w:ilvl w:val="0"/>
+          <w:numId w:val="25"/>
+        </w:numPr>
+        <w:bidi/>
+      </w:pPr>
       <w:bookmarkStart w:id="1" w:name="_GoBack"/>
       <w:bookmarkEnd w:id="1"/>
     </w:p>
     <w:p>
       <w:pPr>
-        <w:bidi/>
+        <w:pStyle w:val="a3"/>
+        <w:bidi/>
+        <w:rPr>
+          <w:color w:val="FF0000"/>
+        </w:rPr>
+      </w:pPr>
+      <w:r>
+        <w:rPr>
+          <w:rFonts w:hint="cs"/>
+          <w:color w:val="FF0000"/>
+          <w:rtl/>
+        </w:rPr>
+        <w:t xml:space="preserve">אם בסוף השארתי את ההיוריסטיקה לא </w:t>
+      </w:r>
+      <w:proofErr w:type="spellStart"/>
+      <w:r>
+        <w:rPr>
+          <w:rFonts w:hint="cs"/>
+          <w:color w:val="FF0000"/>
+          <w:rtl/>
+        </w:rPr>
+        <w:t>דטרמניסטית</w:t>
+      </w:r>
+      <w:proofErr w:type="spellEnd"/>
+      <w:r>
+        <w:rPr>
+          <w:rFonts w:hint="cs"/>
+          <w:color w:val="FF0000"/>
+          <w:rtl/>
+        </w:rPr>
+        <w:t xml:space="preserve"> אז לעדכן את התשובה</w:t>
+      </w:r>
+    </w:p>
+    <w:p>
+      <w:pPr>
+        <w:pStyle w:val="a3"/>
+        <w:bidi/>
+        <w:rPr>
+          <w:rtl/>
+        </w:rPr>
+      </w:pPr>
+      <w:r>
+        <w:rPr>
+          <w:rFonts w:hint="cs"/>
+          <w:rtl/>
+        </w:rPr>
+        <w:t>ברמה העקרונית לא, אך בפועל יתכנו מהלכים שונים.</w:t>
+      </w:r>
+    </w:p>
+    <w:p>
+      <w:pPr>
+        <w:pStyle w:val="a3"/>
+        <w:bidi/>
+        <w:rPr>
+          <w:rtl/>
+        </w:rPr>
+      </w:pPr>
+      <w:r>
+        <w:rPr>
+          <w:rFonts w:hint="cs"/>
+          <w:rtl/>
+        </w:rPr>
+        <w:t xml:space="preserve">לפי משפט הנכונות של אלפא-ביתא האלגוריתם מחזיר את ערך </w:t>
+      </w:r>
+      <w:proofErr w:type="spellStart"/>
+      <w:r>
+        <w:rPr>
+          <w:rFonts w:hint="cs"/>
+          <w:rtl/>
+        </w:rPr>
+        <w:t>המינימקס</w:t>
+      </w:r>
+      <w:proofErr w:type="spellEnd"/>
+      <w:r>
+        <w:rPr>
+          <w:rFonts w:hint="cs"/>
+          <w:rtl/>
+        </w:rPr>
+        <w:t xml:space="preserve"> של תת העץ שלו ולכן מובטח שהערך של כל אחד מהבנים יהיה ערך </w:t>
+      </w:r>
+      <w:proofErr w:type="spellStart"/>
+      <w:r>
+        <w:rPr>
+          <w:rFonts w:hint="cs"/>
+          <w:rtl/>
+        </w:rPr>
+        <w:t>המינימקס</w:t>
+      </w:r>
+      <w:proofErr w:type="spellEnd"/>
+      <w:r>
+        <w:rPr>
+          <w:rFonts w:hint="cs"/>
+          <w:rtl/>
+        </w:rPr>
+        <w:t xml:space="preserve"> שלו ולכן לכאורה אין שוני בין המהלכים שבוחרים הסוכנים.</w:t>
+      </w:r>
+    </w:p>
+    <w:p>
+      <w:pPr>
+        <w:pStyle w:val="a3"/>
+        <w:bidi/>
+        <w:rPr>
+          <w:rtl/>
+        </w:rPr>
+      </w:pPr>
+      <w:r>
+        <w:rPr>
+          <w:rFonts w:hint="cs"/>
+          <w:rtl/>
+        </w:rPr>
+        <w:t xml:space="preserve">כיוון שעבור בנים שונים המניבים ערך </w:t>
+      </w:r>
+      <w:proofErr w:type="spellStart"/>
+      <w:r>
+        <w:rPr>
+          <w:rFonts w:hint="cs"/>
+          <w:rtl/>
+        </w:rPr>
+        <w:t>מינימקס</w:t>
+      </w:r>
+      <w:proofErr w:type="spellEnd"/>
+      <w:r>
+        <w:rPr>
+          <w:rFonts w:hint="cs"/>
+          <w:rtl/>
+        </w:rPr>
+        <w:t xml:space="preserve"> זהה אלגוריתמי בחירת הצעד בוחרים צעד באופן רנדומלי (כך מימשנו את אלגוריתם בחירת הצעד) לכן סביר שבמקרה בו יש יותר מבן יחיד המניב ערך </w:t>
+      </w:r>
+      <w:proofErr w:type="spellStart"/>
+      <w:r>
+        <w:rPr>
+          <w:rFonts w:hint="cs"/>
+          <w:rtl/>
+        </w:rPr>
+        <w:t>מינימקס</w:t>
+      </w:r>
+      <w:proofErr w:type="spellEnd"/>
+      <w:r>
+        <w:rPr>
+          <w:rFonts w:hint="cs"/>
+          <w:rtl/>
+        </w:rPr>
+        <w:t xml:space="preserve"> מקסימלי  2 הסוכנים יפלו על ערך רנדומלי שונה ויבחרו בצעד שונה.</w:t>
+      </w:r>
+    </w:p>
+    <w:p>
+      <w:pPr>
+        <w:pStyle w:val="a3"/>
+        <w:bidi/>
+        <w:rPr>
+          <w:rtl/>
+        </w:rPr>
+      </w:pPr>
+    </w:p>
+    <w:p>
+      <w:pPr>
+        <w:bidi/>
+        <w:rPr>
+          <w:rtl/>
+        </w:rPr>
+      </w:pPr>
+    </w:p>
+    <w:p>
+      <w:pPr>
+        <w:pStyle w:val="a3"/>
+        <w:bidi/>
+        <w:ind w:left="360"/>
         <w:rPr>
           <w:rtl/>
         </w:rPr>
@@ -2841,50 +3576,17 @@
           <w:bCs/>
           <w:rtl/>
         </w:rPr>
-        <w:lastRenderedPageBreak/>
-        <w:t>חלק ד'</w:t>
-      </w:r>
-    </w:p>
-    <w:p>
-      <w:pPr>
-        <w:pStyle w:val="a3"/>
-        <w:bidi/>
-        <w:ind w:left="360"/>
-        <w:rPr>
-          <w:rtl/>
-        </w:rPr>
-      </w:pPr>
-    </w:p>
-    <w:p>
-      <w:pPr>
-        <w:pStyle w:val="a3"/>
-        <w:bidi/>
-        <w:ind w:left="360"/>
-        <w:rPr>
-          <w:rtl/>
-        </w:rPr>
-      </w:pPr>
-    </w:p>
-    <w:p>
-      <w:pPr>
-        <w:pStyle w:val="a3"/>
-        <w:bidi/>
-        <w:ind w:left="360"/>
-        <w:rPr>
-          <w:rtl/>
-        </w:rPr>
-      </w:pPr>
-    </w:p>
-    <w:p>
-      <w:pPr>
-        <w:pStyle w:val="1"/>
-        <w:bidi/>
-        <w:rPr>
+        <w:t xml:space="preserve">חלק </w:t>
+      </w:r>
+      <w:r>
+        <w:rPr>
+          <w:rFonts w:hint="cs"/>
           <w:b/>
           <w:bCs/>
           <w:rtl/>
         </w:rPr>
-      </w:pPr>
+        <w:t>ה</w:t>
+      </w:r>
       <w:r>
         <w:rPr>
           <w:rFonts w:hint="cs"/>
@@ -2892,17 +3594,27 @@
           <w:bCs/>
           <w:rtl/>
         </w:rPr>
-        <w:t xml:space="preserve">חלק </w:t>
-      </w:r>
-      <w:r>
-        <w:rPr>
-          <w:rFonts w:hint="cs"/>
+        <w:t>'</w:t>
+      </w:r>
+    </w:p>
+    <w:p>
+      <w:pPr>
+        <w:bidi/>
+        <w:rPr>
+          <w:rtl/>
+        </w:rPr>
+      </w:pPr>
+    </w:p>
+    <w:p>
+      <w:pPr>
+        <w:pStyle w:val="1"/>
+        <w:bidi/>
+        <w:rPr>
           <w:b/>
           <w:bCs/>
           <w:rtl/>
         </w:rPr>
-        <w:t>ה</w:t>
-      </w:r>
+      </w:pPr>
       <w:r>
         <w:rPr>
           <w:rFonts w:hint="cs"/>
@@ -2910,27 +3622,17 @@
           <w:bCs/>
           <w:rtl/>
         </w:rPr>
-        <w:t>'</w:t>
-      </w:r>
-    </w:p>
-    <w:p>
-      <w:pPr>
-        <w:bidi/>
-        <w:rPr>
-          <w:rtl/>
-        </w:rPr>
-      </w:pPr>
-    </w:p>
-    <w:p>
-      <w:pPr>
-        <w:pStyle w:val="1"/>
-        <w:bidi/>
-        <w:rPr>
+        <w:t xml:space="preserve">חלק </w:t>
+      </w:r>
+      <w:r>
+        <w:rPr>
+          <w:rFonts w:hint="cs"/>
           <w:b/>
           <w:bCs/>
           <w:rtl/>
         </w:rPr>
-      </w:pPr>
+        <w:t>ו</w:t>
+      </w:r>
       <w:r>
         <w:rPr>
           <w:rFonts w:hint="cs"/>
@@ -2938,17 +3640,24 @@
           <w:bCs/>
           <w:rtl/>
         </w:rPr>
-        <w:t xml:space="preserve">חלק </w:t>
-      </w:r>
-      <w:r>
-        <w:rPr>
-          <w:rFonts w:hint="cs"/>
+        <w:t>'</w:t>
+      </w:r>
+    </w:p>
+    <w:p>
+      <w:pPr>
+        <w:bidi/>
+      </w:pPr>
+    </w:p>
+    <w:p>
+      <w:pPr>
+        <w:pStyle w:val="1"/>
+        <w:bidi/>
+        <w:rPr>
           <w:b/>
           <w:bCs/>
           <w:rtl/>
         </w:rPr>
-        <w:t>ו</w:t>
-      </w:r>
+      </w:pPr>
       <w:r>
         <w:rPr>
           <w:rFonts w:hint="cs"/>
@@ -2956,31 +3665,7 @@
           <w:bCs/>
           <w:rtl/>
         </w:rPr>
-        <w:t>'</w:t>
-      </w:r>
-    </w:p>
-    <w:p>
-      <w:pPr>
-        <w:bidi/>
-      </w:pPr>
-    </w:p>
-    <w:p>
-      <w:pPr>
-        <w:pStyle w:val="1"/>
-        <w:bidi/>
-        <w:rPr>
-          <w:b/>
-          <w:bCs/>
-          <w:rtl/>
-        </w:rPr>
-      </w:pPr>
-      <w:r>
-        <w:rPr>
-          <w:rFonts w:hint="cs"/>
-          <w:b/>
-          <w:bCs/>
-          <w:rtl/>
-        </w:rPr>
+        <w:lastRenderedPageBreak/>
         <w:t xml:space="preserve">חלק </w:t>
       </w:r>
       <w:r>
@@ -3267,6 +3952,95 @@
     </w:lvl>
   </w:abstractNum>
   <w:abstractNum w:abstractNumId="1" w15:restartNumberingAfterBreak="0">
+    <w:nsid w:val="05385252"/>
+    <w:multiLevelType w:val="hybridMultilevel"/>
+    <w:tmpl w:val="5956C786"/>
+    <w:lvl w:ilvl="0" w:tplc="11F2E0D2">
+      <w:start w:val="1"/>
+      <w:numFmt w:val="hebrew1"/>
+      <w:lvlText w:val="%1."/>
+      <w:lvlJc w:val="left"/>
+      <w:pPr>
+        <w:ind w:left="720" w:hanging="360"/>
+      </w:pPr>
+      <w:rPr>
+        <w:rFonts w:hint="default"/>
+      </w:rPr>
+    </w:lvl>
+    <w:lvl w:ilvl="1" w:tplc="04090019" w:tentative="1">
+      <w:start w:val="1"/>
+      <w:numFmt w:val="lowerLetter"/>
+      <w:lvlText w:val="%2."/>
+      <w:lvlJc w:val="left"/>
+      <w:pPr>
+        <w:ind w:left="1440" w:hanging="360"/>
+      </w:pPr>
+    </w:lvl>
+    <w:lvl w:ilvl="2" w:tplc="0409001B" w:tentative="1">
+      <w:start w:val="1"/>
+      <w:numFmt w:val="lowerRoman"/>
+      <w:lvlText w:val="%3."/>
+      <w:lvlJc w:val="right"/>
+      <w:pPr>
+        <w:ind w:left="2160" w:hanging="180"/>
+      </w:pPr>
+    </w:lvl>
+    <w:lvl w:ilvl="3" w:tplc="0409000F" w:tentative="1">
+      <w:start w:val="1"/>
+      <w:numFmt w:val="decimal"/>
+      <w:lvlText w:val="%4."/>
+      <w:lvlJc w:val="left"/>
+      <w:pPr>
+        <w:ind w:left="2880" w:hanging="360"/>
+      </w:pPr>
+    </w:lvl>
+    <w:lvl w:ilvl="4" w:tplc="04090019" w:tentative="1">
+      <w:start w:val="1"/>
+      <w:numFmt w:val="lowerLetter"/>
+      <w:lvlText w:val="%5."/>
+      <w:lvlJc w:val="left"/>
+      <w:pPr>
+        <w:ind w:left="3600" w:hanging="360"/>
+      </w:pPr>
+    </w:lvl>
+    <w:lvl w:ilvl="5" w:tplc="0409001B" w:tentative="1">
+      <w:start w:val="1"/>
+      <w:numFmt w:val="lowerRoman"/>
+      <w:lvlText w:val="%6."/>
+      <w:lvlJc w:val="right"/>
+      <w:pPr>
+        <w:ind w:left="4320" w:hanging="180"/>
+      </w:pPr>
+    </w:lvl>
+    <w:lvl w:ilvl="6" w:tplc="0409000F" w:tentative="1">
+      <w:start w:val="1"/>
+      <w:numFmt w:val="decimal"/>
+      <w:lvlText w:val="%7."/>
+      <w:lvlJc w:val="left"/>
+      <w:pPr>
+        <w:ind w:left="5040" w:hanging="360"/>
+      </w:pPr>
+    </w:lvl>
+    <w:lvl w:ilvl="7" w:tplc="04090019" w:tentative="1">
+      <w:start w:val="1"/>
+      <w:numFmt w:val="lowerLetter"/>
+      <w:lvlText w:val="%8."/>
+      <w:lvlJc w:val="left"/>
+      <w:pPr>
+        <w:ind w:left="5760" w:hanging="360"/>
+      </w:pPr>
+    </w:lvl>
+    <w:lvl w:ilvl="8" w:tplc="0409001B" w:tentative="1">
+      <w:start w:val="1"/>
+      <w:numFmt w:val="lowerRoman"/>
+      <w:lvlText w:val="%9."/>
+      <w:lvlJc w:val="right"/>
+      <w:pPr>
+        <w:ind w:left="6480" w:hanging="180"/>
+      </w:pPr>
+    </w:lvl>
+  </w:abstractNum>
+  <w:abstractNum w:abstractNumId="2" w15:restartNumberingAfterBreak="0">
     <w:nsid w:val="0E807BB5"/>
     <w:multiLevelType w:val="hybridMultilevel"/>
     <w:tmpl w:val="2910A4AE"/>
@@ -3379,7 +4153,7 @@
       </w:rPr>
     </w:lvl>
   </w:abstractNum>
-  <w:abstractNum w:abstractNumId="2" w15:restartNumberingAfterBreak="0">
+  <w:abstractNum w:abstractNumId="3" w15:restartNumberingAfterBreak="0">
     <w:nsid w:val="0EBD14A6"/>
     <w:multiLevelType w:val="hybridMultilevel"/>
     <w:tmpl w:val="58C865CC"/>
@@ -3492,7 +4266,7 @@
       </w:rPr>
     </w:lvl>
   </w:abstractNum>
-  <w:abstractNum w:abstractNumId="3" w15:restartNumberingAfterBreak="0">
+  <w:abstractNum w:abstractNumId="4" w15:restartNumberingAfterBreak="0">
     <w:nsid w:val="0F043F8A"/>
     <w:multiLevelType w:val="hybridMultilevel"/>
     <w:tmpl w:val="0B147EE2"/>
@@ -3605,7 +4379,7 @@
       </w:rPr>
     </w:lvl>
   </w:abstractNum>
-  <w:abstractNum w:abstractNumId="4" w15:restartNumberingAfterBreak="0">
+  <w:abstractNum w:abstractNumId="5" w15:restartNumberingAfterBreak="0">
     <w:nsid w:val="114C445D"/>
     <w:multiLevelType w:val="hybridMultilevel"/>
     <w:tmpl w:val="38DE267E"/>
@@ -3718,7 +4492,7 @@
       </w:rPr>
     </w:lvl>
   </w:abstractNum>
-  <w:abstractNum w:abstractNumId="5" w15:restartNumberingAfterBreak="0">
+  <w:abstractNum w:abstractNumId="6" w15:restartNumberingAfterBreak="0">
     <w:nsid w:val="1ADB7C52"/>
     <w:multiLevelType w:val="hybridMultilevel"/>
     <w:tmpl w:val="AC1419D8"/>
@@ -3831,7 +4605,7 @@
       </w:rPr>
     </w:lvl>
   </w:abstractNum>
-  <w:abstractNum w:abstractNumId="6" w15:restartNumberingAfterBreak="0">
+  <w:abstractNum w:abstractNumId="7" w15:restartNumberingAfterBreak="0">
     <w:nsid w:val="1BA40D5D"/>
     <w:multiLevelType w:val="hybridMultilevel"/>
     <w:tmpl w:val="2C7E548A"/>
@@ -3920,7 +4694,7 @@
       </w:pPr>
     </w:lvl>
   </w:abstractNum>
-  <w:abstractNum w:abstractNumId="7" w15:restartNumberingAfterBreak="0">
+  <w:abstractNum w:abstractNumId="8" w15:restartNumberingAfterBreak="0">
     <w:nsid w:val="26CE6C01"/>
     <w:multiLevelType w:val="hybridMultilevel"/>
     <w:tmpl w:val="ECA28858"/>
@@ -4033,7 +4807,7 @@
       </w:rPr>
     </w:lvl>
   </w:abstractNum>
-  <w:abstractNum w:abstractNumId="8" w15:restartNumberingAfterBreak="0">
+  <w:abstractNum w:abstractNumId="9" w15:restartNumberingAfterBreak="0">
     <w:nsid w:val="32483EB0"/>
     <w:multiLevelType w:val="hybridMultilevel"/>
     <w:tmpl w:val="422C1818"/>
@@ -4122,7 +4896,7 @@
       </w:pPr>
     </w:lvl>
   </w:abstractNum>
-  <w:abstractNum w:abstractNumId="9" w15:restartNumberingAfterBreak="0">
+  <w:abstractNum w:abstractNumId="10" w15:restartNumberingAfterBreak="0">
     <w:nsid w:val="3346326D"/>
     <w:multiLevelType w:val="hybridMultilevel"/>
     <w:tmpl w:val="0F989D60"/>
@@ -4211,7 +4985,7 @@
       </w:pPr>
     </w:lvl>
   </w:abstractNum>
-  <w:abstractNum w:abstractNumId="10" w15:restartNumberingAfterBreak="0">
+  <w:abstractNum w:abstractNumId="11" w15:restartNumberingAfterBreak="0">
     <w:nsid w:val="373775C2"/>
     <w:multiLevelType w:val="hybridMultilevel"/>
     <w:tmpl w:val="3AA88FDA"/>
@@ -4323,7 +5097,7 @@
       </w:rPr>
     </w:lvl>
   </w:abstractNum>
-  <w:abstractNum w:abstractNumId="11" w15:restartNumberingAfterBreak="0">
+  <w:abstractNum w:abstractNumId="12" w15:restartNumberingAfterBreak="0">
     <w:nsid w:val="3DA7620E"/>
     <w:multiLevelType w:val="hybridMultilevel"/>
     <w:tmpl w:val="170C64BE"/>
@@ -4436,7 +5210,7 @@
       </w:rPr>
     </w:lvl>
   </w:abstractNum>
-  <w:abstractNum w:abstractNumId="12" w15:restartNumberingAfterBreak="0">
+  <w:abstractNum w:abstractNumId="13" w15:restartNumberingAfterBreak="0">
     <w:nsid w:val="40E728C8"/>
     <w:multiLevelType w:val="hybridMultilevel"/>
     <w:tmpl w:val="B1BE584E"/>
@@ -4525,7 +5299,7 @@
       </w:pPr>
     </w:lvl>
   </w:abstractNum>
-  <w:abstractNum w:abstractNumId="13" w15:restartNumberingAfterBreak="0">
+  <w:abstractNum w:abstractNumId="14" w15:restartNumberingAfterBreak="0">
     <w:nsid w:val="473A3B4C"/>
     <w:multiLevelType w:val="hybridMultilevel"/>
     <w:tmpl w:val="3F923F1A"/>
@@ -4614,7 +5388,7 @@
       </w:pPr>
     </w:lvl>
   </w:abstractNum>
-  <w:abstractNum w:abstractNumId="14" w15:restartNumberingAfterBreak="0">
+  <w:abstractNum w:abstractNumId="15" w15:restartNumberingAfterBreak="0">
     <w:nsid w:val="49B85B09"/>
     <w:multiLevelType w:val="hybridMultilevel"/>
     <w:tmpl w:val="732E4A24"/>
@@ -4703,7 +5477,7 @@
       </w:pPr>
     </w:lvl>
   </w:abstractNum>
-  <w:abstractNum w:abstractNumId="15" w15:restartNumberingAfterBreak="0">
+  <w:abstractNum w:abstractNumId="16" w15:restartNumberingAfterBreak="0">
     <w:nsid w:val="55A74252"/>
     <w:multiLevelType w:val="hybridMultilevel"/>
     <w:tmpl w:val="2384CB64"/>
@@ -4816,7 +5590,7 @@
       </w:rPr>
     </w:lvl>
   </w:abstractNum>
-  <w:abstractNum w:abstractNumId="16" w15:restartNumberingAfterBreak="0">
+  <w:abstractNum w:abstractNumId="17" w15:restartNumberingAfterBreak="0">
     <w:nsid w:val="5B8372D4"/>
     <w:multiLevelType w:val="hybridMultilevel"/>
     <w:tmpl w:val="7F787CB4"/>
@@ -4905,7 +5679,7 @@
       </w:pPr>
     </w:lvl>
   </w:abstractNum>
-  <w:abstractNum w:abstractNumId="17" w15:restartNumberingAfterBreak="0">
+  <w:abstractNum w:abstractNumId="18" w15:restartNumberingAfterBreak="0">
     <w:nsid w:val="64346E05"/>
     <w:multiLevelType w:val="hybridMultilevel"/>
     <w:tmpl w:val="F8BE490C"/>
@@ -5017,7 +5791,7 @@
       </w:rPr>
     </w:lvl>
   </w:abstractNum>
-  <w:abstractNum w:abstractNumId="18" w15:restartNumberingAfterBreak="0">
+  <w:abstractNum w:abstractNumId="19" w15:restartNumberingAfterBreak="0">
     <w:nsid w:val="69EE3096"/>
     <w:multiLevelType w:val="hybridMultilevel"/>
     <w:tmpl w:val="272E79DC"/>
@@ -5130,7 +5904,7 @@
       </w:rPr>
     </w:lvl>
   </w:abstractNum>
-  <w:abstractNum w:abstractNumId="19" w15:restartNumberingAfterBreak="0">
+  <w:abstractNum w:abstractNumId="20" w15:restartNumberingAfterBreak="0">
     <w:nsid w:val="71255B54"/>
     <w:multiLevelType w:val="hybridMultilevel"/>
     <w:tmpl w:val="806E70E2"/>
@@ -5219,7 +5993,7 @@
       </w:pPr>
     </w:lvl>
   </w:abstractNum>
-  <w:abstractNum w:abstractNumId="20" w15:restartNumberingAfterBreak="0">
+  <w:abstractNum w:abstractNumId="21" w15:restartNumberingAfterBreak="0">
     <w:nsid w:val="722D6BED"/>
     <w:multiLevelType w:val="hybridMultilevel"/>
     <w:tmpl w:val="6E32D840"/>
@@ -5332,7 +6106,7 @@
       </w:rPr>
     </w:lvl>
   </w:abstractNum>
-  <w:abstractNum w:abstractNumId="21" w15:restartNumberingAfterBreak="0">
+  <w:abstractNum w:abstractNumId="22" w15:restartNumberingAfterBreak="0">
     <w:nsid w:val="72713058"/>
     <w:multiLevelType w:val="hybridMultilevel"/>
     <w:tmpl w:val="A6FECB00"/>
@@ -5445,7 +6219,7 @@
       </w:rPr>
     </w:lvl>
   </w:abstractNum>
-  <w:abstractNum w:abstractNumId="22" w15:restartNumberingAfterBreak="0">
+  <w:abstractNum w:abstractNumId="23" w15:restartNumberingAfterBreak="0">
     <w:nsid w:val="764A46FD"/>
     <w:multiLevelType w:val="hybridMultilevel"/>
     <w:tmpl w:val="DB9EC55E"/>
@@ -5558,7 +6332,7 @@
       </w:rPr>
     </w:lvl>
   </w:abstractNum>
-  <w:abstractNum w:abstractNumId="23" w15:restartNumberingAfterBreak="0">
+  <w:abstractNum w:abstractNumId="24" w15:restartNumberingAfterBreak="0">
     <w:nsid w:val="7F0F317B"/>
     <w:multiLevelType w:val="hybridMultilevel"/>
     <w:tmpl w:val="35CA065C"/>
@@ -5649,76 +6423,79 @@
     </w:lvl>
   </w:abstractNum>
   <w:num w:numId="1">
+    <w:abstractNumId w:val="14"/>
+  </w:num>
+  <w:num w:numId="2">
+    <w:abstractNumId w:val="24"/>
+  </w:num>
+  <w:num w:numId="3">
+    <w:abstractNumId w:val="6"/>
+  </w:num>
+  <w:num w:numId="4">
     <w:abstractNumId w:val="13"/>
   </w:num>
-  <w:num w:numId="2">
-    <w:abstractNumId w:val="23"/>
-  </w:num>
-  <w:num w:numId="3">
-    <w:abstractNumId w:val="5"/>
-  </w:num>
-  <w:num w:numId="4">
-    <w:abstractNumId w:val="12"/>
-  </w:num>
   <w:num w:numId="5">
-    <w:abstractNumId w:val="6"/>
+    <w:abstractNumId w:val="7"/>
   </w:num>
   <w:num w:numId="6">
-    <w:abstractNumId w:val="8"/>
+    <w:abstractNumId w:val="9"/>
   </w:num>
   <w:num w:numId="7">
     <w:abstractNumId w:val="0"/>
   </w:num>
   <w:num w:numId="8">
-    <w:abstractNumId w:val="14"/>
+    <w:abstractNumId w:val="15"/>
   </w:num>
   <w:num w:numId="9">
+    <w:abstractNumId w:val="20"/>
+  </w:num>
+  <w:num w:numId="10">
+    <w:abstractNumId w:val="10"/>
+  </w:num>
+  <w:num w:numId="11">
+    <w:abstractNumId w:val="8"/>
+  </w:num>
+  <w:num w:numId="12">
+    <w:abstractNumId w:val="23"/>
+  </w:num>
+  <w:num w:numId="13">
+    <w:abstractNumId w:val="5"/>
+  </w:num>
+  <w:num w:numId="14">
     <w:abstractNumId w:val="19"/>
   </w:num>
-  <w:num w:numId="10">
-    <w:abstractNumId w:val="9"/>
+  <w:num w:numId="15">
+    <w:abstractNumId w:val="21"/>
   </w:num>
-  <w:num w:numId="11">
-    <w:abstractNumId w:val="7"/>
-  </w:num>
-  <w:num w:numId="12">
+  <w:num w:numId="16">
     <w:abstractNumId w:val="22"/>
   </w:num>
-  <w:num w:numId="13">
+  <w:num w:numId="17">
+    <w:abstractNumId w:val="2"/>
+  </w:num>
+  <w:num w:numId="18">
+    <w:abstractNumId w:val="16"/>
+  </w:num>
+  <w:num w:numId="19">
+    <w:abstractNumId w:val="17"/>
+  </w:num>
+  <w:num w:numId="20">
     <w:abstractNumId w:val="4"/>
   </w:num>
-  <w:num w:numId="14">
+  <w:num w:numId="21">
+    <w:abstractNumId w:val="3"/>
+  </w:num>
+  <w:num w:numId="22">
+    <w:abstractNumId w:val="12"/>
+  </w:num>
+  <w:num w:numId="23">
     <w:abstractNumId w:val="18"/>
   </w:num>
-  <w:num w:numId="15">
-    <w:abstractNumId w:val="20"/>
-  </w:num>
-  <w:num w:numId="16">
-    <w:abstractNumId w:val="21"/>
-  </w:num>
-  <w:num w:numId="17">
-    <w:abstractNumId w:val="1"/>
-  </w:num>
-  <w:num w:numId="18">
-    <w:abstractNumId w:val="15"/>
-  </w:num>
-  <w:num w:numId="19">
-    <w:abstractNumId w:val="16"/>
-  </w:num>
-  <w:num w:numId="20">
-    <w:abstractNumId w:val="3"/>
-  </w:num>
-  <w:num w:numId="21">
-    <w:abstractNumId w:val="2"/>
-  </w:num>
-  <w:num w:numId="22">
+  <w:num w:numId="24">
     <w:abstractNumId w:val="11"/>
   </w:num>
-  <w:num w:numId="23">
-    <w:abstractNumId w:val="17"/>
-  </w:num>
-  <w:num w:numId="24">
-    <w:abstractNumId w:val="10"/>
+  <w:num w:numId="25">
+    <w:abstractNumId w:val="1"/>
   </w:num>
 </w:numbering>
 </file>
@@ -6623,7 +7400,7 @@
 </file>
 
 <file path=customXml/itemProps1.xml><?xml version="1.0" encoding="utf-8"?>
-<ds:datastoreItem xmlns:ds="http://schemas.openxmlformats.org/officeDocument/2006/customXml" ds:itemID="{97643F48-290D-4FBA-BCB7-30201A229EBA}">
+<ds:datastoreItem xmlns:ds="http://schemas.openxmlformats.org/officeDocument/2006/customXml" ds:itemID="{5EE56EBF-017B-4B47-B448-BDF7E95A27A7}">
   <ds:schemaRefs>
     <ds:schemaRef ds:uri="http://schemas.openxmlformats.org/officeDocument/2006/bibliography"/>
   </ds:schemaRefs>

</xml_diff>

<commit_message>
Part 5 is done.
Also:

helper_scripts/test_expectimax_agent.py:
Created a similar test for RandomExpectimaxAgent.

helper_scripts/test_all.py:
Added the expectimax part to it.

Signed-off-by: Yoni Bettan <ybettan@redhat.com>
</commit_message>
<xml_diff>
--- a/hw2/hw2.docx
+++ b/hw2/hw2.docx
@@ -740,7 +740,7 @@
           <v:shape id="_x0000_i1025" type="#_x0000_t75" style="width:542.8pt;height:53.45pt" o:ole="">
             <v:imagedata r:id="rId10" o:title=""/>
           </v:shape>
-          <o:OLEObject Type="Embed" ProgID="Equation.DSMT4" ShapeID="_x0000_i1025" DrawAspect="Content" ObjectID="_1606898202" r:id="rId11"/>
+          <o:OLEObject Type="Embed" ProgID="Equation.DSMT4" ShapeID="_x0000_i1025" DrawAspect="Content" ObjectID="_1606909130" r:id="rId11"/>
         </w:object>
       </w:r>
       <w:r>
@@ -3382,185 +3382,909 @@
         </w:numPr>
         <w:bidi/>
       </w:pPr>
+    </w:p>
+    <w:p>
+      <w:pPr>
+        <w:pStyle w:val="a3"/>
+        <w:bidi/>
+        <w:rPr>
+          <w:color w:val="FF0000"/>
+        </w:rPr>
+      </w:pPr>
+      <w:r>
+        <w:rPr>
+          <w:rFonts w:hint="cs"/>
+          <w:color w:val="FF0000"/>
+          <w:rtl/>
+        </w:rPr>
+        <w:t xml:space="preserve">אם בסוף השארתי את ההיוריסטיקה לא </w:t>
+      </w:r>
+      <w:proofErr w:type="spellStart"/>
+      <w:r>
+        <w:rPr>
+          <w:rFonts w:hint="cs"/>
+          <w:color w:val="FF0000"/>
+          <w:rtl/>
+        </w:rPr>
+        <w:t>דטרמניסטית</w:t>
+      </w:r>
+      <w:proofErr w:type="spellEnd"/>
+      <w:r>
+        <w:rPr>
+          <w:rFonts w:hint="cs"/>
+          <w:color w:val="FF0000"/>
+          <w:rtl/>
+        </w:rPr>
+        <w:t xml:space="preserve"> אז לעדכן את התשובה</w:t>
+      </w:r>
+    </w:p>
+    <w:p>
+      <w:pPr>
+        <w:pStyle w:val="a3"/>
+        <w:bidi/>
+        <w:rPr>
+          <w:rtl/>
+        </w:rPr>
+      </w:pPr>
+      <w:r>
+        <w:rPr>
+          <w:rFonts w:hint="cs"/>
+          <w:rtl/>
+        </w:rPr>
+        <w:t>ברמה העקרונית לא, אך בפועל יתכנו מהלכים שונים.</w:t>
+      </w:r>
+    </w:p>
+    <w:p>
+      <w:pPr>
+        <w:pStyle w:val="a3"/>
+        <w:bidi/>
+        <w:rPr>
+          <w:rtl/>
+        </w:rPr>
+      </w:pPr>
+      <w:r>
+        <w:rPr>
+          <w:rFonts w:hint="cs"/>
+          <w:rtl/>
+        </w:rPr>
+        <w:t xml:space="preserve">"ברמה העקרונית" משמעותו שאם מדובר תיאורטית באותה ריצה, כלומר תנועת הרוחות זהה ואנו בודקים רק את התנהגות הסוכנים, ובנוסף ערכי </w:t>
+      </w:r>
+      <w:proofErr w:type="spellStart"/>
+      <w:r>
+        <w:rPr>
+          <w:rFonts w:hint="cs"/>
+          <w:rtl/>
+        </w:rPr>
+        <w:t>המינימקס</w:t>
+      </w:r>
+      <w:proofErr w:type="spellEnd"/>
+      <w:r>
+        <w:rPr>
+          <w:rFonts w:hint="cs"/>
+          <w:rtl/>
+        </w:rPr>
+        <w:t xml:space="preserve"> של הבנים הינה סדרה מונוטונית עולה ממש (אין 2 בנים עם ערך </w:t>
+      </w:r>
+      <w:proofErr w:type="spellStart"/>
+      <w:r>
+        <w:rPr>
+          <w:rFonts w:hint="cs"/>
+          <w:rtl/>
+        </w:rPr>
+        <w:t>מינימקס</w:t>
+      </w:r>
+      <w:proofErr w:type="spellEnd"/>
+      <w:r>
+        <w:rPr>
+          <w:rFonts w:hint="cs"/>
+          <w:rtl/>
+        </w:rPr>
+        <w:t xml:space="preserve"> מקסימלי זהה) אזי במקרה זה בחירת הצעדים של הסוכנים תהיה זהה.</w:t>
+      </w:r>
+    </w:p>
+    <w:p>
+      <w:pPr>
+        <w:pStyle w:val="a3"/>
+        <w:bidi/>
+        <w:rPr>
+          <w:rtl/>
+        </w:rPr>
+      </w:pPr>
+    </w:p>
+    <w:p>
+      <w:pPr>
+        <w:pStyle w:val="a3"/>
+        <w:bidi/>
+        <w:rPr>
+          <w:rtl/>
+        </w:rPr>
+      </w:pPr>
+      <w:r>
+        <w:rPr>
+          <w:rFonts w:hint="cs"/>
+          <w:rtl/>
+        </w:rPr>
+        <w:t xml:space="preserve">לפי משפט הנכונות של אלפא-ביתא האלגוריתם מחזיר את ערך </w:t>
+      </w:r>
+      <w:proofErr w:type="spellStart"/>
+      <w:r>
+        <w:rPr>
+          <w:rFonts w:hint="cs"/>
+          <w:rtl/>
+        </w:rPr>
+        <w:t>המינימקס</w:t>
+      </w:r>
+      <w:proofErr w:type="spellEnd"/>
+      <w:r>
+        <w:rPr>
+          <w:rFonts w:hint="cs"/>
+          <w:rtl/>
+        </w:rPr>
+        <w:t xml:space="preserve"> של תת העץ שלו ולכן מובטח שהערך של כל אחד מהבנים יהיה ערך </w:t>
+      </w:r>
+      <w:proofErr w:type="spellStart"/>
+      <w:r>
+        <w:rPr>
+          <w:rFonts w:hint="cs"/>
+          <w:rtl/>
+        </w:rPr>
+        <w:t>המינימקס</w:t>
+      </w:r>
+      <w:proofErr w:type="spellEnd"/>
+      <w:r>
+        <w:rPr>
+          <w:rFonts w:hint="cs"/>
+          <w:rtl/>
+        </w:rPr>
+        <w:t xml:space="preserve"> שלו ולכן לכאורה אין שוני בין המהלכים שבוחרים הסוכנים.</w:t>
+      </w:r>
+    </w:p>
+    <w:p>
+      <w:pPr>
+        <w:pStyle w:val="a3"/>
+        <w:bidi/>
+        <w:rPr>
+          <w:rtl/>
+        </w:rPr>
+      </w:pPr>
+      <w:r>
+        <w:rPr>
+          <w:rFonts w:hint="cs"/>
+          <w:rtl/>
+        </w:rPr>
+        <w:t xml:space="preserve">כיוון שעבור בנים שונים המניבים ערך </w:t>
+      </w:r>
+      <w:proofErr w:type="spellStart"/>
+      <w:r>
+        <w:rPr>
+          <w:rFonts w:hint="cs"/>
+          <w:rtl/>
+        </w:rPr>
+        <w:t>מינימקס</w:t>
+      </w:r>
+      <w:proofErr w:type="spellEnd"/>
+      <w:r>
+        <w:rPr>
+          <w:rFonts w:hint="cs"/>
+          <w:rtl/>
+        </w:rPr>
+        <w:t xml:space="preserve"> מקסימלי </w:t>
+      </w:r>
+      <w:r>
+        <w:rPr>
+          <w:rFonts w:hint="cs"/>
+          <w:rtl/>
+        </w:rPr>
+        <w:t xml:space="preserve"> זהה אלגוריתמי בחירת הצעד בוחרים צעד באופן רנדומלי (כך מימשנו את אלגוריתם בחירת הצעד) לכן סביר שבמקרה בו יש יותר מבן יחיד המניב ערך </w:t>
+      </w:r>
+      <w:proofErr w:type="spellStart"/>
+      <w:r>
+        <w:rPr>
+          <w:rFonts w:hint="cs"/>
+          <w:rtl/>
+        </w:rPr>
+        <w:t>מינימקס</w:t>
+      </w:r>
+      <w:proofErr w:type="spellEnd"/>
+      <w:r>
+        <w:rPr>
+          <w:rFonts w:hint="cs"/>
+          <w:rtl/>
+        </w:rPr>
+        <w:t xml:space="preserve"> מקסימלי  2 הסוכנים יפלו על ערך רנדומלי שונה ויבחרו בצעד שונה.</w:t>
+      </w:r>
+    </w:p>
+    <w:p>
+      <w:pPr>
+        <w:pStyle w:val="a3"/>
+        <w:bidi/>
+        <w:rPr>
+          <w:rtl/>
+        </w:rPr>
+      </w:pPr>
+      <w:r>
+        <w:rPr>
+          <w:rFonts w:hint="cs"/>
+          <w:rtl/>
+        </w:rPr>
+        <w:t xml:space="preserve">בנוסף אם </w:t>
+      </w:r>
+      <w:r>
+        <w:rPr>
+          <w:rFonts w:hint="cs"/>
+          <w:rtl/>
+        </w:rPr>
+        <w:t>מריצים את 2 הסוכנים (ריצות שונות) יתכנו תנועות שונות של הרוחות שכן איננו רשאים להניח דבר על התפלגות התנועה של הרוחות וכיוון שההיוריסטיקה שלנו מתחשבת במיקום הרוחות אזי גם במקרה זה יתכנו בחירת מהלכים שונים בין הסוכנים.</w:t>
+      </w:r>
+    </w:p>
+    <w:p>
+      <w:pPr>
+        <w:pStyle w:val="a3"/>
+        <w:bidi/>
+        <w:rPr>
+          <w:rtl/>
+        </w:rPr>
+      </w:pPr>
+    </w:p>
+    <w:p>
+      <w:pPr>
+        <w:bidi/>
+        <w:rPr>
+          <w:rtl/>
+        </w:rPr>
+      </w:pPr>
+    </w:p>
+    <w:p>
+      <w:pPr>
+        <w:pStyle w:val="a3"/>
+        <w:bidi/>
+        <w:ind w:left="360"/>
+        <w:rPr>
+          <w:rtl/>
+        </w:rPr>
+      </w:pPr>
+    </w:p>
+    <w:p>
+      <w:pPr>
+        <w:pStyle w:val="1"/>
+        <w:bidi/>
+        <w:rPr>
+          <w:b/>
+          <w:bCs/>
+          <w:rtl/>
+        </w:rPr>
+      </w:pPr>
+      <w:r>
+        <w:rPr>
+          <w:rFonts w:hint="cs"/>
+          <w:b/>
+          <w:bCs/>
+          <w:rtl/>
+        </w:rPr>
+        <w:lastRenderedPageBreak/>
+        <w:t xml:space="preserve">חלק </w:t>
+      </w:r>
+      <w:r>
+        <w:rPr>
+          <w:rFonts w:hint="cs"/>
+          <w:b/>
+          <w:bCs/>
+          <w:rtl/>
+        </w:rPr>
+        <w:t>ה</w:t>
+      </w:r>
+      <w:r>
+        <w:rPr>
+          <w:rFonts w:hint="cs"/>
+          <w:b/>
+          <w:bCs/>
+          <w:rtl/>
+        </w:rPr>
+        <w:t>'</w:t>
+      </w:r>
+    </w:p>
+    <w:p>
+      <w:pPr>
+        <w:pStyle w:val="1"/>
+        <w:bidi/>
+        <w:rPr>
+          <w:rFonts w:asciiTheme="majorBidi" w:hAnsiTheme="majorBidi"/>
+          <w:rtl/>
+        </w:rPr>
+      </w:pPr>
+      <w:r>
+        <w:rPr>
+          <w:rFonts w:asciiTheme="majorBidi" w:hAnsiTheme="majorBidi"/>
+          <w:rtl/>
+        </w:rPr>
+        <w:t xml:space="preserve">סעיף </w:t>
+      </w:r>
+      <w:r>
+        <w:rPr>
+          <w:rFonts w:asciiTheme="majorBidi" w:hAnsiTheme="majorBidi" w:hint="cs"/>
+          <w:rtl/>
+        </w:rPr>
+        <w:t>1</w:t>
+      </w:r>
+      <w:r>
+        <w:rPr>
+          <w:rFonts w:asciiTheme="majorBidi" w:hAnsiTheme="majorBidi"/>
+          <w:rtl/>
+        </w:rPr>
+        <w:t>:</w:t>
+      </w:r>
+    </w:p>
+    <w:p>
+      <w:pPr>
+        <w:bidi/>
+        <w:rPr>
+          <w:rtl/>
+        </w:rPr>
+      </w:pPr>
+      <w:r>
+        <w:rPr>
+          <w:rFonts w:hint="cs"/>
+          <w:rtl/>
+        </w:rPr>
+        <w:t>בקוד</w:t>
+      </w:r>
+    </w:p>
+    <w:p>
+      <w:pPr>
+        <w:pStyle w:val="1"/>
+        <w:bidi/>
+        <w:rPr>
+          <w:rFonts w:asciiTheme="majorBidi" w:hAnsiTheme="majorBidi"/>
+          <w:rtl/>
+        </w:rPr>
+      </w:pPr>
+    </w:p>
+    <w:p>
+      <w:pPr>
+        <w:pStyle w:val="1"/>
+        <w:bidi/>
+        <w:rPr>
+          <w:rFonts w:asciiTheme="majorBidi" w:hAnsiTheme="majorBidi"/>
+          <w:rtl/>
+        </w:rPr>
+      </w:pPr>
+      <w:r>
+        <w:rPr>
+          <w:rFonts w:asciiTheme="majorBidi" w:hAnsiTheme="majorBidi"/>
+          <w:rtl/>
+        </w:rPr>
+        <w:t xml:space="preserve">סעיף </w:t>
+      </w:r>
+      <w:r>
+        <w:rPr>
+          <w:rFonts w:asciiTheme="majorBidi" w:hAnsiTheme="majorBidi" w:hint="cs"/>
+          <w:rtl/>
+        </w:rPr>
+        <w:t>2</w:t>
+      </w:r>
+      <w:r>
+        <w:rPr>
+          <w:rFonts w:asciiTheme="majorBidi" w:hAnsiTheme="majorBidi"/>
+          <w:rtl/>
+        </w:rPr>
+        <w:t>:</w:t>
+      </w:r>
+    </w:p>
+    <w:p>
+      <w:pPr>
+        <w:bidi/>
+        <w:rPr>
+          <w:rtl/>
+        </w:rPr>
+      </w:pPr>
+      <w:r>
+        <w:rPr>
+          <w:rFonts w:hint="cs"/>
+          <w:rtl/>
+        </w:rPr>
+        <w:t>ס</w:t>
+      </w:r>
+      <w:r>
+        <w:rPr>
+          <w:rFonts w:hint="cs"/>
+          <w:rtl/>
+        </w:rPr>
+        <w:t xml:space="preserve">וכנים המשתמשים באסטרטגיית </w:t>
+      </w:r>
+      <w:proofErr w:type="spellStart"/>
+      <w:r>
+        <w:rPr>
+          <w:rFonts w:hint="cs"/>
+          <w:rtl/>
+        </w:rPr>
+        <w:t>מינימקס</w:t>
+      </w:r>
+      <w:proofErr w:type="spellEnd"/>
+      <w:r>
+        <w:rPr>
+          <w:rFonts w:hint="cs"/>
+          <w:rtl/>
+        </w:rPr>
+        <w:t xml:space="preserve"> מניחים שהיריב בוחר בצעד הגרוע ביותר עבורנו, כלומר היריב עושה </w:t>
+      </w:r>
+      <w:proofErr w:type="spellStart"/>
+      <w:r>
+        <w:rPr>
+          <w:rFonts w:hint="cs"/>
+          <w:rtl/>
+        </w:rPr>
+        <w:t>הכל</w:t>
+      </w:r>
+      <w:proofErr w:type="spellEnd"/>
+      <w:r>
+        <w:rPr>
+          <w:rFonts w:hint="cs"/>
+          <w:rtl/>
+        </w:rPr>
+        <w:t xml:space="preserve"> על מנת לפגוע בנו ככל הניתן.</w:t>
+      </w:r>
+    </w:p>
+    <w:p>
+      <w:pPr>
+        <w:bidi/>
+        <w:rPr>
+          <w:rtl/>
+        </w:rPr>
+      </w:pPr>
+      <w:r>
+        <w:rPr>
+          <w:rFonts w:hint="cs"/>
+          <w:rtl/>
+        </w:rPr>
+        <w:t xml:space="preserve">סוכן </w:t>
+      </w:r>
+      <w:proofErr w:type="spellStart"/>
+      <w:r>
+        <w:rPr>
+          <w:rFonts w:hint="cs"/>
+          <w:rtl/>
+        </w:rPr>
+        <w:t>אקספקטימקס</w:t>
+      </w:r>
+      <w:proofErr w:type="spellEnd"/>
+      <w:r>
+        <w:rPr>
+          <w:rFonts w:hint="cs"/>
+          <w:rtl/>
+        </w:rPr>
+        <w:t xml:space="preserve"> לעומת זאת חושב בצורה רציונלית יותר עבור משחקים הסתברותיים, בסעיף זה אנו מניחים שהרוח בוחרת את הצעד הבא בהתפלגות אחידה על מרחב הצעדים האפשריים שלה, כלומר צמתי הרוחות הם צמתים הסתברותיים ולכן יותר מציאותי לנבא את הצעד של הרוח כתוחלת של אפשרויות התנועה שלה בהתפלגות אחידה מאשר כצעד שיפגע בנו בצורה המקסימלית.</w:t>
+      </w:r>
+    </w:p>
+    <w:p>
+      <w:pPr>
+        <w:bidi/>
+        <w:rPr>
+          <w:rtl/>
+        </w:rPr>
+      </w:pPr>
+      <w:r>
+        <w:rPr>
+          <w:rFonts w:hint="cs"/>
+          <w:rtl/>
+        </w:rPr>
+        <w:t>אנו מאמי</w:t>
+      </w:r>
+      <w:r>
+        <w:rPr>
+          <w:rFonts w:hint="cs"/>
+          <w:rtl/>
+        </w:rPr>
+        <w:t>נים</w:t>
+      </w:r>
+      <w:r>
+        <w:rPr>
+          <w:rFonts w:hint="cs"/>
+          <w:rtl/>
+        </w:rPr>
+        <w:t xml:space="preserve"> כי שימוש </w:t>
+      </w:r>
+      <w:proofErr w:type="spellStart"/>
+      <w:r>
+        <w:rPr>
+          <w:rFonts w:hint="cs"/>
+          <w:rtl/>
+        </w:rPr>
+        <w:t>ב</w:t>
+      </w:r>
+      <w:r>
+        <w:rPr>
+          <w:rFonts w:hint="cs"/>
+          <w:rtl/>
+        </w:rPr>
+        <w:t>אקספקטימקס</w:t>
+      </w:r>
+      <w:proofErr w:type="spellEnd"/>
+      <w:r>
+        <w:rPr>
+          <w:rFonts w:hint="cs"/>
+          <w:rtl/>
+        </w:rPr>
+        <w:t xml:space="preserve"> עבור רוחות רנדומליות ייתן תוצאות טובות יותר שכן </w:t>
+      </w:r>
+      <w:proofErr w:type="spellStart"/>
+      <w:r>
+        <w:rPr>
+          <w:rFonts w:hint="cs"/>
+          <w:rtl/>
+        </w:rPr>
+        <w:t>מינימקס</w:t>
+      </w:r>
+      <w:proofErr w:type="spellEnd"/>
+      <w:r>
+        <w:rPr>
+          <w:rFonts w:hint="cs"/>
+          <w:rtl/>
+        </w:rPr>
+        <w:t xml:space="preserve"> נותן חסם תחתון לפתרון האופטימלי אבל בהינתן שהרוח רנדומלית יתכן וקיימים פתרונות טובים יותר שאותם אנו עלולים לפספס עם </w:t>
+      </w:r>
+      <w:proofErr w:type="spellStart"/>
+      <w:r>
+        <w:rPr>
+          <w:rFonts w:hint="cs"/>
+          <w:rtl/>
+        </w:rPr>
+        <w:t>מינימקס</w:t>
+      </w:r>
+      <w:proofErr w:type="spellEnd"/>
+      <w:r>
+        <w:rPr>
+          <w:rFonts w:hint="cs"/>
+          <w:rtl/>
+        </w:rPr>
+        <w:t>\אלפא-ביתא.</w:t>
+      </w:r>
+    </w:p>
+    <w:p>
+      <w:pPr>
+        <w:bidi/>
+        <w:rPr>
+          <w:rtl/>
+        </w:rPr>
+      </w:pPr>
+      <w:r>
+        <w:rPr>
+          <w:rFonts w:hint="cs"/>
+          <w:rtl/>
+        </w:rPr>
+        <w:t xml:space="preserve">לדוגמא עבור רוח יחידה, נניח שהרוח בוחרת את הצעד המסומן אזי </w:t>
+      </w:r>
+      <w:proofErr w:type="spellStart"/>
+      <w:r>
+        <w:rPr>
+          <w:rFonts w:hint="cs"/>
+          <w:rtl/>
+        </w:rPr>
+        <w:t>אקספקטימקס</w:t>
+      </w:r>
+      <w:proofErr w:type="spellEnd"/>
+      <w:r>
+        <w:rPr>
+          <w:rFonts w:hint="cs"/>
+          <w:rtl/>
+        </w:rPr>
+        <w:t xml:space="preserve"> בוחר את הצעד המוביל לתוצאה המקסימלית במשחק.</w:t>
+      </w:r>
+    </w:p>
+    <w:p>
+      <w:pPr>
+        <w:bidi/>
+        <w:rPr>
+          <w:rtl/>
+        </w:rPr>
+      </w:pPr>
+      <w:r>
+        <w:rPr>
+          <w:noProof/>
+        </w:rPr>
+        <w:drawing>
+          <wp:anchor distT="0" distB="0" distL="114300" distR="114300" simplePos="0" relativeHeight="251660288" behindDoc="0" locked="0" layoutInCell="1" allowOverlap="1" wp14:anchorId="2CDF0A0C" wp14:editId="06111B84">
+            <wp:simplePos x="0" y="0"/>
+            <wp:positionH relativeFrom="margin">
+              <wp:align>center</wp:align>
+            </wp:positionH>
+            <wp:positionV relativeFrom="paragraph">
+              <wp:posOffset>45267</wp:posOffset>
+            </wp:positionV>
+            <wp:extent cx="3816388" cy="1760131"/>
+            <wp:effectExtent l="38100" t="38100" r="88900" b="88265"/>
+            <wp:wrapSquare wrapText="bothSides"/>
+            <wp:docPr id="4" name="תמונה 4"/>
+            <wp:cNvGraphicFramePr>
+              <a:graphicFrameLocks xmlns:a="http://schemas.openxmlformats.org/drawingml/2006/main" noChangeAspect="1"/>
+            </wp:cNvGraphicFramePr>
+            <a:graphic xmlns:a="http://schemas.openxmlformats.org/drawingml/2006/main">
+              <a:graphicData uri="http://schemas.openxmlformats.org/drawingml/2006/picture">
+                <pic:pic xmlns:pic="http://schemas.openxmlformats.org/drawingml/2006/picture">
+                  <pic:nvPicPr>
+                    <pic:cNvPr id="0" name="Picture 5"/>
+                    <pic:cNvPicPr>
+                      <a:picLocks noChangeAspect="1" noChangeArrowheads="1"/>
+                    </pic:cNvPicPr>
+                  </pic:nvPicPr>
+                  <pic:blipFill>
+                    <a:blip r:embed="rId14" cstate="print">
+                      <a:extLst>
+                        <a:ext uri="{28A0092B-C50C-407E-A947-70E740481C1C}">
+                          <a14:useLocalDpi xmlns:a14="http://schemas.microsoft.com/office/drawing/2010/main" val="0"/>
+                        </a:ext>
+                      </a:extLst>
+                    </a:blip>
+                    <a:srcRect/>
+                    <a:stretch>
+                      <a:fillRect/>
+                    </a:stretch>
+                  </pic:blipFill>
+                  <pic:spPr bwMode="auto">
+                    <a:xfrm>
+                      <a:off x="0" y="0"/>
+                      <a:ext cx="3816388" cy="1760131"/>
+                    </a:xfrm>
+                    <a:prstGeom prst="rect">
+                      <a:avLst/>
+                    </a:prstGeom>
+                    <a:noFill/>
+                    <a:ln>
+                      <a:noFill/>
+                    </a:ln>
+                    <a:effectLst>
+                      <a:outerShdw blurRad="50800" dist="38100" dir="2700000" algn="tl" rotWithShape="0">
+                        <a:prstClr val="black">
+                          <a:alpha val="40000"/>
+                        </a:prstClr>
+                      </a:outerShdw>
+                    </a:effectLst>
+                  </pic:spPr>
+                </pic:pic>
+              </a:graphicData>
+            </a:graphic>
+          </wp:anchor>
+        </w:drawing>
+      </w:r>
+    </w:p>
+    <w:p>
+      <w:pPr>
+        <w:bidi/>
+        <w:rPr>
+          <w:rtl/>
+        </w:rPr>
+      </w:pPr>
+    </w:p>
+    <w:p>
+      <w:pPr>
+        <w:bidi/>
+        <w:rPr>
+          <w:rtl/>
+        </w:rPr>
+      </w:pPr>
+    </w:p>
+    <w:p>
+      <w:pPr>
+        <w:bidi/>
+        <w:rPr>
+          <w:rtl/>
+        </w:rPr>
+      </w:pPr>
+    </w:p>
+    <w:p>
+      <w:pPr>
+        <w:bidi/>
+        <w:rPr>
+          <w:rtl/>
+        </w:rPr>
+      </w:pPr>
+    </w:p>
+    <w:p>
+      <w:pPr>
+        <w:bidi/>
+        <w:rPr>
+          <w:rtl/>
+        </w:rPr>
+      </w:pPr>
+    </w:p>
+    <w:p>
+      <w:pPr>
+        <w:bidi/>
+        <w:rPr>
+          <w:rtl/>
+        </w:rPr>
+      </w:pPr>
+    </w:p>
+    <w:p>
+      <w:pPr>
+        <w:bidi/>
+        <w:rPr>
+          <w:rtl/>
+        </w:rPr>
+      </w:pPr>
+    </w:p>
+    <w:p>
+      <w:pPr>
+        <w:bidi/>
+        <w:rPr>
+          <w:rtl/>
+        </w:rPr>
+      </w:pPr>
+      <w:r>
+        <w:rPr>
+          <w:rFonts w:hint="cs"/>
+          <w:rtl/>
+        </w:rPr>
+        <w:t xml:space="preserve">ואילו </w:t>
+      </w:r>
+      <w:proofErr w:type="spellStart"/>
+      <w:r>
+        <w:rPr>
+          <w:rFonts w:hint="cs"/>
+          <w:rtl/>
+        </w:rPr>
+        <w:t>מינימקס</w:t>
+      </w:r>
+      <w:proofErr w:type="spellEnd"/>
+      <w:r>
+        <w:rPr>
+          <w:rFonts w:hint="cs"/>
+          <w:rtl/>
+        </w:rPr>
+        <w:t xml:space="preserve"> היה בוחר את הצעד השני אשר מניב תוצאה טובה הרבה פחות.</w:t>
+      </w:r>
+    </w:p>
+    <w:p>
+      <w:pPr>
+        <w:bidi/>
+        <w:rPr>
+          <w:rtl/>
+        </w:rPr>
+      </w:pPr>
+      <w:r>
+        <w:rPr>
+          <w:noProof/>
+        </w:rPr>
+        <w:drawing>
+          <wp:anchor distT="0" distB="0" distL="114300" distR="114300" simplePos="0" relativeHeight="251661312" behindDoc="0" locked="0" layoutInCell="1" allowOverlap="1" wp14:anchorId="5CF54EFF" wp14:editId="145E8E99">
+            <wp:simplePos x="0" y="0"/>
+            <wp:positionH relativeFrom="margin">
+              <wp:align>center</wp:align>
+            </wp:positionH>
+            <wp:positionV relativeFrom="paragraph">
+              <wp:posOffset>159887</wp:posOffset>
+            </wp:positionV>
+            <wp:extent cx="3910801" cy="2025916"/>
+            <wp:effectExtent l="38100" t="38100" r="90170" b="88900"/>
+            <wp:wrapSquare wrapText="bothSides"/>
+            <wp:docPr id="3" name="תמונה 3"/>
+            <wp:cNvGraphicFramePr>
+              <a:graphicFrameLocks xmlns:a="http://schemas.openxmlformats.org/drawingml/2006/main" noChangeAspect="1"/>
+            </wp:cNvGraphicFramePr>
+            <a:graphic xmlns:a="http://schemas.openxmlformats.org/drawingml/2006/main">
+              <a:graphicData uri="http://schemas.openxmlformats.org/drawingml/2006/picture">
+                <pic:pic xmlns:pic="http://schemas.openxmlformats.org/drawingml/2006/picture">
+                  <pic:nvPicPr>
+                    <pic:cNvPr id="0" name="Picture 4"/>
+                    <pic:cNvPicPr>
+                      <a:picLocks noChangeAspect="1" noChangeArrowheads="1"/>
+                    </pic:cNvPicPr>
+                  </pic:nvPicPr>
+                  <pic:blipFill>
+                    <a:blip r:embed="rId15" cstate="print">
+                      <a:extLst>
+                        <a:ext uri="{28A0092B-C50C-407E-A947-70E740481C1C}">
+                          <a14:useLocalDpi xmlns:a14="http://schemas.microsoft.com/office/drawing/2010/main" val="0"/>
+                        </a:ext>
+                      </a:extLst>
+                    </a:blip>
+                    <a:srcRect/>
+                    <a:stretch>
+                      <a:fillRect/>
+                    </a:stretch>
+                  </pic:blipFill>
+                  <pic:spPr bwMode="auto">
+                    <a:xfrm>
+                      <a:off x="0" y="0"/>
+                      <a:ext cx="3910801" cy="2025916"/>
+                    </a:xfrm>
+                    <a:prstGeom prst="rect">
+                      <a:avLst/>
+                    </a:prstGeom>
+                    <a:noFill/>
+                    <a:ln>
+                      <a:noFill/>
+                    </a:ln>
+                    <a:effectLst>
+                      <a:outerShdw blurRad="50800" dist="38100" dir="2700000" algn="tl" rotWithShape="0">
+                        <a:prstClr val="black">
+                          <a:alpha val="40000"/>
+                        </a:prstClr>
+                      </a:outerShdw>
+                    </a:effectLst>
+                  </pic:spPr>
+                </pic:pic>
+              </a:graphicData>
+            </a:graphic>
+          </wp:anchor>
+        </w:drawing>
+      </w:r>
+    </w:p>
+    <w:p>
+      <w:pPr>
+        <w:bidi/>
+        <w:rPr>
+          <w:rtl/>
+        </w:rPr>
+      </w:pPr>
+    </w:p>
+    <w:p>
+      <w:pPr>
+        <w:bidi/>
+        <w:rPr>
+          <w:rtl/>
+        </w:rPr>
+      </w:pPr>
+    </w:p>
+    <w:p>
+      <w:pPr>
+        <w:bidi/>
+        <w:rPr>
+          <w:rtl/>
+        </w:rPr>
+      </w:pPr>
+    </w:p>
+    <w:p>
+      <w:pPr>
+        <w:bidi/>
+        <w:rPr>
+          <w:rtl/>
+        </w:rPr>
+      </w:pPr>
+    </w:p>
+    <w:p>
+      <w:pPr>
+        <w:bidi/>
+        <w:rPr>
+          <w:rtl/>
+        </w:rPr>
+      </w:pPr>
+    </w:p>
+    <w:p>
+      <w:pPr>
+        <w:bidi/>
+        <w:rPr>
+          <w:rtl/>
+        </w:rPr>
+      </w:pPr>
+    </w:p>
+    <w:p>
+      <w:pPr>
+        <w:bidi/>
+        <w:rPr>
+          <w:rtl/>
+        </w:rPr>
+      </w:pPr>
+    </w:p>
+    <w:p>
+      <w:pPr>
+        <w:bidi/>
+        <w:rPr>
+          <w:rtl/>
+        </w:rPr>
+      </w:pPr>
+    </w:p>
+    <w:p>
+      <w:pPr>
+        <w:bidi/>
+        <w:rPr>
+          <w:rtl/>
+        </w:rPr>
+      </w:pPr>
       <w:bookmarkStart w:id="1" w:name="_GoBack"/>
       <w:bookmarkEnd w:id="1"/>
     </w:p>
     <w:p>
       <w:pPr>
-        <w:pStyle w:val="a3"/>
-        <w:bidi/>
-        <w:rPr>
-          <w:color w:val="FF0000"/>
-        </w:rPr>
-      </w:pPr>
-      <w:r>
-        <w:rPr>
-          <w:rFonts w:hint="cs"/>
-          <w:color w:val="FF0000"/>
-          <w:rtl/>
-        </w:rPr>
-        <w:t xml:space="preserve">אם בסוף השארתי את ההיוריסטיקה לא </w:t>
-      </w:r>
-      <w:proofErr w:type="spellStart"/>
-      <w:r>
-        <w:rPr>
-          <w:rFonts w:hint="cs"/>
-          <w:color w:val="FF0000"/>
-          <w:rtl/>
-        </w:rPr>
-        <w:t>דטרמניסטית</w:t>
-      </w:r>
-      <w:proofErr w:type="spellEnd"/>
-      <w:r>
-        <w:rPr>
-          <w:rFonts w:hint="cs"/>
-          <w:color w:val="FF0000"/>
-          <w:rtl/>
-        </w:rPr>
-        <w:t xml:space="preserve"> אז לעדכן את התשובה</w:t>
-      </w:r>
-    </w:p>
-    <w:p>
-      <w:pPr>
-        <w:pStyle w:val="a3"/>
-        <w:bidi/>
-        <w:rPr>
-          <w:rtl/>
-        </w:rPr>
-      </w:pPr>
-      <w:r>
-        <w:rPr>
-          <w:rFonts w:hint="cs"/>
-          <w:rtl/>
-        </w:rPr>
-        <w:t>ברמה העקרונית לא, אך בפועל יתכנו מהלכים שונים.</w:t>
-      </w:r>
-    </w:p>
-    <w:p>
-      <w:pPr>
-        <w:pStyle w:val="a3"/>
-        <w:bidi/>
-        <w:rPr>
-          <w:rtl/>
-        </w:rPr>
-      </w:pPr>
-      <w:r>
-        <w:rPr>
-          <w:rFonts w:hint="cs"/>
-          <w:rtl/>
-        </w:rPr>
-        <w:t xml:space="preserve">לפי משפט הנכונות של אלפא-ביתא האלגוריתם מחזיר את ערך </w:t>
-      </w:r>
-      <w:proofErr w:type="spellStart"/>
-      <w:r>
-        <w:rPr>
-          <w:rFonts w:hint="cs"/>
-          <w:rtl/>
-        </w:rPr>
-        <w:t>המינימקס</w:t>
-      </w:r>
-      <w:proofErr w:type="spellEnd"/>
-      <w:r>
-        <w:rPr>
-          <w:rFonts w:hint="cs"/>
-          <w:rtl/>
-        </w:rPr>
-        <w:t xml:space="preserve"> של תת העץ שלו ולכן מובטח שהערך של כל אחד מהבנים יהיה ערך </w:t>
-      </w:r>
-      <w:proofErr w:type="spellStart"/>
-      <w:r>
-        <w:rPr>
-          <w:rFonts w:hint="cs"/>
-          <w:rtl/>
-        </w:rPr>
-        <w:t>המינימקס</w:t>
-      </w:r>
-      <w:proofErr w:type="spellEnd"/>
-      <w:r>
-        <w:rPr>
-          <w:rFonts w:hint="cs"/>
-          <w:rtl/>
-        </w:rPr>
-        <w:t xml:space="preserve"> שלו ולכן לכאורה אין שוני בין המהלכים שבוחרים הסוכנים.</w:t>
-      </w:r>
-    </w:p>
-    <w:p>
-      <w:pPr>
-        <w:pStyle w:val="a3"/>
-        <w:bidi/>
-        <w:rPr>
-          <w:rtl/>
-        </w:rPr>
-      </w:pPr>
-      <w:r>
-        <w:rPr>
-          <w:rFonts w:hint="cs"/>
-          <w:rtl/>
-        </w:rPr>
-        <w:t xml:space="preserve">כיוון שעבור בנים שונים המניבים ערך </w:t>
-      </w:r>
-      <w:proofErr w:type="spellStart"/>
-      <w:r>
-        <w:rPr>
-          <w:rFonts w:hint="cs"/>
-          <w:rtl/>
-        </w:rPr>
-        <w:t>מינימקס</w:t>
-      </w:r>
-      <w:proofErr w:type="spellEnd"/>
-      <w:r>
-        <w:rPr>
-          <w:rFonts w:hint="cs"/>
-          <w:rtl/>
-        </w:rPr>
-        <w:t xml:space="preserve"> זהה אלגוריתמי בחירת הצעד בוחרים צעד באופן רנדומלי (כך מימשנו את אלגוריתם בחירת הצעד) לכן סביר שבמקרה בו יש יותר מבן יחיד המניב ערך </w:t>
-      </w:r>
-      <w:proofErr w:type="spellStart"/>
-      <w:r>
-        <w:rPr>
-          <w:rFonts w:hint="cs"/>
-          <w:rtl/>
-        </w:rPr>
-        <w:t>מינימקס</w:t>
-      </w:r>
-      <w:proofErr w:type="spellEnd"/>
-      <w:r>
-        <w:rPr>
-          <w:rFonts w:hint="cs"/>
-          <w:rtl/>
-        </w:rPr>
-        <w:t xml:space="preserve"> מקסימלי  2 הסוכנים יפלו על ערך רנדומלי שונה ויבחרו בצעד שונה.</w:t>
-      </w:r>
-    </w:p>
-    <w:p>
-      <w:pPr>
-        <w:pStyle w:val="a3"/>
-        <w:bidi/>
-        <w:rPr>
-          <w:rtl/>
-        </w:rPr>
-      </w:pPr>
-    </w:p>
-    <w:p>
-      <w:pPr>
-        <w:bidi/>
-        <w:rPr>
-          <w:rtl/>
-        </w:rPr>
-      </w:pPr>
-    </w:p>
-    <w:p>
-      <w:pPr>
-        <w:pStyle w:val="a3"/>
-        <w:bidi/>
-        <w:ind w:left="360"/>
-        <w:rPr>
-          <w:rtl/>
-        </w:rPr>
-      </w:pPr>
-    </w:p>
-    <w:p>
-      <w:pPr>
         <w:pStyle w:val="1"/>
         <w:bidi/>
         <w:rPr>
@@ -3576,6 +4300,7 @@
           <w:bCs/>
           <w:rtl/>
         </w:rPr>
+        <w:lastRenderedPageBreak/>
         <w:t xml:space="preserve">חלק </w:t>
       </w:r>
       <w:r>
@@ -3585,7 +4310,7 @@
           <w:bCs/>
           <w:rtl/>
         </w:rPr>
-        <w:t>ה</w:t>
+        <w:t>ו</w:t>
       </w:r>
       <w:r>
         <w:rPr>
@@ -3600,9 +4325,6 @@
     <w:p>
       <w:pPr>
         <w:bidi/>
-        <w:rPr>
-          <w:rtl/>
-        </w:rPr>
       </w:pPr>
     </w:p>
     <w:p>
@@ -3622,50 +4344,6 @@
           <w:bCs/>
           <w:rtl/>
         </w:rPr>
-        <w:t xml:space="preserve">חלק </w:t>
-      </w:r>
-      <w:r>
-        <w:rPr>
-          <w:rFonts w:hint="cs"/>
-          <w:b/>
-          <w:bCs/>
-          <w:rtl/>
-        </w:rPr>
-        <w:t>ו</w:t>
-      </w:r>
-      <w:r>
-        <w:rPr>
-          <w:rFonts w:hint="cs"/>
-          <w:b/>
-          <w:bCs/>
-          <w:rtl/>
-        </w:rPr>
-        <w:t>'</w:t>
-      </w:r>
-    </w:p>
-    <w:p>
-      <w:pPr>
-        <w:bidi/>
-      </w:pPr>
-    </w:p>
-    <w:p>
-      <w:pPr>
-        <w:pStyle w:val="1"/>
-        <w:bidi/>
-        <w:rPr>
-          <w:b/>
-          <w:bCs/>
-          <w:rtl/>
-        </w:rPr>
-      </w:pPr>
-      <w:r>
-        <w:rPr>
-          <w:rFonts w:hint="cs"/>
-          <w:b/>
-          <w:bCs/>
-          <w:rtl/>
-        </w:rPr>
-        <w:lastRenderedPageBreak/>
         <w:t xml:space="preserve">חלק </w:t>
       </w:r>
       <w:r>
@@ -7400,7 +8078,7 @@
 </file>
 
 <file path=customXml/itemProps1.xml><?xml version="1.0" encoding="utf-8"?>
-<ds:datastoreItem xmlns:ds="http://schemas.openxmlformats.org/officeDocument/2006/customXml" ds:itemID="{5EE56EBF-017B-4B47-B448-BDF7E95A27A7}">
+<ds:datastoreItem xmlns:ds="http://schemas.openxmlformats.org/officeDocument/2006/customXml" ds:itemID="{219E6635-0FBC-42A2-AA08-34B621FF570C}">
   <ds:schemaRefs>
     <ds:schemaRef ds:uri="http://schemas.openxmlformats.org/officeDocument/2006/bibliography"/>
   </ds:schemaRefs>

</xml_diff>

<commit_message>
Part 6 is done.
Also:

submission.py:
    * remove the isTerminalState method inside the MultiAgentSearchAgent class
      because it already existed as a global function.

    * made rbExpectimax global function instead of duplicating it in
      each expectimax agent.

helper_scripts/test_expectimax_agent.py:
Updated it to receive the agent (Random, Directional) as parameter.

helper_scripts/test_all.py:
Added the DirectionalExpectimax part to it.

Signed-off-by: Yoni Bettan <ybettan@redhat.com>
</commit_message>
<xml_diff>
--- a/hw2/hw2.docx
+++ b/hw2/hw2.docx
@@ -740,7 +740,7 @@
           <v:shape id="_x0000_i1025" type="#_x0000_t75" style="width:542.8pt;height:53.45pt" o:ole="">
             <v:imagedata r:id="rId10" o:title=""/>
           </v:shape>
-          <o:OLEObject Type="Embed" ProgID="Equation.DSMT4" ShapeID="_x0000_i1025" DrawAspect="Content" ObjectID="_1606909130" r:id="rId11"/>
+          <o:OLEObject Type="Embed" ProgID="Equation.DSMT4" ShapeID="_x0000_i1025" DrawAspect="Content" ObjectID="_1606992705" r:id="rId11"/>
         </w:object>
       </w:r>
       <w:r>
@@ -1627,23 +1627,6 @@
       <w:pPr>
         <w:bidi/>
         <w:rPr>
-          <w:color w:val="FF0000"/>
-          <w:rtl/>
-        </w:rPr>
-      </w:pPr>
-      <w:r>
-        <w:rPr>
-          <w:rFonts w:hint="cs"/>
-          <w:color w:val="FF0000"/>
-          <w:rtl/>
-        </w:rPr>
-        <w:t>לא בטוח בתשובה</w:t>
-      </w:r>
-    </w:p>
-    <w:p>
-      <w:pPr>
-        <w:bidi/>
-        <w:rPr>
           <w:rtl/>
         </w:rPr>
       </w:pPr>
@@ -1787,6 +1770,16 @@
           <w:rtl/>
         </w:rPr>
       </w:pPr>
+    </w:p>
+    <w:p>
+      <w:pPr>
+        <w:bidi/>
+        <w:rPr>
+          <w:rtl/>
+        </w:rPr>
+      </w:pPr>
+      <w:bookmarkStart w:id="1" w:name="_GoBack"/>
+      <w:bookmarkEnd w:id="1"/>
     </w:p>
     <w:p>
       <w:pPr>
@@ -4280,8 +4273,6 @@
           <w:rtl/>
         </w:rPr>
       </w:pPr>
-      <w:bookmarkStart w:id="1" w:name="_GoBack"/>
-      <w:bookmarkEnd w:id="1"/>
     </w:p>
     <w:p>
       <w:pPr>
@@ -4320,6 +4311,1450 @@
           <w:rtl/>
         </w:rPr>
         <w:t>'</w:t>
+      </w:r>
+    </w:p>
+    <w:p>
+      <w:pPr>
+        <w:pStyle w:val="1"/>
+        <w:bidi/>
+        <w:rPr>
+          <w:rFonts w:asciiTheme="majorBidi" w:hAnsiTheme="majorBidi"/>
+          <w:rtl/>
+        </w:rPr>
+      </w:pPr>
+      <w:r>
+        <w:rPr>
+          <w:rFonts w:asciiTheme="majorBidi" w:hAnsiTheme="majorBidi"/>
+          <w:rtl/>
+        </w:rPr>
+        <w:t xml:space="preserve">סעיף </w:t>
+      </w:r>
+      <w:r>
+        <w:rPr>
+          <w:rFonts w:asciiTheme="majorBidi" w:hAnsiTheme="majorBidi" w:hint="cs"/>
+          <w:rtl/>
+        </w:rPr>
+        <w:t>1</w:t>
+      </w:r>
+      <w:r>
+        <w:rPr>
+          <w:rFonts w:asciiTheme="majorBidi" w:hAnsiTheme="majorBidi"/>
+          <w:rtl/>
+        </w:rPr>
+        <w:t>:</w:t>
+      </w:r>
+    </w:p>
+    <w:p>
+      <w:pPr>
+        <w:pStyle w:val="a3"/>
+        <w:numPr>
+          <w:ilvl w:val="0"/>
+          <w:numId w:val="23"/>
+        </w:numPr>
+        <w:bidi/>
+      </w:pPr>
+      <w:r>
+        <w:rPr>
+          <w:rFonts w:hint="cs"/>
+          <w:rtl/>
+        </w:rPr>
+        <w:t>התפלגות התנועה:</w:t>
+      </w:r>
+    </w:p>
+    <w:p>
+      <w:pPr>
+        <w:pStyle w:val="a3"/>
+        <w:bidi/>
+      </w:pPr>
+    </w:p>
+    <w:p>
+      <w:pPr>
+        <w:pStyle w:val="a3"/>
+        <w:bidi/>
+        <w:rPr>
+          <w:rFonts w:eastAsiaTheme="minorEastAsia"/>
+          <w:rtl/>
+        </w:rPr>
+      </w:pPr>
+      <w:r>
+        <w:rPr>
+          <w:rFonts w:hint="cs"/>
+          <w:rtl/>
+        </w:rPr>
+        <w:t xml:space="preserve">ההתפלגות תלויה בפרמטר הסתברותי </w:t>
+      </w:r>
+      <m:oMath>
+        <m:r>
+          <w:rPr>
+            <w:rFonts w:ascii="Cambria Math" w:hAnsi="Cambria Math"/>
+          </w:rPr>
+          <m:t>p</m:t>
+        </m:r>
+      </m:oMath>
+      <w:r>
+        <w:rPr>
+          <w:rFonts w:eastAsiaTheme="minorEastAsia" w:hint="cs"/>
+          <w:rtl/>
+        </w:rPr>
+        <w:t>.</w:t>
+      </w:r>
+    </w:p>
+    <w:p>
+      <w:pPr>
+        <w:pStyle w:val="a3"/>
+        <w:bidi/>
+        <w:rPr>
+          <w:rFonts w:eastAsiaTheme="minorEastAsia"/>
+          <w:rtl/>
+        </w:rPr>
+      </w:pPr>
+    </w:p>
+    <w:p>
+      <w:pPr>
+        <w:pStyle w:val="a3"/>
+        <w:bidi/>
+        <w:rPr>
+          <w:rFonts w:eastAsiaTheme="minorEastAsia"/>
+          <w:rtl/>
+        </w:rPr>
+      </w:pPr>
+      <w:r>
+        <w:rPr>
+          <w:rFonts w:hint="cs"/>
+          <w:rtl/>
+        </w:rPr>
+        <w:t xml:space="preserve">נסמן את מספר הפעולות החוקיות ב- </w:t>
+      </w:r>
+      <m:oMath>
+        <m:r>
+          <w:rPr>
+            <w:rFonts w:ascii="Cambria Math" w:hAnsi="Cambria Math"/>
+          </w:rPr>
+          <m:t xml:space="preserve">#legal_actions </m:t>
+        </m:r>
+      </m:oMath>
+      <w:r>
+        <w:rPr>
+          <w:rFonts w:eastAsiaTheme="minorEastAsia" w:hint="cs"/>
+          <w:rtl/>
+        </w:rPr>
+        <w:t xml:space="preserve"> ואת מספר הפעולות אשר מניבות ערך אופטימלי ב- </w:t>
+      </w:r>
+      <m:oMath>
+        <m:r>
+          <w:rPr>
+            <w:rFonts w:ascii="Cambria Math" w:eastAsiaTheme="minorEastAsia" w:hAnsi="Cambria Math"/>
+          </w:rPr>
+          <m:t>#best_action</m:t>
+        </m:r>
+        <m:r>
+          <w:rPr>
+            <w:rFonts w:ascii="Cambria Math" w:eastAsiaTheme="minorEastAsia" w:hAnsi="Cambria Math"/>
+          </w:rPr>
+          <m:t>s</m:t>
+        </m:r>
+      </m:oMath>
+      <w:r>
+        <w:rPr>
+          <w:rFonts w:eastAsiaTheme="minorEastAsia" w:hint="cs"/>
+          <w:rtl/>
+        </w:rPr>
+        <w:t xml:space="preserve"> .</w:t>
+      </w:r>
+    </w:p>
+    <w:p>
+      <w:pPr>
+        <w:pStyle w:val="a3"/>
+        <w:bidi/>
+        <w:rPr>
+          <w:rFonts w:eastAsiaTheme="minorEastAsia"/>
+          <w:rtl/>
+        </w:rPr>
+      </w:pPr>
+    </w:p>
+    <w:p>
+      <w:pPr>
+        <w:pStyle w:val="a3"/>
+        <w:bidi/>
+        <w:rPr>
+          <w:rtl/>
+        </w:rPr>
+      </w:pPr>
+      <w:r>
+        <w:rPr>
+          <w:rFonts w:hint="cs"/>
+          <w:rtl/>
+        </w:rPr>
+        <w:t xml:space="preserve">הרוח בוחרת בצעד אופטימלי (מתקרבת </w:t>
+      </w:r>
+      <w:proofErr w:type="spellStart"/>
+      <w:r>
+        <w:rPr>
+          <w:rFonts w:hint="cs"/>
+          <w:rtl/>
+        </w:rPr>
+        <w:t>לפקמן</w:t>
+      </w:r>
+      <w:proofErr w:type="spellEnd"/>
+      <w:r>
+        <w:rPr>
+          <w:rFonts w:hint="cs"/>
+          <w:rtl/>
+        </w:rPr>
+        <w:t xml:space="preserve"> אם אינה פגיעה ומתרחקת אחרת) בהסתברות</w:t>
+      </w:r>
+    </w:p>
+    <w:p>
+      <w:pPr>
+        <w:pStyle w:val="a3"/>
+        <w:bidi/>
+        <w:rPr>
+          <w:rFonts w:eastAsiaTheme="minorEastAsia"/>
+          <w:rtl/>
+        </w:rPr>
+      </w:pPr>
+      <w:r>
+        <w:rPr>
+          <w:rFonts w:hint="cs"/>
+          <w:rtl/>
+        </w:rPr>
+        <w:t xml:space="preserve"> </w:t>
+      </w:r>
+      <m:oMath>
+        <m:r>
+          <w:rPr>
+            <w:rFonts w:ascii="Cambria Math" w:eastAsiaTheme="minorEastAsia" w:hAnsi="Cambria Math"/>
+          </w:rPr>
+          <m:t>P</m:t>
+        </m:r>
+        <m:d>
+          <m:dPr>
+            <m:ctrlPr>
+              <w:rPr>
+                <w:rFonts w:ascii="Cambria Math" w:eastAsiaTheme="minorEastAsia" w:hAnsi="Cambria Math"/>
+                <w:i/>
+              </w:rPr>
+            </m:ctrlPr>
+          </m:dPr>
+          <m:e>
+            <m:r>
+              <w:rPr>
+                <w:rFonts w:ascii="Cambria Math" w:eastAsiaTheme="minorEastAsia" w:hAnsi="Cambria Math"/>
+              </w:rPr>
+              <m:t>optimal</m:t>
+            </m:r>
+          </m:e>
+        </m:d>
+        <m:r>
+          <w:rPr>
+            <w:rFonts w:ascii="Cambria Math" w:eastAsiaTheme="minorEastAsia" w:hAnsi="Cambria Math"/>
+          </w:rPr>
+          <m:t>=</m:t>
+        </m:r>
+        <m:f>
+          <m:fPr>
+            <m:ctrlPr>
+              <w:rPr>
+                <w:rFonts w:ascii="Cambria Math" w:hAnsi="Cambria Math"/>
+                <w:i/>
+              </w:rPr>
+            </m:ctrlPr>
+          </m:fPr>
+          <m:num>
+            <m:r>
+              <w:rPr>
+                <w:rFonts w:ascii="Cambria Math" w:hAnsi="Cambria Math"/>
+              </w:rPr>
+              <m:t>p</m:t>
+            </m:r>
+          </m:num>
+          <m:den>
+            <m:r>
+              <w:rPr>
+                <w:rFonts w:ascii="Cambria Math" w:hAnsi="Cambria Math"/>
+              </w:rPr>
+              <m:t>#best_action</m:t>
+            </m:r>
+            <m:r>
+              <w:rPr>
+                <w:rFonts w:ascii="Cambria Math" w:hAnsi="Cambria Math"/>
+              </w:rPr>
+              <m:t>s</m:t>
+            </m:r>
+          </m:den>
+        </m:f>
+        <m:r>
+          <w:rPr>
+            <w:rFonts w:ascii="Cambria Math" w:hAnsi="Cambria Math"/>
+          </w:rPr>
+          <m:t>+</m:t>
+        </m:r>
+        <m:f>
+          <m:fPr>
+            <m:ctrlPr>
+              <w:rPr>
+                <w:rFonts w:ascii="Cambria Math" w:hAnsi="Cambria Math"/>
+                <w:i/>
+              </w:rPr>
+            </m:ctrlPr>
+          </m:fPr>
+          <m:num>
+            <m:r>
+              <w:rPr>
+                <w:rFonts w:ascii="Cambria Math" w:hAnsi="Cambria Math"/>
+              </w:rPr>
+              <m:t>1-p</m:t>
+            </m:r>
+          </m:num>
+          <m:den>
+            <m:r>
+              <w:rPr>
+                <w:rFonts w:ascii="Cambria Math" w:hAnsi="Cambria Math"/>
+              </w:rPr>
+              <m:t>#action</m:t>
+            </m:r>
+            <m:r>
+              <w:rPr>
+                <w:rFonts w:ascii="Cambria Math" w:hAnsi="Cambria Math"/>
+              </w:rPr>
+              <m:t>s</m:t>
+            </m:r>
+          </m:den>
+        </m:f>
+      </m:oMath>
+      <w:r>
+        <w:rPr>
+          <w:rFonts w:eastAsiaTheme="minorEastAsia" w:hint="cs"/>
+          <w:rtl/>
+        </w:rPr>
+        <w:t xml:space="preserve"> </w:t>
+      </w:r>
+    </w:p>
+    <w:p>
+      <w:pPr>
+        <w:pStyle w:val="a3"/>
+        <w:bidi/>
+        <w:rPr>
+          <w:rFonts w:eastAsiaTheme="minorEastAsia"/>
+          <w:rtl/>
+        </w:rPr>
+      </w:pPr>
+      <w:r>
+        <w:rPr>
+          <w:rFonts w:eastAsiaTheme="minorEastAsia" w:hint="cs"/>
+          <w:rtl/>
+        </w:rPr>
+        <w:t>ו</w:t>
+      </w:r>
+      <w:r>
+        <w:rPr>
+          <w:rFonts w:eastAsiaTheme="minorEastAsia" w:hint="cs"/>
+          <w:rtl/>
+        </w:rPr>
+        <w:t>בצעד שאינו אופטימלי בהסתברות</w:t>
+      </w:r>
+    </w:p>
+    <w:p>
+      <w:pPr>
+        <w:pStyle w:val="a3"/>
+        <w:bidi/>
+        <w:rPr>
+          <w:rFonts w:eastAsiaTheme="minorEastAsia"/>
+          <w:rtl/>
+        </w:rPr>
+      </w:pPr>
+      <w:r>
+        <w:rPr>
+          <w:rFonts w:eastAsiaTheme="minorEastAsia" w:hint="cs"/>
+          <w:rtl/>
+        </w:rPr>
+        <w:t xml:space="preserve"> </w:t>
+      </w:r>
+      <m:oMath>
+        <m:r>
+          <w:rPr>
+            <w:rFonts w:ascii="Cambria Math" w:eastAsiaTheme="minorEastAsia" w:hAnsi="Cambria Math"/>
+          </w:rPr>
+          <m:t>P(not_optimal)=</m:t>
+        </m:r>
+        <m:f>
+          <m:fPr>
+            <m:ctrlPr>
+              <w:rPr>
+                <w:rFonts w:ascii="Cambria Math" w:eastAsiaTheme="minorEastAsia" w:hAnsi="Cambria Math"/>
+                <w:i/>
+              </w:rPr>
+            </m:ctrlPr>
+          </m:fPr>
+          <m:num>
+            <m:r>
+              <w:rPr>
+                <w:rFonts w:ascii="Cambria Math" w:eastAsiaTheme="minorEastAsia" w:hAnsi="Cambria Math"/>
+              </w:rPr>
+              <m:t>1-p</m:t>
+            </m:r>
+          </m:num>
+          <m:den>
+            <m:r>
+              <w:rPr>
+                <w:rFonts w:ascii="Cambria Math" w:eastAsiaTheme="minorEastAsia" w:hAnsi="Cambria Math"/>
+              </w:rPr>
+              <m:t>#actions</m:t>
+            </m:r>
+          </m:den>
+        </m:f>
+      </m:oMath>
+      <w:r>
+        <w:rPr>
+          <w:rFonts w:eastAsiaTheme="minorEastAsia" w:hint="cs"/>
+          <w:rtl/>
+        </w:rPr>
+        <w:t>.</w:t>
+      </w:r>
+    </w:p>
+    <w:p>
+      <w:pPr>
+        <w:pStyle w:val="a3"/>
+        <w:bidi/>
+        <w:rPr>
+          <w:rFonts w:eastAsiaTheme="minorEastAsia"/>
+          <w:rtl/>
+        </w:rPr>
+      </w:pPr>
+    </w:p>
+    <w:p>
+      <w:pPr>
+        <w:pStyle w:val="a3"/>
+        <w:bidi/>
+        <w:rPr>
+          <w:rFonts w:eastAsiaTheme="minorEastAsia"/>
+        </w:rPr>
+      </w:pPr>
+      <w:r>
+        <w:rPr>
+          <w:rFonts w:eastAsiaTheme="minorEastAsia" w:hint="cs"/>
+          <w:rtl/>
+        </w:rPr>
+        <w:t>כפי שניתן לראות אין העדפה לצעד מסוים בתוך קבוצת הצעדים האופטימליים, כנ"ל עבור הצעדים הלא אופטימליים.</w:t>
+      </w:r>
+    </w:p>
+    <w:p>
+      <w:pPr>
+        <w:pStyle w:val="a3"/>
+        <w:bidi/>
+        <w:rPr>
+          <w:rFonts w:eastAsiaTheme="minorEastAsia"/>
+        </w:rPr>
+      </w:pPr>
+    </w:p>
+    <w:p>
+      <w:pPr>
+        <w:pStyle w:val="a3"/>
+        <w:bidi/>
+        <w:rPr>
+          <w:rFonts w:eastAsiaTheme="minorEastAsia"/>
+          <w:rtl/>
+        </w:rPr>
+      </w:pPr>
+      <w:r>
+        <w:rPr>
+          <w:rFonts w:eastAsiaTheme="minorEastAsia" w:hint="cs"/>
+          <w:rtl/>
+        </w:rPr>
+        <w:t>לצורך הבהרה נראה מה קורה בערכי הקצה:</w:t>
+      </w:r>
+    </w:p>
+    <w:p>
+      <w:pPr>
+        <w:pStyle w:val="a3"/>
+        <w:bidi/>
+        <w:rPr>
+          <w:rFonts w:eastAsiaTheme="minorEastAsia"/>
+          <w:rtl/>
+        </w:rPr>
+      </w:pPr>
+    </w:p>
+    <w:p>
+      <w:pPr>
+        <w:pStyle w:val="a3"/>
+        <w:numPr>
+          <w:ilvl w:val="0"/>
+          <w:numId w:val="24"/>
+        </w:numPr>
+        <w:bidi/>
+        <w:rPr>
+          <w:rFonts w:eastAsiaTheme="minorEastAsia"/>
+        </w:rPr>
+      </w:pPr>
+      <w:r>
+        <w:rPr>
+          <w:rFonts w:eastAsiaTheme="minorEastAsia" w:hint="cs"/>
+          <w:rtl/>
+        </w:rPr>
+        <w:t xml:space="preserve">עבור </w:t>
+      </w:r>
+      <m:oMath>
+        <m:r>
+          <w:rPr>
+            <w:rFonts w:ascii="Cambria Math" w:eastAsiaTheme="minorEastAsia" w:hAnsi="Cambria Math"/>
+          </w:rPr>
+          <m:t>p=1</m:t>
+        </m:r>
+      </m:oMath>
+      <w:r>
+        <w:rPr>
+          <w:rFonts w:eastAsiaTheme="minorEastAsia" w:hint="cs"/>
+          <w:rtl/>
+        </w:rPr>
+        <w:t xml:space="preserve"> נקבל</w:t>
+      </w:r>
+    </w:p>
+    <w:p>
+      <w:pPr>
+        <w:pStyle w:val="a3"/>
+        <w:bidi/>
+        <w:ind w:left="1080"/>
+        <w:rPr>
+          <w:rFonts w:eastAsiaTheme="minorEastAsia"/>
+          <w:rtl/>
+        </w:rPr>
+      </w:pPr>
+      <w:r>
+        <w:rPr>
+          <w:rFonts w:eastAsiaTheme="minorEastAsia" w:hint="cs"/>
+          <w:rtl/>
+        </w:rPr>
+        <w:t xml:space="preserve"> </w:t>
+      </w:r>
+      <m:oMath>
+        <m:r>
+          <w:rPr>
+            <w:rFonts w:ascii="Cambria Math" w:eastAsiaTheme="minorEastAsia" w:hAnsi="Cambria Math"/>
+          </w:rPr>
+          <m:t>P(optimal_decsision)=</m:t>
+        </m:r>
+        <m:f>
+          <m:fPr>
+            <m:ctrlPr>
+              <w:rPr>
+                <w:rFonts w:ascii="Cambria Math" w:eastAsiaTheme="minorEastAsia" w:hAnsi="Cambria Math"/>
+                <w:i/>
+              </w:rPr>
+            </m:ctrlPr>
+          </m:fPr>
+          <m:num>
+            <m:r>
+              <w:rPr>
+                <w:rFonts w:ascii="Cambria Math" w:eastAsiaTheme="minorEastAsia" w:hAnsi="Cambria Math"/>
+              </w:rPr>
+              <m:t>1</m:t>
+            </m:r>
+          </m:num>
+          <m:den>
+            <m:r>
+              <w:rPr>
+                <w:rFonts w:ascii="Cambria Math" w:eastAsiaTheme="minorEastAsia" w:hAnsi="Cambria Math"/>
+              </w:rPr>
+              <m:t>#best_actions</m:t>
+            </m:r>
+          </m:den>
+        </m:f>
+      </m:oMath>
+    </w:p>
+    <w:p>
+      <w:pPr>
+        <w:pStyle w:val="a3"/>
+        <w:bidi/>
+        <w:ind w:left="1080"/>
+        <w:rPr>
+          <w:rFonts w:eastAsiaTheme="minorEastAsia"/>
+          <w:rtl/>
+        </w:rPr>
+      </w:pPr>
+      <m:oMath>
+        <m:r>
+          <w:rPr>
+            <w:rFonts w:ascii="Cambria Math" w:eastAsiaTheme="minorEastAsia" w:hAnsi="Cambria Math"/>
+          </w:rPr>
+          <m:t xml:space="preserve">P(not_optimal_decsision)=0 </m:t>
+        </m:r>
+      </m:oMath>
+      <w:r>
+        <w:rPr>
+          <w:rFonts w:eastAsiaTheme="minorEastAsia" w:hint="cs"/>
+          <w:rtl/>
+        </w:rPr>
+        <w:t xml:space="preserve"> </w:t>
+      </w:r>
+    </w:p>
+    <w:p>
+      <w:pPr>
+        <w:pStyle w:val="a3"/>
+        <w:bidi/>
+        <w:ind w:left="1080"/>
+        <w:rPr>
+          <w:rFonts w:eastAsiaTheme="minorEastAsia"/>
+          <w:rtl/>
+        </w:rPr>
+      </w:pPr>
+      <w:r>
+        <w:rPr>
+          <w:rFonts w:eastAsiaTheme="minorEastAsia" w:hint="cs"/>
+          <w:rtl/>
+        </w:rPr>
+        <w:t>כלומר הסוכן בוחר צעד בהתפלגות אחידה מבין הצעדים האופטימליים.</w:t>
+      </w:r>
+    </w:p>
+    <w:p>
+      <w:pPr>
+        <w:pStyle w:val="a3"/>
+        <w:bidi/>
+        <w:ind w:left="1080"/>
+        <w:rPr>
+          <w:rFonts w:eastAsiaTheme="minorEastAsia"/>
+        </w:rPr>
+      </w:pPr>
+    </w:p>
+    <w:p>
+      <w:pPr>
+        <w:pStyle w:val="a3"/>
+        <w:numPr>
+          <w:ilvl w:val="0"/>
+          <w:numId w:val="24"/>
+        </w:numPr>
+        <w:bidi/>
+        <w:rPr>
+          <w:rFonts w:eastAsiaTheme="minorEastAsia"/>
+        </w:rPr>
+      </w:pPr>
+      <w:r>
+        <w:rPr>
+          <w:rFonts w:eastAsiaTheme="minorEastAsia" w:hint="cs"/>
+          <w:rtl/>
+        </w:rPr>
+        <w:t xml:space="preserve">עבור </w:t>
+      </w:r>
+      <m:oMath>
+        <m:r>
+          <w:rPr>
+            <w:rFonts w:ascii="Cambria Math" w:eastAsiaTheme="minorEastAsia" w:hAnsi="Cambria Math"/>
+          </w:rPr>
+          <m:t>p=</m:t>
+        </m:r>
+        <m:r>
+          <w:rPr>
+            <w:rFonts w:ascii="Cambria Math" w:eastAsiaTheme="minorEastAsia" w:hAnsi="Cambria Math"/>
+          </w:rPr>
+          <m:t>0</m:t>
+        </m:r>
+      </m:oMath>
+      <w:r>
+        <w:rPr>
+          <w:rFonts w:eastAsiaTheme="minorEastAsia" w:hint="cs"/>
+          <w:rtl/>
+        </w:rPr>
+        <w:t xml:space="preserve"> נקבל</w:t>
+      </w:r>
+    </w:p>
+    <w:p>
+      <w:pPr>
+        <w:pStyle w:val="a3"/>
+        <w:bidi/>
+        <w:ind w:left="1080"/>
+        <w:rPr>
+          <w:rFonts w:eastAsiaTheme="minorEastAsia"/>
+          <w:rtl/>
+        </w:rPr>
+      </w:pPr>
+      <w:r>
+        <w:rPr>
+          <w:rFonts w:eastAsiaTheme="minorEastAsia" w:hint="cs"/>
+          <w:rtl/>
+        </w:rPr>
+        <w:t xml:space="preserve"> </w:t>
+      </w:r>
+      <m:oMath>
+        <m:r>
+          <w:rPr>
+            <w:rFonts w:ascii="Cambria Math" w:eastAsiaTheme="minorEastAsia" w:hAnsi="Cambria Math"/>
+          </w:rPr>
+          <m:t>P(optimal_decsision)=</m:t>
+        </m:r>
+        <m:f>
+          <m:fPr>
+            <m:ctrlPr>
+              <w:rPr>
+                <w:rFonts w:ascii="Cambria Math" w:eastAsiaTheme="minorEastAsia" w:hAnsi="Cambria Math"/>
+                <w:i/>
+              </w:rPr>
+            </m:ctrlPr>
+          </m:fPr>
+          <m:num>
+            <m:r>
+              <w:rPr>
+                <w:rFonts w:ascii="Cambria Math" w:eastAsiaTheme="minorEastAsia" w:hAnsi="Cambria Math"/>
+              </w:rPr>
+              <m:t>1</m:t>
+            </m:r>
+          </m:num>
+          <m:den>
+            <m:r>
+              <w:rPr>
+                <w:rFonts w:ascii="Cambria Math" w:eastAsiaTheme="minorEastAsia" w:hAnsi="Cambria Math"/>
+              </w:rPr>
+              <m:t>#actions</m:t>
+            </m:r>
+          </m:den>
+        </m:f>
+      </m:oMath>
+    </w:p>
+    <w:p>
+      <w:pPr>
+        <w:pStyle w:val="a3"/>
+        <w:bidi/>
+        <w:ind w:left="1080"/>
+        <w:rPr>
+          <w:rFonts w:eastAsiaTheme="minorEastAsia"/>
+          <w:rtl/>
+        </w:rPr>
+      </w:pPr>
+      <m:oMath>
+        <m:r>
+          <w:rPr>
+            <w:rFonts w:ascii="Cambria Math" w:eastAsiaTheme="minorEastAsia" w:hAnsi="Cambria Math"/>
+          </w:rPr>
+          <m:t>P(not_optimal_decsision)=</m:t>
+        </m:r>
+        <m:f>
+          <m:fPr>
+            <m:ctrlPr>
+              <w:rPr>
+                <w:rFonts w:ascii="Cambria Math" w:eastAsiaTheme="minorEastAsia" w:hAnsi="Cambria Math"/>
+                <w:i/>
+              </w:rPr>
+            </m:ctrlPr>
+          </m:fPr>
+          <m:num>
+            <m:r>
+              <w:rPr>
+                <w:rFonts w:ascii="Cambria Math" w:eastAsiaTheme="minorEastAsia" w:hAnsi="Cambria Math"/>
+              </w:rPr>
+              <m:t>1</m:t>
+            </m:r>
+          </m:num>
+          <m:den>
+            <m:r>
+              <w:rPr>
+                <w:rFonts w:ascii="Cambria Math" w:eastAsiaTheme="minorEastAsia" w:hAnsi="Cambria Math"/>
+              </w:rPr>
+              <m:t>#actions</m:t>
+            </m:r>
+          </m:den>
+        </m:f>
+        <m:r>
+          <w:rPr>
+            <w:rFonts w:ascii="Cambria Math" w:eastAsiaTheme="minorEastAsia" w:hAnsi="Cambria Math"/>
+          </w:rPr>
+          <m:t xml:space="preserve"> </m:t>
+        </m:r>
+      </m:oMath>
+      <w:r>
+        <w:rPr>
+          <w:rFonts w:eastAsiaTheme="minorEastAsia" w:hint="cs"/>
+          <w:rtl/>
+        </w:rPr>
+        <w:t xml:space="preserve"> </w:t>
+      </w:r>
+    </w:p>
+    <w:p>
+      <w:pPr>
+        <w:pStyle w:val="a3"/>
+        <w:bidi/>
+        <w:ind w:left="1080"/>
+        <w:rPr>
+          <w:rFonts w:eastAsiaTheme="minorEastAsia"/>
+        </w:rPr>
+      </w:pPr>
+      <w:r>
+        <w:rPr>
+          <w:rFonts w:eastAsiaTheme="minorEastAsia" w:hint="cs"/>
+          <w:rtl/>
+        </w:rPr>
+        <w:t xml:space="preserve">כלומר הסוכן בוחר צעד בהתפלגות אחידה מבין </w:t>
+      </w:r>
+      <w:r>
+        <w:rPr>
+          <w:rFonts w:eastAsiaTheme="minorEastAsia" w:hint="cs"/>
+          <w:rtl/>
+        </w:rPr>
+        <w:t xml:space="preserve">כל </w:t>
+      </w:r>
+      <w:r>
+        <w:rPr>
+          <w:rFonts w:eastAsiaTheme="minorEastAsia" w:hint="cs"/>
+          <w:rtl/>
+        </w:rPr>
+        <w:t xml:space="preserve">הצעדים </w:t>
+      </w:r>
+      <w:r>
+        <w:rPr>
+          <w:rFonts w:eastAsiaTheme="minorEastAsia" w:hint="cs"/>
+          <w:rtl/>
+        </w:rPr>
+        <w:t>האפשריים</w:t>
+      </w:r>
+      <w:r>
+        <w:rPr>
+          <w:rFonts w:eastAsiaTheme="minorEastAsia" w:hint="cs"/>
+          <w:rtl/>
+        </w:rPr>
+        <w:t>.</w:t>
+      </w:r>
+    </w:p>
+    <w:p>
+      <w:pPr>
+        <w:bidi/>
+        <w:rPr>
+          <w:rFonts w:eastAsiaTheme="minorEastAsia"/>
+          <w:rtl/>
+        </w:rPr>
+      </w:pPr>
+    </w:p>
+    <w:p>
+      <w:pPr>
+        <w:pStyle w:val="a3"/>
+        <w:bidi/>
+        <w:rPr>
+          <w:rFonts w:eastAsiaTheme="minorEastAsia"/>
+          <w:rtl/>
+        </w:rPr>
+      </w:pPr>
+      <w:r>
+        <w:rPr>
+          <w:rFonts w:hint="cs"/>
+          <w:rtl/>
+        </w:rPr>
+        <w:t xml:space="preserve">כברירת מחדל מתקיים </w:t>
+      </w:r>
+      <m:oMath>
+        <m:r>
+          <w:rPr>
+            <w:rFonts w:ascii="Cambria Math" w:hAnsi="Cambria Math"/>
+          </w:rPr>
+          <m:t>p=0.8</m:t>
+        </m:r>
+      </m:oMath>
+      <w:r>
+        <w:rPr>
+          <w:rFonts w:eastAsiaTheme="minorEastAsia" w:hint="cs"/>
+          <w:rtl/>
+        </w:rPr>
+        <w:t xml:space="preserve"> </w:t>
+      </w:r>
+      <w:r>
+        <w:rPr>
+          <w:rFonts w:eastAsiaTheme="minorEastAsia" w:hint="cs"/>
+          <w:rtl/>
+        </w:rPr>
+        <w:t xml:space="preserve"> ובכל מקום בקוד השימוש ברוח הנ"ל היא תמיד עם ערך ברירת המחדל</w:t>
+      </w:r>
+      <w:r>
+        <w:rPr>
+          <w:rFonts w:eastAsiaTheme="minorEastAsia" w:hint="cs"/>
+          <w:rtl/>
+        </w:rPr>
+        <w:t>.</w:t>
+      </w:r>
+    </w:p>
+    <w:p>
+      <w:pPr>
+        <w:pStyle w:val="a3"/>
+        <w:bidi/>
+        <w:rPr>
+          <w:rFonts w:hint="cs"/>
+        </w:rPr>
+      </w:pPr>
+    </w:p>
+    <w:p>
+      <w:pPr>
+        <w:pStyle w:val="a3"/>
+        <w:bidi/>
+        <w:rPr>
+          <w:rtl/>
+        </w:rPr>
+      </w:pPr>
+    </w:p>
+    <w:p>
+      <w:pPr>
+        <w:pStyle w:val="a3"/>
+        <w:numPr>
+          <w:ilvl w:val="0"/>
+          <w:numId w:val="23"/>
+        </w:numPr>
+        <w:bidi/>
+      </w:pPr>
+      <w:r>
+        <w:rPr>
+          <w:rFonts w:hint="cs"/>
+          <w:rtl/>
+        </w:rPr>
+        <w:t>האסטרטגיה:</w:t>
+      </w:r>
+    </w:p>
+    <w:p>
+      <w:pPr>
+        <w:pStyle w:val="a3"/>
+        <w:bidi/>
+        <w:rPr>
+          <w:rtl/>
+        </w:rPr>
+      </w:pPr>
+    </w:p>
+    <w:p>
+      <w:pPr>
+        <w:pStyle w:val="a3"/>
+        <w:bidi/>
+        <w:rPr>
+          <w:rtl/>
+        </w:rPr>
+      </w:pPr>
+      <w:r>
+        <w:rPr>
+          <w:rFonts w:hint="cs"/>
+          <w:rtl/>
+        </w:rPr>
+        <w:t>הרוח בוחרת בצורה רנדומלית צעד מבין הצעדים האופטימליים בהסתברות גבוהה ובוחרת בצורה רנדומלית צעד מבין הצעדים שאינם אופטימליים בהסתברות נמוכה.</w:t>
+      </w:r>
+    </w:p>
+    <w:p>
+      <w:pPr>
+        <w:pStyle w:val="a3"/>
+        <w:bidi/>
+        <w:rPr>
+          <w:rtl/>
+        </w:rPr>
+      </w:pPr>
+    </w:p>
+    <w:p>
+      <w:pPr>
+        <w:pStyle w:val="a3"/>
+        <w:bidi/>
+        <w:rPr>
+          <w:rtl/>
+        </w:rPr>
+      </w:pPr>
+      <w:r>
+        <w:rPr>
+          <w:rFonts w:hint="cs"/>
+          <w:rtl/>
+        </w:rPr>
+        <w:t xml:space="preserve">צעד אופטימלי הוא צעד אשר מקרב את הרוח </w:t>
+      </w:r>
+      <w:proofErr w:type="spellStart"/>
+      <w:r>
+        <w:rPr>
+          <w:rFonts w:hint="cs"/>
+          <w:rtl/>
+        </w:rPr>
+        <w:t>לפקמן</w:t>
+      </w:r>
+      <w:proofErr w:type="spellEnd"/>
+      <w:r>
+        <w:rPr>
+          <w:rFonts w:hint="cs"/>
+          <w:rtl/>
+        </w:rPr>
+        <w:t xml:space="preserve"> באופן מקסימלי כאשר הרוח אינה פגיעה</w:t>
+      </w:r>
+      <w:r>
+        <w:rPr>
+          <w:rFonts w:hint="cs"/>
+          <w:rtl/>
+        </w:rPr>
+        <w:t xml:space="preserve">, כלומר במקרים בו </w:t>
+      </w:r>
+      <w:proofErr w:type="spellStart"/>
+      <w:r>
+        <w:rPr>
+          <w:rFonts w:hint="cs"/>
+          <w:rtl/>
+        </w:rPr>
+        <w:t>פקמן</w:t>
+      </w:r>
+      <w:proofErr w:type="spellEnd"/>
+      <w:r>
+        <w:rPr>
+          <w:rFonts w:hint="cs"/>
+          <w:rtl/>
+        </w:rPr>
+        <w:t xml:space="preserve"> לא אכל קפסולה או שחלף מספיק זמן מאז</w:t>
+      </w:r>
+      <w:r>
+        <w:rPr>
+          <w:rFonts w:hint="cs"/>
+          <w:rtl/>
+        </w:rPr>
+        <w:t xml:space="preserve">, או צעד אשר מרחיק את הרוח </w:t>
+      </w:r>
+      <w:proofErr w:type="spellStart"/>
+      <w:r>
+        <w:rPr>
+          <w:rFonts w:hint="cs"/>
+          <w:rtl/>
+        </w:rPr>
+        <w:t>מפקמן</w:t>
+      </w:r>
+      <w:proofErr w:type="spellEnd"/>
+      <w:r>
+        <w:rPr>
+          <w:rFonts w:hint="cs"/>
+          <w:rtl/>
+        </w:rPr>
+        <w:t xml:space="preserve"> באופן מקסימלי כאשר הרוח כן פגיעה.</w:t>
+      </w:r>
+    </w:p>
+    <w:p>
+      <w:pPr>
+        <w:pStyle w:val="1"/>
+        <w:bidi/>
+        <w:rPr>
+          <w:rFonts w:asciiTheme="majorBidi" w:hAnsiTheme="majorBidi"/>
+          <w:rtl/>
+        </w:rPr>
+      </w:pPr>
+    </w:p>
+    <w:p>
+      <w:pPr>
+        <w:pStyle w:val="1"/>
+        <w:bidi/>
+        <w:rPr>
+          <w:rFonts w:asciiTheme="majorBidi" w:hAnsiTheme="majorBidi"/>
+          <w:rtl/>
+        </w:rPr>
+      </w:pPr>
+      <w:r>
+        <w:rPr>
+          <w:rFonts w:asciiTheme="majorBidi" w:hAnsiTheme="majorBidi"/>
+          <w:rtl/>
+        </w:rPr>
+        <w:t xml:space="preserve">סעיף </w:t>
+      </w:r>
+      <w:r>
+        <w:rPr>
+          <w:rFonts w:asciiTheme="majorBidi" w:hAnsiTheme="majorBidi" w:hint="cs"/>
+          <w:rtl/>
+        </w:rPr>
+        <w:t>2</w:t>
+      </w:r>
+      <w:r>
+        <w:rPr>
+          <w:rFonts w:asciiTheme="majorBidi" w:hAnsiTheme="majorBidi"/>
+          <w:rtl/>
+        </w:rPr>
+        <w:t>:</w:t>
+      </w:r>
+    </w:p>
+    <w:p>
+      <w:pPr>
+        <w:bidi/>
+        <w:rPr>
+          <w:rtl/>
+        </w:rPr>
+      </w:pPr>
+      <w:r>
+        <w:rPr>
+          <w:rFonts w:hint="cs"/>
+          <w:rtl/>
+        </w:rPr>
+        <w:t>בקוד</w:t>
+      </w:r>
+    </w:p>
+    <w:p>
+      <w:pPr>
+        <w:pStyle w:val="1"/>
+        <w:bidi/>
+        <w:rPr>
+          <w:rFonts w:asciiTheme="majorBidi" w:hAnsiTheme="majorBidi"/>
+          <w:rtl/>
+        </w:rPr>
+      </w:pPr>
+    </w:p>
+    <w:p>
+      <w:pPr>
+        <w:pStyle w:val="1"/>
+        <w:bidi/>
+        <w:rPr>
+          <w:rFonts w:asciiTheme="majorBidi" w:hAnsiTheme="majorBidi"/>
+          <w:rtl/>
+        </w:rPr>
+      </w:pPr>
+      <w:r>
+        <w:rPr>
+          <w:rFonts w:asciiTheme="majorBidi" w:hAnsiTheme="majorBidi"/>
+          <w:rtl/>
+        </w:rPr>
+        <w:t xml:space="preserve">סעיף </w:t>
+      </w:r>
+      <w:r>
+        <w:rPr>
+          <w:rFonts w:asciiTheme="majorBidi" w:hAnsiTheme="majorBidi" w:hint="cs"/>
+          <w:rtl/>
+        </w:rPr>
+        <w:t>3</w:t>
+      </w:r>
+      <w:r>
+        <w:rPr>
+          <w:rFonts w:asciiTheme="majorBidi" w:hAnsiTheme="majorBidi"/>
+          <w:rtl/>
+        </w:rPr>
+        <w:t>:</w:t>
+      </w:r>
+    </w:p>
+    <w:p>
+      <w:pPr>
+        <w:bidi/>
+        <w:rPr>
+          <w:rtl/>
+        </w:rPr>
+      </w:pPr>
+      <w:r>
+        <w:rPr>
+          <w:rFonts w:hint="cs"/>
+          <w:rtl/>
+        </w:rPr>
+        <w:t xml:space="preserve">המימוש שלנו כמעט זהה בין 2 הסוכנים, לכל אחד מהם יש מתודה יחידה אשר מחזירה את הצעד הבא, ונעזרת במתודה </w:t>
+      </w:r>
+      <w:proofErr w:type="spellStart"/>
+      <w:r>
+        <w:t>rbExpectimax</w:t>
+      </w:r>
+      <w:proofErr w:type="spellEnd"/>
+      <w:r>
+        <w:rPr>
+          <w:rFonts w:hint="cs"/>
+          <w:rtl/>
+        </w:rPr>
+        <w:t xml:space="preserve"> לצורך חישוב הערך של צמתי מינימום.</w:t>
+      </w:r>
+    </w:p>
+    <w:p>
+      <w:pPr>
+        <w:bidi/>
+      </w:pPr>
+      <w:r>
+        <w:rPr>
+          <w:rFonts w:hint="cs"/>
+          <w:rtl/>
+        </w:rPr>
+        <w:t xml:space="preserve">ההבדל היחיד הוא ש- </w:t>
+      </w:r>
+      <w:proofErr w:type="spellStart"/>
+      <w:r>
+        <w:t>RandomExpectimaxAgent</w:t>
+      </w:r>
+      <w:proofErr w:type="spellEnd"/>
+      <w:r>
+        <w:rPr>
+          <w:rFonts w:hint="cs"/>
+          <w:rtl/>
+        </w:rPr>
+        <w:t xml:space="preserve"> משתמש במתודה זו עם הפרמטר </w:t>
+      </w:r>
+      <w:r>
+        <w:t>‘</w:t>
+      </w:r>
+      <w:proofErr w:type="spellStart"/>
+      <w:r>
+        <w:t>random</w:t>
+      </w:r>
+      <w:r>
+        <w:t>_ghost</w:t>
+      </w:r>
+      <w:proofErr w:type="spellEnd"/>
+      <w:r>
+        <w:t>’</w:t>
+      </w:r>
+      <w:r>
+        <w:rPr>
+          <w:rFonts w:hint="cs"/>
+          <w:rtl/>
+        </w:rPr>
+        <w:t xml:space="preserve"> ואילו </w:t>
+      </w:r>
+      <w:proofErr w:type="spellStart"/>
+      <w:r>
+        <w:t>DirectionalExpectimaxAgent</w:t>
+      </w:r>
+      <w:proofErr w:type="spellEnd"/>
+      <w:r>
+        <w:rPr>
+          <w:rFonts w:hint="cs"/>
+          <w:rtl/>
+        </w:rPr>
+        <w:t xml:space="preserve"> משתמש במתודה עם פרמטר </w:t>
+      </w:r>
+      <w:r>
+        <w:t>‘</w:t>
+      </w:r>
+      <w:proofErr w:type="spellStart"/>
+      <w:r>
+        <w:t>directional_</w:t>
+      </w:r>
+      <w:r>
+        <w:t>ghost</w:t>
+      </w:r>
+      <w:proofErr w:type="spellEnd"/>
+      <w:r>
+        <w:t>’</w:t>
+      </w:r>
+      <w:r>
+        <w:rPr>
+          <w:rFonts w:hint="cs"/>
+          <w:rtl/>
+        </w:rPr>
+        <w:t>.</w:t>
+      </w:r>
+    </w:p>
+    <w:p>
+      <w:pPr>
+        <w:bidi/>
+        <w:rPr>
+          <w:rtl/>
+        </w:rPr>
+      </w:pPr>
+      <w:r>
+        <w:rPr>
+          <w:rFonts w:hint="cs"/>
+          <w:rtl/>
+        </w:rPr>
+        <w:t xml:space="preserve">מתודה זו מתנהגת כמו </w:t>
+      </w:r>
+      <w:proofErr w:type="spellStart"/>
+      <w:r>
+        <w:rPr>
+          <w:rFonts w:hint="cs"/>
+          <w:rtl/>
+        </w:rPr>
+        <w:t>מינימקס</w:t>
+      </w:r>
+      <w:proofErr w:type="spellEnd"/>
+      <w:r>
+        <w:rPr>
+          <w:rFonts w:hint="cs"/>
+          <w:rtl/>
+        </w:rPr>
+        <w:t xml:space="preserve"> עבור צמתי מקסימום ומחשבת את ערך התוחלת עבור צמתי מינימום כתלות בהתפלגות התנועה של טיפוס הרוח אשר מתקבל כארגומנט.</w:t>
+      </w:r>
+    </w:p>
+    <w:p>
+      <w:pPr>
+        <w:bidi/>
+        <w:rPr>
+          <w:rFonts w:hint="cs"/>
+          <w:rtl/>
+        </w:rPr>
+      </w:pPr>
+      <w:r>
+        <w:rPr>
+          <w:rFonts w:hint="cs"/>
+          <w:rtl/>
+        </w:rPr>
+        <w:t>החישוב מתבצע לפי הפילוג אשר הוסבר בסעיף 1 שאל חלק זה.</w:t>
+      </w:r>
+    </w:p>
+    <w:p>
+      <w:pPr>
+        <w:bidi/>
+        <w:rPr>
+          <w:rFonts w:hint="cs"/>
+          <w:rtl/>
+        </w:rPr>
+      </w:pPr>
+    </w:p>
+    <w:p>
+      <w:pPr>
+        <w:pStyle w:val="1"/>
+        <w:bidi/>
+        <w:rPr>
+          <w:rFonts w:asciiTheme="majorBidi" w:hAnsiTheme="majorBidi"/>
+          <w:rtl/>
+        </w:rPr>
+      </w:pPr>
+      <w:r>
+        <w:rPr>
+          <w:rFonts w:asciiTheme="majorBidi" w:hAnsiTheme="majorBidi"/>
+          <w:rtl/>
+        </w:rPr>
+        <w:t xml:space="preserve">סעיף </w:t>
+      </w:r>
+      <w:r>
+        <w:rPr>
+          <w:rFonts w:asciiTheme="majorBidi" w:hAnsiTheme="majorBidi" w:hint="cs"/>
+          <w:rtl/>
+        </w:rPr>
+        <w:t>4</w:t>
+      </w:r>
+      <w:r>
+        <w:rPr>
+          <w:rFonts w:asciiTheme="majorBidi" w:hAnsiTheme="majorBidi"/>
+          <w:rtl/>
+        </w:rPr>
+        <w:t>:</w:t>
+      </w:r>
+    </w:p>
+    <w:p>
+      <w:pPr>
+        <w:pStyle w:val="a3"/>
+        <w:numPr>
+          <w:ilvl w:val="0"/>
+          <w:numId w:val="23"/>
+        </w:numPr>
+        <w:bidi/>
+      </w:pPr>
+      <w:r>
+        <w:rPr>
+          <w:rFonts w:hint="cs"/>
+          <w:rtl/>
+        </w:rPr>
+        <w:t>שיפור 1:</w:t>
+      </w:r>
+    </w:p>
+    <w:p>
+      <w:pPr>
+        <w:pStyle w:val="a3"/>
+        <w:bidi/>
+        <w:rPr>
+          <w:rtl/>
+        </w:rPr>
+      </w:pPr>
+      <w:r>
+        <w:rPr>
+          <w:rFonts w:hint="cs"/>
+          <w:rtl/>
+        </w:rPr>
+        <w:t xml:space="preserve">נחשב את המרחק מהרוח </w:t>
+      </w:r>
+      <w:proofErr w:type="spellStart"/>
+      <w:r>
+        <w:rPr>
+          <w:rFonts w:hint="cs"/>
+          <w:rtl/>
+        </w:rPr>
+        <w:t>לפקמן</w:t>
+      </w:r>
+      <w:proofErr w:type="spellEnd"/>
+      <w:r>
+        <w:rPr>
+          <w:rFonts w:hint="cs"/>
+          <w:rtl/>
+        </w:rPr>
+        <w:t xml:space="preserve"> תוך התחשבות במרחק האמתי למשל ע"י שימוש ב- </w:t>
+      </w:r>
+      <w:proofErr w:type="spellStart"/>
+      <w:r>
+        <w:t>GameState.getWall</w:t>
+      </w:r>
+      <w:proofErr w:type="spellEnd"/>
+      <w:r>
+        <w:t>()</w:t>
+      </w:r>
+      <w:r>
+        <w:rPr>
+          <w:rFonts w:hint="cs"/>
+          <w:rtl/>
+        </w:rPr>
+        <w:t xml:space="preserve"> במקום מרחק </w:t>
+      </w:r>
+      <w:proofErr w:type="spellStart"/>
+      <w:r>
+        <w:rPr>
+          <w:rFonts w:hint="cs"/>
+          <w:rtl/>
+        </w:rPr>
+        <w:t>מהנהטן</w:t>
+      </w:r>
+      <w:proofErr w:type="spellEnd"/>
+      <w:r>
+        <w:rPr>
+          <w:rFonts w:hint="cs"/>
+          <w:rtl/>
+        </w:rPr>
+        <w:t xml:space="preserve"> שהרי יתכן שרוח תצטרך "לחזור אחורה" על מנת לעבור קיר מסוים ומרחק מנהטן מפספס עניין זה.</w:t>
+      </w:r>
+    </w:p>
+    <w:p>
+      <w:pPr>
+        <w:pStyle w:val="a3"/>
+        <w:bidi/>
+        <w:rPr>
+          <w:rtl/>
+        </w:rPr>
+      </w:pPr>
+    </w:p>
+    <w:p>
+      <w:pPr>
+        <w:pStyle w:val="a3"/>
+        <w:numPr>
+          <w:ilvl w:val="0"/>
+          <w:numId w:val="23"/>
+        </w:numPr>
+        <w:bidi/>
+      </w:pPr>
+      <w:r>
+        <w:rPr>
+          <w:rFonts w:hint="cs"/>
+          <w:rtl/>
+        </w:rPr>
+        <w:t>שיפור 2:</w:t>
+      </w:r>
+    </w:p>
+    <w:p>
+      <w:pPr>
+        <w:pStyle w:val="a3"/>
+        <w:bidi/>
+        <w:rPr>
+          <w:rFonts w:hint="cs"/>
+          <w:rtl/>
+        </w:rPr>
+      </w:pPr>
+      <w:r>
+        <w:rPr>
+          <w:rFonts w:hint="cs"/>
+          <w:rtl/>
+        </w:rPr>
+        <w:t xml:space="preserve">תוצאה אופטימלית לא תהיה תלויה אך ורק במרחק </w:t>
+      </w:r>
+      <w:proofErr w:type="spellStart"/>
+      <w:r>
+        <w:rPr>
+          <w:rFonts w:hint="cs"/>
+          <w:rtl/>
+        </w:rPr>
+        <w:t>לפקמן</w:t>
+      </w:r>
+      <w:proofErr w:type="spellEnd"/>
+      <w:r>
+        <w:rPr>
+          <w:rFonts w:hint="cs"/>
+          <w:rtl/>
+        </w:rPr>
+        <w:t xml:space="preserve"> אלא גם תיקח בחשבון את המרחק לחתיכות אוכל וקפסולות בידיעה </w:t>
+      </w:r>
+      <w:proofErr w:type="spellStart"/>
+      <w:r>
+        <w:rPr>
+          <w:rFonts w:hint="cs"/>
+          <w:rtl/>
+        </w:rPr>
+        <w:t>שפקמן</w:t>
+      </w:r>
+      <w:proofErr w:type="spellEnd"/>
+      <w:r>
+        <w:rPr>
+          <w:rFonts w:hint="cs"/>
+          <w:rtl/>
+        </w:rPr>
+        <w:t xml:space="preserve"> רוצה להגיע למקומות אלו ולכן תוכל לנצל זאת לטובתה.</w:t>
       </w:r>
     </w:p>
     <w:p>
@@ -8078,7 +9513,7 @@
 </file>
 
 <file path=customXml/itemProps1.xml><?xml version="1.0" encoding="utf-8"?>
-<ds:datastoreItem xmlns:ds="http://schemas.openxmlformats.org/officeDocument/2006/customXml" ds:itemID="{219E6635-0FBC-42A2-AA08-34B621FF570C}">
+<ds:datastoreItem xmlns:ds="http://schemas.openxmlformats.org/officeDocument/2006/customXml" ds:itemID="{4ABD88D6-B749-42E2-8E33-581F76BEA83D}">
   <ds:schemaRefs>
     <ds:schemaRef ds:uri="http://schemas.openxmlformats.org/officeDocument/2006/bibliography"/>
   </ds:schemaRefs>

</xml_diff>

<commit_message>
Part 7-8 are done.
Also:

helper_scripts/create_csv*.sh:
Created the script to create experiments*.csv files.

helper_scripts/test_{alpha_beta, expectimax}_agent.sh:
Bug repaired, for 0 ghosts I ran minimax instead of {alpha_beta, expectimax}
so I repaired it.

TODO:
Some part in hw2.docx still needs to be field.

Signed-off-by: Yoni Bettan <ybettan@redhat.com>
</commit_message>
<xml_diff>
--- a/hw2/hw2.docx
+++ b/hw2/hw2.docx
@@ -740,7 +740,7 @@
           <v:shape id="_x0000_i1025" type="#_x0000_t75" style="width:542.8pt;height:53.45pt" o:ole="">
             <v:imagedata r:id="rId10" o:title=""/>
           </v:shape>
-          <o:OLEObject Type="Embed" ProgID="Equation.DSMT4" ShapeID="_x0000_i1025" DrawAspect="Content" ObjectID="_1606992705" r:id="rId11"/>
+          <o:OLEObject Type="Embed" ProgID="Equation.DSMT4" ShapeID="_x0000_i1025" DrawAspect="Content" ObjectID="_1607178563" r:id="rId11"/>
         </w:object>
       </w:r>
       <w:r>
@@ -1778,8 +1778,6 @@
           <w:rtl/>
         </w:rPr>
       </w:pPr>
-      <w:bookmarkStart w:id="1" w:name="_GoBack"/>
-      <w:bookmarkEnd w:id="1"/>
     </w:p>
     <w:p>
       <w:pPr>
@@ -2532,14 +2530,7 @@
           <w:rFonts w:eastAsiaTheme="minorEastAsia" w:hint="cs"/>
           <w:rtl/>
         </w:rPr>
-        <w:t xml:space="preserve">(כל מצב מייצג מסלול מרוח אדומה לרוח כתומה) </w:t>
-      </w:r>
-      <w:r>
-        <w:rPr>
-          <w:rFonts w:eastAsiaTheme="minorEastAsia" w:hint="cs"/>
-          <w:rtl/>
-        </w:rPr>
-        <w:t xml:space="preserve"> </w:t>
+        <w:t xml:space="preserve">(כל מצב מייצג מסלול מרוח אדומה לרוח כתומה)  </w:t>
       </w:r>
       <w:r>
         <w:rPr>
@@ -3078,28 +3069,7 @@
           <w:rFonts w:hint="cs"/>
           <w:rtl/>
         </w:rPr>
-        <w:t xml:space="preserve">בפיתוח </w:t>
-      </w:r>
-      <w:r>
-        <w:rPr>
-          <w:rFonts w:hint="cs"/>
-          <w:rtl/>
-        </w:rPr>
-        <w:t xml:space="preserve">צומת </w:t>
-      </w:r>
-      <w:r>
-        <w:rPr>
-          <w:rFonts w:hint="cs"/>
-          <w:rtl/>
-        </w:rPr>
-        <w:t>מקסימום</w:t>
-      </w:r>
-      <w:r>
-        <w:rPr>
-          <w:rFonts w:hint="cs"/>
-          <w:rtl/>
-        </w:rPr>
-        <w:t xml:space="preserve"> </w:t>
+        <w:t xml:space="preserve">בפיתוח צומת מקסימום </w:t>
       </w:r>
       <m:oMath>
         <m:r>
@@ -3114,21 +3084,7 @@
           <w:rFonts w:hint="cs"/>
           <w:rtl/>
         </w:rPr>
-        <w:t xml:space="preserve">, אם אחד הבנים שלו מניב ערך </w:t>
-      </w:r>
-      <w:r>
-        <w:rPr>
-          <w:rFonts w:hint="cs"/>
-          <w:rtl/>
-        </w:rPr>
-        <w:t>גדול</w:t>
-      </w:r>
-      <w:r>
-        <w:rPr>
-          <w:rFonts w:hint="cs"/>
-          <w:rtl/>
-        </w:rPr>
-        <w:t xml:space="preserve"> מ- </w:t>
+        <w:t xml:space="preserve">, אם אחד הבנים שלו מניב ערך גדול מ- </w:t>
       </w:r>
       <m:oMath>
         <m:r>
@@ -3761,6 +3717,23 @@
           <w:rtl/>
         </w:rPr>
         <w:t>:</w:t>
+      </w:r>
+    </w:p>
+    <w:p>
+      <w:pPr>
+        <w:bidi/>
+        <w:rPr>
+          <w:color w:val="FF0000"/>
+          <w:rtl/>
+        </w:rPr>
+      </w:pPr>
+      <w:r>
+        <w:rPr>
+          <w:rFonts w:hint="cs"/>
+          <w:color w:val="FF0000"/>
+          <w:rtl/>
+        </w:rPr>
+        <w:t>זה סותר את הגרף המרכזי של חלק ח'</w:t>
       </w:r>
     </w:p>
     <w:p>
@@ -4291,7 +4264,6 @@
           <w:bCs/>
           <w:rtl/>
         </w:rPr>
-        <w:lastRenderedPageBreak/>
         <w:t xml:space="preserve">חלק </w:t>
       </w:r>
       <w:r>
@@ -4939,13 +4911,7 @@
           <w:rPr>
             <w:rFonts w:ascii="Cambria Math" w:eastAsiaTheme="minorEastAsia" w:hAnsi="Cambria Math"/>
           </w:rPr>
-          <m:t>p=</m:t>
-        </m:r>
-        <m:r>
-          <w:rPr>
-            <w:rFonts w:ascii="Cambria Math" w:eastAsiaTheme="minorEastAsia" w:hAnsi="Cambria Math"/>
-          </w:rPr>
-          <m:t>0</m:t>
+          <m:t>p=0</m:t>
         </m:r>
       </m:oMath>
       <w:r>
@@ -5080,35 +5046,7 @@
           <w:rFonts w:eastAsiaTheme="minorEastAsia" w:hint="cs"/>
           <w:rtl/>
         </w:rPr>
-        <w:t xml:space="preserve">כלומר הסוכן בוחר צעד בהתפלגות אחידה מבין </w:t>
-      </w:r>
-      <w:r>
-        <w:rPr>
-          <w:rFonts w:eastAsiaTheme="minorEastAsia" w:hint="cs"/>
-          <w:rtl/>
-        </w:rPr>
-        <w:t xml:space="preserve">כל </w:t>
-      </w:r>
-      <w:r>
-        <w:rPr>
-          <w:rFonts w:eastAsiaTheme="minorEastAsia" w:hint="cs"/>
-          <w:rtl/>
-        </w:rPr>
-        <w:t xml:space="preserve">הצעדים </w:t>
-      </w:r>
-      <w:r>
-        <w:rPr>
-          <w:rFonts w:eastAsiaTheme="minorEastAsia" w:hint="cs"/>
-          <w:rtl/>
-        </w:rPr>
-        <w:t>האפשריים</w:t>
-      </w:r>
-      <w:r>
-        <w:rPr>
-          <w:rFonts w:eastAsiaTheme="minorEastAsia" w:hint="cs"/>
-          <w:rtl/>
-        </w:rPr>
-        <w:t>.</w:t>
+        <w:t>כלומר הסוכן בוחר צעד בהתפלגות אחידה מבין כל הצעדים האפשריים.</w:t>
       </w:r>
     </w:p>
     <w:p>
@@ -5149,21 +5087,7 @@
           <w:rFonts w:eastAsiaTheme="minorEastAsia" w:hint="cs"/>
           <w:rtl/>
         </w:rPr>
-        <w:t xml:space="preserve"> </w:t>
-      </w:r>
-      <w:r>
-        <w:rPr>
-          <w:rFonts w:eastAsiaTheme="minorEastAsia" w:hint="cs"/>
-          <w:rtl/>
-        </w:rPr>
-        <w:t xml:space="preserve"> ובכל מקום בקוד השימוש ברוח הנ"ל היא תמיד עם ערך ברירת המחדל</w:t>
-      </w:r>
-      <w:r>
-        <w:rPr>
-          <w:rFonts w:eastAsiaTheme="minorEastAsia" w:hint="cs"/>
-          <w:rtl/>
-        </w:rPr>
-        <w:t>.</w:t>
+        <w:t xml:space="preserve">  ובכל מקום בקוד השימוש ברוח הנ"ל היא תמיד עם ערך ברירת המחדל.</w:t>
       </w:r>
     </w:p>
     <w:p>
@@ -5264,14 +5188,7 @@
           <w:rFonts w:hint="cs"/>
           <w:rtl/>
         </w:rPr>
-        <w:t xml:space="preserve"> באופן מקסימלי כאשר הרוח אינה פגיעה</w:t>
-      </w:r>
-      <w:r>
-        <w:rPr>
-          <w:rFonts w:hint="cs"/>
-          <w:rtl/>
-        </w:rPr>
-        <w:t xml:space="preserve">, כלומר במקרים בו </w:t>
+        <w:t xml:space="preserve"> באופן מקסימלי כאשר הרוח אינה פגיעה, כלומר במקרים בו </w:t>
       </w:r>
       <w:proofErr w:type="spellStart"/>
       <w:r>
@@ -5287,14 +5204,7 @@
           <w:rFonts w:hint="cs"/>
           <w:rtl/>
         </w:rPr>
-        <w:t xml:space="preserve"> לא אכל קפסולה או שחלף מספיק זמן מאז</w:t>
-      </w:r>
-      <w:r>
-        <w:rPr>
-          <w:rFonts w:hint="cs"/>
-          <w:rtl/>
-        </w:rPr>
-        <w:t xml:space="preserve">, או צעד אשר מרחיק את הרוח </w:t>
+        <w:t xml:space="preserve"> לא אכל קפסולה או שחלף מספיק זמן מאז, או צעד אשר מרחיק את הרוח </w:t>
       </w:r>
       <w:proofErr w:type="spellStart"/>
       <w:r>
@@ -5803,6 +5713,453 @@
     <w:p>
       <w:pPr>
         <w:bidi/>
+        <w:rPr>
+          <w:color w:val="FF0000"/>
+          <w:rtl/>
+        </w:rPr>
+      </w:pPr>
+      <w:r>
+        <w:rPr>
+          <w:rFonts w:hint="cs"/>
+          <w:color w:val="FF0000"/>
+          <w:rtl/>
+        </w:rPr>
+        <w:t>עמרי צריך לוודא אם זה נכון</w:t>
+      </w:r>
+    </w:p>
+    <w:p>
+      <w:pPr>
+        <w:bidi/>
+        <w:rPr>
+          <w:rtl/>
+        </w:rPr>
+      </w:pPr>
+      <w:r>
+        <w:rPr>
+          <w:rFonts w:hint="cs"/>
+          <w:rtl/>
+        </w:rPr>
+        <w:t xml:space="preserve">כל הרצה של המשחק באמצעות סוכן כלשהוא תניב בסיומו ניקוד מספרי. על מנת שנוכל להשוות בצורה טובה יותר בין סוכנים, נקבע את סוג הלוח, מספר הרוחות והתנהגותן (יישארו ללא שינוי לכל הסוכנים). </w:t>
+      </w:r>
+    </w:p>
+    <w:p>
+      <w:pPr>
+        <w:bidi/>
+        <w:rPr>
+          <w:rtl/>
+        </w:rPr>
+      </w:pPr>
+      <w:r>
+        <w:rPr>
+          <w:rFonts w:hint="cs"/>
+          <w:rtl/>
+        </w:rPr>
+        <w:t xml:space="preserve">מרכיבים שונים במהלך המשחק הם מרכיבים סטטיסטיים ולכן התוצאה הסופית שתתקבל אינה קבועה. למעשה אם נריץ </w:t>
+      </w:r>
+      <m:oMath>
+        <m:r>
+          <w:rPr>
+            <w:rFonts w:ascii="Cambria Math" w:hAnsi="Cambria Math"/>
+          </w:rPr>
+          <m:t>n</m:t>
+        </m:r>
+      </m:oMath>
+      <w:r>
+        <w:rPr>
+          <w:rFonts w:eastAsiaTheme="minorEastAsia" w:hint="cs"/>
+          <w:rtl/>
+        </w:rPr>
+        <w:t xml:space="preserve"> </w:t>
+      </w:r>
+      <w:r>
+        <w:rPr>
+          <w:rFonts w:hint="cs"/>
+          <w:rtl/>
+        </w:rPr>
+        <w:t xml:space="preserve">הרצות נקבל וקטור אקראי </w:t>
+      </w:r>
+      <w:r>
+        <w:rPr>
+          <w:rtl/>
+        </w:rPr>
+        <w:t>–</w:t>
+      </w:r>
+      <w:r>
+        <w:rPr>
+          <w:rFonts w:hint="cs"/>
+          <w:rtl/>
+        </w:rPr>
+        <w:t xml:space="preserve"> מדגם של </w:t>
+      </w:r>
+      <m:oMath>
+        <m:r>
+          <w:rPr>
+            <w:rFonts w:ascii="Cambria Math" w:hAnsi="Cambria Math"/>
+          </w:rPr>
+          <m:t>n</m:t>
+        </m:r>
+      </m:oMath>
+      <w:r>
+        <w:rPr>
+          <w:rFonts w:eastAsiaTheme="minorEastAsia" w:hint="cs"/>
+          <w:rtl/>
+        </w:rPr>
+        <w:t xml:space="preserve"> </w:t>
+      </w:r>
+      <w:r>
+        <w:rPr>
+          <w:rFonts w:hint="cs"/>
+          <w:rtl/>
+        </w:rPr>
+        <w:t xml:space="preserve">מתוך אוכלוסיית התוצאות האפשריות. על מנת להשוות בין שני סוכנים נשתמש במבחן </w:t>
+      </w:r>
+      <w:r>
+        <w:t>Student's t-test</w:t>
+      </w:r>
+      <w:r>
+        <w:rPr>
+          <w:rFonts w:hint="cs"/>
+          <w:rtl/>
+        </w:rPr>
+        <w:t xml:space="preserve"> על המדגמים שקיבלנו.</w:t>
+      </w:r>
+    </w:p>
+    <w:p>
+      <w:pPr>
+        <w:bidi/>
+        <w:rPr>
+          <w:rFonts w:eastAsiaTheme="minorEastAsia"/>
+          <w:rtl/>
+        </w:rPr>
+      </w:pPr>
+      <w:r>
+        <w:rPr>
+          <w:rFonts w:hint="cs"/>
+          <w:rtl/>
+        </w:rPr>
+        <w:t xml:space="preserve">עבור </w:t>
+      </w:r>
+      <m:oMath>
+        <m:r>
+          <w:rPr>
+            <w:rFonts w:ascii="Cambria Math" w:hAnsi="Cambria Math"/>
+          </w:rPr>
+          <m:t>n→∞</m:t>
+        </m:r>
+      </m:oMath>
+      <w:r>
+        <w:rPr>
+          <w:rFonts w:eastAsiaTheme="minorEastAsia" w:hint="cs"/>
+          <w:rtl/>
+        </w:rPr>
+        <w:t xml:space="preserve"> התוצאות אמנם מתפלגות נורמלית אך לצורך המבחן מכיוון שיש ברשותנו </w:t>
+      </w:r>
+      <m:oMath>
+        <m:r>
+          <w:rPr>
+            <w:rFonts w:ascii="Cambria Math" w:eastAsiaTheme="minorEastAsia" w:hAnsi="Cambria Math"/>
+          </w:rPr>
+          <m:t>n</m:t>
+        </m:r>
+      </m:oMath>
+      <w:r>
+        <w:rPr>
+          <w:rFonts w:eastAsiaTheme="minorEastAsia" w:hint="cs"/>
+          <w:rtl/>
+        </w:rPr>
+        <w:t xml:space="preserve"> דגימות נשתמש בסטטיסטי של התפלגות </w:t>
+      </w:r>
+      <m:oMath>
+        <m:r>
+          <w:rPr>
+            <w:rFonts w:ascii="Cambria Math" w:eastAsiaTheme="minorEastAsia" w:hAnsi="Cambria Math"/>
+          </w:rPr>
+          <m:t>t</m:t>
+        </m:r>
+      </m:oMath>
+      <w:r>
+        <w:rPr>
+          <w:rFonts w:eastAsiaTheme="minorEastAsia" w:hint="cs"/>
+          <w:rtl/>
+        </w:rPr>
+        <w:t xml:space="preserve"> על המדגם.</w:t>
+      </w:r>
+    </w:p>
+    <w:p>
+      <w:pPr>
+        <w:bidi/>
+        <w:rPr>
+          <w:rFonts w:eastAsiaTheme="minorEastAsia"/>
+          <w:rtl/>
+        </w:rPr>
+      </w:pPr>
+      <w:r>
+        <w:rPr>
+          <w:rFonts w:hint="cs"/>
+          <w:rtl/>
+        </w:rPr>
+        <w:t xml:space="preserve">יהיו </w:t>
+      </w:r>
+      <m:oMath>
+        <m:sSub>
+          <m:sSubPr>
+            <m:ctrlPr>
+              <w:rPr>
+                <w:rFonts w:ascii="Cambria Math" w:hAnsi="Cambria Math"/>
+                <w:i/>
+              </w:rPr>
+            </m:ctrlPr>
+          </m:sSubPr>
+          <m:e>
+            <m:r>
+              <w:rPr>
+                <w:rFonts w:ascii="Cambria Math" w:hAnsi="Cambria Math"/>
+              </w:rPr>
+              <m:t>A</m:t>
+            </m:r>
+          </m:e>
+          <m:sub>
+            <m:r>
+              <w:rPr>
+                <w:rFonts w:ascii="Cambria Math" w:hAnsi="Cambria Math"/>
+              </w:rPr>
+              <m:t>1</m:t>
+            </m:r>
+          </m:sub>
+        </m:sSub>
+        <m:r>
+          <w:rPr>
+            <w:rFonts w:ascii="Cambria Math" w:hAnsi="Cambria Math"/>
+          </w:rPr>
+          <m:t>,</m:t>
+        </m:r>
+        <m:sSub>
+          <m:sSubPr>
+            <m:ctrlPr>
+              <w:rPr>
+                <w:rFonts w:ascii="Cambria Math" w:hAnsi="Cambria Math"/>
+                <w:i/>
+              </w:rPr>
+            </m:ctrlPr>
+          </m:sSubPr>
+          <m:e>
+            <m:r>
+              <w:rPr>
+                <w:rFonts w:ascii="Cambria Math" w:hAnsi="Cambria Math"/>
+              </w:rPr>
+              <m:t>A</m:t>
+            </m:r>
+          </m:e>
+          <m:sub>
+            <m:r>
+              <w:rPr>
+                <w:rFonts w:ascii="Cambria Math" w:hAnsi="Cambria Math"/>
+              </w:rPr>
+              <m:t>2</m:t>
+            </m:r>
+          </m:sub>
+        </m:sSub>
+      </m:oMath>
+      <w:r>
+        <w:rPr>
+          <w:rFonts w:eastAsiaTheme="minorEastAsia" w:hint="cs"/>
+          <w:rtl/>
+        </w:rPr>
+        <w:t xml:space="preserve"> שני סוכנים</w:t>
+      </w:r>
+      <w:r>
+        <w:rPr>
+          <w:rFonts w:eastAsiaTheme="minorEastAsia" w:hint="cs"/>
+          <w:rtl/>
+        </w:rPr>
+        <w:t>, נגדיר השערת האפס והשערה חלופית:</w:t>
+      </w:r>
+    </w:p>
+    <w:p>
+      <w:pPr>
+        <w:bidi/>
+        <w:rPr>
+          <w:rtl/>
+        </w:rPr>
+      </w:pPr>
+      <w:r>
+        <w:rPr>
+          <w:position w:val="-32"/>
+        </w:rPr>
+        <w:object w:dxaOrig="1359" w:dyaOrig="760" w14:anchorId="63F40706">
+          <v:shape id="_x0000_i1096" type="#_x0000_t75" style="width:68.1pt;height:37.95pt" o:ole="">
+            <v:imagedata r:id="rId16" o:title=""/>
+          </v:shape>
+          <o:OLEObject Type="Embed" ProgID="Equation.DSMT4" ShapeID="_x0000_i1096" DrawAspect="Content" ObjectID="_1607178564" r:id="rId17"/>
+        </w:object>
+      </w:r>
+      <w:r>
+        <w:rPr>
+          <w:rFonts w:hint="cs"/>
+          <w:rtl/>
+        </w:rPr>
+        <w:t xml:space="preserve"> </w:t>
+      </w:r>
+      <w:r>
+        <w:rPr>
+          <w:rFonts w:hint="cs"/>
+          <w:rtl/>
+        </w:rPr>
+        <w:t xml:space="preserve"> </w:t>
+      </w:r>
+      <w:r>
+        <w:rPr>
+          <w:rFonts w:hint="cs"/>
+          <w:rtl/>
+        </w:rPr>
+        <w:t xml:space="preserve">עפ"י מבחן </w:t>
+      </w:r>
+      <m:oMath>
+        <m:r>
+          <w:rPr>
+            <w:rFonts w:ascii="Cambria Math" w:hAnsi="Cambria Math"/>
+          </w:rPr>
+          <m:t>t</m:t>
+        </m:r>
+      </m:oMath>
+      <w:r>
+        <w:rPr>
+          <w:rFonts w:eastAsiaTheme="minorEastAsia" w:hint="cs"/>
+          <w:rtl/>
+        </w:rPr>
+        <w:t xml:space="preserve"> נדחה את הש</w:t>
+      </w:r>
+      <w:proofErr w:type="spellStart"/>
+      <w:r>
+        <w:rPr>
+          <w:rFonts w:eastAsiaTheme="minorEastAsia" w:hint="cs"/>
+          <w:rtl/>
+        </w:rPr>
+        <w:t>ערת</w:t>
+      </w:r>
+      <w:proofErr w:type="spellEnd"/>
+      <w:r>
+        <w:rPr>
+          <w:rFonts w:eastAsiaTheme="minorEastAsia" w:hint="cs"/>
+          <w:rtl/>
+        </w:rPr>
+        <w:t xml:space="preserve"> האפס אם מתקיים </w:t>
+      </w:r>
+      <w:r>
+        <w:rPr>
+          <w:rFonts w:hint="cs"/>
+          <w:rtl/>
+        </w:rPr>
+        <w:t xml:space="preserve"> </w:t>
+      </w:r>
+      <w:r>
+        <w:rPr>
+          <w:position w:val="-56"/>
+        </w:rPr>
+        <w:object w:dxaOrig="2120" w:dyaOrig="960" w14:anchorId="0A12DE46">
+          <v:shape id="_x0000_i1097" type="#_x0000_t75" style="width:106.05pt;height:47.85pt" o:ole="">
+            <v:imagedata r:id="rId18" o:title=""/>
+          </v:shape>
+          <o:OLEObject Type="Embed" ProgID="Equation.DSMT4" ShapeID="_x0000_i1097" DrawAspect="Content" ObjectID="_1607178565" r:id="rId19"/>
+        </w:object>
+      </w:r>
+      <w:r>
+        <w:rPr>
+          <w:rFonts w:hint="cs"/>
+          <w:rtl/>
+        </w:rPr>
+        <w:t xml:space="preserve"> כאשר מספר </w:t>
+      </w:r>
+    </w:p>
+    <w:p>
+      <w:pPr>
+        <w:bidi/>
+        <w:rPr>
+          <w:rFonts w:hint="cs"/>
+          <w:rtl/>
+        </w:rPr>
+      </w:pPr>
+      <w:r>
+        <w:rPr>
+          <w:rFonts w:hint="cs"/>
+          <w:rtl/>
+        </w:rPr>
+        <w:t xml:space="preserve">ההרצות (דרגות החופש) </w:t>
+      </w:r>
+      <m:oMath>
+        <m:r>
+          <w:rPr>
+            <w:rFonts w:ascii="Cambria Math" w:hAnsi="Cambria Math"/>
+          </w:rPr>
+          <m:t>n=20</m:t>
+        </m:r>
+      </m:oMath>
+      <w:r>
+        <w:rPr>
+          <w:rFonts w:eastAsiaTheme="minorEastAsia" w:hint="cs"/>
+          <w:rtl/>
+        </w:rPr>
+        <w:t xml:space="preserve">, השונות מתוך המדגם הינה </w:t>
+      </w:r>
+      <w:r>
+        <w:rPr>
+          <w:position w:val="-28"/>
+        </w:rPr>
+        <w:object w:dxaOrig="2340" w:dyaOrig="680" w14:anchorId="5F7FF440">
+          <v:shape id="_x0000_i1098" type="#_x0000_t75" style="width:116.85pt;height:34.05pt" o:ole="">
+            <v:imagedata r:id="rId20" o:title=""/>
+          </v:shape>
+          <o:OLEObject Type="Embed" ProgID="Equation.DSMT4" ShapeID="_x0000_i1098" DrawAspect="Content" ObjectID="_1607178566" r:id="rId21"/>
+        </w:object>
+      </w:r>
+      <w:r>
+        <w:rPr>
+          <w:rFonts w:hint="cs"/>
+          <w:rtl/>
+        </w:rPr>
+        <w:t xml:space="preserve"> והסף </w:t>
+      </w:r>
+      <m:oMath>
+        <m:r>
+          <w:rPr>
+            <w:rFonts w:ascii="Cambria Math" w:hAnsi="Cambria Math" w:hint="eastAsia"/>
+          </w:rPr>
+          <m:t>α</m:t>
+        </m:r>
+        <m:r>
+          <w:rPr>
+            <w:rFonts w:ascii="Cambria Math" w:hAnsi="Cambria Math"/>
+          </w:rPr>
+          <m:t>=0.05</m:t>
+        </m:r>
+      </m:oMath>
+      <w:r>
+        <w:rPr>
+          <w:rFonts w:eastAsiaTheme="minorEastAsia" w:hint="cs"/>
+          <w:rtl/>
+        </w:rPr>
+        <w:t>.</w:t>
+      </w:r>
+    </w:p>
+    <w:p>
+      <w:pPr>
+        <w:bidi/>
+        <w:rPr>
+          <w:rtl/>
+        </w:rPr>
+      </w:pPr>
+    </w:p>
+    <w:p>
+      <w:pPr>
+        <w:bidi/>
+        <w:rPr>
+          <w:rtl/>
+        </w:rPr>
+      </w:pPr>
+    </w:p>
+    <w:p>
+      <w:pPr>
+        <w:bidi/>
       </w:pPr>
     </w:p>
     <w:p>
@@ -5822,6 +6179,7 @@
           <w:bCs/>
           <w:rtl/>
         </w:rPr>
+        <w:lastRenderedPageBreak/>
         <w:t xml:space="preserve">חלק </w:t>
       </w:r>
       <w:r>
@@ -5845,20 +6203,2509 @@
     </w:p>
     <w:p>
       <w:pPr>
-        <w:bidi/>
-        <w:rPr>
-          <w:rtl/>
-        </w:rPr>
-      </w:pPr>
-    </w:p>
-    <w:p>
-      <w:pPr>
         <w:pStyle w:val="1"/>
+        <w:bidi/>
+        <w:rPr>
+          <w:rFonts w:asciiTheme="majorBidi" w:hAnsiTheme="majorBidi"/>
+          <w:rtl/>
+        </w:rPr>
+      </w:pPr>
+      <w:r>
+        <w:rPr>
+          <w:rFonts w:asciiTheme="majorBidi" w:hAnsiTheme="majorBidi"/>
+          <w:rtl/>
+        </w:rPr>
+        <w:t xml:space="preserve">סעיף </w:t>
+      </w:r>
+      <w:r>
+        <w:rPr>
+          <w:rFonts w:asciiTheme="majorBidi" w:hAnsiTheme="majorBidi" w:hint="cs"/>
+          <w:rtl/>
+        </w:rPr>
+        <w:t>1</w:t>
+      </w:r>
+      <w:r>
+        <w:rPr>
+          <w:rFonts w:asciiTheme="majorBidi" w:hAnsiTheme="majorBidi"/>
+          <w:rtl/>
+        </w:rPr>
+        <w:t>:</w:t>
+      </w:r>
+    </w:p>
+    <w:p>
+      <w:pPr>
+        <w:bidi/>
+        <w:rPr>
+          <w:rtl/>
+        </w:rPr>
+      </w:pPr>
+      <w:r>
+        <w:rPr>
+          <w:rFonts w:hint="cs"/>
+          <w:rtl/>
+        </w:rPr>
+        <w:t>בקוד</w:t>
+      </w:r>
+    </w:p>
+    <w:p>
+      <w:pPr>
+        <w:pStyle w:val="1"/>
+        <w:bidi/>
+        <w:rPr>
+          <w:rFonts w:asciiTheme="majorBidi" w:hAnsiTheme="majorBidi"/>
+          <w:rtl/>
+        </w:rPr>
+      </w:pPr>
+    </w:p>
+    <w:p>
+      <w:pPr>
+        <w:pStyle w:val="1"/>
+        <w:bidi/>
+        <w:rPr>
+          <w:rFonts w:asciiTheme="majorBidi" w:hAnsiTheme="majorBidi"/>
+          <w:rtl/>
+        </w:rPr>
+      </w:pPr>
+      <w:r>
+        <w:rPr>
+          <w:rFonts w:asciiTheme="majorBidi" w:hAnsiTheme="majorBidi"/>
+          <w:rtl/>
+        </w:rPr>
+        <w:t xml:space="preserve">סעיף </w:t>
+      </w:r>
+      <w:r>
+        <w:rPr>
+          <w:rFonts w:asciiTheme="majorBidi" w:hAnsiTheme="majorBidi" w:hint="cs"/>
+          <w:rtl/>
+        </w:rPr>
+        <w:t>2</w:t>
+      </w:r>
+      <w:r>
+        <w:rPr>
+          <w:rFonts w:asciiTheme="majorBidi" w:hAnsiTheme="majorBidi"/>
+          <w:rtl/>
+        </w:rPr>
+        <w:t>:</w:t>
+      </w:r>
+    </w:p>
+    <w:p>
+      <w:pPr>
+        <w:pStyle w:val="a3"/>
+        <w:numPr>
+          <w:ilvl w:val="0"/>
+          <w:numId w:val="26"/>
+        </w:numPr>
+        <w:bidi/>
+      </w:pPr>
+    </w:p>
+    <w:p>
+      <w:pPr>
+        <w:pStyle w:val="a3"/>
+        <w:bidi/>
+        <w:rPr>
+          <w:rtl/>
+        </w:rPr>
+      </w:pPr>
+    </w:p>
+    <w:p>
+      <w:pPr>
+        <w:pStyle w:val="a3"/>
+        <w:bidi/>
+        <w:rPr>
+          <w:rtl/>
+        </w:rPr>
+      </w:pPr>
+      <w:r>
+        <w:rPr>
+          <w:noProof/>
+        </w:rPr>
+        <w:drawing>
+          <wp:anchor distT="0" distB="0" distL="114300" distR="114300" simplePos="0" relativeHeight="251662336" behindDoc="0" locked="0" layoutInCell="1" allowOverlap="1" wp14:anchorId="6F4C4CA4" wp14:editId="16B0556F">
+            <wp:simplePos x="0" y="0"/>
+            <wp:positionH relativeFrom="column">
+              <wp:posOffset>1491912</wp:posOffset>
+            </wp:positionH>
+            <wp:positionV relativeFrom="paragraph">
+              <wp:posOffset>45674</wp:posOffset>
+            </wp:positionV>
+            <wp:extent cx="3770222" cy="2984119"/>
+            <wp:effectExtent l="38100" t="38100" r="97155" b="102235"/>
+            <wp:wrapSquare wrapText="bothSides"/>
+            <wp:docPr id="5" name="תמונה 5"/>
+            <wp:cNvGraphicFramePr>
+              <a:graphicFrameLocks xmlns:a="http://schemas.openxmlformats.org/drawingml/2006/main" noChangeAspect="1"/>
+            </wp:cNvGraphicFramePr>
+            <a:graphic xmlns:a="http://schemas.openxmlformats.org/drawingml/2006/main">
+              <a:graphicData uri="http://schemas.openxmlformats.org/drawingml/2006/picture">
+                <pic:pic xmlns:pic="http://schemas.openxmlformats.org/drawingml/2006/picture">
+                  <pic:nvPicPr>
+                    <pic:cNvPr id="0" name="Picture 6"/>
+                    <pic:cNvPicPr>
+                      <a:picLocks noChangeAspect="1" noChangeArrowheads="1"/>
+                    </pic:cNvPicPr>
+                  </pic:nvPicPr>
+                  <pic:blipFill>
+                    <a:blip r:embed="rId22" cstate="print">
+                      <a:extLst>
+                        <a:ext uri="{28A0092B-C50C-407E-A947-70E740481C1C}">
+                          <a14:useLocalDpi xmlns:a14="http://schemas.microsoft.com/office/drawing/2010/main" val="0"/>
+                        </a:ext>
+                      </a:extLst>
+                    </a:blip>
+                    <a:srcRect/>
+                    <a:stretch>
+                      <a:fillRect/>
+                    </a:stretch>
+                  </pic:blipFill>
+                  <pic:spPr bwMode="auto">
+                    <a:xfrm>
+                      <a:off x="0" y="0"/>
+                      <a:ext cx="3770222" cy="2984119"/>
+                    </a:xfrm>
+                    <a:prstGeom prst="rect">
+                      <a:avLst/>
+                    </a:prstGeom>
+                    <a:noFill/>
+                    <a:ln>
+                      <a:noFill/>
+                    </a:ln>
+                    <a:effectLst>
+                      <a:outerShdw blurRad="50800" dist="38100" dir="2700000" algn="tl" rotWithShape="0">
+                        <a:prstClr val="black">
+                          <a:alpha val="40000"/>
+                        </a:prstClr>
+                      </a:outerShdw>
+                    </a:effectLst>
+                  </pic:spPr>
+                </pic:pic>
+              </a:graphicData>
+            </a:graphic>
+          </wp:anchor>
+        </w:drawing>
+      </w:r>
+    </w:p>
+    <w:p>
+      <w:pPr>
+        <w:pStyle w:val="a3"/>
+        <w:bidi/>
+        <w:rPr>
+          <w:rtl/>
+        </w:rPr>
+      </w:pPr>
+    </w:p>
+    <w:p>
+      <w:pPr>
+        <w:pStyle w:val="a3"/>
+        <w:bidi/>
+        <w:rPr>
+          <w:rtl/>
+        </w:rPr>
+      </w:pPr>
+    </w:p>
+    <w:p>
+      <w:pPr>
+        <w:pStyle w:val="a3"/>
+        <w:bidi/>
+        <w:rPr>
+          <w:rtl/>
+        </w:rPr>
+      </w:pPr>
+    </w:p>
+    <w:p>
+      <w:pPr>
+        <w:pStyle w:val="a3"/>
+        <w:bidi/>
+        <w:rPr>
+          <w:rtl/>
+        </w:rPr>
+      </w:pPr>
+    </w:p>
+    <w:p>
+      <w:pPr>
+        <w:pStyle w:val="a3"/>
+        <w:bidi/>
+        <w:rPr>
+          <w:rtl/>
+        </w:rPr>
+      </w:pPr>
+    </w:p>
+    <w:p>
+      <w:pPr>
+        <w:pStyle w:val="a3"/>
+        <w:bidi/>
+        <w:rPr>
+          <w:rtl/>
+        </w:rPr>
+      </w:pPr>
+    </w:p>
+    <w:p>
+      <w:pPr>
+        <w:pStyle w:val="a3"/>
+        <w:bidi/>
+        <w:rPr>
+          <w:rtl/>
+        </w:rPr>
+      </w:pPr>
+    </w:p>
+    <w:p>
+      <w:pPr>
+        <w:pStyle w:val="a3"/>
+        <w:bidi/>
+        <w:rPr>
+          <w:rtl/>
+        </w:rPr>
+      </w:pPr>
+    </w:p>
+    <w:p>
+      <w:pPr>
+        <w:pStyle w:val="a3"/>
+        <w:bidi/>
+        <w:rPr>
+          <w:rtl/>
+        </w:rPr>
+      </w:pPr>
+    </w:p>
+    <w:p>
+      <w:pPr>
+        <w:pStyle w:val="a3"/>
+        <w:bidi/>
+        <w:rPr>
+          <w:rtl/>
+        </w:rPr>
+      </w:pPr>
+    </w:p>
+    <w:p>
+      <w:pPr>
+        <w:pStyle w:val="a3"/>
+        <w:bidi/>
+        <w:rPr>
+          <w:rtl/>
+        </w:rPr>
+      </w:pPr>
+    </w:p>
+    <w:p>
+      <w:pPr>
+        <w:pStyle w:val="a3"/>
+        <w:bidi/>
+        <w:rPr>
+          <w:rtl/>
+        </w:rPr>
+      </w:pPr>
+    </w:p>
+    <w:p>
+      <w:pPr>
+        <w:pStyle w:val="a3"/>
+        <w:bidi/>
+        <w:rPr>
+          <w:rtl/>
+        </w:rPr>
+      </w:pPr>
+    </w:p>
+    <w:p>
+      <w:pPr>
+        <w:pStyle w:val="a3"/>
+        <w:bidi/>
+        <w:rPr>
+          <w:rtl/>
+        </w:rPr>
+      </w:pPr>
+    </w:p>
+    <w:p>
+      <w:pPr>
+        <w:pStyle w:val="a3"/>
+        <w:bidi/>
+        <w:rPr>
+          <w:rtl/>
+        </w:rPr>
+      </w:pPr>
+    </w:p>
+    <w:p>
+      <w:pPr>
+        <w:pStyle w:val="a3"/>
+        <w:bidi/>
+        <w:rPr>
+          <w:rtl/>
+        </w:rPr>
+      </w:pPr>
+    </w:p>
+    <w:p>
+      <w:pPr>
+        <w:pStyle w:val="a3"/>
+        <w:bidi/>
+        <w:rPr>
+          <w:rtl/>
+        </w:rPr>
+      </w:pPr>
+    </w:p>
+    <w:p>
+      <w:pPr>
+        <w:pStyle w:val="a3"/>
+        <w:bidi/>
+        <w:rPr>
+          <w:rtl/>
+        </w:rPr>
+      </w:pPr>
+    </w:p>
+    <w:p>
+      <w:pPr>
+        <w:pStyle w:val="a3"/>
+        <w:numPr>
+          <w:ilvl w:val="0"/>
+          <w:numId w:val="26"/>
+        </w:numPr>
+        <w:bidi/>
+      </w:pPr>
+    </w:p>
+    <w:p>
+      <w:pPr>
+        <w:pStyle w:val="a3"/>
+        <w:bidi/>
+        <w:rPr>
+          <w:rtl/>
+        </w:rPr>
+      </w:pPr>
+      <w:r>
+        <w:rPr>
+          <w:noProof/>
+        </w:rPr>
+        <w:drawing>
+          <wp:anchor distT="0" distB="0" distL="114300" distR="114300" simplePos="0" relativeHeight="251663360" behindDoc="0" locked="0" layoutInCell="1" allowOverlap="1" wp14:anchorId="32C0949E" wp14:editId="48FD570A">
+            <wp:simplePos x="0" y="0"/>
+            <wp:positionH relativeFrom="column">
+              <wp:posOffset>62739</wp:posOffset>
+            </wp:positionH>
+            <wp:positionV relativeFrom="paragraph">
+              <wp:posOffset>266540</wp:posOffset>
+            </wp:positionV>
+            <wp:extent cx="6855460" cy="1450975"/>
+            <wp:effectExtent l="38100" t="38100" r="97790" b="92075"/>
+            <wp:wrapSquare wrapText="bothSides"/>
+            <wp:docPr id="6" name="תמונה 6"/>
+            <wp:cNvGraphicFramePr>
+              <a:graphicFrameLocks xmlns:a="http://schemas.openxmlformats.org/drawingml/2006/main" noChangeAspect="1"/>
+            </wp:cNvGraphicFramePr>
+            <a:graphic xmlns:a="http://schemas.openxmlformats.org/drawingml/2006/main">
+              <a:graphicData uri="http://schemas.openxmlformats.org/drawingml/2006/picture">
+                <pic:pic xmlns:pic="http://schemas.openxmlformats.org/drawingml/2006/picture">
+                  <pic:nvPicPr>
+                    <pic:cNvPr id="0" name="Picture 7"/>
+                    <pic:cNvPicPr>
+                      <a:picLocks noChangeAspect="1" noChangeArrowheads="1"/>
+                    </pic:cNvPicPr>
+                  </pic:nvPicPr>
+                  <pic:blipFill>
+                    <a:blip r:embed="rId23">
+                      <a:extLst>
+                        <a:ext uri="{28A0092B-C50C-407E-A947-70E740481C1C}">
+                          <a14:useLocalDpi xmlns:a14="http://schemas.microsoft.com/office/drawing/2010/main" val="0"/>
+                        </a:ext>
+                      </a:extLst>
+                    </a:blip>
+                    <a:srcRect/>
+                    <a:stretch>
+                      <a:fillRect/>
+                    </a:stretch>
+                  </pic:blipFill>
+                  <pic:spPr bwMode="auto">
+                    <a:xfrm>
+                      <a:off x="0" y="0"/>
+                      <a:ext cx="6855460" cy="1450975"/>
+                    </a:xfrm>
+                    <a:prstGeom prst="rect">
+                      <a:avLst/>
+                    </a:prstGeom>
+                    <a:noFill/>
+                    <a:ln>
+                      <a:noFill/>
+                    </a:ln>
+                    <a:effectLst>
+                      <a:outerShdw blurRad="50800" dist="38100" dir="2700000" algn="tl" rotWithShape="0">
+                        <a:prstClr val="black">
+                          <a:alpha val="40000"/>
+                        </a:prstClr>
+                      </a:outerShdw>
+                    </a:effectLst>
+                  </pic:spPr>
+                </pic:pic>
+              </a:graphicData>
+            </a:graphic>
+          </wp:anchor>
+        </w:drawing>
+      </w:r>
+    </w:p>
+    <w:p>
+      <w:pPr>
+        <w:pStyle w:val="1"/>
+        <w:bidi/>
+        <w:rPr>
+          <w:rFonts w:asciiTheme="majorBidi" w:hAnsiTheme="majorBidi"/>
+          <w:rtl/>
+        </w:rPr>
+      </w:pPr>
+    </w:p>
+    <w:p>
+      <w:pPr>
+        <w:bidi/>
+        <w:rPr>
+          <w:rtl/>
+        </w:rPr>
+      </w:pPr>
+    </w:p>
+    <w:p>
+      <w:pPr>
+        <w:bidi/>
+        <w:rPr>
+          <w:rtl/>
+        </w:rPr>
+      </w:pPr>
+    </w:p>
+    <w:p>
+      <w:pPr>
+        <w:bidi/>
+        <w:rPr>
+          <w:rtl/>
+        </w:rPr>
+      </w:pPr>
+    </w:p>
+    <w:p>
+      <w:pPr>
+        <w:bidi/>
+        <w:rPr>
+          <w:rtl/>
+        </w:rPr>
+      </w:pPr>
+    </w:p>
+    <w:p>
+      <w:pPr>
+        <w:pStyle w:val="1"/>
+        <w:bidi/>
+        <w:rPr>
+          <w:rFonts w:asciiTheme="majorBidi" w:hAnsiTheme="majorBidi"/>
+          <w:rtl/>
+        </w:rPr>
+      </w:pPr>
+      <w:r>
+        <w:rPr>
+          <w:rFonts w:asciiTheme="majorBidi" w:hAnsiTheme="majorBidi"/>
+          <w:rtl/>
+        </w:rPr>
+        <w:lastRenderedPageBreak/>
+        <w:t xml:space="preserve">סעיף </w:t>
+      </w:r>
+      <w:r>
+        <w:rPr>
+          <w:rFonts w:asciiTheme="majorBidi" w:hAnsiTheme="majorBidi" w:hint="cs"/>
+          <w:rtl/>
+        </w:rPr>
+        <w:t>3</w:t>
+      </w:r>
+      <w:r>
+        <w:rPr>
+          <w:rFonts w:asciiTheme="majorBidi" w:hAnsiTheme="majorBidi"/>
+          <w:rtl/>
+        </w:rPr>
+        <w:t>:</w:t>
+      </w:r>
+    </w:p>
+    <w:p>
+      <w:pPr>
+        <w:bidi/>
+        <w:rPr>
+          <w:rtl/>
+        </w:rPr>
+      </w:pPr>
+      <w:r>
+        <w:rPr>
+          <w:rFonts w:hint="cs"/>
+          <w:rtl/>
+        </w:rPr>
+        <w:t>עבור הסוכן רפלקס קיבלנו את התוצאה המצופה, ניתן לראות שהביצועים של ההיוריסטיקה המשופרת שלנו אכן טובים יותר מההיוריסטיקה הבסיסית, דבר זה אינו מפתיע אותנו שכן בנינו אותה מראש כך שתהיה טובה יותר.</w:t>
+      </w:r>
+    </w:p>
+    <w:p>
+      <w:pPr>
+        <w:bidi/>
+        <w:rPr>
+          <w:rtl/>
+        </w:rPr>
+      </w:pPr>
+      <w:r>
+        <w:rPr>
+          <w:rFonts w:hint="cs"/>
+          <w:rtl/>
+        </w:rPr>
+        <w:t xml:space="preserve">האלגוריתמים אלפא-ביתא </w:t>
+      </w:r>
+      <w:proofErr w:type="spellStart"/>
+      <w:r>
+        <w:rPr>
+          <w:rFonts w:hint="cs"/>
+          <w:rtl/>
+        </w:rPr>
+        <w:t>ומינימקס</w:t>
+      </w:r>
+      <w:proofErr w:type="spellEnd"/>
+      <w:r>
+        <w:rPr>
+          <w:rFonts w:hint="cs"/>
+          <w:rtl/>
+        </w:rPr>
+        <w:t xml:space="preserve"> הינם זהים מבחינת איכות הפתרון שלהם, שכן ההבדל בניהם הינו בזמן הריצה ומספר הפיתוחים,  ולכן כמצופה אנו רואים תוצאות מאוד דומות בין השניים.</w:t>
+      </w:r>
+    </w:p>
+    <w:p>
+      <w:pPr>
+        <w:bidi/>
+        <w:rPr>
+          <w:rtl/>
+        </w:rPr>
+      </w:pPr>
+      <w:r>
+        <w:rPr>
+          <w:rFonts w:hint="cs"/>
+          <w:rtl/>
+        </w:rPr>
+        <w:t xml:space="preserve">כפי שכבר הוסבר בשלב מוקדם יותר בדוח האלגוריתם </w:t>
+      </w:r>
+      <w:proofErr w:type="spellStart"/>
+      <w:r>
+        <w:rPr>
+          <w:rFonts w:hint="cs"/>
+          <w:rtl/>
+        </w:rPr>
+        <w:t>אקספקטימקס</w:t>
+      </w:r>
+      <w:proofErr w:type="spellEnd"/>
+      <w:r>
+        <w:rPr>
+          <w:rFonts w:hint="cs"/>
+          <w:rtl/>
+        </w:rPr>
+        <w:t xml:space="preserve"> נותן לנו פתרון קצת יותר "ריאלי" שכן הרוחות לא תמיד מבצעות את הצעד הגרוע ביותר עבורנו, כפי </w:t>
+      </w:r>
+      <w:proofErr w:type="spellStart"/>
+      <w:r>
+        <w:rPr>
+          <w:rFonts w:hint="cs"/>
+          <w:rtl/>
+        </w:rPr>
+        <w:t>שמינימקס</w:t>
+      </w:r>
+      <w:proofErr w:type="spellEnd"/>
+      <w:r>
+        <w:rPr>
+          <w:rFonts w:hint="cs"/>
+          <w:rtl/>
+        </w:rPr>
+        <w:t xml:space="preserve">\אלפא-ביתא היו מצפים, ולכן ניתן לצפות מצד אחד לקבל תוצאות טובות יותר עבור </w:t>
+      </w:r>
+      <w:proofErr w:type="spellStart"/>
+      <w:r>
+        <w:rPr>
+          <w:rFonts w:hint="cs"/>
+          <w:rtl/>
+        </w:rPr>
+        <w:t>אקספקטימקס</w:t>
+      </w:r>
+      <w:proofErr w:type="spellEnd"/>
+      <w:r>
+        <w:rPr>
+          <w:rFonts w:hint="cs"/>
+          <w:rtl/>
+        </w:rPr>
+        <w:t xml:space="preserve"> למשל אם לרוח 2 צעדים אפשריים ושניהם נותנים ערך </w:t>
+      </w:r>
+      <w:proofErr w:type="spellStart"/>
+      <w:r>
+        <w:rPr>
+          <w:rFonts w:hint="cs"/>
+          <w:rtl/>
+        </w:rPr>
+        <w:t>אקספקטימקס</w:t>
+      </w:r>
+      <w:proofErr w:type="spellEnd"/>
+      <w:r>
+        <w:rPr>
+          <w:rFonts w:hint="cs"/>
+          <w:rtl/>
+        </w:rPr>
+        <w:t xml:space="preserve"> </w:t>
+      </w:r>
+      <w:r>
+        <w:rPr>
+          <w:rFonts w:hint="cs"/>
+          <w:rtl/>
+        </w:rPr>
+        <w:t>יחסית דומה</w:t>
+      </w:r>
+      <w:r>
+        <w:rPr>
+          <w:rFonts w:hint="cs"/>
+          <w:rtl/>
+        </w:rPr>
+        <w:t xml:space="preserve"> במקרה זה התוחלת "מעדנת" את ההחלטה שהסוכן לוקח אך במקרה אחר בו צעד אחד של הרוח מעולה עבורנו ואילו הצעד השני הינו אסון במקרה זה </w:t>
+      </w:r>
+      <w:proofErr w:type="spellStart"/>
+      <w:r>
+        <w:rPr>
+          <w:rFonts w:hint="cs"/>
+          <w:rtl/>
+        </w:rPr>
+        <w:t>מינימקס</w:t>
+      </w:r>
+      <w:proofErr w:type="spellEnd"/>
+      <w:r>
+        <w:rPr>
+          <w:rFonts w:hint="cs"/>
+          <w:rtl/>
+        </w:rPr>
+        <w:t xml:space="preserve"> יניב</w:t>
+      </w:r>
+      <w:r>
+        <w:rPr>
+          <w:rFonts w:hint="cs"/>
+          <w:rtl/>
+        </w:rPr>
+        <w:t xml:space="preserve"> </w:t>
+      </w:r>
+      <w:r>
+        <w:rPr>
+          <w:rFonts w:hint="cs"/>
+          <w:rtl/>
+        </w:rPr>
+        <w:t>החלטה</w:t>
+      </w:r>
+      <w:r>
+        <w:rPr>
+          <w:rFonts w:hint="cs"/>
+          <w:rtl/>
+        </w:rPr>
+        <w:t xml:space="preserve"> טובה יותר שכן הוא יוצא מנקודת הנחה שהרוח תבצע את הצעד הגרוע ביותר עבו</w:t>
+      </w:r>
+      <w:r>
+        <w:rPr>
+          <w:rFonts w:hint="cs"/>
+          <w:rtl/>
+        </w:rPr>
+        <w:t xml:space="preserve">רנו וזה בדיוק מה שאנו רואים בגרף, כלומר ישנם מקרים בהם </w:t>
+      </w:r>
+      <w:proofErr w:type="spellStart"/>
+      <w:r>
+        <w:rPr>
+          <w:rFonts w:hint="cs"/>
+          <w:rtl/>
+        </w:rPr>
+        <w:t>אקספקטימקס</w:t>
+      </w:r>
+      <w:proofErr w:type="spellEnd"/>
+      <w:r>
+        <w:rPr>
+          <w:rFonts w:hint="cs"/>
+          <w:rtl/>
+        </w:rPr>
+        <w:t xml:space="preserve"> מתעלה על </w:t>
+      </w:r>
+      <w:proofErr w:type="spellStart"/>
+      <w:r>
+        <w:rPr>
+          <w:rFonts w:hint="cs"/>
+          <w:rtl/>
+        </w:rPr>
+        <w:t>מינימקס</w:t>
+      </w:r>
+      <w:proofErr w:type="spellEnd"/>
+      <w:r>
+        <w:rPr>
+          <w:rFonts w:hint="cs"/>
+          <w:rtl/>
+        </w:rPr>
+        <w:t xml:space="preserve"> ולהפך.</w:t>
+      </w:r>
+      <w:r>
+        <w:rPr>
+          <w:rFonts w:hint="cs"/>
+          <w:rtl/>
+        </w:rPr>
+        <w:t xml:space="preserve"> </w:t>
+      </w:r>
+    </w:p>
+    <w:p>
+      <w:pPr>
+        <w:pStyle w:val="1"/>
+        <w:bidi/>
+        <w:rPr>
+          <w:rFonts w:asciiTheme="majorBidi" w:hAnsiTheme="majorBidi"/>
+          <w:rtl/>
+        </w:rPr>
+      </w:pPr>
+    </w:p>
+    <w:p>
+      <w:pPr>
+        <w:pStyle w:val="1"/>
+        <w:bidi/>
+        <w:rPr>
+          <w:rFonts w:asciiTheme="majorBidi" w:hAnsiTheme="majorBidi"/>
+          <w:rtl/>
+        </w:rPr>
+      </w:pPr>
+      <w:r>
+        <w:rPr>
+          <w:rFonts w:asciiTheme="majorBidi" w:hAnsiTheme="majorBidi"/>
+          <w:rtl/>
+        </w:rPr>
+        <w:t xml:space="preserve">סעיף </w:t>
+      </w:r>
+      <w:r>
+        <w:rPr>
+          <w:rFonts w:asciiTheme="majorBidi" w:hAnsiTheme="majorBidi" w:hint="cs"/>
+          <w:rtl/>
+        </w:rPr>
+        <w:t>4</w:t>
+      </w:r>
+      <w:r>
+        <w:rPr>
+          <w:rFonts w:asciiTheme="majorBidi" w:hAnsiTheme="majorBidi"/>
+          <w:rtl/>
+        </w:rPr>
+        <w:t>:</w:t>
+      </w:r>
+    </w:p>
+    <w:p>
+      <w:pPr>
+        <w:pStyle w:val="a3"/>
+        <w:numPr>
+          <w:ilvl w:val="0"/>
+          <w:numId w:val="27"/>
+        </w:numPr>
+        <w:bidi/>
+      </w:pPr>
+    </w:p>
+    <w:p>
+      <w:pPr>
+        <w:pStyle w:val="a3"/>
+        <w:bidi/>
+        <w:rPr>
+          <w:rtl/>
+        </w:rPr>
+      </w:pPr>
+      <w:r>
+        <w:rPr>
+          <w:noProof/>
+        </w:rPr>
+        <w:drawing>
+          <wp:anchor distT="0" distB="0" distL="114300" distR="114300" simplePos="0" relativeHeight="251664384" behindDoc="0" locked="0" layoutInCell="1" allowOverlap="1" wp14:anchorId="2F0F88C2" wp14:editId="19129FC5">
+            <wp:simplePos x="0" y="0"/>
+            <wp:positionH relativeFrom="column">
+              <wp:posOffset>1513817</wp:posOffset>
+            </wp:positionH>
+            <wp:positionV relativeFrom="paragraph">
+              <wp:posOffset>127023</wp:posOffset>
+            </wp:positionV>
+            <wp:extent cx="3804920" cy="2956560"/>
+            <wp:effectExtent l="38100" t="38100" r="100330" b="91440"/>
+            <wp:wrapSquare wrapText="bothSides"/>
+            <wp:docPr id="7" name="תמונה 7"/>
+            <wp:cNvGraphicFramePr>
+              <a:graphicFrameLocks xmlns:a="http://schemas.openxmlformats.org/drawingml/2006/main" noChangeAspect="1"/>
+            </wp:cNvGraphicFramePr>
+            <a:graphic xmlns:a="http://schemas.openxmlformats.org/drawingml/2006/main">
+              <a:graphicData uri="http://schemas.openxmlformats.org/drawingml/2006/picture">
+                <pic:pic xmlns:pic="http://schemas.openxmlformats.org/drawingml/2006/picture">
+                  <pic:nvPicPr>
+                    <pic:cNvPr id="0" name="Picture 8"/>
+                    <pic:cNvPicPr>
+                      <a:picLocks noChangeAspect="1" noChangeArrowheads="1"/>
+                    </pic:cNvPicPr>
+                  </pic:nvPicPr>
+                  <pic:blipFill>
+                    <a:blip r:embed="rId24" cstate="print">
+                      <a:extLst>
+                        <a:ext uri="{28A0092B-C50C-407E-A947-70E740481C1C}">
+                          <a14:useLocalDpi xmlns:a14="http://schemas.microsoft.com/office/drawing/2010/main" val="0"/>
+                        </a:ext>
+                      </a:extLst>
+                    </a:blip>
+                    <a:srcRect/>
+                    <a:stretch>
+                      <a:fillRect/>
+                    </a:stretch>
+                  </pic:blipFill>
+                  <pic:spPr bwMode="auto">
+                    <a:xfrm>
+                      <a:off x="0" y="0"/>
+                      <a:ext cx="3804920" cy="2956560"/>
+                    </a:xfrm>
+                    <a:prstGeom prst="rect">
+                      <a:avLst/>
+                    </a:prstGeom>
+                    <a:noFill/>
+                    <a:ln>
+                      <a:noFill/>
+                    </a:ln>
+                    <a:effectLst>
+                      <a:outerShdw blurRad="50800" dist="38100" dir="2700000" algn="tl" rotWithShape="0">
+                        <a:prstClr val="black">
+                          <a:alpha val="40000"/>
+                        </a:prstClr>
+                      </a:outerShdw>
+                    </a:effectLst>
+                  </pic:spPr>
+                </pic:pic>
+              </a:graphicData>
+            </a:graphic>
+            <wp14:sizeRelH relativeFrom="margin">
+              <wp14:pctWidth>0</wp14:pctWidth>
+            </wp14:sizeRelH>
+            <wp14:sizeRelV relativeFrom="margin">
+              <wp14:pctHeight>0</wp14:pctHeight>
+            </wp14:sizeRelV>
+          </wp:anchor>
+        </w:drawing>
+      </w:r>
+    </w:p>
+    <w:p>
+      <w:pPr>
+        <w:pStyle w:val="a3"/>
+        <w:bidi/>
+        <w:rPr>
+          <w:rtl/>
+        </w:rPr>
+      </w:pPr>
+    </w:p>
+    <w:p>
+      <w:pPr>
+        <w:pStyle w:val="a3"/>
+        <w:bidi/>
+        <w:rPr>
+          <w:rtl/>
+        </w:rPr>
+      </w:pPr>
+    </w:p>
+    <w:p>
+      <w:pPr>
+        <w:pStyle w:val="a3"/>
+        <w:bidi/>
+        <w:rPr>
+          <w:rtl/>
+        </w:rPr>
+      </w:pPr>
+    </w:p>
+    <w:p>
+      <w:pPr>
+        <w:pStyle w:val="a3"/>
+        <w:bidi/>
+        <w:rPr>
+          <w:rtl/>
+        </w:rPr>
+      </w:pPr>
+    </w:p>
+    <w:p>
+      <w:pPr>
+        <w:pStyle w:val="a3"/>
+        <w:bidi/>
+        <w:rPr>
+          <w:rtl/>
+        </w:rPr>
+      </w:pPr>
+    </w:p>
+    <w:p>
+      <w:pPr>
+        <w:pStyle w:val="a3"/>
+        <w:bidi/>
+        <w:rPr>
+          <w:rtl/>
+        </w:rPr>
+      </w:pPr>
+    </w:p>
+    <w:p>
+      <w:pPr>
+        <w:pStyle w:val="a3"/>
+        <w:bidi/>
+        <w:rPr>
+          <w:rtl/>
+        </w:rPr>
+      </w:pPr>
+    </w:p>
+    <w:p>
+      <w:pPr>
+        <w:pStyle w:val="a3"/>
+        <w:bidi/>
+        <w:rPr>
+          <w:rtl/>
+        </w:rPr>
+      </w:pPr>
+    </w:p>
+    <w:p>
+      <w:pPr>
+        <w:pStyle w:val="a3"/>
+        <w:bidi/>
+        <w:rPr>
+          <w:rtl/>
+        </w:rPr>
+      </w:pPr>
+    </w:p>
+    <w:p>
+      <w:pPr>
+        <w:pStyle w:val="a3"/>
+        <w:bidi/>
+        <w:rPr>
+          <w:rtl/>
+        </w:rPr>
+      </w:pPr>
+    </w:p>
+    <w:p>
+      <w:pPr>
+        <w:pStyle w:val="a3"/>
+        <w:bidi/>
+        <w:rPr>
+          <w:rtl/>
+        </w:rPr>
+      </w:pPr>
+    </w:p>
+    <w:p>
+      <w:pPr>
+        <w:pStyle w:val="a3"/>
+        <w:bidi/>
+        <w:rPr>
+          <w:rtl/>
+        </w:rPr>
+      </w:pPr>
+    </w:p>
+    <w:p>
+      <w:pPr>
+        <w:pStyle w:val="a3"/>
+        <w:bidi/>
+        <w:rPr>
+          <w:rtl/>
+        </w:rPr>
+      </w:pPr>
+    </w:p>
+    <w:p>
+      <w:pPr>
+        <w:pStyle w:val="a3"/>
+        <w:bidi/>
+        <w:rPr>
+          <w:rtl/>
+        </w:rPr>
+      </w:pPr>
+    </w:p>
+    <w:p>
+      <w:pPr>
+        <w:pStyle w:val="a3"/>
+        <w:bidi/>
+        <w:rPr>
+          <w:rtl/>
+        </w:rPr>
+      </w:pPr>
+    </w:p>
+    <w:p>
+      <w:pPr>
+        <w:pStyle w:val="a3"/>
+        <w:bidi/>
+        <w:rPr>
+          <w:rtl/>
+        </w:rPr>
+      </w:pPr>
+    </w:p>
+    <w:p>
+      <w:pPr>
+        <w:pStyle w:val="a3"/>
+        <w:bidi/>
+        <w:rPr>
+          <w:rtl/>
+        </w:rPr>
+      </w:pPr>
+    </w:p>
+    <w:p>
+      <w:pPr>
+        <w:pStyle w:val="a3"/>
+        <w:bidi/>
+        <w:rPr>
+          <w:rtl/>
+        </w:rPr>
+      </w:pPr>
+    </w:p>
+    <w:p>
+      <w:pPr>
+        <w:pStyle w:val="a3"/>
+        <w:bidi/>
+        <w:rPr>
+          <w:rtl/>
+        </w:rPr>
+      </w:pPr>
+    </w:p>
+    <w:p>
+      <w:pPr>
+        <w:pStyle w:val="a3"/>
+        <w:numPr>
+          <w:ilvl w:val="0"/>
+          <w:numId w:val="27"/>
+        </w:numPr>
+        <w:bidi/>
+      </w:pPr>
+    </w:p>
+    <w:p>
+      <w:pPr>
+        <w:pStyle w:val="a3"/>
+        <w:bidi/>
+        <w:rPr>
+          <w:rtl/>
+        </w:rPr>
+      </w:pPr>
+      <w:r>
+        <w:rPr>
+          <w:noProof/>
+        </w:rPr>
+        <w:drawing>
+          <wp:anchor distT="0" distB="0" distL="114300" distR="114300" simplePos="0" relativeHeight="251665408" behindDoc="0" locked="0" layoutInCell="1" allowOverlap="1" wp14:anchorId="27F72033" wp14:editId="63FD2C59">
+            <wp:simplePos x="0" y="0"/>
+            <wp:positionH relativeFrom="margin">
+              <wp:align>center</wp:align>
+            </wp:positionH>
+            <wp:positionV relativeFrom="paragraph">
+              <wp:posOffset>267114</wp:posOffset>
+            </wp:positionV>
+            <wp:extent cx="6855460" cy="1308735"/>
+            <wp:effectExtent l="38100" t="38100" r="97790" b="100965"/>
+            <wp:wrapSquare wrapText="bothSides"/>
+            <wp:docPr id="8" name="תמונה 8"/>
+            <wp:cNvGraphicFramePr>
+              <a:graphicFrameLocks xmlns:a="http://schemas.openxmlformats.org/drawingml/2006/main" noChangeAspect="1"/>
+            </wp:cNvGraphicFramePr>
+            <a:graphic xmlns:a="http://schemas.openxmlformats.org/drawingml/2006/main">
+              <a:graphicData uri="http://schemas.openxmlformats.org/drawingml/2006/picture">
+                <pic:pic xmlns:pic="http://schemas.openxmlformats.org/drawingml/2006/picture">
+                  <pic:nvPicPr>
+                    <pic:cNvPr id="0" name="Picture 9"/>
+                    <pic:cNvPicPr>
+                      <a:picLocks noChangeAspect="1" noChangeArrowheads="1"/>
+                    </pic:cNvPicPr>
+                  </pic:nvPicPr>
+                  <pic:blipFill>
+                    <a:blip r:embed="rId25" cstate="print">
+                      <a:extLst>
+                        <a:ext uri="{28A0092B-C50C-407E-A947-70E740481C1C}">
+                          <a14:useLocalDpi xmlns:a14="http://schemas.microsoft.com/office/drawing/2010/main" val="0"/>
+                        </a:ext>
+                      </a:extLst>
+                    </a:blip>
+                    <a:srcRect/>
+                    <a:stretch>
+                      <a:fillRect/>
+                    </a:stretch>
+                  </pic:blipFill>
+                  <pic:spPr bwMode="auto">
+                    <a:xfrm>
+                      <a:off x="0" y="0"/>
+                      <a:ext cx="6855460" cy="1308735"/>
+                    </a:xfrm>
+                    <a:prstGeom prst="rect">
+                      <a:avLst/>
+                    </a:prstGeom>
+                    <a:noFill/>
+                    <a:ln>
+                      <a:noFill/>
+                    </a:ln>
+                    <a:effectLst>
+                      <a:outerShdw blurRad="50800" dist="38100" dir="2700000" algn="tl" rotWithShape="0">
+                        <a:prstClr val="black">
+                          <a:alpha val="40000"/>
+                        </a:prstClr>
+                      </a:outerShdw>
+                    </a:effectLst>
+                  </pic:spPr>
+                </pic:pic>
+              </a:graphicData>
+            </a:graphic>
+          </wp:anchor>
+        </w:drawing>
+      </w:r>
+    </w:p>
+    <w:p>
+      <w:pPr>
+        <w:bidi/>
+        <w:rPr>
+          <w:rtl/>
+        </w:rPr>
+      </w:pPr>
+    </w:p>
+    <w:p>
+      <w:pPr>
+        <w:bidi/>
+        <w:rPr>
+          <w:rtl/>
+        </w:rPr>
+      </w:pPr>
+    </w:p>
+    <w:p>
+      <w:pPr>
+        <w:pStyle w:val="1"/>
+        <w:bidi/>
+        <w:rPr>
+          <w:rFonts w:asciiTheme="majorBidi" w:hAnsiTheme="majorBidi"/>
+          <w:rtl/>
+        </w:rPr>
+      </w:pPr>
+      <w:r>
+        <w:rPr>
+          <w:rFonts w:asciiTheme="majorBidi" w:hAnsiTheme="majorBidi"/>
+          <w:rtl/>
+        </w:rPr>
+        <w:lastRenderedPageBreak/>
+        <w:t xml:space="preserve">סעיף </w:t>
+      </w:r>
+      <w:r>
+        <w:rPr>
+          <w:rFonts w:asciiTheme="majorBidi" w:hAnsiTheme="majorBidi" w:hint="cs"/>
+          <w:rtl/>
+        </w:rPr>
+        <w:t>5</w:t>
+      </w:r>
+      <w:r>
+        <w:rPr>
+          <w:rFonts w:asciiTheme="majorBidi" w:hAnsiTheme="majorBidi"/>
+          <w:rtl/>
+        </w:rPr>
+        <w:t>:</w:t>
+      </w:r>
+    </w:p>
+    <w:p>
+      <w:pPr>
+        <w:bidi/>
+        <w:rPr>
+          <w:rtl/>
+        </w:rPr>
+      </w:pPr>
+      <w:r>
+        <w:rPr>
+          <w:rFonts w:hint="cs"/>
+          <w:rtl/>
+        </w:rPr>
+        <w:t>כאן התוצאות כבר הרבה יותר חד משמעיות.</w:t>
+      </w:r>
+    </w:p>
+    <w:p>
+      <w:pPr>
+        <w:bidi/>
+        <w:rPr>
+          <w:rtl/>
+        </w:rPr>
+      </w:pPr>
+      <w:r>
+        <w:rPr>
+          <w:rFonts w:hint="cs"/>
+          <w:rtl/>
+        </w:rPr>
+        <w:t>עבור הסוכן רפלקס ניתן לראות כי אנו מקבלים תוצאה זהה</w:t>
+      </w:r>
+      <w:r>
+        <w:rPr>
+          <w:rFonts w:hint="cs"/>
+          <w:rtl/>
+        </w:rPr>
+        <w:t xml:space="preserve"> ומינימלי</w:t>
+      </w:r>
+      <w:r>
+        <w:rPr>
+          <w:rFonts w:hint="cs"/>
+          <w:rtl/>
+        </w:rPr>
+        <w:t>ת</w:t>
+      </w:r>
+      <w:r>
+        <w:rPr>
+          <w:rFonts w:hint="cs"/>
+          <w:rtl/>
+        </w:rPr>
+        <w:t xml:space="preserve"> עבור ההיוריסטיקה הבסיסית והמשופרת שכן </w:t>
+      </w:r>
+      <w:r>
+        <w:rPr>
+          <w:rFonts w:hint="cs"/>
+          <w:rtl/>
+        </w:rPr>
+        <w:t xml:space="preserve">האלגוריתם הוא זהה וכל ששינינו הוא הדרך בה אנו מחשבים את הערך </w:t>
+      </w:r>
+      <w:proofErr w:type="spellStart"/>
+      <w:r>
+        <w:rPr>
+          <w:rFonts w:hint="cs"/>
+          <w:rtl/>
+        </w:rPr>
+        <w:t>ההיוריסטי</w:t>
+      </w:r>
+      <w:proofErr w:type="spellEnd"/>
+      <w:r>
+        <w:rPr>
+          <w:rFonts w:hint="cs"/>
+          <w:rtl/>
+        </w:rPr>
+        <w:t>, ובנוסף אנו לא מפתחים עץ לכל מהלך אלא מריצים חישוב פשוט לצורך הערכה של טיב המצבים הבאים</w:t>
+      </w:r>
+      <w:r>
+        <w:rPr>
+          <w:rFonts w:hint="cs"/>
+          <w:rtl/>
+        </w:rPr>
+        <w:t>.</w:t>
+      </w:r>
+    </w:p>
+    <w:p>
+      <w:pPr>
+        <w:bidi/>
+        <w:rPr>
+          <w:rtl/>
+        </w:rPr>
+      </w:pPr>
+      <w:r>
+        <w:rPr>
+          <w:rFonts w:hint="cs"/>
+          <w:rtl/>
+        </w:rPr>
+        <w:t xml:space="preserve">הסוכנים </w:t>
+      </w:r>
+      <w:proofErr w:type="spellStart"/>
+      <w:r>
+        <w:rPr>
+          <w:rFonts w:hint="cs"/>
+          <w:rtl/>
+        </w:rPr>
+        <w:t>מינימקס</w:t>
+      </w:r>
+      <w:proofErr w:type="spellEnd"/>
+      <w:r>
+        <w:rPr>
+          <w:rFonts w:hint="cs"/>
+          <w:rtl/>
+        </w:rPr>
+        <w:t xml:space="preserve"> </w:t>
+      </w:r>
+      <w:proofErr w:type="spellStart"/>
+      <w:r>
+        <w:rPr>
+          <w:rFonts w:hint="cs"/>
+          <w:rtl/>
+        </w:rPr>
+        <w:t>ואקספקטימקס</w:t>
+      </w:r>
+      <w:proofErr w:type="spellEnd"/>
+      <w:r>
+        <w:rPr>
+          <w:rFonts w:hint="cs"/>
+          <w:rtl/>
+        </w:rPr>
+        <w:t xml:space="preserve"> </w:t>
+      </w:r>
+      <w:r>
+        <w:rPr>
+          <w:rFonts w:hint="cs"/>
+          <w:rtl/>
+        </w:rPr>
+        <w:t>מבצעים את אותו אלגוריתם,</w:t>
+      </w:r>
+      <w:r>
+        <w:rPr>
+          <w:rFonts w:hint="cs"/>
+          <w:rtl/>
+        </w:rPr>
+        <w:t xml:space="preserve"> ההבדל היחיד בניהם הוא השימוש שלהם בתוצאה, </w:t>
+      </w:r>
+      <w:proofErr w:type="spellStart"/>
+      <w:r>
+        <w:rPr>
+          <w:rFonts w:hint="cs"/>
+          <w:rtl/>
+        </w:rPr>
+        <w:t>מינימקס</w:t>
+      </w:r>
+      <w:proofErr w:type="spellEnd"/>
+      <w:r>
+        <w:rPr>
+          <w:rFonts w:hint="cs"/>
+          <w:rtl/>
+        </w:rPr>
+        <w:t xml:space="preserve"> מחשב מקסימום ומינימום ואילו </w:t>
+      </w:r>
+      <w:proofErr w:type="spellStart"/>
+      <w:r>
+        <w:rPr>
+          <w:rFonts w:hint="cs"/>
+          <w:rtl/>
+        </w:rPr>
+        <w:t>אקספקטימקס</w:t>
+      </w:r>
+      <w:proofErr w:type="spellEnd"/>
+      <w:r>
+        <w:rPr>
+          <w:rFonts w:hint="cs"/>
+          <w:rtl/>
+        </w:rPr>
+        <w:t xml:space="preserve"> מחשב מקסימום ותוחלת, ולכן כמצופה אנו מקבלים ביצועים זהים.</w:t>
+      </w:r>
+    </w:p>
+    <w:p>
+      <w:pPr>
+        <w:bidi/>
+        <w:rPr>
+          <w:rtl/>
+        </w:rPr>
+      </w:pPr>
+      <w:r>
+        <w:rPr>
+          <w:rFonts w:hint="cs"/>
+          <w:rtl/>
+        </w:rPr>
+        <w:t xml:space="preserve">וכמובן אלפא-ביתא שהינו הגרסה המהירה של </w:t>
+      </w:r>
+      <w:proofErr w:type="spellStart"/>
+      <w:r>
+        <w:rPr>
+          <w:rFonts w:hint="cs"/>
+          <w:rtl/>
+        </w:rPr>
+        <w:t>מינימקס</w:t>
+      </w:r>
+      <w:proofErr w:type="spellEnd"/>
+      <w:r>
+        <w:rPr>
+          <w:rFonts w:hint="cs"/>
+          <w:rtl/>
+        </w:rPr>
+        <w:t>,</w:t>
+      </w:r>
+      <w:r>
+        <w:rPr>
+          <w:rFonts w:hint="cs"/>
+          <w:rtl/>
+        </w:rPr>
+        <w:t xml:space="preserve"> כמצופה</w:t>
+      </w:r>
+      <w:r>
+        <w:rPr>
+          <w:rFonts w:hint="cs"/>
+          <w:rtl/>
+        </w:rPr>
+        <w:t>,</w:t>
+      </w:r>
+      <w:r>
+        <w:rPr>
+          <w:rFonts w:hint="cs"/>
+          <w:rtl/>
+        </w:rPr>
+        <w:t xml:space="preserve"> נות</w:t>
+      </w:r>
+      <w:r>
+        <w:rPr>
+          <w:rFonts w:hint="cs"/>
+          <w:rtl/>
+        </w:rPr>
+        <w:t>ן</w:t>
+      </w:r>
+      <w:r>
+        <w:rPr>
+          <w:rFonts w:hint="cs"/>
+          <w:rtl/>
+        </w:rPr>
+        <w:t xml:space="preserve"> לנו את הביצועים הטובים ביותר לכל עומק.</w:t>
+      </w:r>
+    </w:p>
+    <w:p>
+      <w:pPr>
+        <w:bidi/>
+        <w:rPr>
+          <w:rtl/>
+        </w:rPr>
+      </w:pPr>
+      <w:r>
+        <w:rPr>
+          <w:rFonts w:hint="cs"/>
+          <w:rtl/>
+        </w:rPr>
+        <w:t xml:space="preserve">בנוסף ניתן להבחין שככל ש- </w:t>
+      </w:r>
+      <m:oMath>
+        <m:r>
+          <w:rPr>
+            <w:rFonts w:ascii="Cambria Math" w:hAnsi="Cambria Math"/>
+          </w:rPr>
+          <m:t>d</m:t>
+        </m:r>
+      </m:oMath>
+      <w:r>
+        <w:rPr>
+          <w:rFonts w:eastAsiaTheme="minorEastAsia" w:hint="cs"/>
+          <w:rtl/>
+        </w:rPr>
+        <w:t xml:space="preserve"> גדל</w:t>
+      </w:r>
+      <w:r>
+        <w:rPr>
+          <w:rFonts w:hint="cs"/>
+          <w:rtl/>
+        </w:rPr>
+        <w:t xml:space="preserve"> כך חישוב כל צעד נעשה איטי יותר שכן יש לפתח יותר צמתים ולרדת עמוק יותר בעץ המשחק</w:t>
+      </w:r>
+      <w:r>
+        <w:rPr>
+          <w:rFonts w:hint="cs"/>
+          <w:rtl/>
+        </w:rPr>
+        <w:t xml:space="preserve"> לכל צעד, נקודה זו משתלבת עם התיאוריה ואינה מפתיעה אותנו כלל.</w:t>
+      </w:r>
+    </w:p>
+    <w:p>
+      <w:pPr>
+        <w:bidi/>
+        <w:rPr>
+          <w:rtl/>
+        </w:rPr>
+      </w:pPr>
+      <w:r>
+        <w:rPr>
+          <w:rFonts w:hint="cs"/>
+          <w:rtl/>
+        </w:rPr>
+        <w:t xml:space="preserve">נקודה מעניינת נוספת היא שהגדלת הגבלת העומק משפיעה הרבה יותר (כמעט 2 סדרי גודל) על </w:t>
+      </w:r>
+      <w:proofErr w:type="spellStart"/>
+      <w:r>
+        <w:rPr>
+          <w:rFonts w:hint="cs"/>
+          <w:rtl/>
+        </w:rPr>
+        <w:t>מינימקס</w:t>
+      </w:r>
+      <w:proofErr w:type="spellEnd"/>
+      <w:r>
+        <w:rPr>
+          <w:rFonts w:hint="cs"/>
+          <w:rtl/>
+        </w:rPr>
+        <w:t xml:space="preserve"> </w:t>
+      </w:r>
+      <w:proofErr w:type="spellStart"/>
+      <w:r>
+        <w:rPr>
+          <w:rFonts w:hint="cs"/>
+          <w:rtl/>
+        </w:rPr>
+        <w:t>ואקספקטימקס</w:t>
+      </w:r>
+      <w:proofErr w:type="spellEnd"/>
+      <w:r>
+        <w:rPr>
+          <w:rFonts w:hint="cs"/>
+          <w:rtl/>
+        </w:rPr>
+        <w:t xml:space="preserve"> לעומת אלפא-ביתא שכן ככל שהעומק גדול יותר כל הגיזום אפקטיבי יותר כיוון שלכל ענף שנגזם יש יותר צאצאים. כמובן שבכל זאת נקבל פגיעה כלשהי בביצועים כיוון שתחילה הגיזום אינו תמיד אופטימלי וגם אם כן לפחות ענף אחד יצטרך לרדת עמוק יותר בחישוב כל צעד ולכן אנו עדיין מצפים לפגיעה בביצועים אם כי לא חמורה כמו עבור 2 האלגוריתמים האחרים.</w:t>
+      </w:r>
+    </w:p>
+    <w:p>
+      <w:pPr>
+        <w:bidi/>
+        <w:rPr>
+          <w:rtl/>
+        </w:rPr>
+      </w:pPr>
+    </w:p>
+    <w:p>
+      <w:pPr>
+        <w:pStyle w:val="1"/>
+        <w:bidi/>
+        <w:rPr>
+          <w:rFonts w:asciiTheme="majorBidi" w:hAnsiTheme="majorBidi"/>
+          <w:rtl/>
+        </w:rPr>
+      </w:pPr>
+      <w:r>
+        <w:rPr>
+          <w:rFonts w:asciiTheme="majorBidi" w:hAnsiTheme="majorBidi"/>
+          <w:rtl/>
+        </w:rPr>
+        <w:t xml:space="preserve">סעיף </w:t>
+      </w:r>
+      <w:r>
+        <w:rPr>
+          <w:rFonts w:asciiTheme="majorBidi" w:hAnsiTheme="majorBidi" w:hint="cs"/>
+          <w:rtl/>
+        </w:rPr>
+        <w:t>6</w:t>
+      </w:r>
+      <w:r>
+        <w:rPr>
+          <w:rFonts w:asciiTheme="majorBidi" w:hAnsiTheme="majorBidi"/>
+          <w:rtl/>
+        </w:rPr>
+        <w:t>:</w:t>
+      </w:r>
+    </w:p>
+    <w:p>
+      <w:pPr>
+        <w:bidi/>
+        <w:rPr>
+          <w:rtl/>
+        </w:rPr>
+      </w:pPr>
+      <w:r>
+        <w:rPr>
+          <w:noProof/>
+        </w:rPr>
+        <w:drawing>
+          <wp:anchor distT="0" distB="0" distL="114300" distR="114300" simplePos="0" relativeHeight="251667456" behindDoc="0" locked="0" layoutInCell="1" allowOverlap="1" wp14:anchorId="451759CE" wp14:editId="7BD5803C">
+            <wp:simplePos x="0" y="0"/>
+            <wp:positionH relativeFrom="margin">
+              <wp:align>center</wp:align>
+            </wp:positionH>
+            <wp:positionV relativeFrom="paragraph">
+              <wp:posOffset>160929</wp:posOffset>
+            </wp:positionV>
+            <wp:extent cx="5710555" cy="1514475"/>
+            <wp:effectExtent l="38100" t="38100" r="99695" b="104775"/>
+            <wp:wrapSquare wrapText="bothSides"/>
+            <wp:docPr id="10" name="תמונה 10"/>
+            <wp:cNvGraphicFramePr>
+              <a:graphicFrameLocks xmlns:a="http://schemas.openxmlformats.org/drawingml/2006/main" noChangeAspect="1"/>
+            </wp:cNvGraphicFramePr>
+            <a:graphic xmlns:a="http://schemas.openxmlformats.org/drawingml/2006/main">
+              <a:graphicData uri="http://schemas.openxmlformats.org/drawingml/2006/picture">
+                <pic:pic xmlns:pic="http://schemas.openxmlformats.org/drawingml/2006/picture">
+                  <pic:nvPicPr>
+                    <pic:cNvPr id="0" name="Picture 11"/>
+                    <pic:cNvPicPr>
+                      <a:picLocks noChangeAspect="1" noChangeArrowheads="1"/>
+                    </pic:cNvPicPr>
+                  </pic:nvPicPr>
+                  <pic:blipFill>
+                    <a:blip r:embed="rId26">
+                      <a:extLst>
+                        <a:ext uri="{28A0092B-C50C-407E-A947-70E740481C1C}">
+                          <a14:useLocalDpi xmlns:a14="http://schemas.microsoft.com/office/drawing/2010/main" val="0"/>
+                        </a:ext>
+                      </a:extLst>
+                    </a:blip>
+                    <a:srcRect/>
+                    <a:stretch>
+                      <a:fillRect/>
+                    </a:stretch>
+                  </pic:blipFill>
+                  <pic:spPr bwMode="auto">
+                    <a:xfrm>
+                      <a:off x="0" y="0"/>
+                      <a:ext cx="5710555" cy="1514475"/>
+                    </a:xfrm>
+                    <a:prstGeom prst="rect">
+                      <a:avLst/>
+                    </a:prstGeom>
+                    <a:noFill/>
+                    <a:ln>
+                      <a:noFill/>
+                    </a:ln>
+                    <a:effectLst>
+                      <a:outerShdw blurRad="50800" dist="38100" dir="2700000" algn="tl" rotWithShape="0">
+                        <a:prstClr val="black">
+                          <a:alpha val="40000"/>
+                        </a:prstClr>
+                      </a:outerShdw>
+                    </a:effectLst>
+                  </pic:spPr>
+                </pic:pic>
+              </a:graphicData>
+            </a:graphic>
+          </wp:anchor>
+        </w:drawing>
+      </w:r>
+    </w:p>
+    <w:p>
+      <w:pPr>
+        <w:bidi/>
+        <w:rPr>
+          <w:rtl/>
+        </w:rPr>
+      </w:pPr>
+    </w:p>
+    <w:p>
+      <w:pPr>
+        <w:bidi/>
+        <w:rPr>
+          <w:rtl/>
+        </w:rPr>
+      </w:pPr>
+    </w:p>
+    <w:p>
+      <w:pPr>
+        <w:bidi/>
+        <w:rPr>
+          <w:rtl/>
+        </w:rPr>
+      </w:pPr>
+    </w:p>
+    <w:p>
+      <w:pPr>
+        <w:bidi/>
+        <w:rPr>
+          <w:rtl/>
+        </w:rPr>
+      </w:pPr>
+    </w:p>
+    <w:p>
+      <w:pPr>
+        <w:bidi/>
+        <w:rPr>
+          <w:rtl/>
+        </w:rPr>
+      </w:pPr>
+    </w:p>
+    <w:p>
+      <w:pPr>
+        <w:bidi/>
+        <w:rPr>
+          <w:rtl/>
+        </w:rPr>
+      </w:pPr>
+    </w:p>
+    <w:p>
+      <w:pPr>
+        <w:bidi/>
+        <w:rPr>
+          <w:rtl/>
+        </w:rPr>
+      </w:pPr>
+      <w:r>
+        <w:rPr>
+          <w:rFonts w:hint="cs"/>
+          <w:rtl/>
+        </w:rPr>
+        <w:t xml:space="preserve">כפי שניתן להבחין המצב המניב את התוצאה הנמוכה ביותר הינו הסוכן </w:t>
+      </w:r>
+      <w:proofErr w:type="spellStart"/>
+      <w:r>
+        <w:t>RandomExpectimaxAgent</w:t>
+      </w:r>
+      <w:proofErr w:type="spellEnd"/>
+      <w:r>
+        <w:rPr>
+          <w:rFonts w:hint="cs"/>
+          <w:rtl/>
+        </w:rPr>
+        <w:t xml:space="preserve"> עם הרוח </w:t>
+      </w:r>
+      <w:proofErr w:type="spellStart"/>
+      <w:r>
+        <w:t>DirectionalGhost</w:t>
+      </w:r>
+      <w:proofErr w:type="spellEnd"/>
+      <w:r>
+        <w:rPr>
+          <w:rFonts w:hint="cs"/>
+          <w:rtl/>
+        </w:rPr>
+        <w:t>.</w:t>
+      </w:r>
+    </w:p>
+    <w:p>
+      <w:pPr>
+        <w:bidi/>
+        <w:rPr>
+          <w:rtl/>
+        </w:rPr>
+      </w:pPr>
+      <w:r>
+        <w:rPr>
+          <w:rFonts w:hint="cs"/>
+          <w:rtl/>
+        </w:rPr>
+        <w:t xml:space="preserve">דבר זה מתיישב עם התיאוריה שלנו שכן </w:t>
+      </w:r>
+      <w:proofErr w:type="spellStart"/>
+      <w:r>
+        <w:t>RandomExpectimaxAgent</w:t>
+      </w:r>
+      <w:proofErr w:type="spellEnd"/>
+      <w:r>
+        <w:rPr>
+          <w:rFonts w:hint="cs"/>
+          <w:rtl/>
+        </w:rPr>
+        <w:t xml:space="preserve"> מיועד לרוץ עם </w:t>
+      </w:r>
+      <w:proofErr w:type="spellStart"/>
+      <w:r>
+        <w:t>RandomGhost</w:t>
+      </w:r>
+      <w:proofErr w:type="spellEnd"/>
+      <w:r>
+        <w:rPr>
+          <w:rFonts w:hint="cs"/>
+          <w:rtl/>
+        </w:rPr>
+        <w:t xml:space="preserve"> ולכן ציפינו לקבל תוצאה גבוהה, מאותן סיבות </w:t>
+      </w:r>
+      <w:proofErr w:type="spellStart"/>
+      <w:r>
+        <w:t>DirectionalExpectimaxAgnet</w:t>
+      </w:r>
+      <w:proofErr w:type="spellEnd"/>
+      <w:r>
+        <w:rPr>
+          <w:rFonts w:hint="cs"/>
+          <w:rtl/>
+        </w:rPr>
+        <w:t xml:space="preserve"> אשר רץ עם </w:t>
+      </w:r>
+      <w:proofErr w:type="spellStart"/>
+      <w:r>
+        <w:t>DirectionalGhost</w:t>
+      </w:r>
+      <w:proofErr w:type="spellEnd"/>
+      <w:r>
+        <w:rPr>
+          <w:rFonts w:hint="cs"/>
+          <w:rtl/>
+        </w:rPr>
+        <w:t xml:space="preserve"> מניב תוצאה גבוהה.</w:t>
+      </w:r>
+    </w:p>
+    <w:p>
+      <w:pPr>
+        <w:bidi/>
+        <w:rPr>
+          <w:rtl/>
+        </w:rPr>
+      </w:pPr>
+      <w:r>
+        <w:rPr>
+          <w:rFonts w:hint="cs"/>
+          <w:rtl/>
+        </w:rPr>
+        <w:t xml:space="preserve">הסוכן </w:t>
+      </w:r>
+      <w:proofErr w:type="spellStart"/>
+      <w:r>
+        <w:t>DirectionalExpectimaxAgnet</w:t>
+      </w:r>
+      <w:proofErr w:type="spellEnd"/>
+      <w:r>
+        <w:rPr>
+          <w:rFonts w:hint="cs"/>
+          <w:rtl/>
+        </w:rPr>
+        <w:t xml:space="preserve"> מניח שהרוח תעשה צעד גרוע עבורו כלומר תתקרב כאשר היא חזקה או תתרחק כאשר היא חלשה ולכן הנחת העבודה שלו מחמירה יותר מאשר </w:t>
+      </w:r>
+      <w:proofErr w:type="spellStart"/>
+      <w:r>
+        <w:t>RandomExpectimaxAgent</w:t>
+      </w:r>
+      <w:proofErr w:type="spellEnd"/>
+      <w:r>
+        <w:rPr>
+          <w:rFonts w:hint="cs"/>
+          <w:rtl/>
+        </w:rPr>
+        <w:t xml:space="preserve"> ולכן הוא מתמודד יפה על רוחות אשר לוקחות החלטות פחות רעות עבורו.</w:t>
+      </w:r>
+    </w:p>
+    <w:p>
+      <w:pPr>
+        <w:bidi/>
+        <w:rPr>
+          <w:rFonts w:hint="cs"/>
+          <w:rtl/>
+        </w:rPr>
+      </w:pPr>
+      <w:r>
+        <w:rPr>
+          <w:rFonts w:hint="cs"/>
+          <w:rtl/>
+        </w:rPr>
+        <w:t xml:space="preserve">מבחינה אינטואיטיבית, אך לא מדויקת, </w:t>
+      </w:r>
+      <w:proofErr w:type="spellStart"/>
+      <w:r>
+        <w:t>DirectionalExpectimaxAgnet</w:t>
+      </w:r>
+      <w:proofErr w:type="spellEnd"/>
+      <w:r>
+        <w:rPr>
+          <w:rFonts w:hint="cs"/>
+          <w:rtl/>
+        </w:rPr>
+        <w:t xml:space="preserve"> הוא סוג של </w:t>
+      </w:r>
+      <w:r>
+        <w:rPr>
+          <w:rFonts w:hint="cs"/>
+          <w:rtl/>
+        </w:rPr>
+        <w:t xml:space="preserve">סוכן </w:t>
+      </w:r>
+      <w:proofErr w:type="spellStart"/>
+      <w:r>
+        <w:rPr>
+          <w:rFonts w:hint="cs"/>
+          <w:rtl/>
+        </w:rPr>
+        <w:t>מינימקס</w:t>
+      </w:r>
+      <w:proofErr w:type="spellEnd"/>
+      <w:r>
+        <w:rPr>
+          <w:rFonts w:hint="cs"/>
+          <w:rtl/>
+        </w:rPr>
+        <w:t xml:space="preserve"> אם יוצאים מנקודת הנחה שההתקרבות של הרוח היא הצעד הגרוע ביותר עבורו ולכן מניב תוצאה טובה גם כאשר הרוח הינה רנדומלית ולא בהכרח פוגעת בנו באופן מקסימלי.</w:t>
+      </w:r>
+    </w:p>
+    <w:p>
+      <w:pPr>
+        <w:bidi/>
+        <w:rPr>
+          <w:rtl/>
+        </w:rPr>
+      </w:pPr>
+    </w:p>
+    <w:p>
+      <w:pPr>
+        <w:bidi/>
+        <w:rPr>
+          <w:rtl/>
+        </w:rPr>
+      </w:pPr>
+    </w:p>
+    <w:p>
+      <w:pPr>
+        <w:bidi/>
+        <w:rPr>
+          <w:rtl/>
+        </w:rPr>
+      </w:pPr>
+    </w:p>
+    <w:p>
+      <w:pPr>
+        <w:bidi/>
+        <w:rPr>
+          <w:rtl/>
+        </w:rPr>
+      </w:pPr>
+    </w:p>
+    <w:p>
+      <w:pPr>
+        <w:pStyle w:val="1"/>
+        <w:bidi/>
+        <w:rPr>
+          <w:rFonts w:asciiTheme="majorBidi" w:hAnsiTheme="majorBidi"/>
+          <w:rtl/>
+        </w:rPr>
+      </w:pPr>
+      <w:r>
+        <w:rPr>
+          <w:rFonts w:asciiTheme="majorBidi" w:hAnsiTheme="majorBidi"/>
+          <w:rtl/>
+        </w:rPr>
+        <w:lastRenderedPageBreak/>
+        <w:t xml:space="preserve">סעיף </w:t>
+      </w:r>
+      <w:r>
+        <w:rPr>
+          <w:rFonts w:asciiTheme="majorBidi" w:hAnsiTheme="majorBidi" w:hint="cs"/>
+          <w:rtl/>
+        </w:rPr>
+        <w:t>7</w:t>
+      </w:r>
+      <w:r>
+        <w:rPr>
+          <w:rFonts w:asciiTheme="majorBidi" w:hAnsiTheme="majorBidi"/>
+          <w:rtl/>
+        </w:rPr>
+        <w:t>:</w:t>
+      </w:r>
+    </w:p>
+    <w:p>
+      <w:pPr>
+        <w:bidi/>
+        <w:rPr>
+          <w:rFonts w:hint="cs"/>
+          <w:rtl/>
+        </w:rPr>
+      </w:pPr>
+      <w:r>
+        <w:rPr>
+          <w:rFonts w:hint="cs"/>
+          <w:rtl/>
+        </w:rPr>
+        <w:t>לא התייחסנו כאן לס</w:t>
+      </w:r>
+      <w:r>
+        <w:rPr>
+          <w:rFonts w:hint="cs"/>
+          <w:rtl/>
+        </w:rPr>
+        <w:t xml:space="preserve">וכנים </w:t>
+      </w:r>
+      <w:proofErr w:type="spellStart"/>
+      <w:r>
+        <w:t>RflexAgent</w:t>
+      </w:r>
+      <w:proofErr w:type="spellEnd"/>
+      <w:r>
+        <w:rPr>
+          <w:rFonts w:hint="cs"/>
+          <w:rtl/>
+        </w:rPr>
+        <w:t xml:space="preserve"> ו- </w:t>
+      </w:r>
+      <w:proofErr w:type="spellStart"/>
+      <w:r>
+        <w:t>BetterAgent</w:t>
+      </w:r>
+      <w:proofErr w:type="spellEnd"/>
+      <w:r>
+        <w:rPr>
+          <w:rFonts w:hint="cs"/>
+          <w:rtl/>
+        </w:rPr>
+        <w:t xml:space="preserve"> כיוון שהם אינן רצים עם מגבלת עומק ולכן עבורם המגבלה של </w:t>
+      </w:r>
+      <m:oMath>
+        <m:r>
+          <w:rPr>
+            <w:rFonts w:ascii="Cambria Math" w:hAnsi="Cambria Math"/>
+          </w:rPr>
+          <m:t>d=</m:t>
+        </m:r>
+        <m:r>
+          <w:rPr>
+            <w:rFonts w:ascii="Cambria Math" w:hAnsi="Cambria Math"/>
+          </w:rPr>
+          <m:t>4</m:t>
+        </m:r>
+      </m:oMath>
+      <w:r>
+        <w:rPr>
+          <w:rFonts w:eastAsiaTheme="minorEastAsia" w:hint="cs"/>
+          <w:rtl/>
+        </w:rPr>
+        <w:t xml:space="preserve"> המצוין בשאלה אינה רלוונטית</w:t>
+      </w:r>
+    </w:p>
+    <w:p>
+      <w:pPr>
+        <w:bidi/>
+        <w:rPr>
+          <w:rtl/>
+        </w:rPr>
+      </w:pPr>
+      <w:r>
+        <w:rPr>
+          <w:noProof/>
+        </w:rPr>
+        <w:drawing>
+          <wp:anchor distT="0" distB="0" distL="114300" distR="114300" simplePos="0" relativeHeight="251671552" behindDoc="0" locked="0" layoutInCell="1" allowOverlap="1" wp14:anchorId="13BCF57E" wp14:editId="387AF44A">
+            <wp:simplePos x="0" y="0"/>
+            <wp:positionH relativeFrom="column">
+              <wp:posOffset>1907639</wp:posOffset>
+            </wp:positionH>
+            <wp:positionV relativeFrom="paragraph">
+              <wp:posOffset>46891</wp:posOffset>
+            </wp:positionV>
+            <wp:extent cx="3350974" cy="1326322"/>
+            <wp:effectExtent l="38100" t="38100" r="97155" b="102870"/>
+            <wp:wrapSquare wrapText="bothSides"/>
+            <wp:docPr id="14" name="תמונה 14"/>
+            <wp:cNvGraphicFramePr>
+              <a:graphicFrameLocks xmlns:a="http://schemas.openxmlformats.org/drawingml/2006/main" noChangeAspect="1"/>
+            </wp:cNvGraphicFramePr>
+            <a:graphic xmlns:a="http://schemas.openxmlformats.org/drawingml/2006/main">
+              <a:graphicData uri="http://schemas.openxmlformats.org/drawingml/2006/picture">
+                <pic:pic xmlns:pic="http://schemas.openxmlformats.org/drawingml/2006/picture">
+                  <pic:nvPicPr>
+                    <pic:cNvPr id="0" name="Picture 84"/>
+                    <pic:cNvPicPr>
+                      <a:picLocks noChangeAspect="1" noChangeArrowheads="1"/>
+                    </pic:cNvPicPr>
+                  </pic:nvPicPr>
+                  <pic:blipFill>
+                    <a:blip r:embed="rId27">
+                      <a:extLst>
+                        <a:ext uri="{28A0092B-C50C-407E-A947-70E740481C1C}">
+                          <a14:useLocalDpi xmlns:a14="http://schemas.microsoft.com/office/drawing/2010/main" val="0"/>
+                        </a:ext>
+                      </a:extLst>
+                    </a:blip>
+                    <a:srcRect/>
+                    <a:stretch>
+                      <a:fillRect/>
+                    </a:stretch>
+                  </pic:blipFill>
+                  <pic:spPr bwMode="auto">
+                    <a:xfrm>
+                      <a:off x="0" y="0"/>
+                      <a:ext cx="3350974" cy="1326322"/>
+                    </a:xfrm>
+                    <a:prstGeom prst="rect">
+                      <a:avLst/>
+                    </a:prstGeom>
+                    <a:noFill/>
+                    <a:ln>
+                      <a:noFill/>
+                    </a:ln>
+                    <a:effectLst>
+                      <a:outerShdw blurRad="50800" dist="38100" dir="2700000" algn="tl" rotWithShape="0">
+                        <a:prstClr val="black">
+                          <a:alpha val="40000"/>
+                        </a:prstClr>
+                      </a:outerShdw>
+                    </a:effectLst>
+                  </pic:spPr>
+                </pic:pic>
+              </a:graphicData>
+            </a:graphic>
+          </wp:anchor>
+        </w:drawing>
+      </w:r>
+    </w:p>
+    <w:p>
+      <w:pPr>
+        <w:bidi/>
+        <w:rPr>
+          <w:rtl/>
+        </w:rPr>
+      </w:pPr>
+    </w:p>
+    <w:p>
+      <w:pPr>
+        <w:bidi/>
+        <w:rPr>
+          <w:rtl/>
+        </w:rPr>
+      </w:pPr>
+    </w:p>
+    <w:p>
+      <w:pPr>
+        <w:bidi/>
+        <w:rPr>
+          <w:rtl/>
+        </w:rPr>
+      </w:pPr>
+    </w:p>
+    <w:p>
+      <w:pPr>
+        <w:bidi/>
+        <w:rPr>
+          <w:rtl/>
+        </w:rPr>
+      </w:pPr>
+    </w:p>
+    <w:p>
+      <w:pPr>
+        <w:bidi/>
+        <w:rPr>
+          <w:rtl/>
+        </w:rPr>
+      </w:pPr>
+    </w:p>
+    <w:p>
+      <w:pPr>
+        <w:bidi/>
+        <w:rPr>
+          <w:rtl/>
+        </w:rPr>
+      </w:pPr>
+    </w:p>
+    <w:p>
+      <w:pPr>
+        <w:bidi/>
+        <w:rPr>
+          <w:rtl/>
+        </w:rPr>
+      </w:pPr>
+    </w:p>
+    <w:p>
+      <w:pPr>
+        <w:bidi/>
+        <w:rPr>
+          <w:color w:val="FF0000"/>
+          <w:rtl/>
+        </w:rPr>
+      </w:pPr>
+      <w:r>
+        <w:rPr>
+          <w:rFonts w:hint="cs"/>
+          <w:color w:val="FF0000"/>
+          <w:rtl/>
+        </w:rPr>
+        <w:t>להשלים</w:t>
+      </w:r>
+    </w:p>
+    <w:p>
+      <w:pPr>
+        <w:bidi/>
+        <w:rPr>
+          <w:rtl/>
+        </w:rPr>
+      </w:pPr>
+    </w:p>
+    <w:p>
+      <w:pPr>
+        <w:bidi/>
+        <w:rPr>
+          <w:rtl/>
+        </w:rPr>
+      </w:pPr>
+    </w:p>
+    <w:p>
+      <w:pPr>
+        <w:bidi/>
+        <w:rPr>
+          <w:rtl/>
+        </w:rPr>
+      </w:pPr>
+    </w:p>
+    <w:p>
+      <w:pPr>
+        <w:pStyle w:val="1"/>
+        <w:bidi/>
+        <w:rPr>
+          <w:rFonts w:asciiTheme="majorBidi" w:hAnsiTheme="majorBidi"/>
+          <w:rtl/>
+        </w:rPr>
+      </w:pPr>
+      <w:r>
+        <w:rPr>
+          <w:rFonts w:asciiTheme="majorBidi" w:hAnsiTheme="majorBidi"/>
+          <w:rtl/>
+        </w:rPr>
+        <w:t xml:space="preserve">סעיף </w:t>
+      </w:r>
+      <w:r>
+        <w:rPr>
+          <w:rFonts w:asciiTheme="majorBidi" w:hAnsiTheme="majorBidi" w:hint="cs"/>
+          <w:rtl/>
+        </w:rPr>
+        <w:t>8</w:t>
+      </w:r>
+      <w:r>
+        <w:rPr>
+          <w:rFonts w:asciiTheme="majorBidi" w:hAnsiTheme="majorBidi"/>
+          <w:rtl/>
+        </w:rPr>
+        <w:t>:</w:t>
+      </w:r>
+    </w:p>
+    <w:p>
+      <w:pPr>
+        <w:bidi/>
+        <w:rPr>
+          <w:rFonts w:hint="cs"/>
+          <w:rtl/>
+        </w:rPr>
+      </w:pPr>
+      <w:r>
+        <w:rPr>
+          <w:rFonts w:hint="cs"/>
+          <w:rtl/>
+        </w:rPr>
+        <w:t xml:space="preserve">לא התייחסנו כאן לסוכנים </w:t>
+      </w:r>
+      <w:proofErr w:type="spellStart"/>
+      <w:r>
+        <w:t>RflexAgent</w:t>
+      </w:r>
+      <w:proofErr w:type="spellEnd"/>
+      <w:r>
+        <w:rPr>
+          <w:rFonts w:hint="cs"/>
+          <w:rtl/>
+        </w:rPr>
+        <w:t xml:space="preserve"> ו- </w:t>
+      </w:r>
+      <w:proofErr w:type="spellStart"/>
+      <w:r>
+        <w:t>BetterAgent</w:t>
+      </w:r>
+      <w:proofErr w:type="spellEnd"/>
+      <w:r>
+        <w:rPr>
+          <w:rFonts w:hint="cs"/>
+          <w:rtl/>
+        </w:rPr>
+        <w:t xml:space="preserve"> כיוון שהם אינן רצים עם מגבלת עומק ולכן עבורם המגבלה של </w:t>
+      </w:r>
+      <m:oMath>
+        <m:r>
+          <w:rPr>
+            <w:rFonts w:ascii="Cambria Math" w:hAnsi="Cambria Math"/>
+          </w:rPr>
+          <m:t>d=</m:t>
+        </m:r>
+        <m:r>
+          <w:rPr>
+            <w:rFonts w:ascii="Cambria Math" w:hAnsi="Cambria Math"/>
+          </w:rPr>
+          <m:t>4</m:t>
+        </m:r>
+      </m:oMath>
+      <w:r>
+        <w:rPr>
+          <w:rFonts w:eastAsiaTheme="minorEastAsia" w:hint="cs"/>
+          <w:rtl/>
+        </w:rPr>
+        <w:t xml:space="preserve"> המצוין בשאלה אינה רלוונטית</w:t>
+      </w:r>
+    </w:p>
+    <w:p>
+      <w:pPr>
+        <w:bidi/>
+        <w:rPr>
+          <w:rtl/>
+        </w:rPr>
+      </w:pPr>
+      <w:r>
+        <w:rPr>
+          <w:noProof/>
+        </w:rPr>
+        <w:drawing>
+          <wp:anchor distT="0" distB="0" distL="114300" distR="114300" simplePos="0" relativeHeight="251672576" behindDoc="0" locked="0" layoutInCell="1" allowOverlap="1" wp14:anchorId="73BCDA99" wp14:editId="1AC54352">
+            <wp:simplePos x="0" y="0"/>
+            <wp:positionH relativeFrom="column">
+              <wp:posOffset>1968264</wp:posOffset>
+            </wp:positionH>
+            <wp:positionV relativeFrom="paragraph">
+              <wp:posOffset>130065</wp:posOffset>
+            </wp:positionV>
+            <wp:extent cx="3093085" cy="1190625"/>
+            <wp:effectExtent l="38100" t="38100" r="88265" b="104775"/>
+            <wp:wrapSquare wrapText="bothSides"/>
+            <wp:docPr id="15" name="תמונה 15"/>
+            <wp:cNvGraphicFramePr>
+              <a:graphicFrameLocks xmlns:a="http://schemas.openxmlformats.org/drawingml/2006/main" noChangeAspect="1"/>
+            </wp:cNvGraphicFramePr>
+            <a:graphic xmlns:a="http://schemas.openxmlformats.org/drawingml/2006/main">
+              <a:graphicData uri="http://schemas.openxmlformats.org/drawingml/2006/picture">
+                <pic:pic xmlns:pic="http://schemas.openxmlformats.org/drawingml/2006/picture">
+                  <pic:nvPicPr>
+                    <pic:cNvPr id="0" name="Picture 85"/>
+                    <pic:cNvPicPr>
+                      <a:picLocks noChangeAspect="1" noChangeArrowheads="1"/>
+                    </pic:cNvPicPr>
+                  </pic:nvPicPr>
+                  <pic:blipFill>
+                    <a:blip r:embed="rId28">
+                      <a:extLst>
+                        <a:ext uri="{28A0092B-C50C-407E-A947-70E740481C1C}">
+                          <a14:useLocalDpi xmlns:a14="http://schemas.microsoft.com/office/drawing/2010/main" val="0"/>
+                        </a:ext>
+                      </a:extLst>
+                    </a:blip>
+                    <a:srcRect/>
+                    <a:stretch>
+                      <a:fillRect/>
+                    </a:stretch>
+                  </pic:blipFill>
+                  <pic:spPr bwMode="auto">
+                    <a:xfrm>
+                      <a:off x="0" y="0"/>
+                      <a:ext cx="3093085" cy="1190625"/>
+                    </a:xfrm>
+                    <a:prstGeom prst="rect">
+                      <a:avLst/>
+                    </a:prstGeom>
+                    <a:noFill/>
+                    <a:ln>
+                      <a:noFill/>
+                    </a:ln>
+                    <a:effectLst>
+                      <a:outerShdw blurRad="50800" dist="38100" dir="2700000" algn="tl" rotWithShape="0">
+                        <a:prstClr val="black">
+                          <a:alpha val="40000"/>
+                        </a:prstClr>
+                      </a:outerShdw>
+                    </a:effectLst>
+                  </pic:spPr>
+                </pic:pic>
+              </a:graphicData>
+            </a:graphic>
+            <wp14:sizeRelH relativeFrom="margin">
+              <wp14:pctWidth>0</wp14:pctWidth>
+            </wp14:sizeRelH>
+            <wp14:sizeRelV relativeFrom="margin">
+              <wp14:pctHeight>0</wp14:pctHeight>
+            </wp14:sizeRelV>
+          </wp:anchor>
+        </w:drawing>
+      </w:r>
+    </w:p>
+    <w:p>
+      <w:pPr>
+        <w:bidi/>
+        <w:rPr>
+          <w:rtl/>
+        </w:rPr>
+      </w:pPr>
+    </w:p>
+    <w:p>
+      <w:pPr>
+        <w:bidi/>
+        <w:rPr>
+          <w:rtl/>
+        </w:rPr>
+      </w:pPr>
+    </w:p>
+    <w:p>
+      <w:pPr>
+        <w:bidi/>
+        <w:rPr>
+          <w:rtl/>
+        </w:rPr>
+      </w:pPr>
+    </w:p>
+    <w:p>
+      <w:pPr>
+        <w:bidi/>
+        <w:rPr>
+          <w:rtl/>
+        </w:rPr>
+      </w:pPr>
+    </w:p>
+    <w:p>
+      <w:pPr>
+        <w:bidi/>
+        <w:rPr>
+          <w:rtl/>
+        </w:rPr>
+      </w:pPr>
+    </w:p>
+    <w:p>
+      <w:pPr>
+        <w:bidi/>
+        <w:rPr>
+          <w:rtl/>
+        </w:rPr>
+      </w:pPr>
+    </w:p>
+    <w:p>
+      <w:pPr>
+        <w:bidi/>
+        <w:rPr>
+          <w:rtl/>
+        </w:rPr>
+      </w:pPr>
+    </w:p>
+    <w:p>
+      <w:pPr>
+        <w:bidi/>
+        <w:rPr>
+          <w:rtl/>
+        </w:rPr>
+      </w:pPr>
+    </w:p>
+    <w:p>
+      <w:pPr>
+        <w:bidi/>
+        <w:rPr>
+          <w:rtl/>
+        </w:rPr>
+      </w:pPr>
+      <w:r>
+        <w:rPr>
+          <w:rFonts w:hint="cs"/>
+          <w:color w:val="FF0000"/>
+          <w:rtl/>
+        </w:rPr>
+        <w:t>להשלים</w:t>
+      </w:r>
+    </w:p>
+    <w:p>
+      <w:pPr>
+        <w:bidi/>
+        <w:rPr>
+          <w:rtl/>
+        </w:rPr>
+      </w:pPr>
+    </w:p>
+    <w:p>
+      <w:pPr>
+        <w:bidi/>
+        <w:rPr>
+          <w:rtl/>
+        </w:rPr>
+      </w:pPr>
+    </w:p>
+    <w:p>
+      <w:pPr>
+        <w:bidi/>
+        <w:rPr>
+          <w:rtl/>
+        </w:rPr>
+      </w:pPr>
+    </w:p>
+    <w:p>
+      <w:pPr>
+        <w:bidi/>
+        <w:rPr>
+          <w:rtl/>
+        </w:rPr>
+      </w:pPr>
+    </w:p>
+    <w:p>
+      <w:pPr>
+        <w:bidi/>
+        <w:rPr>
+          <w:rtl/>
+        </w:rPr>
+      </w:pPr>
+    </w:p>
+    <w:p>
+      <w:pPr>
+        <w:bidi/>
+        <w:rPr>
+          <w:rtl/>
+        </w:rPr>
+      </w:pPr>
+    </w:p>
+    <w:p>
+      <w:pPr>
+        <w:pStyle w:val="1"/>
+        <w:bidi/>
+        <w:rPr>
+          <w:rFonts w:asciiTheme="majorBidi" w:hAnsiTheme="majorBidi"/>
+          <w:rtl/>
+        </w:rPr>
+      </w:pPr>
+      <w:r>
+        <w:rPr>
+          <w:rFonts w:asciiTheme="majorBidi" w:hAnsiTheme="majorBidi"/>
+          <w:rtl/>
+        </w:rPr>
+        <w:lastRenderedPageBreak/>
+        <w:t xml:space="preserve">סעיף </w:t>
+      </w:r>
+      <w:r>
+        <w:rPr>
+          <w:rFonts w:asciiTheme="majorBidi" w:hAnsiTheme="majorBidi" w:hint="cs"/>
+          <w:rtl/>
+        </w:rPr>
+        <w:t>9</w:t>
+      </w:r>
+      <w:r>
+        <w:rPr>
+          <w:rFonts w:asciiTheme="majorBidi" w:hAnsiTheme="majorBidi"/>
+          <w:rtl/>
+        </w:rPr>
+        <w:t>:</w:t>
+      </w:r>
+    </w:p>
+    <w:p>
+      <w:pPr>
+        <w:pStyle w:val="a3"/>
+        <w:numPr>
+          <w:ilvl w:val="0"/>
+          <w:numId w:val="23"/>
+        </w:numPr>
         <w:bidi/>
         <w:rPr>
           <w:b/>
           <w:bCs/>
-          <w:rtl/>
+          <w:color w:val="00B050"/>
         </w:rPr>
       </w:pPr>
       <w:r>
@@ -5866,8 +8713,938 @@
           <w:rFonts w:hint="cs"/>
           <w:b/>
           <w:bCs/>
-          <w:rtl/>
-        </w:rPr>
+          <w:color w:val="00B050"/>
+          <w:rtl/>
+        </w:rPr>
+        <w:t>חלק מהטענות נכתבו כאן בתמצות כיוון שהורחבו בסעיפים המתאימים להם בשלבים מוקדמים יותר בדו"ח</w:t>
+      </w:r>
+    </w:p>
+    <w:p>
+      <w:pPr>
+        <w:pStyle w:val="a3"/>
+        <w:bidi/>
+        <w:rPr>
+          <w:b/>
+          <w:bCs/>
+          <w:color w:val="00B050"/>
+        </w:rPr>
+      </w:pPr>
+    </w:p>
+    <w:p>
+      <w:pPr>
+        <w:pStyle w:val="a3"/>
+        <w:numPr>
+          <w:ilvl w:val="0"/>
+          <w:numId w:val="23"/>
+        </w:numPr>
+        <w:bidi/>
+      </w:pPr>
+      <w:r>
+        <w:rPr>
+          <w:rFonts w:hint="cs"/>
+          <w:rtl/>
+        </w:rPr>
+        <w:t xml:space="preserve">כפי שראינו והסברנו בסעיפים קודמים </w:t>
+      </w:r>
+      <w:proofErr w:type="spellStart"/>
+      <w:r>
+        <w:t>RflexAgent</w:t>
+      </w:r>
+      <w:proofErr w:type="spellEnd"/>
+      <w:r>
+        <w:rPr>
+          <w:rFonts w:hint="cs"/>
+          <w:rtl/>
+        </w:rPr>
+        <w:t xml:space="preserve"> אינו נבדק עם מגבלת עומק, </w:t>
+      </w:r>
+      <w:proofErr w:type="spellStart"/>
+      <w:r>
+        <w:t>MinimaxAgent</w:t>
+      </w:r>
+      <w:proofErr w:type="spellEnd"/>
+      <w:r>
+        <w:t xml:space="preserve">, </w:t>
+      </w:r>
+      <w:proofErr w:type="spellStart"/>
+      <w:r>
+        <w:t>AlphBetaAgent</w:t>
+      </w:r>
+      <w:proofErr w:type="spellEnd"/>
+      <w:r>
+        <w:rPr>
+          <w:rFonts w:hint="cs"/>
+          <w:rtl/>
+        </w:rPr>
+        <w:t xml:space="preserve"> ו- </w:t>
+      </w:r>
+      <w:proofErr w:type="spellStart"/>
+      <w:r>
+        <w:t>RandomExpectimaxAgent</w:t>
+      </w:r>
+      <w:proofErr w:type="spellEnd"/>
+      <w:r>
+        <w:rPr>
+          <w:rFonts w:hint="cs"/>
+          <w:rtl/>
+        </w:rPr>
+        <w:t xml:space="preserve"> מקבלים תוצאות טובות יותר ככל שמגדילים את העומק אך נקודה זו באה על חשבון הביצועים שכן כעט חישוב כל צעד הוא איטי יותר.</w:t>
+      </w:r>
+    </w:p>
+    <w:p>
+      <w:pPr>
+        <w:pStyle w:val="a3"/>
+        <w:bidi/>
+        <w:rPr>
+          <w:rtl/>
+        </w:rPr>
+      </w:pPr>
+      <w:r>
+        <w:rPr>
+          <w:rFonts w:hint="cs"/>
+          <w:rtl/>
+        </w:rPr>
+        <w:t xml:space="preserve">בנוסף ראינו כי </w:t>
+      </w:r>
+      <w:proofErr w:type="spellStart"/>
+      <w:r>
+        <w:t>AlphaBetaAgnet</w:t>
+      </w:r>
+      <w:proofErr w:type="spellEnd"/>
+      <w:r>
+        <w:rPr>
+          <w:rFonts w:hint="cs"/>
+          <w:rtl/>
+        </w:rPr>
+        <w:t xml:space="preserve"> מושפע בצורה חלשה יותר </w:t>
+      </w:r>
+      <w:r>
+        <w:rPr>
+          <w:rFonts w:hint="cs"/>
+          <w:rtl/>
+        </w:rPr>
+        <w:t xml:space="preserve">מהגדלת עומק החיפוש מאשר </w:t>
+      </w:r>
+      <w:proofErr w:type="spellStart"/>
+      <w:r>
+        <w:t>MinimaxAgent</w:t>
+      </w:r>
+      <w:proofErr w:type="spellEnd"/>
+      <w:r>
+        <w:rPr>
+          <w:rFonts w:hint="cs"/>
+          <w:rtl/>
+        </w:rPr>
+        <w:t xml:space="preserve"> ו- </w:t>
+      </w:r>
+      <w:proofErr w:type="spellStart"/>
+      <w:r>
+        <w:t>AlphaBetaAgent</w:t>
+      </w:r>
+      <w:proofErr w:type="spellEnd"/>
+      <w:r>
+        <w:rPr>
+          <w:rFonts w:hint="cs"/>
+          <w:rtl/>
+        </w:rPr>
+        <w:t xml:space="preserve"> שכן ככל שהעומק גדול יותר כך הגיזום גוזם יותר צאצאים בתת העץ הנגזם.</w:t>
+      </w:r>
+    </w:p>
+    <w:p>
+      <w:pPr>
+        <w:pStyle w:val="a3"/>
+        <w:bidi/>
+        <w:rPr>
+          <w:rtl/>
+        </w:rPr>
+      </w:pPr>
+    </w:p>
+    <w:p>
+      <w:pPr>
+        <w:pStyle w:val="a3"/>
+        <w:numPr>
+          <w:ilvl w:val="0"/>
+          <w:numId w:val="23"/>
+        </w:numPr>
+        <w:bidi/>
+      </w:pPr>
+      <w:r>
+        <w:rPr>
+          <w:noProof/>
+        </w:rPr>
+        <w:drawing>
+          <wp:anchor distT="0" distB="0" distL="114300" distR="114300" simplePos="0" relativeHeight="251673600" behindDoc="0" locked="0" layoutInCell="1" allowOverlap="1" wp14:anchorId="16F79F02" wp14:editId="64C24319">
+            <wp:simplePos x="0" y="0"/>
+            <wp:positionH relativeFrom="column">
+              <wp:posOffset>-139624</wp:posOffset>
+            </wp:positionH>
+            <wp:positionV relativeFrom="paragraph">
+              <wp:posOffset>505011</wp:posOffset>
+            </wp:positionV>
+            <wp:extent cx="6849745" cy="3810635"/>
+            <wp:effectExtent l="38100" t="38100" r="103505" b="94615"/>
+            <wp:wrapSquare wrapText="bothSides"/>
+            <wp:docPr id="16" name="תמונה 16"/>
+            <wp:cNvGraphicFramePr>
+              <a:graphicFrameLocks xmlns:a="http://schemas.openxmlformats.org/drawingml/2006/main" noChangeAspect="1"/>
+            </wp:cNvGraphicFramePr>
+            <a:graphic xmlns:a="http://schemas.openxmlformats.org/drawingml/2006/main">
+              <a:graphicData uri="http://schemas.openxmlformats.org/drawingml/2006/picture">
+                <pic:pic xmlns:pic="http://schemas.openxmlformats.org/drawingml/2006/picture">
+                  <pic:nvPicPr>
+                    <pic:cNvPr id="0" name="Picture 86"/>
+                    <pic:cNvPicPr>
+                      <a:picLocks noChangeAspect="1" noChangeArrowheads="1"/>
+                    </pic:cNvPicPr>
+                  </pic:nvPicPr>
+                  <pic:blipFill>
+                    <a:blip r:embed="rId29" cstate="print">
+                      <a:extLst>
+                        <a:ext uri="{28A0092B-C50C-407E-A947-70E740481C1C}">
+                          <a14:useLocalDpi xmlns:a14="http://schemas.microsoft.com/office/drawing/2010/main" val="0"/>
+                        </a:ext>
+                      </a:extLst>
+                    </a:blip>
+                    <a:srcRect/>
+                    <a:stretch>
+                      <a:fillRect/>
+                    </a:stretch>
+                  </pic:blipFill>
+                  <pic:spPr bwMode="auto">
+                    <a:xfrm>
+                      <a:off x="0" y="0"/>
+                      <a:ext cx="6849745" cy="3810635"/>
+                    </a:xfrm>
+                    <a:prstGeom prst="rect">
+                      <a:avLst/>
+                    </a:prstGeom>
+                    <a:noFill/>
+                    <a:ln>
+                      <a:noFill/>
+                    </a:ln>
+                    <a:effectLst>
+                      <a:outerShdw blurRad="50800" dist="38100" dir="2700000" algn="tl" rotWithShape="0">
+                        <a:prstClr val="black">
+                          <a:alpha val="40000"/>
+                        </a:prstClr>
+                      </a:outerShdw>
+                    </a:effectLst>
+                  </pic:spPr>
+                </pic:pic>
+              </a:graphicData>
+            </a:graphic>
+          </wp:anchor>
+        </w:drawing>
+      </w:r>
+      <w:r>
+        <w:rPr>
+          <w:rFonts w:hint="cs"/>
+          <w:rtl/>
+        </w:rPr>
+        <w:t xml:space="preserve">נראה איך כל לוח משפיע על הסוכנים בעזרת </w:t>
+      </w:r>
+      <w:r>
+        <w:rPr>
+          <w:rFonts w:hint="cs"/>
+          <w:rtl/>
+        </w:rPr>
+        <w:t xml:space="preserve">הגרף הבא המתאר את </w:t>
+      </w:r>
+      <w:r>
+        <w:rPr>
+          <w:rFonts w:hint="cs"/>
+          <w:rtl/>
+        </w:rPr>
+        <w:t>התוצאה של כל סוכן</w:t>
+      </w:r>
+      <w:r>
+        <w:rPr>
+          <w:rFonts w:hint="cs"/>
+          <w:rtl/>
+        </w:rPr>
+        <w:t xml:space="preserve"> (ממוצע על כל העומקים)</w:t>
+      </w:r>
+      <w:r>
+        <w:rPr>
+          <w:rFonts w:hint="cs"/>
+          <w:rtl/>
+        </w:rPr>
+        <w:t xml:space="preserve"> כפונקציה של הלוח עליו הוא עובד</w:t>
+      </w:r>
+    </w:p>
+    <w:p>
+      <w:pPr>
+        <w:bidi/>
+        <w:rPr>
+          <w:rtl/>
+        </w:rPr>
+      </w:pPr>
+    </w:p>
+    <w:p>
+      <w:pPr>
+        <w:pStyle w:val="a3"/>
+        <w:numPr>
+          <w:ilvl w:val="0"/>
+          <w:numId w:val="24"/>
+        </w:numPr>
+        <w:bidi/>
+      </w:pPr>
+      <w:r>
+        <w:rPr>
+          <w:rFonts w:hint="cs"/>
+          <w:rtl/>
+        </w:rPr>
+        <w:t xml:space="preserve">ניתן לראות כי ההיוריסטיקה שלנו מתגברת על ההיוריסטיקה הבסיסית בכל אחד מהלוחות למעט בלוח </w:t>
+      </w:r>
+      <w:proofErr w:type="spellStart"/>
+      <w:r>
+        <w:t>trappedClassic</w:t>
+      </w:r>
+      <w:proofErr w:type="spellEnd"/>
+      <w:r>
+        <w:rPr>
+          <w:rFonts w:hint="cs"/>
+          <w:rtl/>
+        </w:rPr>
+        <w:t xml:space="preserve"> שם אנו מקבלים תוצאה זהה ל-2 </w:t>
+      </w:r>
+      <w:proofErr w:type="spellStart"/>
+      <w:r>
+        <w:rPr>
+          <w:rFonts w:hint="cs"/>
+          <w:rtl/>
+        </w:rPr>
+        <w:t>ההיוריסטיקות</w:t>
+      </w:r>
+      <w:proofErr w:type="spellEnd"/>
+      <w:r>
+        <w:rPr>
+          <w:rFonts w:hint="cs"/>
+          <w:rtl/>
+        </w:rPr>
+        <w:t xml:space="preserve"> וזאת כיוון שתכננו את ההיוריסטיקה שלנו בקפידה בשלבים מוקדמים של התרגיל בכדי להבטיח שכל האלגוריתמים שלנו, אשר מסתמכים על היוריסטיקה זאת, יתנו תוצאות טובות.</w:t>
+      </w:r>
+    </w:p>
+    <w:p>
+      <w:pPr>
+        <w:bidi/>
+        <w:rPr>
+          <w:rtl/>
+        </w:rPr>
+      </w:pPr>
+    </w:p>
+    <w:p>
+      <w:pPr>
+        <w:pStyle w:val="a3"/>
+        <w:numPr>
+          <w:ilvl w:val="0"/>
+          <w:numId w:val="24"/>
+        </w:numPr>
+        <w:bidi/>
+      </w:pPr>
+      <w:r>
+        <w:rPr>
+          <w:rFonts w:hint="cs"/>
+          <w:rtl/>
+        </w:rPr>
+        <w:t xml:space="preserve">ניתן גם להבחין שלמעט לוחות מסוימים </w:t>
+      </w:r>
+      <w:proofErr w:type="spellStart"/>
+      <w:r>
+        <w:t>MinimaxAgent</w:t>
+      </w:r>
+      <w:proofErr w:type="spellEnd"/>
+      <w:r>
+        <w:rPr>
+          <w:rFonts w:hint="cs"/>
+          <w:rtl/>
+        </w:rPr>
+        <w:t xml:space="preserve"> (וגם אלפא</w:t>
+      </w:r>
+      <w:r>
+        <w:rPr>
+          <w:rFonts w:hint="cs"/>
+          <w:rtl/>
+        </w:rPr>
+        <w:t>-</w:t>
+      </w:r>
+      <w:r>
+        <w:rPr>
+          <w:rFonts w:hint="cs"/>
+          <w:rtl/>
+        </w:rPr>
+        <w:t xml:space="preserve">בתא שהינו זהה לו מבחינת ה- </w:t>
+      </w:r>
+      <w:r>
+        <w:t>score</w:t>
+      </w:r>
+      <w:r>
+        <w:rPr>
+          <w:rFonts w:hint="cs"/>
+          <w:rtl/>
+        </w:rPr>
+        <w:t>) נותן את התוצאה הטובה ביותר</w:t>
+      </w:r>
+      <w:r>
+        <w:rPr>
+          <w:rFonts w:hint="cs"/>
+          <w:rtl/>
+        </w:rPr>
+        <w:t>, דבר זה</w:t>
+      </w:r>
+      <w:r>
+        <w:rPr>
+          <w:rFonts w:hint="cs"/>
+          <w:rtl/>
+        </w:rPr>
+        <w:t xml:space="preserve"> מצד אחד אינו מפתיע אותנו שכן סוכן זה "רואה שחורות" ולכן נוקט בכל אמצעי הזהירות האפשריים אך מצד שני</w:t>
+      </w:r>
+      <w:r>
+        <w:rPr>
+          <w:rFonts w:hint="cs"/>
+          <w:rtl/>
+        </w:rPr>
+        <w:t xml:space="preserve"> קצת מפתיע אותנו שכן היינו מצפים שעבור רוחות רנדומליות </w:t>
+      </w:r>
+      <w:proofErr w:type="spellStart"/>
+      <w:r>
+        <w:t>RandomExpectimaxAgent</w:t>
+      </w:r>
+      <w:proofErr w:type="spellEnd"/>
+      <w:r>
+        <w:rPr>
+          <w:rFonts w:hint="cs"/>
+          <w:rtl/>
+        </w:rPr>
+        <w:t xml:space="preserve"> </w:t>
+      </w:r>
+      <w:r>
+        <w:rPr>
+          <w:rFonts w:hint="cs"/>
+          <w:rtl/>
+        </w:rPr>
+        <w:t xml:space="preserve">לעיטים יתעלה על </w:t>
+      </w:r>
+      <w:proofErr w:type="spellStart"/>
+      <w:r>
+        <w:t>MinimaxAgent</w:t>
+      </w:r>
+      <w:proofErr w:type="spellEnd"/>
+      <w:r>
+        <w:rPr>
+          <w:rFonts w:hint="cs"/>
+          <w:rtl/>
+        </w:rPr>
+        <w:t xml:space="preserve"> אך נראה כי במבחן התוצאה אין הדבר כך.</w:t>
+      </w:r>
+    </w:p>
+    <w:p>
+      <w:pPr>
+        <w:bidi/>
+        <w:rPr>
+          <w:rtl/>
+        </w:rPr>
+      </w:pPr>
+    </w:p>
+    <w:p>
+      <w:pPr>
+        <w:pStyle w:val="a3"/>
+        <w:numPr>
+          <w:ilvl w:val="0"/>
+          <w:numId w:val="24"/>
+        </w:numPr>
+        <w:bidi/>
+        <w:rPr>
+          <w:rtl/>
+        </w:rPr>
+      </w:pPr>
+      <w:r>
+        <w:rPr>
+          <w:rFonts w:hint="cs"/>
+          <w:rtl/>
+        </w:rPr>
+        <w:t xml:space="preserve">נדמה שהלוח </w:t>
+      </w:r>
+      <w:proofErr w:type="spellStart"/>
+      <w:r>
+        <w:t>contestClassic</w:t>
+      </w:r>
+      <w:proofErr w:type="spellEnd"/>
+      <w:r>
+        <w:rPr>
+          <w:rFonts w:hint="cs"/>
+          <w:rtl/>
+        </w:rPr>
+        <w:t xml:space="preserve"> מכשיל את כל הסוכנים </w:t>
+      </w:r>
+      <w:r>
+        <w:rPr>
+          <w:rFonts w:hint="cs"/>
+          <w:color w:val="FF0000"/>
+          <w:rtl/>
+        </w:rPr>
+        <w:t>(להסביר למה)</w:t>
+      </w:r>
+      <w:r>
+        <w:rPr>
+          <w:rFonts w:hint="cs"/>
+          <w:color w:val="FF0000"/>
+          <w:rtl/>
+        </w:rPr>
+        <w:t xml:space="preserve"> </w:t>
+      </w:r>
+      <w:r>
+        <w:rPr>
+          <w:rFonts w:hint="cs"/>
+          <w:rtl/>
+        </w:rPr>
+        <w:t xml:space="preserve">ושהלוח </w:t>
+      </w:r>
+      <w:proofErr w:type="spellStart"/>
+      <w:r>
+        <w:t>trappedClassic</w:t>
+      </w:r>
+      <w:proofErr w:type="spellEnd"/>
+      <w:r>
+        <w:rPr>
+          <w:rFonts w:hint="cs"/>
+          <w:rtl/>
+        </w:rPr>
+        <w:t xml:space="preserve"> גורם לכל הסוכנים לתת תוצאה סופית קרובה מאוד אחת </w:t>
+      </w:r>
+      <w:proofErr w:type="spellStart"/>
+      <w:r>
+        <w:rPr>
+          <w:rFonts w:hint="cs"/>
+          <w:rtl/>
+        </w:rPr>
+        <w:t>לשניה</w:t>
+      </w:r>
+      <w:proofErr w:type="spellEnd"/>
+      <w:r>
+        <w:rPr>
+          <w:rFonts w:hint="cs"/>
+          <w:rtl/>
+        </w:rPr>
+        <w:t xml:space="preserve"> </w:t>
+      </w:r>
+      <w:r>
+        <w:rPr>
+          <w:rFonts w:hint="cs"/>
+          <w:color w:val="FF0000"/>
+          <w:rtl/>
+        </w:rPr>
+        <w:t>(להסביר למה)</w:t>
+      </w:r>
+    </w:p>
+    <w:p>
+      <w:pPr>
+        <w:pStyle w:val="a3"/>
+        <w:rPr>
+          <w:rFonts w:hint="cs"/>
+          <w:rtl/>
+        </w:rPr>
+      </w:pPr>
+    </w:p>
+    <w:p>
+      <w:pPr>
+        <w:pStyle w:val="a3"/>
+        <w:numPr>
+          <w:ilvl w:val="0"/>
+          <w:numId w:val="23"/>
+        </w:numPr>
+        <w:bidi/>
+      </w:pPr>
+      <w:r>
+        <w:rPr>
+          <w:rFonts w:hint="cs"/>
+          <w:rtl/>
+        </w:rPr>
+        <w:lastRenderedPageBreak/>
+        <w:t xml:space="preserve">כפי שראינו והוסבר בחלק ח' מגבלת העומק משפיע על </w:t>
+      </w:r>
+      <w:r>
+        <w:rPr>
+          <w:rFonts w:hint="cs"/>
+          <w:rtl/>
+        </w:rPr>
+        <w:t xml:space="preserve">כל הסוכנים התלויים בה, כלומר </w:t>
+      </w:r>
+      <w:proofErr w:type="spellStart"/>
+      <w:r>
+        <w:t>MinimaxAgent</w:t>
+      </w:r>
+      <w:proofErr w:type="spellEnd"/>
+      <w:r>
+        <w:t xml:space="preserve">, </w:t>
+      </w:r>
+      <w:proofErr w:type="spellStart"/>
+      <w:r>
+        <w:t>AlphaBetaAgent</w:t>
+      </w:r>
+      <w:proofErr w:type="spellEnd"/>
+      <w:r>
+        <w:t xml:space="preserve">, </w:t>
+      </w:r>
+      <w:proofErr w:type="spellStart"/>
+      <w:r>
+        <w:t>RandomExpectimaxAgent</w:t>
+      </w:r>
+      <w:proofErr w:type="spellEnd"/>
+      <w:r>
+        <w:rPr>
+          <w:rFonts w:hint="cs"/>
+          <w:rtl/>
+        </w:rPr>
+        <w:t>, ככל שהעומק גדל כך התוצאות של 3 הסוכנים הנ"ל משתפרת וזאת מכיוון שככל שהעומק גדל כך הסוכן "צופה" יותר מהלכים קדימה ולכל עם היוריסטיקה טובה הוא יהיה סוכן טוב יותר.</w:t>
+      </w:r>
+    </w:p>
+    <w:p>
+      <w:pPr>
+        <w:pStyle w:val="a3"/>
+        <w:bidi/>
+        <w:rPr>
+          <w:rtl/>
+        </w:rPr>
+      </w:pPr>
+      <w:r>
+        <w:rPr>
+          <w:rFonts w:hint="cs"/>
+          <w:rtl/>
+        </w:rPr>
+        <w:t xml:space="preserve">אילו הייתה מגבלת זמן במקום מגבלת עומק היינו ממשים את האלגוריתמים בצורת </w:t>
+      </w:r>
+      <w:r>
+        <w:t>iterative deepening</w:t>
+      </w:r>
+      <w:r>
+        <w:rPr>
+          <w:rFonts w:hint="cs"/>
+          <w:rtl/>
+        </w:rPr>
+        <w:t xml:space="preserve"> עם שילוב של מיון הצמתים לפי ההיוריסטיקה ושמירת סדר הפיתוח האופטימלי לכל עומק על מנת ליצור גיזום אופטימלי </w:t>
+      </w:r>
+      <w:proofErr w:type="spellStart"/>
+      <w:r>
+        <w:rPr>
+          <w:rFonts w:hint="cs"/>
+          <w:rtl/>
+        </w:rPr>
+        <w:t>באיטרציה</w:t>
+      </w:r>
+      <w:proofErr w:type="spellEnd"/>
+      <w:r>
+        <w:rPr>
+          <w:rFonts w:hint="cs"/>
+          <w:rtl/>
+        </w:rPr>
+        <w:t xml:space="preserve"> הבאה.</w:t>
+      </w:r>
+    </w:p>
+    <w:p>
+      <w:pPr>
+        <w:pStyle w:val="a3"/>
+        <w:bidi/>
+        <w:rPr>
+          <w:rtl/>
+        </w:rPr>
+      </w:pPr>
+    </w:p>
+    <w:p>
+      <w:pPr>
+        <w:pStyle w:val="a3"/>
+        <w:numPr>
+          <w:ilvl w:val="0"/>
+          <w:numId w:val="23"/>
+        </w:numPr>
+        <w:bidi/>
+      </w:pPr>
+      <w:r>
+        <w:rPr>
+          <w:noProof/>
+        </w:rPr>
+        <w:drawing>
+          <wp:anchor distT="0" distB="0" distL="114300" distR="114300" simplePos="0" relativeHeight="251674624" behindDoc="0" locked="0" layoutInCell="1" allowOverlap="1" wp14:anchorId="3990ACC4" wp14:editId="5B016008">
+            <wp:simplePos x="0" y="0"/>
+            <wp:positionH relativeFrom="margin">
+              <wp:align>left</wp:align>
+            </wp:positionH>
+            <wp:positionV relativeFrom="paragraph">
+              <wp:posOffset>349596</wp:posOffset>
+            </wp:positionV>
+            <wp:extent cx="6855460" cy="3832860"/>
+            <wp:effectExtent l="38100" t="38100" r="97790" b="91440"/>
+            <wp:wrapSquare wrapText="bothSides"/>
+            <wp:docPr id="17" name="תמונה 17"/>
+            <wp:cNvGraphicFramePr>
+              <a:graphicFrameLocks xmlns:a="http://schemas.openxmlformats.org/drawingml/2006/main" noChangeAspect="1"/>
+            </wp:cNvGraphicFramePr>
+            <a:graphic xmlns:a="http://schemas.openxmlformats.org/drawingml/2006/main">
+              <a:graphicData uri="http://schemas.openxmlformats.org/drawingml/2006/picture">
+                <pic:pic xmlns:pic="http://schemas.openxmlformats.org/drawingml/2006/picture">
+                  <pic:nvPicPr>
+                    <pic:cNvPr id="0" name="Picture 87"/>
+                    <pic:cNvPicPr>
+                      <a:picLocks noChangeAspect="1" noChangeArrowheads="1"/>
+                    </pic:cNvPicPr>
+                  </pic:nvPicPr>
+                  <pic:blipFill>
+                    <a:blip r:embed="rId30" cstate="print">
+                      <a:extLst>
+                        <a:ext uri="{28A0092B-C50C-407E-A947-70E740481C1C}">
+                          <a14:useLocalDpi xmlns:a14="http://schemas.microsoft.com/office/drawing/2010/main" val="0"/>
+                        </a:ext>
+                      </a:extLst>
+                    </a:blip>
+                    <a:srcRect/>
+                    <a:stretch>
+                      <a:fillRect/>
+                    </a:stretch>
+                  </pic:blipFill>
+                  <pic:spPr bwMode="auto">
+                    <a:xfrm>
+                      <a:off x="0" y="0"/>
+                      <a:ext cx="6855460" cy="3832860"/>
+                    </a:xfrm>
+                    <a:prstGeom prst="rect">
+                      <a:avLst/>
+                    </a:prstGeom>
+                    <a:noFill/>
+                    <a:ln>
+                      <a:noFill/>
+                    </a:ln>
+                    <a:effectLst>
+                      <a:outerShdw blurRad="50800" dist="38100" dir="2700000" algn="tl" rotWithShape="0">
+                        <a:prstClr val="black">
+                          <a:alpha val="40000"/>
+                        </a:prstClr>
+                      </a:outerShdw>
+                    </a:effectLst>
+                  </pic:spPr>
+                </pic:pic>
+              </a:graphicData>
+            </a:graphic>
+          </wp:anchor>
+        </w:drawing>
+      </w:r>
+      <w:r>
+        <w:rPr>
+          <w:rFonts w:hint="cs"/>
+          <w:rtl/>
+        </w:rPr>
+        <w:t>שמנו לב כי גם ללוחות יש השפעה על משך הזמן שלוקח לסוכן לחשב את הצעד הבא.</w:t>
+      </w:r>
+    </w:p>
+    <w:p>
+      <w:pPr>
+        <w:bidi/>
+        <w:rPr>
+          <w:rtl/>
+        </w:rPr>
+      </w:pPr>
+    </w:p>
+    <w:p>
+      <w:pPr>
+        <w:pStyle w:val="a3"/>
+        <w:numPr>
+          <w:ilvl w:val="0"/>
+          <w:numId w:val="24"/>
+        </w:numPr>
+        <w:bidi/>
+        <w:rPr>
+          <w:rFonts w:hint="cs"/>
+          <w:rtl/>
+        </w:rPr>
+      </w:pPr>
+      <w:r>
+        <w:rPr>
+          <w:rFonts w:hint="cs"/>
+          <w:rtl/>
+        </w:rPr>
+        <w:t xml:space="preserve">מאוד בולט לעין כי </w:t>
+      </w:r>
+      <w:proofErr w:type="spellStart"/>
+      <w:r>
+        <w:t>originalClassic</w:t>
+      </w:r>
+      <w:proofErr w:type="spellEnd"/>
+      <w:r>
+        <w:rPr>
+          <w:rFonts w:hint="cs"/>
+          <w:rtl/>
+        </w:rPr>
+        <w:t xml:space="preserve"> מגדיל את זמן חישוב צעד ממוצע בערך פי 5 </w:t>
+      </w:r>
+      <w:r>
+        <w:rPr>
+          <w:rFonts w:hint="cs"/>
+          <w:rtl/>
+        </w:rPr>
+        <w:t xml:space="preserve">(וגם </w:t>
+      </w:r>
+      <w:proofErr w:type="spellStart"/>
+      <w:r>
+        <w:t>trickyClassic</w:t>
+      </w:r>
+      <w:proofErr w:type="spellEnd"/>
+      <w:r>
+        <w:rPr>
+          <w:rFonts w:hint="cs"/>
+          <w:rtl/>
+        </w:rPr>
+        <w:t xml:space="preserve"> אך באופן פחות משמעותי</w:t>
+      </w:r>
+      <w:r>
+        <w:rPr>
+          <w:rFonts w:hint="cs"/>
+          <w:rtl/>
+        </w:rPr>
+        <w:t xml:space="preserve">) </w:t>
+      </w:r>
+      <w:r>
+        <w:rPr>
+          <w:rFonts w:hint="cs"/>
+          <w:color w:val="FF0000"/>
+          <w:rtl/>
+        </w:rPr>
+        <w:t xml:space="preserve">(להסביר למה) </w:t>
+      </w:r>
+      <w:r>
+        <w:rPr>
+          <w:rFonts w:hint="cs"/>
+          <w:rtl/>
+        </w:rPr>
+        <w:t xml:space="preserve">עבור </w:t>
+      </w:r>
+      <w:proofErr w:type="spellStart"/>
+      <w:r>
+        <w:t>MinimaxAgent</w:t>
+      </w:r>
+      <w:proofErr w:type="spellEnd"/>
+      <w:r>
+        <w:rPr>
+          <w:rFonts w:hint="cs"/>
+          <w:rtl/>
+        </w:rPr>
+        <w:t xml:space="preserve"> ו- </w:t>
+      </w:r>
+      <w:proofErr w:type="spellStart"/>
+      <w:r>
+        <w:t>RandomExpectimaxAgent</w:t>
+      </w:r>
+      <w:proofErr w:type="spellEnd"/>
+      <w:r>
+        <w:rPr>
+          <w:rFonts w:hint="cs"/>
+          <w:rtl/>
+        </w:rPr>
+        <w:t xml:space="preserve">, מאותן סיבות לוח זה גם פוגע בזמן החישוב של </w:t>
+      </w:r>
+      <w:proofErr w:type="spellStart"/>
+      <w:r>
+        <w:t>AlphaBetaAgent</w:t>
+      </w:r>
+      <w:proofErr w:type="spellEnd"/>
+      <w:r>
+        <w:rPr>
+          <w:rFonts w:hint="cs"/>
+          <w:rtl/>
+        </w:rPr>
+        <w:t xml:space="preserve"> בצורה מעודנת יותר.</w:t>
+      </w:r>
+    </w:p>
+    <w:p>
+      <w:pPr>
+        <w:bidi/>
+        <w:rPr>
+          <w:rtl/>
+        </w:rPr>
+      </w:pPr>
+    </w:p>
+    <w:p>
+      <w:pPr>
+        <w:bidi/>
+        <w:rPr>
+          <w:rtl/>
+        </w:rPr>
+      </w:pPr>
+    </w:p>
+    <w:p>
+      <w:pPr>
+        <w:bidi/>
+        <w:rPr>
+          <w:rtl/>
+        </w:rPr>
+      </w:pPr>
+    </w:p>
+    <w:p>
+      <w:pPr>
+        <w:bidi/>
+        <w:rPr>
+          <w:rtl/>
+        </w:rPr>
+      </w:pPr>
+    </w:p>
+    <w:p>
+      <w:pPr>
+        <w:bidi/>
+        <w:rPr>
+          <w:rtl/>
+        </w:rPr>
+      </w:pPr>
+    </w:p>
+    <w:p>
+      <w:pPr>
+        <w:bidi/>
+        <w:rPr>
+          <w:rtl/>
+        </w:rPr>
+      </w:pPr>
+    </w:p>
+    <w:p>
+      <w:pPr>
+        <w:bidi/>
+        <w:rPr>
+          <w:rtl/>
+        </w:rPr>
+      </w:pPr>
+    </w:p>
+    <w:p>
+      <w:pPr>
+        <w:bidi/>
+        <w:rPr>
+          <w:rtl/>
+        </w:rPr>
+      </w:pPr>
+    </w:p>
+    <w:p>
+      <w:pPr>
+        <w:bidi/>
+        <w:rPr>
+          <w:rtl/>
+        </w:rPr>
+      </w:pPr>
+      <w:bookmarkStart w:id="1" w:name="_GoBack"/>
+      <w:bookmarkEnd w:id="1"/>
+    </w:p>
+    <w:p>
+      <w:pPr>
+        <w:pStyle w:val="1"/>
+        <w:bidi/>
+        <w:rPr>
+          <w:b/>
+          <w:bCs/>
+          <w:rtl/>
+        </w:rPr>
+      </w:pPr>
+      <w:r>
+        <w:rPr>
+          <w:rFonts w:hint="cs"/>
+          <w:b/>
+          <w:bCs/>
+          <w:rtl/>
+        </w:rPr>
+        <w:lastRenderedPageBreak/>
         <w:t xml:space="preserve">חלק </w:t>
       </w:r>
       <w:r>
@@ -7591,6 +11368,95 @@
     </w:lvl>
   </w:abstractNum>
   <w:abstractNum w:abstractNumId="16" w15:restartNumberingAfterBreak="0">
+    <w:nsid w:val="4F97288F"/>
+    <w:multiLevelType w:val="hybridMultilevel"/>
+    <w:tmpl w:val="60B0A1FA"/>
+    <w:lvl w:ilvl="0" w:tplc="065E9C0E">
+      <w:start w:val="1"/>
+      <w:numFmt w:val="hebrew1"/>
+      <w:lvlText w:val="%1."/>
+      <w:lvlJc w:val="left"/>
+      <w:pPr>
+        <w:ind w:left="720" w:hanging="360"/>
+      </w:pPr>
+      <w:rPr>
+        <w:rFonts w:hint="default"/>
+      </w:rPr>
+    </w:lvl>
+    <w:lvl w:ilvl="1" w:tplc="04090019" w:tentative="1">
+      <w:start w:val="1"/>
+      <w:numFmt w:val="lowerLetter"/>
+      <w:lvlText w:val="%2."/>
+      <w:lvlJc w:val="left"/>
+      <w:pPr>
+        <w:ind w:left="1440" w:hanging="360"/>
+      </w:pPr>
+    </w:lvl>
+    <w:lvl w:ilvl="2" w:tplc="0409001B" w:tentative="1">
+      <w:start w:val="1"/>
+      <w:numFmt w:val="lowerRoman"/>
+      <w:lvlText w:val="%3."/>
+      <w:lvlJc w:val="right"/>
+      <w:pPr>
+        <w:ind w:left="2160" w:hanging="180"/>
+      </w:pPr>
+    </w:lvl>
+    <w:lvl w:ilvl="3" w:tplc="0409000F" w:tentative="1">
+      <w:start w:val="1"/>
+      <w:numFmt w:val="decimal"/>
+      <w:lvlText w:val="%4."/>
+      <w:lvlJc w:val="left"/>
+      <w:pPr>
+        <w:ind w:left="2880" w:hanging="360"/>
+      </w:pPr>
+    </w:lvl>
+    <w:lvl w:ilvl="4" w:tplc="04090019" w:tentative="1">
+      <w:start w:val="1"/>
+      <w:numFmt w:val="lowerLetter"/>
+      <w:lvlText w:val="%5."/>
+      <w:lvlJc w:val="left"/>
+      <w:pPr>
+        <w:ind w:left="3600" w:hanging="360"/>
+      </w:pPr>
+    </w:lvl>
+    <w:lvl w:ilvl="5" w:tplc="0409001B" w:tentative="1">
+      <w:start w:val="1"/>
+      <w:numFmt w:val="lowerRoman"/>
+      <w:lvlText w:val="%6."/>
+      <w:lvlJc w:val="right"/>
+      <w:pPr>
+        <w:ind w:left="4320" w:hanging="180"/>
+      </w:pPr>
+    </w:lvl>
+    <w:lvl w:ilvl="6" w:tplc="0409000F" w:tentative="1">
+      <w:start w:val="1"/>
+      <w:numFmt w:val="decimal"/>
+      <w:lvlText w:val="%7."/>
+      <w:lvlJc w:val="left"/>
+      <w:pPr>
+        <w:ind w:left="5040" w:hanging="360"/>
+      </w:pPr>
+    </w:lvl>
+    <w:lvl w:ilvl="7" w:tplc="04090019" w:tentative="1">
+      <w:start w:val="1"/>
+      <w:numFmt w:val="lowerLetter"/>
+      <w:lvlText w:val="%8."/>
+      <w:lvlJc w:val="left"/>
+      <w:pPr>
+        <w:ind w:left="5760" w:hanging="360"/>
+      </w:pPr>
+    </w:lvl>
+    <w:lvl w:ilvl="8" w:tplc="0409001B" w:tentative="1">
+      <w:start w:val="1"/>
+      <w:numFmt w:val="lowerRoman"/>
+      <w:lvlText w:val="%9."/>
+      <w:lvlJc w:val="right"/>
+      <w:pPr>
+        <w:ind w:left="6480" w:hanging="180"/>
+      </w:pPr>
+    </w:lvl>
+  </w:abstractNum>
+  <w:abstractNum w:abstractNumId="17" w15:restartNumberingAfterBreak="0">
     <w:nsid w:val="55A74252"/>
     <w:multiLevelType w:val="hybridMultilevel"/>
     <w:tmpl w:val="2384CB64"/>
@@ -7703,7 +11569,96 @@
       </w:rPr>
     </w:lvl>
   </w:abstractNum>
-  <w:abstractNum w:abstractNumId="17" w15:restartNumberingAfterBreak="0">
+  <w:abstractNum w:abstractNumId="18" w15:restartNumberingAfterBreak="0">
+    <w:nsid w:val="55F90AAA"/>
+    <w:multiLevelType w:val="hybridMultilevel"/>
+    <w:tmpl w:val="D4CC11F2"/>
+    <w:lvl w:ilvl="0" w:tplc="831E883C">
+      <w:start w:val="1"/>
+      <w:numFmt w:val="hebrew1"/>
+      <w:lvlText w:val="%1."/>
+      <w:lvlJc w:val="left"/>
+      <w:pPr>
+        <w:ind w:left="720" w:hanging="360"/>
+      </w:pPr>
+      <w:rPr>
+        <w:rFonts w:hint="default"/>
+      </w:rPr>
+    </w:lvl>
+    <w:lvl w:ilvl="1" w:tplc="04090019" w:tentative="1">
+      <w:start w:val="1"/>
+      <w:numFmt w:val="lowerLetter"/>
+      <w:lvlText w:val="%2."/>
+      <w:lvlJc w:val="left"/>
+      <w:pPr>
+        <w:ind w:left="1440" w:hanging="360"/>
+      </w:pPr>
+    </w:lvl>
+    <w:lvl w:ilvl="2" w:tplc="0409001B" w:tentative="1">
+      <w:start w:val="1"/>
+      <w:numFmt w:val="lowerRoman"/>
+      <w:lvlText w:val="%3."/>
+      <w:lvlJc w:val="right"/>
+      <w:pPr>
+        <w:ind w:left="2160" w:hanging="180"/>
+      </w:pPr>
+    </w:lvl>
+    <w:lvl w:ilvl="3" w:tplc="0409000F" w:tentative="1">
+      <w:start w:val="1"/>
+      <w:numFmt w:val="decimal"/>
+      <w:lvlText w:val="%4."/>
+      <w:lvlJc w:val="left"/>
+      <w:pPr>
+        <w:ind w:left="2880" w:hanging="360"/>
+      </w:pPr>
+    </w:lvl>
+    <w:lvl w:ilvl="4" w:tplc="04090019" w:tentative="1">
+      <w:start w:val="1"/>
+      <w:numFmt w:val="lowerLetter"/>
+      <w:lvlText w:val="%5."/>
+      <w:lvlJc w:val="left"/>
+      <w:pPr>
+        <w:ind w:left="3600" w:hanging="360"/>
+      </w:pPr>
+    </w:lvl>
+    <w:lvl w:ilvl="5" w:tplc="0409001B" w:tentative="1">
+      <w:start w:val="1"/>
+      <w:numFmt w:val="lowerRoman"/>
+      <w:lvlText w:val="%6."/>
+      <w:lvlJc w:val="right"/>
+      <w:pPr>
+        <w:ind w:left="4320" w:hanging="180"/>
+      </w:pPr>
+    </w:lvl>
+    <w:lvl w:ilvl="6" w:tplc="0409000F" w:tentative="1">
+      <w:start w:val="1"/>
+      <w:numFmt w:val="decimal"/>
+      <w:lvlText w:val="%7."/>
+      <w:lvlJc w:val="left"/>
+      <w:pPr>
+        <w:ind w:left="5040" w:hanging="360"/>
+      </w:pPr>
+    </w:lvl>
+    <w:lvl w:ilvl="7" w:tplc="04090019" w:tentative="1">
+      <w:start w:val="1"/>
+      <w:numFmt w:val="lowerLetter"/>
+      <w:lvlText w:val="%8."/>
+      <w:lvlJc w:val="left"/>
+      <w:pPr>
+        <w:ind w:left="5760" w:hanging="360"/>
+      </w:pPr>
+    </w:lvl>
+    <w:lvl w:ilvl="8" w:tplc="0409001B" w:tentative="1">
+      <w:start w:val="1"/>
+      <w:numFmt w:val="lowerRoman"/>
+      <w:lvlText w:val="%9."/>
+      <w:lvlJc w:val="right"/>
+      <w:pPr>
+        <w:ind w:left="6480" w:hanging="180"/>
+      </w:pPr>
+    </w:lvl>
+  </w:abstractNum>
+  <w:abstractNum w:abstractNumId="19" w15:restartNumberingAfterBreak="0">
     <w:nsid w:val="5B8372D4"/>
     <w:multiLevelType w:val="hybridMultilevel"/>
     <w:tmpl w:val="7F787CB4"/>
@@ -7792,7 +11747,7 @@
       </w:pPr>
     </w:lvl>
   </w:abstractNum>
-  <w:abstractNum w:abstractNumId="18" w15:restartNumberingAfterBreak="0">
+  <w:abstractNum w:abstractNumId="20" w15:restartNumberingAfterBreak="0">
     <w:nsid w:val="64346E05"/>
     <w:multiLevelType w:val="hybridMultilevel"/>
     <w:tmpl w:val="F8BE490C"/>
@@ -7904,7 +11859,7 @@
       </w:rPr>
     </w:lvl>
   </w:abstractNum>
-  <w:abstractNum w:abstractNumId="19" w15:restartNumberingAfterBreak="0">
+  <w:abstractNum w:abstractNumId="21" w15:restartNumberingAfterBreak="0">
     <w:nsid w:val="69EE3096"/>
     <w:multiLevelType w:val="hybridMultilevel"/>
     <w:tmpl w:val="272E79DC"/>
@@ -8017,7 +11972,7 @@
       </w:rPr>
     </w:lvl>
   </w:abstractNum>
-  <w:abstractNum w:abstractNumId="20" w15:restartNumberingAfterBreak="0">
+  <w:abstractNum w:abstractNumId="22" w15:restartNumberingAfterBreak="0">
     <w:nsid w:val="71255B54"/>
     <w:multiLevelType w:val="hybridMultilevel"/>
     <w:tmpl w:val="806E70E2"/>
@@ -8106,7 +12061,7 @@
       </w:pPr>
     </w:lvl>
   </w:abstractNum>
-  <w:abstractNum w:abstractNumId="21" w15:restartNumberingAfterBreak="0">
+  <w:abstractNum w:abstractNumId="23" w15:restartNumberingAfterBreak="0">
     <w:nsid w:val="722D6BED"/>
     <w:multiLevelType w:val="hybridMultilevel"/>
     <w:tmpl w:val="6E32D840"/>
@@ -8219,7 +12174,7 @@
       </w:rPr>
     </w:lvl>
   </w:abstractNum>
-  <w:abstractNum w:abstractNumId="22" w15:restartNumberingAfterBreak="0">
+  <w:abstractNum w:abstractNumId="24" w15:restartNumberingAfterBreak="0">
     <w:nsid w:val="72713058"/>
     <w:multiLevelType w:val="hybridMultilevel"/>
     <w:tmpl w:val="A6FECB00"/>
@@ -8332,7 +12287,7 @@
       </w:rPr>
     </w:lvl>
   </w:abstractNum>
-  <w:abstractNum w:abstractNumId="23" w15:restartNumberingAfterBreak="0">
+  <w:abstractNum w:abstractNumId="25" w15:restartNumberingAfterBreak="0">
     <w:nsid w:val="764A46FD"/>
     <w:multiLevelType w:val="hybridMultilevel"/>
     <w:tmpl w:val="DB9EC55E"/>
@@ -8445,7 +12400,7 @@
       </w:rPr>
     </w:lvl>
   </w:abstractNum>
-  <w:abstractNum w:abstractNumId="24" w15:restartNumberingAfterBreak="0">
+  <w:abstractNum w:abstractNumId="26" w15:restartNumberingAfterBreak="0">
     <w:nsid w:val="7F0F317B"/>
     <w:multiLevelType w:val="hybridMultilevel"/>
     <w:tmpl w:val="35CA065C"/>
@@ -8539,7 +12494,7 @@
     <w:abstractNumId w:val="14"/>
   </w:num>
   <w:num w:numId="2">
-    <w:abstractNumId w:val="24"/>
+    <w:abstractNumId w:val="26"/>
   </w:num>
   <w:num w:numId="3">
     <w:abstractNumId w:val="6"/>
@@ -8560,7 +12515,7 @@
     <w:abstractNumId w:val="15"/>
   </w:num>
   <w:num w:numId="9">
-    <w:abstractNumId w:val="20"/>
+    <w:abstractNumId w:val="22"/>
   </w:num>
   <w:num w:numId="10">
     <w:abstractNumId w:val="10"/>
@@ -8569,28 +12524,28 @@
     <w:abstractNumId w:val="8"/>
   </w:num>
   <w:num w:numId="12">
-    <w:abstractNumId w:val="23"/>
+    <w:abstractNumId w:val="25"/>
   </w:num>
   <w:num w:numId="13">
     <w:abstractNumId w:val="5"/>
   </w:num>
   <w:num w:numId="14">
-    <w:abstractNumId w:val="19"/>
+    <w:abstractNumId w:val="21"/>
   </w:num>
   <w:num w:numId="15">
-    <w:abstractNumId w:val="21"/>
+    <w:abstractNumId w:val="23"/>
   </w:num>
   <w:num w:numId="16">
-    <w:abstractNumId w:val="22"/>
+    <w:abstractNumId w:val="24"/>
   </w:num>
   <w:num w:numId="17">
     <w:abstractNumId w:val="2"/>
   </w:num>
   <w:num w:numId="18">
-    <w:abstractNumId w:val="16"/>
+    <w:abstractNumId w:val="17"/>
   </w:num>
   <w:num w:numId="19">
-    <w:abstractNumId w:val="17"/>
+    <w:abstractNumId w:val="19"/>
   </w:num>
   <w:num w:numId="20">
     <w:abstractNumId w:val="4"/>
@@ -8602,13 +12557,19 @@
     <w:abstractNumId w:val="12"/>
   </w:num>
   <w:num w:numId="23">
-    <w:abstractNumId w:val="18"/>
+    <w:abstractNumId w:val="20"/>
   </w:num>
   <w:num w:numId="24">
     <w:abstractNumId w:val="11"/>
   </w:num>
   <w:num w:numId="25">
     <w:abstractNumId w:val="1"/>
+  </w:num>
+  <w:num w:numId="26">
+    <w:abstractNumId w:val="16"/>
+  </w:num>
+  <w:num w:numId="27">
+    <w:abstractNumId w:val="18"/>
   </w:num>
 </w:numbering>
 </file>
@@ -9513,7 +13474,7 @@
 </file>
 
 <file path=customXml/itemProps1.xml><?xml version="1.0" encoding="utf-8"?>
-<ds:datastoreItem xmlns:ds="http://schemas.openxmlformats.org/officeDocument/2006/customXml" ds:itemID="{4ABD88D6-B749-42E2-8E33-581F76BEA83D}">
+<ds:datastoreItem xmlns:ds="http://schemas.openxmlformats.org/officeDocument/2006/customXml" ds:itemID="{9BAD7EBD-7353-43E3-89C5-15EF7329BAAB}">
   <ds:schemaRefs>
     <ds:schemaRef ds:uri="http://schemas.openxmlformats.org/officeDocument/2006/bibliography"/>
   </ds:schemaRefs>

</xml_diff>

<commit_message>
Improved pruning of alpha beta agent.
Also:

Built new graphs of {score, turn_time, total_time}(layout) for the
conclusions part.

Signed-off-by: Yoni Bettan <ybettan@redhat.com>
</commit_message>
<xml_diff>
--- a/hw2/hw2.docx
+++ b/hw2/hw2.docx
@@ -726,10 +726,10 @@
             <v:path o:extrusionok="f" gradientshapeok="t" o:connecttype="rect"/>
             <o:lock v:ext="edit" aspectratio="t"/>
           </v:shapetype>
-          <v:shape id="_x0000_i1025" type="#_x0000_t75" style="width:543pt;height:53.25pt" o:ole="">
+          <v:shape id="_x0000_i1025" type="#_x0000_t75" style="width:543pt;height:53.2pt" o:ole="">
             <v:imagedata r:id="rId10" o:title=""/>
           </v:shape>
-          <o:OLEObject Type="Embed" ProgID="Equation.DSMT4" ShapeID="_x0000_i1025" DrawAspect="Content" ObjectID="_1607450428" r:id="rId11"/>
+          <o:OLEObject Type="Embed" ProgID="Equation.DSMT4" ShapeID="_x0000_i1025" DrawAspect="Content" ObjectID="_1607516687" r:id="rId11"/>
         </w:object>
       </w:r>
       <w:r>
@@ -3311,22 +3311,75 @@
         <w:pStyle w:val="a3"/>
         <w:bidi/>
         <w:rPr>
-          <w:color w:val="FF0000"/>
-        </w:rPr>
-      </w:pPr>
-      <w:r>
-        <w:rPr>
-          <w:rFonts w:hint="cs"/>
-          <w:color w:val="FF0000"/>
-          <w:rtl/>
-        </w:rPr>
-        <w:t xml:space="preserve">אם בסוף השארתי את ההיוריסטיקה לא </w:t>
+          <w:rtl/>
+        </w:rPr>
+      </w:pPr>
+      <w:r>
+        <w:rPr>
+          <w:rFonts w:hint="cs"/>
+          <w:rtl/>
+        </w:rPr>
+        <w:t>ברמה העקרונית לא, אך בפועל יתכנו מהלכים שונים.</w:t>
+      </w:r>
+    </w:p>
+    <w:p>
+      <w:pPr>
+        <w:pStyle w:val="a3"/>
+        <w:bidi/>
+        <w:rPr>
+          <w:rtl/>
+        </w:rPr>
+      </w:pPr>
+      <w:r>
+        <w:rPr>
+          <w:rFonts w:hint="cs"/>
+          <w:rtl/>
+        </w:rPr>
+        <w:t xml:space="preserve">"ברמה העקרונית" משמעותו שאם מדובר תיאורטית באותה ריצה, כלומר תנועת הרוחות זהה ואנו בודקים רק את התנהגות הסוכנים, ובנוסף ערכי </w:t>
       </w:r>
       <w:proofErr w:type="spellStart"/>
       <w:r>
         <w:rPr>
           <w:rFonts w:hint="cs"/>
-          <w:color w:val="FF0000"/>
+          <w:rtl/>
+        </w:rPr>
+        <w:t>המינימקס</w:t>
+      </w:r>
+      <w:proofErr w:type="spellEnd"/>
+      <w:r>
+        <w:rPr>
+          <w:rFonts w:hint="cs"/>
+          <w:rtl/>
+        </w:rPr>
+        <w:t xml:space="preserve"> של הבנים הינה סדרה מונוטונית עולה ממש (אין 2 בנים עם ערך </w:t>
+      </w:r>
+      <w:proofErr w:type="spellStart"/>
+      <w:r>
+        <w:rPr>
+          <w:rFonts w:hint="cs"/>
+          <w:rtl/>
+        </w:rPr>
+        <w:t>מינימקס</w:t>
+      </w:r>
+      <w:proofErr w:type="spellEnd"/>
+      <w:r>
+        <w:rPr>
+          <w:rFonts w:hint="cs"/>
+          <w:rtl/>
+        </w:rPr>
+        <w:t xml:space="preserve"> מקסימלי זהה) </w:t>
+      </w:r>
+      <w:r>
+        <w:rPr>
+          <w:rFonts w:hint="cs"/>
+          <w:rtl/>
+        </w:rPr>
+        <w:t xml:space="preserve">וההיוריסטיקה </w:t>
+      </w:r>
+      <w:proofErr w:type="spellStart"/>
+      <w:r>
+        <w:rPr>
+          <w:rFonts w:hint="cs"/>
           <w:rtl/>
         </w:rPr>
         <w:t>דטרמניסטית</w:t>
@@ -3335,42 +3388,41 @@
       <w:r>
         <w:rPr>
           <w:rFonts w:hint="cs"/>
-          <w:color w:val="FF0000"/>
-          <w:rtl/>
-        </w:rPr>
-        <w:t xml:space="preserve"> אז לעדכן את התשובה</w:t>
-      </w:r>
-    </w:p>
-    <w:p>
-      <w:pPr>
-        <w:pStyle w:val="a3"/>
-        <w:bidi/>
-        <w:rPr>
-          <w:rtl/>
-        </w:rPr>
-      </w:pPr>
-      <w:r>
-        <w:rPr>
-          <w:rFonts w:hint="cs"/>
-          <w:rtl/>
-        </w:rPr>
-        <w:t>ברמה העקרונית לא, אך בפועל יתכנו מהלכים שונים.</w:t>
-      </w:r>
-    </w:p>
-    <w:p>
-      <w:pPr>
-        <w:pStyle w:val="a3"/>
-        <w:bidi/>
-        <w:rPr>
-          <w:rtl/>
-        </w:rPr>
-      </w:pPr>
-      <w:r>
-        <w:rPr>
-          <w:rFonts w:hint="cs"/>
-          <w:rtl/>
-        </w:rPr>
-        <w:t xml:space="preserve">"ברמה העקרונית" משמעותו שאם מדובר תיאורטית באותה ריצה, כלומר תנועת הרוחות זהה ואנו בודקים רק את התנהגות הסוכנים, ובנוסף ערכי </w:t>
+          <w:rtl/>
+        </w:rPr>
+        <w:t xml:space="preserve"> </w:t>
+      </w:r>
+      <w:r>
+        <w:rPr>
+          <w:rFonts w:hint="cs"/>
+          <w:rtl/>
+        </w:rPr>
+        <w:t>אזי במקרה זה בחירת הצעדים של הסוכנים תהיה זהה.</w:t>
+      </w:r>
+    </w:p>
+    <w:p>
+      <w:pPr>
+        <w:pStyle w:val="a3"/>
+        <w:bidi/>
+        <w:rPr>
+          <w:rtl/>
+        </w:rPr>
+      </w:pPr>
+    </w:p>
+    <w:p>
+      <w:pPr>
+        <w:pStyle w:val="a3"/>
+        <w:bidi/>
+        <w:rPr>
+          <w:rtl/>
+        </w:rPr>
+      </w:pPr>
+      <w:r>
+        <w:rPr>
+          <w:rFonts w:hint="cs"/>
+          <w:rtl/>
+        </w:rPr>
+        <w:t xml:space="preserve">לפי משפט הנכונות של אלפא-ביתא האלגוריתם מחזיר את ערך </w:t>
       </w:r>
       <w:proofErr w:type="spellStart"/>
       <w:r>
@@ -3386,7 +3438,7 @@
           <w:rFonts w:hint="cs"/>
           <w:rtl/>
         </w:rPr>
-        <w:t xml:space="preserve"> של הבנים הינה סדרה מונוטונית עולה ממש (אין 2 בנים עם ערך </w:t>
+        <w:t xml:space="preserve"> של תת העץ שלו ולכן מובטח שהערך של כל אחד מהבנים יהיה ערך </w:t>
       </w:r>
       <w:proofErr w:type="spellStart"/>
       <w:r>
@@ -3394,6 +3446,38 @@
           <w:rFonts w:hint="cs"/>
           <w:rtl/>
         </w:rPr>
+        <w:t>המינימקס</w:t>
+      </w:r>
+      <w:proofErr w:type="spellEnd"/>
+      <w:r>
+        <w:rPr>
+          <w:rFonts w:hint="cs"/>
+          <w:rtl/>
+        </w:rPr>
+        <w:t xml:space="preserve"> שלו ולכן לכאורה אין שוני בין המהלכים שבוחרים הסוכנים.</w:t>
+      </w:r>
+    </w:p>
+    <w:p>
+      <w:pPr>
+        <w:pStyle w:val="a3"/>
+        <w:bidi/>
+        <w:rPr>
+          <w:rtl/>
+        </w:rPr>
+      </w:pPr>
+      <w:r>
+        <w:rPr>
+          <w:rFonts w:hint="cs"/>
+          <w:rtl/>
+        </w:rPr>
+        <w:t xml:space="preserve">כיוון שעבור בנים שונים המניבים ערך </w:t>
+      </w:r>
+      <w:proofErr w:type="spellStart"/>
+      <w:r>
+        <w:rPr>
+          <w:rFonts w:hint="cs"/>
+          <w:rtl/>
+        </w:rPr>
         <w:t>מינימקס</w:t>
       </w:r>
       <w:proofErr w:type="spellEnd"/>
@@ -3402,32 +3486,14 @@
           <w:rFonts w:hint="cs"/>
           <w:rtl/>
         </w:rPr>
-        <w:t xml:space="preserve"> מקסימלי זהה) אזי במקרה זה בחירת הצעדים של הסוכנים תהיה זהה.</w:t>
-      </w:r>
-    </w:p>
-    <w:p>
-      <w:pPr>
-        <w:pStyle w:val="a3"/>
-        <w:bidi/>
-        <w:rPr>
-          <w:rtl/>
-        </w:rPr>
-      </w:pPr>
-    </w:p>
-    <w:p>
-      <w:pPr>
-        <w:pStyle w:val="a3"/>
-        <w:bidi/>
-        <w:rPr>
-          <w:rtl/>
-        </w:rPr>
-      </w:pPr>
-      <w:r>
-        <w:rPr>
-          <w:rFonts w:hint="cs"/>
-          <w:rtl/>
-        </w:rPr>
-        <w:t xml:space="preserve">לפי משפט הנכונות של אלפא-ביתא האלגוריתם מחזיר את ערך </w:t>
+        <w:t xml:space="preserve"> מקסימלי </w:t>
+      </w:r>
+      <w:r>
+        <w:rPr>
+          <w:rFonts w:hint="cs"/>
+          <w:rtl/>
+        </w:rPr>
+        <w:t xml:space="preserve"> זהה אלגוריתמי בחירת הצעד בוחרים צעד באופן רנדומלי (כך מימשנו את אלגוריתם בחירת הצעד) לכן סביר שבמקרה בו יש יותר מבן יחיד המניב ערך </w:t>
       </w:r>
       <w:proofErr w:type="spellStart"/>
       <w:r>
@@ -3435,7 +3501,7 @@
           <w:rFonts w:hint="cs"/>
           <w:rtl/>
         </w:rPr>
-        <w:t>המינימקס</w:t>
+        <w:t>מינימקס</w:t>
       </w:r>
       <w:proofErr w:type="spellEnd"/>
       <w:r>
@@ -3443,77 +3509,6 @@
           <w:rFonts w:hint="cs"/>
           <w:rtl/>
         </w:rPr>
-        <w:t xml:space="preserve"> של תת העץ שלו ולכן מובטח שהערך של כל אחד מהבנים יהיה ערך </w:t>
-      </w:r>
-      <w:proofErr w:type="spellStart"/>
-      <w:r>
-        <w:rPr>
-          <w:rFonts w:hint="cs"/>
-          <w:rtl/>
-        </w:rPr>
-        <w:t>המינימקס</w:t>
-      </w:r>
-      <w:proofErr w:type="spellEnd"/>
-      <w:r>
-        <w:rPr>
-          <w:rFonts w:hint="cs"/>
-          <w:rtl/>
-        </w:rPr>
-        <w:t xml:space="preserve"> שלו ולכן לכאורה אין שוני בין המהלכים שבוחרים הסוכנים.</w:t>
-      </w:r>
-    </w:p>
-    <w:p>
-      <w:pPr>
-        <w:pStyle w:val="a3"/>
-        <w:bidi/>
-        <w:rPr>
-          <w:rtl/>
-        </w:rPr>
-      </w:pPr>
-      <w:r>
-        <w:rPr>
-          <w:rFonts w:hint="cs"/>
-          <w:rtl/>
-        </w:rPr>
-        <w:t xml:space="preserve">כיוון שעבור בנים שונים המניבים ערך </w:t>
-      </w:r>
-      <w:proofErr w:type="spellStart"/>
-      <w:r>
-        <w:rPr>
-          <w:rFonts w:hint="cs"/>
-          <w:rtl/>
-        </w:rPr>
-        <w:t>מינימקס</w:t>
-      </w:r>
-      <w:proofErr w:type="spellEnd"/>
-      <w:r>
-        <w:rPr>
-          <w:rFonts w:hint="cs"/>
-          <w:rtl/>
-        </w:rPr>
-        <w:t xml:space="preserve"> מקסימלי </w:t>
-      </w:r>
-      <w:r>
-        <w:rPr>
-          <w:rFonts w:hint="cs"/>
-          <w:rtl/>
-        </w:rPr>
-        <w:t xml:space="preserve"> זהה אלגוריתמי בחירת הצעד בוחרים צעד באופן רנדומלי (כך מימשנו את אלגוריתם בחירת הצעד) לכן סביר שבמקרה בו יש יותר מבן יחיד המניב ערך </w:t>
-      </w:r>
-      <w:proofErr w:type="spellStart"/>
-      <w:r>
-        <w:rPr>
-          <w:rFonts w:hint="cs"/>
-          <w:rtl/>
-        </w:rPr>
-        <w:t>מינימקס</w:t>
-      </w:r>
-      <w:proofErr w:type="spellEnd"/>
-      <w:r>
-        <w:rPr>
-          <w:rFonts w:hint="cs"/>
-          <w:rtl/>
-        </w:rPr>
         <w:t xml:space="preserve"> מקסימלי  2 הסוכנים יפלו על ערך רנדומלי שונה ויבחרו בצעד שונה.</w:t>
       </w:r>
     </w:p>
@@ -3538,6 +3533,31 @@
           <w:rtl/>
         </w:rPr>
         <w:t>מריצים את 2 הסוכנים (ריצות שונות) יתכנו תנועות שונות של הרוחות שכן איננו רשאים להניח דבר על התפלגות התנועה של הרוחות וכיוון שההיוריסטיקה שלנו מתחשבת במיקום הרוחות אזי גם במקרה זה יתכנו בחירת מהלכים שונים בין הסוכנים.</w:t>
+      </w:r>
+    </w:p>
+    <w:p>
+      <w:pPr>
+        <w:pStyle w:val="a3"/>
+        <w:bidi/>
+        <w:rPr>
+          <w:rtl/>
+        </w:rPr>
+      </w:pPr>
+    </w:p>
+    <w:p>
+      <w:pPr>
+        <w:pStyle w:val="a3"/>
+        <w:bidi/>
+        <w:rPr>
+          <w:rtl/>
+        </w:rPr>
+      </w:pPr>
+      <w:r>
+        <w:rPr>
+          <w:rFonts w:hint="cs"/>
+          <w:rtl/>
+        </w:rPr>
+        <w:t xml:space="preserve">ולבסוף כיוון שההיוריסטיקה שלנו אינה דטרמיניסטית יתכנו מהלכים שונים בין הסוכנים </w:t>
       </w:r>
     </w:p>
     <w:p>
@@ -5664,23 +5684,6 @@
       <w:pPr>
         <w:bidi/>
         <w:rPr>
-          <w:color w:val="FF0000"/>
-          <w:rtl/>
-        </w:rPr>
-      </w:pPr>
-      <w:r>
-        <w:rPr>
-          <w:rFonts w:hint="cs"/>
-          <w:color w:val="FF0000"/>
-          <w:rtl/>
-        </w:rPr>
-        <w:t>עמרי צריך לוודא אם זה נכון</w:t>
-      </w:r>
-    </w:p>
-    <w:p>
-      <w:pPr>
-        <w:bidi/>
-        <w:rPr>
           <w:rtl/>
         </w:rPr>
       </w:pPr>
@@ -5937,10 +5940,10 @@
           <w:position w:val="-32"/>
         </w:rPr>
         <w:object w:dxaOrig="1359" w:dyaOrig="760" w14:anchorId="63F40706">
-          <v:shape id="_x0000_i1026" type="#_x0000_t75" style="width:68.25pt;height:38.25pt" o:ole="">
+          <v:shape id="_x0000_i1026" type="#_x0000_t75" style="width:68.35pt;height:38.05pt" o:ole="">
             <v:imagedata r:id="rId16" o:title=""/>
           </v:shape>
-          <o:OLEObject Type="Embed" ProgID="Equation.DSMT4" ShapeID="_x0000_i1026" DrawAspect="Content" ObjectID="_1607450429" r:id="rId17"/>
+          <o:OLEObject Type="Embed" ProgID="Equation.DSMT4" ShapeID="_x0000_i1026" DrawAspect="Content" ObjectID="_1607516688" r:id="rId17"/>
         </w:object>
       </w:r>
       <w:r>
@@ -5984,10 +5987,10 @@
           <w:position w:val="-56"/>
         </w:rPr>
         <w:object w:dxaOrig="2120" w:dyaOrig="960" w14:anchorId="0A12DE46">
-          <v:shape id="_x0000_i1027" type="#_x0000_t75" style="width:105.75pt;height:48pt" o:ole="">
+          <v:shape id="_x0000_i1027" type="#_x0000_t75" style="width:105.95pt;height:48.15pt" o:ole="">
             <v:imagedata r:id="rId18" o:title=""/>
           </v:shape>
-          <o:OLEObject Type="Embed" ProgID="Equation.DSMT4" ShapeID="_x0000_i1027" DrawAspect="Content" ObjectID="_1607450430" r:id="rId19"/>
+          <o:OLEObject Type="Embed" ProgID="Equation.DSMT4" ShapeID="_x0000_i1027" DrawAspect="Content" ObjectID="_1607516689" r:id="rId19"/>
         </w:object>
       </w:r>
       <w:r>
@@ -6032,10 +6035,10 @@
           <w:position w:val="-28"/>
         </w:rPr>
         <w:object w:dxaOrig="2340" w:dyaOrig="680" w14:anchorId="5F7FF440">
-          <v:shape id="_x0000_i1028" type="#_x0000_t75" style="width:117pt;height:33.75pt" o:ole="">
+          <v:shape id="_x0000_i1028" type="#_x0000_t75" style="width:116.95pt;height:33.95pt" o:ole="">
             <v:imagedata r:id="rId20" o:title=""/>
           </v:shape>
-          <o:OLEObject Type="Embed" ProgID="Equation.DSMT4" ShapeID="_x0000_i1028" DrawAspect="Content" ObjectID="_1607450431" r:id="rId21"/>
+          <o:OLEObject Type="Embed" ProgID="Equation.DSMT4" ShapeID="_x0000_i1028" DrawAspect="Content" ObjectID="_1607516690" r:id="rId21"/>
         </w:object>
       </w:r>
       <w:r>
@@ -7982,6 +7985,26 @@
     </w:p>
     <w:p>
       <w:pPr>
+        <w:pStyle w:val="a3"/>
+        <w:numPr>
+          <w:ilvl w:val="0"/>
+          <w:numId w:val="23"/>
+        </w:numPr>
+        <w:bidi/>
+        <w:rPr>
+          <w:rtl/>
+        </w:rPr>
+      </w:pPr>
+      <w:r>
+        <w:rPr>
+          <w:rFonts w:hint="cs"/>
+          <w:rtl/>
+        </w:rPr>
+        <w:t>הריצה התבצעה עם 2 רוחות</w:t>
+      </w:r>
+    </w:p>
+    <w:p>
+      <w:pPr>
         <w:bidi/>
         <w:rPr>
           <w:rtl/>
@@ -8299,7 +8322,6 @@
       <w:pPr>
         <w:bidi/>
         <w:rPr>
-          <w:rFonts w:hint="cs"/>
           <w:rtl/>
         </w:rPr>
       </w:pPr>
@@ -8320,7 +8342,7 @@
           <w:rFonts w:hint="cs"/>
           <w:rtl/>
         </w:rPr>
-        <w:t xml:space="preserve"> טובה משמעותית מזו של </w:t>
+        <w:t xml:space="preserve"> טובה מזו של </w:t>
       </w:r>
       <w:proofErr w:type="spellStart"/>
       <w:r>
@@ -8631,7 +8653,6 @@
       <w:pPr>
         <w:bidi/>
         <w:rPr>
-          <w:rFonts w:hint="cs"/>
           <w:rtl/>
         </w:rPr>
       </w:pPr>
@@ -8680,9 +8701,6 @@
     <w:p>
       <w:pPr>
         <w:bidi/>
-        <w:rPr>
-          <w:rFonts w:hint="cs"/>
-        </w:rPr>
       </w:pPr>
       <w:r>
         <w:rPr>
@@ -9054,7 +9072,6 @@
         <w:pStyle w:val="a3"/>
         <w:bidi/>
         <w:rPr>
-          <w:rFonts w:hint="cs"/>
           <w:rtl/>
         </w:rPr>
       </w:pPr>
@@ -9184,6 +9201,31 @@
         </w:rPr>
         <w:t xml:space="preserve"> כאשר הרוחות מתנהגות בצורה רנדומלית.</w:t>
       </w:r>
+      <w:r>
+        <w:rPr>
+          <w:rFonts w:hint="cs"/>
+          <w:rtl/>
+        </w:rPr>
+        <w:t xml:space="preserve"> </w:t>
+      </w:r>
+      <w:r>
+        <w:rPr>
+          <w:rFonts w:hint="cs"/>
+          <w:color w:val="FF0000"/>
+          <w:rtl/>
+        </w:rPr>
+        <w:t>לעדכן גרף</w:t>
+      </w:r>
+    </w:p>
+    <w:p>
+      <w:pPr>
+        <w:pStyle w:val="a3"/>
+        <w:numPr>
+          <w:ilvl w:val="0"/>
+          <w:numId w:val="23"/>
+        </w:numPr>
+        <w:bidi/>
+      </w:pPr>
     </w:p>
     <w:p>
       <w:pPr>
@@ -9352,12 +9394,16 @@
       </w:r>
       <w:proofErr w:type="spellStart"/>
       <w:r>
+        <w:rPr>
+          <w:color w:val="FF0000"/>
+        </w:rPr>
         <w:t>RandomExpectimaxAgent</w:t>
       </w:r>
       <w:proofErr w:type="spellEnd"/>
       <w:r>
         <w:rPr>
           <w:rFonts w:hint="cs"/>
+          <w:color w:val="FF0000"/>
           <w:rtl/>
         </w:rPr>
         <w:t xml:space="preserve"> </w:t>
@@ -9365,12 +9411,16 @@
       <w:r>
         <w:rPr>
           <w:rFonts w:hint="cs"/>
+          <w:color w:val="FF0000"/>
           <w:rtl/>
         </w:rPr>
         <w:t xml:space="preserve">יתעלה על </w:t>
       </w:r>
       <w:proofErr w:type="spellStart"/>
       <w:r>
+        <w:rPr>
+          <w:color w:val="FF0000"/>
+        </w:rPr>
         <w:t>MinimaxAgent</w:t>
       </w:r>
       <w:proofErr w:type="spellEnd"/>
@@ -9452,7 +9502,6 @@
         <w:bidi/>
         <w:spacing w:after="0"/>
         <w:rPr>
-          <w:rFonts w:hint="cs"/>
           <w:rtl/>
         </w:rPr>
       </w:pPr>
@@ -9543,8 +9592,6 @@
         <w:pStyle w:val="a3"/>
         <w:bidi/>
       </w:pPr>
-      <w:bookmarkStart w:id="1" w:name="_GoBack"/>
-      <w:bookmarkEnd w:id="1"/>
     </w:p>
     <w:p>
       <w:pPr>
@@ -9739,6 +9786,21 @@
         </w:rPr>
         <w:t>שמנו לב כי גם ללוחות יש השפעה על משך הזמן שלוקח לסוכן לחשב את הצעד הבא.</w:t>
       </w:r>
+      <w:r>
+        <w:rPr>
+          <w:rFonts w:hint="cs"/>
+          <w:rtl/>
+        </w:rPr>
+        <w:t xml:space="preserve"> </w:t>
+      </w:r>
+      <w:r>
+        <w:rPr>
+          <w:rFonts w:hint="cs"/>
+          <w:color w:val="FF0000"/>
+          <w:rtl/>
+        </w:rPr>
+        <w:t>לעדכן גרף</w:t>
+      </w:r>
     </w:p>
     <w:p>
       <w:pPr>
@@ -9803,7 +9865,40 @@
           <w:rFonts w:hint="cs"/>
           <w:rtl/>
         </w:rPr>
-        <w:t xml:space="preserve">הסיבה לכך נובעת מגודל אותם לוחות </w:t>
+        <w:t>הסיבה לכך נובעת מגודל אותם לוחות</w:t>
+      </w:r>
+      <w:r>
+        <w:rPr>
+          <w:rFonts w:hint="cs"/>
+          <w:rtl/>
+        </w:rPr>
+        <w:t xml:space="preserve"> </w:t>
+      </w:r>
+      <w:r>
+        <w:rPr>
+          <w:rFonts w:hint="cs"/>
+          <w:color w:val="FF0000"/>
+          <w:rtl/>
+        </w:rPr>
+        <w:t>ל</w:t>
+      </w:r>
+      <w:bookmarkStart w:id="1" w:name="_GoBack"/>
+      <w:bookmarkEnd w:id="1"/>
+      <w:r>
+        <w:rPr>
+          <w:rFonts w:hint="cs"/>
+          <w:color w:val="FF0000"/>
+          <w:rtl/>
+        </w:rPr>
+        <w:t>עדכן</w:t>
+      </w:r>
+      <w:r>
+        <w:rPr>
+          <w:rFonts w:hint="cs"/>
+          <w:color w:val="FF0000"/>
+          <w:rtl/>
+        </w:rPr>
+        <w:t xml:space="preserve"> </w:t>
       </w:r>
       <w:r>
         <w:rPr>
@@ -9896,7 +9991,6 @@
       <w:pPr>
         <w:bidi/>
         <w:rPr>
-          <w:rFonts w:hint="cs"/>
           <w:rtl/>
         </w:rPr>
       </w:pPr>
@@ -13811,7 +13905,7 @@
 </file>
 
 <file path=customXml/itemProps1.xml><?xml version="1.0" encoding="utf-8"?>
-<ds:datastoreItem xmlns:ds="http://schemas.openxmlformats.org/officeDocument/2006/customXml" ds:itemID="{A361DF46-32B5-4F41-A3F6-811780152E24}">
+<ds:datastoreItem xmlns:ds="http://schemas.openxmlformats.org/officeDocument/2006/customXml" ds:itemID="{2A8B8E91-6C63-4738-9579-1D80457A8CB6}">
   <ds:schemaRefs>
     <ds:schemaRef ds:uri="http://schemas.openxmlformats.org/officeDocument/2006/bibliography"/>
   </ds:schemaRefs>

</xml_diff>

<commit_message>
data_files/experiments_extended.csv: Updated to 20 iterations.
In the past it was 10 iterations.

Signed-off-by: Yoni Bettan <ybettan@redhat.com>
</commit_message>
<xml_diff>
--- a/hw2/hw2.docx
+++ b/hw2/hw2.docx
@@ -729,7 +729,7 @@
           <v:shape id="_x0000_i1025" type="#_x0000_t75" style="width:543pt;height:53.2pt" o:ole="">
             <v:imagedata r:id="rId10" o:title=""/>
           </v:shape>
-          <o:OLEObject Type="Embed" ProgID="Equation.DSMT4" ShapeID="_x0000_i1025" DrawAspect="Content" ObjectID="_1607516687" r:id="rId11"/>
+          <o:OLEObject Type="Embed" ProgID="Equation.DSMT4" ShapeID="_x0000_i1025" DrawAspect="Content" ObjectID="_1607583076" r:id="rId11"/>
         </w:object>
       </w:r>
       <w:r>
@@ -1798,23 +1798,6 @@
           <w:rtl/>
         </w:rPr>
         <w:t>:</w:t>
-      </w:r>
-    </w:p>
-    <w:p>
-      <w:pPr>
-        <w:bidi/>
-        <w:rPr>
-          <w:color w:val="FF0000"/>
-          <w:rtl/>
-        </w:rPr>
-      </w:pPr>
-      <w:r>
-        <w:rPr>
-          <w:rFonts w:hint="cs"/>
-          <w:color w:val="FF0000"/>
-          <w:rtl/>
-        </w:rPr>
-        <w:t>לא בטוח בפתרון</w:t>
       </w:r>
     </w:p>
     <w:p>
@@ -5943,7 +5926,7 @@
           <v:shape id="_x0000_i1026" type="#_x0000_t75" style="width:68.35pt;height:38.05pt" o:ole="">
             <v:imagedata r:id="rId16" o:title=""/>
           </v:shape>
-          <o:OLEObject Type="Embed" ProgID="Equation.DSMT4" ShapeID="_x0000_i1026" DrawAspect="Content" ObjectID="_1607516688" r:id="rId17"/>
+          <o:OLEObject Type="Embed" ProgID="Equation.DSMT4" ShapeID="_x0000_i1026" DrawAspect="Content" ObjectID="_1607583077" r:id="rId17"/>
         </w:object>
       </w:r>
       <w:r>
@@ -5990,7 +5973,7 @@
           <v:shape id="_x0000_i1027" type="#_x0000_t75" style="width:105.95pt;height:48.15pt" o:ole="">
             <v:imagedata r:id="rId18" o:title=""/>
           </v:shape>
-          <o:OLEObject Type="Embed" ProgID="Equation.DSMT4" ShapeID="_x0000_i1027" DrawAspect="Content" ObjectID="_1607516689" r:id="rId19"/>
+          <o:OLEObject Type="Embed" ProgID="Equation.DSMT4" ShapeID="_x0000_i1027" DrawAspect="Content" ObjectID="_1607583078" r:id="rId19"/>
         </w:object>
       </w:r>
       <w:r>
@@ -6038,7 +6021,7 @@
           <v:shape id="_x0000_i1028" type="#_x0000_t75" style="width:116.95pt;height:33.95pt" o:ole="">
             <v:imagedata r:id="rId20" o:title=""/>
           </v:shape>
-          <o:OLEObject Type="Embed" ProgID="Equation.DSMT4" ShapeID="_x0000_i1028" DrawAspect="Content" ObjectID="_1607516690" r:id="rId21"/>
+          <o:OLEObject Type="Embed" ProgID="Equation.DSMT4" ShapeID="_x0000_i1028" DrawAspect="Content" ObjectID="_1607583079" r:id="rId21"/>
         </w:object>
       </w:r>
       <w:r>
@@ -9087,21 +9070,58 @@
       </w:pPr>
       <w:r>
         <w:rPr>
+          <w:rFonts w:hint="cs"/>
+          <w:rtl/>
+        </w:rPr>
+        <w:t xml:space="preserve">נראה איך כל לוח משפיע על הסוכנים בעזרת </w:t>
+      </w:r>
+      <w:r>
+        <w:rPr>
+          <w:rFonts w:hint="cs"/>
+          <w:rtl/>
+        </w:rPr>
+        <w:t xml:space="preserve">הגרף הבא המתאר את </w:t>
+      </w:r>
+      <w:r>
+        <w:rPr>
+          <w:rFonts w:hint="cs"/>
+          <w:rtl/>
+        </w:rPr>
+        <w:t>התוצאה של כל סוכן כפונקציה של הלוח עליו הוא עובד</w:t>
+      </w:r>
+      <w:r>
+        <w:rPr>
+          <w:rFonts w:hint="cs"/>
+          <w:rtl/>
+        </w:rPr>
+        <w:t>, התוצאה הינה הסכום של רוח רנדומלית ורוח כיוונית.</w:t>
+      </w:r>
+    </w:p>
+    <w:p>
+      <w:pPr>
+        <w:pStyle w:val="a3"/>
+        <w:rPr>
+          <w:rFonts w:hint="cs"/>
+          <w:rtl/>
+        </w:rPr>
+      </w:pPr>
+      <w:r>
+        <w:rPr>
           <w:noProof/>
         </w:rPr>
         <w:drawing>
-          <wp:anchor distT="0" distB="0" distL="114300" distR="114300" simplePos="0" relativeHeight="251673600" behindDoc="0" locked="0" layoutInCell="1" allowOverlap="1" wp14:anchorId="16F79F02" wp14:editId="2EA006FF">
+          <wp:anchor distT="0" distB="0" distL="114300" distR="114300" simplePos="0" relativeHeight="251677696" behindDoc="0" locked="0" layoutInCell="1" allowOverlap="1" wp14:anchorId="44B36BA6" wp14:editId="7F0CFDA4">
             <wp:simplePos x="0" y="0"/>
-            <wp:positionH relativeFrom="column">
-              <wp:posOffset>-22225</wp:posOffset>
+            <wp:positionH relativeFrom="margin">
+              <wp:align>right</wp:align>
             </wp:positionH>
             <wp:positionV relativeFrom="paragraph">
-              <wp:posOffset>433705</wp:posOffset>
+              <wp:posOffset>287056</wp:posOffset>
             </wp:positionV>
-            <wp:extent cx="6728460" cy="3743325"/>
-            <wp:effectExtent l="38100" t="38100" r="91440" b="104775"/>
+            <wp:extent cx="6849110" cy="3494405"/>
+            <wp:effectExtent l="38100" t="38100" r="104140" b="86995"/>
             <wp:wrapSquare wrapText="bothSides"/>
-            <wp:docPr id="16" name="תמונה 16"/>
+            <wp:docPr id="12" name="תמונה 12"/>
             <wp:cNvGraphicFramePr>
               <a:graphicFrameLocks xmlns:a="http://schemas.openxmlformats.org/drawingml/2006/main" noChangeAspect="1"/>
             </wp:cNvGraphicFramePr>
@@ -9109,7 +9129,7 @@
               <a:graphicData uri="http://schemas.openxmlformats.org/drawingml/2006/picture">
                 <pic:pic xmlns:pic="http://schemas.openxmlformats.org/drawingml/2006/picture">
                   <pic:nvPicPr>
-                    <pic:cNvPr id="0" name="Picture 86"/>
+                    <pic:cNvPr id="0" name="Picture 5"/>
                     <pic:cNvPicPr>
                       <a:picLocks noChangeAspect="1" noChangeArrowheads="1"/>
                     </pic:cNvPicPr>
@@ -9130,7 +9150,7 @@
                   <pic:spPr bwMode="auto">
                     <a:xfrm>
                       <a:off x="0" y="0"/>
-                      <a:ext cx="6728460" cy="3743325"/>
+                      <a:ext cx="6849110" cy="3494405"/>
                     </a:xfrm>
                     <a:prstGeom prst="rect">
                       <a:avLst/>
@@ -9150,80 +9170,12 @@
                 </pic:pic>
               </a:graphicData>
             </a:graphic>
-            <wp14:sizeRelH relativeFrom="margin">
-              <wp14:pctWidth>0</wp14:pctWidth>
-            </wp14:sizeRelH>
-            <wp14:sizeRelV relativeFrom="margin">
-              <wp14:pctHeight>0</wp14:pctHeight>
-            </wp14:sizeRelV>
           </wp:anchor>
         </w:drawing>
       </w:r>
-      <w:r>
-        <w:rPr>
-          <w:rFonts w:hint="cs"/>
-          <w:rtl/>
-        </w:rPr>
-        <w:t xml:space="preserve">נראה איך כל לוח משפיע על הסוכנים בעזרת </w:t>
-      </w:r>
-      <w:r>
-        <w:rPr>
-          <w:rFonts w:hint="cs"/>
-          <w:rtl/>
-        </w:rPr>
-        <w:t xml:space="preserve">הגרף הבא המתאר את </w:t>
-      </w:r>
-      <w:r>
-        <w:rPr>
-          <w:rFonts w:hint="cs"/>
-          <w:rtl/>
-        </w:rPr>
-        <w:t>התוצאה של כל סוכן</w:t>
-      </w:r>
-      <w:r>
-        <w:rPr>
-          <w:rFonts w:hint="cs"/>
-          <w:rtl/>
-        </w:rPr>
-        <w:t xml:space="preserve"> (ממוצע על כל העומקים)</w:t>
-      </w:r>
-      <w:r>
-        <w:rPr>
-          <w:rFonts w:hint="cs"/>
-          <w:rtl/>
-        </w:rPr>
-        <w:t xml:space="preserve"> כפונקציה של הלוח עליו הוא עובד</w:t>
-      </w:r>
-      <w:r>
-        <w:rPr>
-          <w:rFonts w:hint="cs"/>
-          <w:rtl/>
-        </w:rPr>
-        <w:t xml:space="preserve"> כאשר הרוחות מתנהגות בצורה רנדומלית.</w:t>
-      </w:r>
-      <w:r>
-        <w:rPr>
-          <w:rFonts w:hint="cs"/>
-          <w:rtl/>
-        </w:rPr>
-        <w:t xml:space="preserve"> </w:t>
-      </w:r>
-      <w:r>
-        <w:rPr>
-          <w:rFonts w:hint="cs"/>
-          <w:color w:val="FF0000"/>
-          <w:rtl/>
-        </w:rPr>
-        <w:t>לעדכן גרף</w:t>
-      </w:r>
-    </w:p>
-    <w:p>
-      <w:pPr>
-        <w:pStyle w:val="a3"/>
-        <w:numPr>
-          <w:ilvl w:val="0"/>
-          <w:numId w:val="23"/>
-        </w:numPr>
+    </w:p>
+    <w:p>
+      <w:pPr>
         <w:bidi/>
       </w:pPr>
     </w:p>
@@ -9242,22 +9194,78 @@
           <w:rFonts w:hint="cs"/>
           <w:rtl/>
         </w:rPr>
-        <w:t xml:space="preserve">ניתן לראות כי ההיוריסטיקה שלנו מתגברת על ההיוריסטיקה הבסיסית בכל אחד מהלוחות למעט בלוח </w:t>
+        <w:t>ניתן לראות כי ההיוריסטיקה שלנו מתגברת על ההיוריסטיקה הבסיסית בכל אחד מהלוחות למעט בלוח</w:t>
+      </w:r>
+      <w:r>
+        <w:rPr>
+          <w:rFonts w:hint="cs"/>
+          <w:rtl/>
+        </w:rPr>
+        <w:t>ות</w:t>
+      </w:r>
+      <w:r>
+        <w:rPr>
+          <w:rFonts w:hint="cs"/>
+          <w:rtl/>
+        </w:rPr>
+        <w:t xml:space="preserve"> </w:t>
       </w:r>
       <w:proofErr w:type="spellStart"/>
       <w:r>
-        <w:t>trappedClassic</w:t>
+        <w:t>t</w:t>
+      </w:r>
+      <w:r>
+        <w:t>est</w:t>
+      </w:r>
+      <w:r>
+        <w:t>Classic</w:t>
       </w:r>
       <w:proofErr w:type="spellEnd"/>
       <w:r>
-        <w:rPr>
-          <w:rFonts w:hint="cs"/>
-          <w:rtl/>
-        </w:rPr>
-        <w:t xml:space="preserve"> שם אנו מקבלים תוצאה זהה ל-2 </w:t>
+        <w:t xml:space="preserve">, </w:t>
       </w:r>
       <w:proofErr w:type="spellStart"/>
       <w:r>
+        <w:t>capsuleClassic</w:t>
+      </w:r>
+      <w:proofErr w:type="spellEnd"/>
+      <w:r>
+        <w:rPr>
+          <w:rFonts w:hint="cs"/>
+          <w:rtl/>
+        </w:rPr>
+        <w:t xml:space="preserve"> שם אנו מקבלים תוצא</w:t>
+      </w:r>
+      <w:r>
+        <w:rPr>
+          <w:rFonts w:hint="cs"/>
+          <w:rtl/>
+        </w:rPr>
+        <w:t>ות</w:t>
+      </w:r>
+      <w:r>
+        <w:rPr>
+          <w:rFonts w:hint="cs"/>
+          <w:rtl/>
+        </w:rPr>
+        <w:t xml:space="preserve"> זה</w:t>
+      </w:r>
+      <w:r>
+        <w:rPr>
+          <w:rFonts w:hint="cs"/>
+          <w:rtl/>
+        </w:rPr>
+        <w:t>ות</w:t>
+      </w:r>
+      <w:r>
+        <w:rPr>
+          <w:rFonts w:hint="cs"/>
+          <w:rtl/>
+        </w:rPr>
+        <w:t xml:space="preserve"> ל-2 </w:t>
+      </w:r>
+      <w:proofErr w:type="spellStart"/>
+      <w:r>
         <w:rPr>
           <w:rFonts w:hint="cs"/>
           <w:rtl/>
@@ -9270,7 +9278,41 @@
           <w:rFonts w:hint="cs"/>
           <w:rtl/>
         </w:rPr>
+        <w:t xml:space="preserve"> ובלוח </w:t>
+      </w:r>
+      <w:proofErr w:type="spellStart"/>
+      <w:r>
+        <w:t>openClassic</w:t>
+      </w:r>
+      <w:proofErr w:type="spellEnd"/>
+      <w:r>
+        <w:rPr>
+          <w:rFonts w:hint="cs"/>
+          <w:rtl/>
+        </w:rPr>
+        <w:t xml:space="preserve"> שם ההיוריסטיקה הבסיסית מתגברת על ההיוריסטיקה שלנו</w:t>
+      </w:r>
+      <w:r>
+        <w:rPr>
+          <w:rFonts w:hint="cs"/>
+          <w:rtl/>
+        </w:rPr>
         <w:t xml:space="preserve"> וזאת כיוון שתכננו את ההיוריסטיקה שלנו בקפידה בשלבים מוקדמים של התרגיל בכדי להבטיח שכל האלגוריתמים שלנו, אשר מסתמכים על היוריסטיקה זאת, יתנו תוצאות טובות.</w:t>
+      </w:r>
+    </w:p>
+    <w:p>
+      <w:pPr>
+        <w:pStyle w:val="a3"/>
+        <w:bidi/>
+        <w:spacing w:after="0"/>
+        <w:ind w:left="1080"/>
+      </w:pPr>
+      <w:r>
+        <w:rPr>
+          <w:rFonts w:hint="cs"/>
+          <w:rtl/>
+        </w:rPr>
+        <w:t>בריצות נוספות של המשחק המייצרות גרף זה לרוב ההיוריסטיקה שלנו הייתה טובה לפחות כמו ההיוריסטיקה הבסיסית בכל אחד מהלוחות ולכן נסיק שההיוריסטיקה המשופרת אכן משפרת את הביצועים.</w:t>
       </w:r>
     </w:p>
     <w:p>
@@ -9515,15 +9557,13 @@
         </w:numPr>
         <w:bidi/>
         <w:spacing w:after="0"/>
-        <w:rPr>
-          <w:rtl/>
-        </w:rPr>
-      </w:pPr>
-      <w:r>
-        <w:rPr>
-          <w:rFonts w:hint="cs"/>
-          <w:rtl/>
-        </w:rPr>
+      </w:pPr>
+      <w:r>
+        <w:rPr>
+          <w:rFonts w:hint="cs"/>
+          <w:rtl/>
+        </w:rPr>
+        <w:lastRenderedPageBreak/>
         <w:t xml:space="preserve">נדמה שהלוח </w:t>
       </w:r>
       <w:proofErr w:type="spellStart"/>
@@ -9578,20 +9618,6 @@
         </w:rPr>
         <w:t>יה משום שהוא קטן מאוד ביחס לעומק הסוכנים ולכן הם רואים עד סוף המשחק.</w:t>
       </w:r>
-    </w:p>
-    <w:p>
-      <w:pPr>
-        <w:pStyle w:val="a3"/>
-        <w:rPr>
-          <w:rtl/>
-        </w:rPr>
-      </w:pPr>
-    </w:p>
-    <w:p>
-      <w:pPr>
-        <w:pStyle w:val="a3"/>
-        <w:bidi/>
-      </w:pPr>
     </w:p>
     <w:p>
       <w:pPr>
@@ -9880,184 +9906,144 @@
           <w:color w:val="FF0000"/>
           <w:rtl/>
         </w:rPr>
-        <w:t>ל</w:t>
-      </w:r>
+        <w:t>לעדכן</w:t>
+      </w:r>
+      <w:r>
+        <w:rPr>
+          <w:rFonts w:hint="cs"/>
+          <w:color w:val="FF0000"/>
+          <w:rtl/>
+        </w:rPr>
+        <w:t xml:space="preserve"> </w:t>
+      </w:r>
+      <w:r>
+        <w:rPr>
+          <w:rtl/>
+        </w:rPr>
+        <w:t>–</w:t>
+      </w:r>
+      <w:r>
+        <w:rPr>
+          <w:rFonts w:hint="cs"/>
+          <w:rtl/>
+        </w:rPr>
+        <w:t xml:space="preserve"> או יותר נכון מכמות האוכל שהם מכילים. הכמות הגדולה דורשת חישוב </w:t>
+      </w:r>
+      <w:proofErr w:type="spellStart"/>
+      <w:r>
+        <w:rPr>
+          <w:rFonts w:hint="cs"/>
+          <w:rtl/>
+        </w:rPr>
+        <w:t>ותיחזוק</w:t>
+      </w:r>
+      <w:proofErr w:type="spellEnd"/>
+      <w:r>
+        <w:rPr>
+          <w:rFonts w:hint="cs"/>
+          <w:rtl/>
+        </w:rPr>
+        <w:t xml:space="preserve"> רשימות ארוכות מאוד בצורה לא ליניארית לכמות האוכל </w:t>
+      </w:r>
+      <w:r>
+        <w:rPr>
+          <w:rFonts w:hint="cs"/>
+          <w:rtl/>
+        </w:rPr>
+        <w:t>עבור</w:t>
+      </w:r>
+      <w:r>
+        <w:rPr>
+          <w:rFonts w:hint="cs"/>
+          <w:rtl/>
+        </w:rPr>
+        <w:t xml:space="preserve"> הסוכנים</w:t>
+      </w:r>
+      <w:r>
+        <w:rPr>
+          <w:rFonts w:hint="cs"/>
+          <w:rtl/>
+        </w:rPr>
+        <w:t xml:space="preserve"> </w:t>
+      </w:r>
+      <w:proofErr w:type="spellStart"/>
+      <w:r>
+        <w:t>MinimaxAgent</w:t>
+      </w:r>
+      <w:proofErr w:type="spellEnd"/>
+      <w:r>
+        <w:rPr>
+          <w:rFonts w:hint="cs"/>
+          <w:rtl/>
+        </w:rPr>
+        <w:t xml:space="preserve"> ו- </w:t>
+      </w:r>
+      <w:proofErr w:type="spellStart"/>
+      <w:r>
+        <w:t>RandomExpectimaxAgent</w:t>
+      </w:r>
+      <w:proofErr w:type="spellEnd"/>
+      <w:r>
+        <w:rPr>
+          <w:rFonts w:hint="cs"/>
+          <w:rtl/>
+        </w:rPr>
+        <w:t xml:space="preserve">, מאותן סיבות לוח זה גם פוגע בזמן החישוב של </w:t>
+      </w:r>
+      <w:proofErr w:type="spellStart"/>
+      <w:r>
+        <w:t>AlphaBetaAgent</w:t>
+      </w:r>
+      <w:proofErr w:type="spellEnd"/>
+      <w:r>
+        <w:rPr>
+          <w:rFonts w:hint="cs"/>
+          <w:rtl/>
+        </w:rPr>
+        <w:t xml:space="preserve"> בצורה מעודנת יותר.</w:t>
+      </w:r>
+    </w:p>
+    <w:p>
+      <w:pPr>
+        <w:bidi/>
+        <w:rPr>
+          <w:rtl/>
+        </w:rPr>
+      </w:pPr>
+    </w:p>
+    <w:p>
+      <w:pPr>
+        <w:bidi/>
+        <w:rPr>
+          <w:rtl/>
+        </w:rPr>
+      </w:pPr>
+    </w:p>
+    <w:p>
+      <w:pPr>
+        <w:bidi/>
+        <w:rPr>
+          <w:rtl/>
+        </w:rPr>
+      </w:pPr>
+    </w:p>
+    <w:p>
+      <w:pPr>
+        <w:bidi/>
+        <w:rPr>
+          <w:rtl/>
+        </w:rPr>
+      </w:pPr>
+    </w:p>
+    <w:p>
+      <w:pPr>
+        <w:bidi/>
+        <w:rPr>
+          <w:rtl/>
+        </w:rPr>
+      </w:pPr>
       <w:bookmarkStart w:id="1" w:name="_GoBack"/>
       <w:bookmarkEnd w:id="1"/>
-      <w:r>
-        <w:rPr>
-          <w:rFonts w:hint="cs"/>
-          <w:color w:val="FF0000"/>
-          <w:rtl/>
-        </w:rPr>
-        <w:t>עדכן</w:t>
-      </w:r>
-      <w:r>
-        <w:rPr>
-          <w:rFonts w:hint="cs"/>
-          <w:color w:val="FF0000"/>
-          <w:rtl/>
-        </w:rPr>
-        <w:t xml:space="preserve"> </w:t>
-      </w:r>
-      <w:r>
-        <w:rPr>
-          <w:rtl/>
-        </w:rPr>
-        <w:t>–</w:t>
-      </w:r>
-      <w:r>
-        <w:rPr>
-          <w:rFonts w:hint="cs"/>
-          <w:rtl/>
-        </w:rPr>
-        <w:t xml:space="preserve"> או יותר נכון מכמות האוכל שהם מכילים. הכמות הגדולה דורשת חישוב </w:t>
-      </w:r>
-      <w:proofErr w:type="spellStart"/>
-      <w:r>
-        <w:rPr>
-          <w:rFonts w:hint="cs"/>
-          <w:rtl/>
-        </w:rPr>
-        <w:t>ותיחזוק</w:t>
-      </w:r>
-      <w:proofErr w:type="spellEnd"/>
-      <w:r>
-        <w:rPr>
-          <w:rFonts w:hint="cs"/>
-          <w:rtl/>
-        </w:rPr>
-        <w:t xml:space="preserve"> רשימות ארוכות מאוד בצורה לא ליניארית לכמות האוכל </w:t>
-      </w:r>
-      <w:r>
-        <w:rPr>
-          <w:rFonts w:hint="cs"/>
-          <w:rtl/>
-        </w:rPr>
-        <w:t>עבור</w:t>
-      </w:r>
-      <w:r>
-        <w:rPr>
-          <w:rFonts w:hint="cs"/>
-          <w:rtl/>
-        </w:rPr>
-        <w:t xml:space="preserve"> הסוכנים</w:t>
-      </w:r>
-      <w:r>
-        <w:rPr>
-          <w:rFonts w:hint="cs"/>
-          <w:rtl/>
-        </w:rPr>
-        <w:t xml:space="preserve"> </w:t>
-      </w:r>
-      <w:proofErr w:type="spellStart"/>
-      <w:r>
-        <w:t>MinimaxAgent</w:t>
-      </w:r>
-      <w:proofErr w:type="spellEnd"/>
-      <w:r>
-        <w:rPr>
-          <w:rFonts w:hint="cs"/>
-          <w:rtl/>
-        </w:rPr>
-        <w:t xml:space="preserve"> ו- </w:t>
-      </w:r>
-      <w:proofErr w:type="spellStart"/>
-      <w:r>
-        <w:t>RandomExpectimaxAgent</w:t>
-      </w:r>
-      <w:proofErr w:type="spellEnd"/>
-      <w:r>
-        <w:rPr>
-          <w:rFonts w:hint="cs"/>
-          <w:rtl/>
-        </w:rPr>
-        <w:t xml:space="preserve">, מאותן סיבות לוח זה גם פוגע בזמן החישוב של </w:t>
-      </w:r>
-      <w:proofErr w:type="spellStart"/>
-      <w:r>
-        <w:t>AlphaBetaAgent</w:t>
-      </w:r>
-      <w:proofErr w:type="spellEnd"/>
-      <w:r>
-        <w:rPr>
-          <w:rFonts w:hint="cs"/>
-          <w:rtl/>
-        </w:rPr>
-        <w:t xml:space="preserve"> בצורה מעודנת יותר.</w:t>
-      </w:r>
-    </w:p>
-    <w:p>
-      <w:pPr>
-        <w:bidi/>
-        <w:rPr>
-          <w:rtl/>
-        </w:rPr>
-      </w:pPr>
-    </w:p>
-    <w:p>
-      <w:pPr>
-        <w:bidi/>
-        <w:rPr>
-          <w:rtl/>
-        </w:rPr>
-      </w:pPr>
-    </w:p>
-    <w:p>
-      <w:pPr>
-        <w:bidi/>
-        <w:rPr>
-          <w:rtl/>
-        </w:rPr>
-      </w:pPr>
-    </w:p>
-    <w:p>
-      <w:pPr>
-        <w:bidi/>
-        <w:rPr>
-          <w:rtl/>
-        </w:rPr>
-      </w:pPr>
-    </w:p>
-    <w:p>
-      <w:pPr>
-        <w:bidi/>
-        <w:rPr>
-          <w:rtl/>
-        </w:rPr>
-      </w:pPr>
-    </w:p>
-    <w:p>
-      <w:pPr>
-        <w:bidi/>
-        <w:rPr>
-          <w:rtl/>
-        </w:rPr>
-      </w:pPr>
-    </w:p>
-    <w:p>
-      <w:pPr>
-        <w:bidi/>
-        <w:rPr>
-          <w:rtl/>
-        </w:rPr>
-      </w:pPr>
-    </w:p>
-    <w:p>
-      <w:pPr>
-        <w:bidi/>
-        <w:rPr>
-          <w:rtl/>
-        </w:rPr>
-      </w:pPr>
-    </w:p>
-    <w:p>
-      <w:pPr>
-        <w:bidi/>
-        <w:rPr>
-          <w:rtl/>
-        </w:rPr>
-      </w:pPr>
     </w:p>
     <w:p>
       <w:pPr>
@@ -10076,6 +10062,7 @@
           <w:bCs/>
           <w:rtl/>
         </w:rPr>
+        <w:lastRenderedPageBreak/>
         <w:t xml:space="preserve">חלק </w:t>
       </w:r>
       <w:r>
@@ -13905,7 +13892,7 @@
 </file>
 
 <file path=customXml/itemProps1.xml><?xml version="1.0" encoding="utf-8"?>
-<ds:datastoreItem xmlns:ds="http://schemas.openxmlformats.org/officeDocument/2006/customXml" ds:itemID="{2A8B8E91-6C63-4738-9579-1D80457A8CB6}">
+<ds:datastoreItem xmlns:ds="http://schemas.openxmlformats.org/officeDocument/2006/customXml" ds:itemID="{F3D1AFB0-B602-439D-8A96-A220848CD267}">
   <ds:schemaRefs>
     <ds:schemaRef ds:uri="http://schemas.openxmlformats.org/officeDocument/2006/bibliography"/>
   </ds:schemaRefs>

</xml_diff>

<commit_message>
Finished the conclusions part in hw2.docx.
Signed-off-by: Yoni Bettan <ybettan@redhat.com>
</commit_message>
<xml_diff>
--- a/hw2/hw2.docx
+++ b/hw2/hw2.docx
@@ -139,6 +139,8 @@
         </w:rPr>
         <w:t>302279138</w:t>
       </w:r>
+      <w:bookmarkStart w:id="1" w:name="_GoBack"/>
+      <w:bookmarkEnd w:id="1"/>
     </w:p>
     <w:p>
       <w:pPr>
@@ -729,7 +731,7 @@
           <v:shape id="_x0000_i1025" type="#_x0000_t75" style="width:543pt;height:53.2pt" o:ole="">
             <v:imagedata r:id="rId10" o:title=""/>
           </v:shape>
-          <o:OLEObject Type="Embed" ProgID="Equation.DSMT4" ShapeID="_x0000_i1025" DrawAspect="Content" ObjectID="_1607583076" r:id="rId11"/>
+          <o:OLEObject Type="Embed" ProgID="Equation.DSMT4" ShapeID="_x0000_i1025" DrawAspect="Content" ObjectID="_1607678988" r:id="rId11"/>
         </w:object>
       </w:r>
       <w:r>
@@ -3700,23 +3702,6 @@
       <w:pPr>
         <w:bidi/>
         <w:rPr>
-          <w:color w:val="FF0000"/>
-          <w:rtl/>
-        </w:rPr>
-      </w:pPr>
-      <w:r>
-        <w:rPr>
-          <w:rFonts w:hint="cs"/>
-          <w:color w:val="FF0000"/>
-          <w:rtl/>
-        </w:rPr>
-        <w:t>זה סותר את הגרף המרכזי של חלק ח'</w:t>
-      </w:r>
-    </w:p>
-    <w:p>
-      <w:pPr>
-        <w:bidi/>
-        <w:rPr>
           <w:rtl/>
         </w:rPr>
       </w:pPr>
@@ -4241,6 +4226,7 @@
           <w:bCs/>
           <w:rtl/>
         </w:rPr>
+        <w:lastRenderedPageBreak/>
         <w:t xml:space="preserve">חלק </w:t>
       </w:r>
       <w:r>
@@ -5926,7 +5912,7 @@
           <v:shape id="_x0000_i1026" type="#_x0000_t75" style="width:68.35pt;height:38.05pt" o:ole="">
             <v:imagedata r:id="rId16" o:title=""/>
           </v:shape>
-          <o:OLEObject Type="Embed" ProgID="Equation.DSMT4" ShapeID="_x0000_i1026" DrawAspect="Content" ObjectID="_1607583077" r:id="rId17"/>
+          <o:OLEObject Type="Embed" ProgID="Equation.DSMT4" ShapeID="_x0000_i1026" DrawAspect="Content" ObjectID="_1607678989" r:id="rId17"/>
         </w:object>
       </w:r>
       <w:r>
@@ -5973,7 +5959,7 @@
           <v:shape id="_x0000_i1027" type="#_x0000_t75" style="width:105.95pt;height:48.15pt" o:ole="">
             <v:imagedata r:id="rId18" o:title=""/>
           </v:shape>
-          <o:OLEObject Type="Embed" ProgID="Equation.DSMT4" ShapeID="_x0000_i1027" DrawAspect="Content" ObjectID="_1607583078" r:id="rId19"/>
+          <o:OLEObject Type="Embed" ProgID="Equation.DSMT4" ShapeID="_x0000_i1027" DrawAspect="Content" ObjectID="_1607678990" r:id="rId19"/>
         </w:object>
       </w:r>
       <w:r>
@@ -6021,7 +6007,7 @@
           <v:shape id="_x0000_i1028" type="#_x0000_t75" style="width:116.95pt;height:33.95pt" o:ole="">
             <v:imagedata r:id="rId20" o:title=""/>
           </v:shape>
-          <o:OLEObject Type="Embed" ProgID="Equation.DSMT4" ShapeID="_x0000_i1028" DrawAspect="Content" ObjectID="_1607583079" r:id="rId21"/>
+          <o:OLEObject Type="Embed" ProgID="Equation.DSMT4" ShapeID="_x0000_i1028" DrawAspect="Content" ObjectID="_1607678991" r:id="rId21"/>
         </w:object>
       </w:r>
       <w:r>
@@ -9070,58 +9056,21 @@
       </w:pPr>
       <w:r>
         <w:rPr>
-          <w:rFonts w:hint="cs"/>
-          <w:rtl/>
-        </w:rPr>
-        <w:t xml:space="preserve">נראה איך כל לוח משפיע על הסוכנים בעזרת </w:t>
-      </w:r>
-      <w:r>
-        <w:rPr>
-          <w:rFonts w:hint="cs"/>
-          <w:rtl/>
-        </w:rPr>
-        <w:t xml:space="preserve">הגרף הבא המתאר את </w:t>
-      </w:r>
-      <w:r>
-        <w:rPr>
-          <w:rFonts w:hint="cs"/>
-          <w:rtl/>
-        </w:rPr>
-        <w:t>התוצאה של כל סוכן כפונקציה של הלוח עליו הוא עובד</w:t>
-      </w:r>
-      <w:r>
-        <w:rPr>
-          <w:rFonts w:hint="cs"/>
-          <w:rtl/>
-        </w:rPr>
-        <w:t>, התוצאה הינה הסכום של רוח רנדומלית ורוח כיוונית.</w:t>
-      </w:r>
-    </w:p>
-    <w:p>
-      <w:pPr>
-        <w:pStyle w:val="a3"/>
-        <w:rPr>
-          <w:rFonts w:hint="cs"/>
-          <w:rtl/>
-        </w:rPr>
-      </w:pPr>
-      <w:r>
-        <w:rPr>
           <w:noProof/>
         </w:rPr>
         <w:drawing>
-          <wp:anchor distT="0" distB="0" distL="114300" distR="114300" simplePos="0" relativeHeight="251677696" behindDoc="0" locked="0" layoutInCell="1" allowOverlap="1" wp14:anchorId="44B36BA6" wp14:editId="7F0CFDA4">
+          <wp:anchor distT="0" distB="0" distL="114300" distR="114300" simplePos="0" relativeHeight="251677696" behindDoc="0" locked="0" layoutInCell="1" allowOverlap="1" wp14:anchorId="4DEDC30F" wp14:editId="6E12D2D8">
             <wp:simplePos x="0" y="0"/>
-            <wp:positionH relativeFrom="margin">
-              <wp:align>right</wp:align>
+            <wp:positionH relativeFrom="column">
+              <wp:posOffset>60798</wp:posOffset>
             </wp:positionH>
             <wp:positionV relativeFrom="paragraph">
-              <wp:posOffset>287056</wp:posOffset>
+              <wp:posOffset>497326</wp:posOffset>
             </wp:positionV>
-            <wp:extent cx="6849110" cy="3494405"/>
-            <wp:effectExtent l="38100" t="38100" r="104140" b="86995"/>
+            <wp:extent cx="6854825" cy="3477260"/>
+            <wp:effectExtent l="38100" t="38100" r="98425" b="104140"/>
             <wp:wrapSquare wrapText="bothSides"/>
-            <wp:docPr id="12" name="תמונה 12"/>
+            <wp:docPr id="13" name="תמונה 13"/>
             <wp:cNvGraphicFramePr>
               <a:graphicFrameLocks xmlns:a="http://schemas.openxmlformats.org/drawingml/2006/main" noChangeAspect="1"/>
             </wp:cNvGraphicFramePr>
@@ -9150,7 +9099,7 @@
                   <pic:spPr bwMode="auto">
                     <a:xfrm>
                       <a:off x="0" y="0"/>
-                      <a:ext cx="6849110" cy="3494405"/>
+                      <a:ext cx="6854825" cy="3477260"/>
                     </a:xfrm>
                     <a:prstGeom prst="rect">
                       <a:avLst/>
@@ -9173,6 +9122,34 @@
           </wp:anchor>
         </w:drawing>
       </w:r>
+      <w:r>
+        <w:rPr>
+          <w:rFonts w:hint="cs"/>
+          <w:rtl/>
+        </w:rPr>
+        <w:t xml:space="preserve">נראה איך כל לוח משפיע על הסוכנים בעזרת </w:t>
+      </w:r>
+      <w:r>
+        <w:rPr>
+          <w:rFonts w:hint="cs"/>
+          <w:rtl/>
+        </w:rPr>
+        <w:t xml:space="preserve">הגרף הבא המתאר את </w:t>
+      </w:r>
+      <w:r>
+        <w:rPr>
+          <w:rFonts w:hint="cs"/>
+          <w:rtl/>
+        </w:rPr>
+        <w:t>התוצאה של כל סוכן כפונקציה של הלוח עליו הוא עובד</w:t>
+      </w:r>
+      <w:r>
+        <w:rPr>
+          <w:rFonts w:hint="cs"/>
+          <w:rtl/>
+        </w:rPr>
+        <w:t>, התוצאה הינה הסכום של רוח רנדומלית ורוח כיוונית.</w:t>
+      </w:r>
     </w:p>
     <w:p>
       <w:pPr>
@@ -9194,132 +9171,13 @@
           <w:rFonts w:hint="cs"/>
           <w:rtl/>
         </w:rPr>
-        <w:t>ניתן לראות כי ההיוריסטיקה שלנו מתגברת על ההיוריסטיקה הבסיסית בכל אחד מהלוחות למעט בלוח</w:t>
-      </w:r>
-      <w:r>
-        <w:rPr>
-          <w:rFonts w:hint="cs"/>
-          <w:rtl/>
-        </w:rPr>
-        <w:t>ות</w:t>
-      </w:r>
-      <w:r>
-        <w:rPr>
-          <w:rFonts w:hint="cs"/>
-          <w:rtl/>
-        </w:rPr>
-        <w:t xml:space="preserve"> </w:t>
-      </w:r>
-      <w:proofErr w:type="spellStart"/>
-      <w:r>
-        <w:t>t</w:t>
-      </w:r>
-      <w:r>
-        <w:t>est</w:t>
-      </w:r>
-      <w:r>
-        <w:t>Classic</w:t>
-      </w:r>
-      <w:proofErr w:type="spellEnd"/>
-      <w:r>
-        <w:t xml:space="preserve">, </w:t>
-      </w:r>
-      <w:proofErr w:type="spellStart"/>
-      <w:r>
-        <w:t>capsuleClassic</w:t>
-      </w:r>
-      <w:proofErr w:type="spellEnd"/>
-      <w:r>
-        <w:rPr>
-          <w:rFonts w:hint="cs"/>
-          <w:rtl/>
-        </w:rPr>
-        <w:t xml:space="preserve"> שם אנו מקבלים תוצא</w:t>
-      </w:r>
-      <w:r>
-        <w:rPr>
-          <w:rFonts w:hint="cs"/>
-          <w:rtl/>
-        </w:rPr>
-        <w:t>ות</w:t>
-      </w:r>
-      <w:r>
-        <w:rPr>
-          <w:rFonts w:hint="cs"/>
-          <w:rtl/>
-        </w:rPr>
-        <w:t xml:space="preserve"> זה</w:t>
-      </w:r>
-      <w:r>
-        <w:rPr>
-          <w:rFonts w:hint="cs"/>
-          <w:rtl/>
-        </w:rPr>
-        <w:t>ות</w:t>
-      </w:r>
-      <w:r>
-        <w:rPr>
-          <w:rFonts w:hint="cs"/>
-          <w:rtl/>
-        </w:rPr>
-        <w:t xml:space="preserve"> ל-2 </w:t>
-      </w:r>
-      <w:proofErr w:type="spellStart"/>
-      <w:r>
-        <w:rPr>
-          <w:rFonts w:hint="cs"/>
-          <w:rtl/>
-        </w:rPr>
-        <w:t>ההיוריסטיקות</w:t>
-      </w:r>
-      <w:proofErr w:type="spellEnd"/>
-      <w:r>
-        <w:rPr>
-          <w:rFonts w:hint="cs"/>
-          <w:rtl/>
-        </w:rPr>
-        <w:t xml:space="preserve"> ובלוח </w:t>
-      </w:r>
-      <w:proofErr w:type="spellStart"/>
-      <w:r>
-        <w:t>openClassic</w:t>
-      </w:r>
-      <w:proofErr w:type="spellEnd"/>
-      <w:r>
-        <w:rPr>
-          <w:rFonts w:hint="cs"/>
-          <w:rtl/>
-        </w:rPr>
-        <w:t xml:space="preserve"> שם ההיוריסטיקה הבסיסית מתגברת על ההיוריסטיקה שלנו</w:t>
-      </w:r>
-      <w:r>
-        <w:rPr>
-          <w:rFonts w:hint="cs"/>
-          <w:rtl/>
-        </w:rPr>
-        <w:t xml:space="preserve"> וזאת כיוון שתכננו את ההיוריסטיקה שלנו בקפידה בשלבים מוקדמים של התרגיל בכדי להבטיח שכל האלגוריתמים שלנו, אשר מסתמכים על היוריסטיקה זאת, יתנו תוצאות טובות.</w:t>
-      </w:r>
-    </w:p>
-    <w:p>
-      <w:pPr>
-        <w:pStyle w:val="a3"/>
+        <w:t>ניתן לראות כי ההיוריסטיקה שלנו מתגברת על ההיוריסטיקה הבסיסית בכל אחד מהלוחות וזאת כיוון שתכננו את ההיוריסטיקה שלנו בקפידה בשלבים מוקדמים של התרגיל בכדי להבטיח שכל האלגוריתמים שלנו, אשר מסתמכים על היוריסטיקה זאת, יתנו תוצאות טובות.</w:t>
+      </w:r>
+    </w:p>
+    <w:p>
+      <w:pPr>
         <w:bidi/>
         <w:spacing w:after="0"/>
-        <w:ind w:left="1080"/>
-      </w:pPr>
-      <w:r>
-        <w:rPr>
-          <w:rFonts w:hint="cs"/>
-          <w:rtl/>
-        </w:rPr>
-        <w:t>בריצות נוספות של המשחק המייצרות גרף זה לרוב ההיוריסטיקה שלנו הייתה טובה לפחות כמו ההיוריסטיקה הבסיסית בכל אחד מהלוחות ולכן נסיק שההיוריסטיקה המשופרת אכן משפרת את הביצועים.</w:t>
-      </w:r>
-    </w:p>
-    <w:p>
-      <w:pPr>
-        <w:pStyle w:val="a3"/>
-        <w:bidi/>
-        <w:ind w:left="1080"/>
         <w:rPr>
           <w:rtl/>
         </w:rPr>
@@ -9340,32 +9198,11 @@
           <w:rFonts w:hint="cs"/>
           <w:rtl/>
         </w:rPr>
-        <w:t>למעט</w:t>
-      </w:r>
-      <w:r>
-        <w:rPr>
-          <w:rFonts w:hint="cs"/>
-          <w:rtl/>
-        </w:rPr>
-        <w:t xml:space="preserve"> לוחות מסוימים</w:t>
-      </w:r>
-      <w:r>
-        <w:rPr>
-          <w:rFonts w:hint="cs"/>
-          <w:rtl/>
-        </w:rPr>
-        <w:t>,</w:t>
-      </w:r>
-      <w:r>
-        <w:rPr>
-          <w:rFonts w:hint="cs"/>
-          <w:rtl/>
-        </w:rPr>
-        <w:t xml:space="preserve"> </w:t>
+        <w:t xml:space="preserve">נשים לב בי הלוח </w:t>
       </w:r>
       <w:proofErr w:type="spellStart"/>
       <w:r>
-        <w:t>MinimaxAgent</w:t>
+        <w:t>testClassic</w:t>
       </w:r>
       <w:proofErr w:type="spellEnd"/>
       <w:r>
@@ -9373,176 +9210,49 @@
           <w:rFonts w:hint="cs"/>
           <w:rtl/>
         </w:rPr>
-        <w:t xml:space="preserve"> (וגם אלפא</w:t>
-      </w:r>
-      <w:r>
-        <w:rPr>
-          <w:rFonts w:hint="cs"/>
-          <w:rtl/>
-        </w:rPr>
-        <w:t>-</w:t>
-      </w:r>
-      <w:r>
-        <w:rPr>
-          <w:rFonts w:hint="cs"/>
-          <w:rtl/>
-        </w:rPr>
-        <w:t xml:space="preserve">בתא שהינו זהה לו מבחינת ה- </w:t>
-      </w:r>
-      <w:r>
+        <w:t xml:space="preserve"> גורם לכל הסוכנים להניב את אותה תוצאה </w:t>
+      </w:r>
+      <m:oMath>
+        <m:r>
+          <w:rPr>
+            <w:rFonts w:ascii="Cambria Math" w:hAnsi="Cambria Math"/>
+            <w:rtl/>
+          </w:rPr>
+          <m:t>≈</m:t>
+        </m:r>
+        <m:r>
+          <w:rPr>
+            <w:rFonts w:ascii="Cambria Math" w:hAnsi="Cambria Math"/>
+          </w:rPr>
+          <m:t>500</m:t>
+        </m:r>
+      </m:oMath>
+      <w:r>
+        <w:rPr>
+          <w:rFonts w:eastAsiaTheme="minorEastAsia" w:hint="cs"/>
+          <w:rtl/>
+        </w:rPr>
+        <w:t xml:space="preserve"> (צריך לחלק ב-2), וזאת כיוון שהלוח יחסית קטן, מכיל רוח יחידה לכל היותר ולכן הסכנה היחידה היא להיאכל ע"י הרוח ועבור רוח יחידה גם הסוכנים הכי פשוטים שלנו אשר סופרים את ה- </w:t>
+      </w:r>
+      <w:r>
+        <w:rPr>
+          <w:rFonts w:eastAsiaTheme="minorEastAsia"/>
+        </w:rPr>
         <w:t>score</w:t>
       </w:r>
       <w:r>
         <w:rPr>
-          <w:rFonts w:hint="cs"/>
-          <w:rtl/>
-        </w:rPr>
-        <w:t>) נותן את התוצאה הטובה ביותר</w:t>
-      </w:r>
-      <w:r>
-        <w:rPr>
-          <w:rFonts w:hint="cs"/>
-          <w:rtl/>
-        </w:rPr>
-        <w:t>, דבר זה</w:t>
-      </w:r>
-      <w:r>
-        <w:rPr>
-          <w:rFonts w:hint="cs"/>
-          <w:rtl/>
-        </w:rPr>
-        <w:t xml:space="preserve"> מצד אחד אינו מפתיע אותנו שכן סוכן זה "רואה שחורות" ולכן נוקט בכל אמצעי הזהירות האפשריים אך מצד שני</w:t>
-      </w:r>
-      <w:r>
-        <w:rPr>
-          <w:rFonts w:hint="cs"/>
-          <w:rtl/>
-        </w:rPr>
-        <w:t xml:space="preserve"> קצת מפתיע</w:t>
-      </w:r>
-      <w:r>
-        <w:rPr>
-          <w:rFonts w:hint="cs"/>
-          <w:rtl/>
-        </w:rPr>
-        <w:t>,</w:t>
-      </w:r>
-      <w:r>
-        <w:rPr>
-          <w:rFonts w:hint="cs"/>
-          <w:rtl/>
-        </w:rPr>
-        <w:t xml:space="preserve"> שכן היינו מצפים שעבור רוחות רנדומליות </w:t>
-      </w:r>
-      <w:proofErr w:type="spellStart"/>
-      <w:r>
-        <w:rPr>
-          <w:color w:val="FF0000"/>
-        </w:rPr>
-        <w:t>RandomExpectimaxAgent</w:t>
-      </w:r>
-      <w:proofErr w:type="spellEnd"/>
-      <w:r>
-        <w:rPr>
-          <w:rFonts w:hint="cs"/>
-          <w:color w:val="FF0000"/>
-          <w:rtl/>
-        </w:rPr>
-        <w:t xml:space="preserve"> </w:t>
-      </w:r>
-      <w:r>
-        <w:rPr>
-          <w:rFonts w:hint="cs"/>
-          <w:color w:val="FF0000"/>
-          <w:rtl/>
-        </w:rPr>
-        <w:t xml:space="preserve">יתעלה על </w:t>
-      </w:r>
-      <w:proofErr w:type="spellStart"/>
-      <w:r>
-        <w:rPr>
-          <w:color w:val="FF0000"/>
-        </w:rPr>
-        <w:t>MinimaxAgent</w:t>
-      </w:r>
-      <w:proofErr w:type="spellEnd"/>
-      <w:r>
-        <w:rPr>
-          <w:rFonts w:hint="cs"/>
-          <w:rtl/>
-        </w:rPr>
-        <w:t>.</w:t>
-      </w:r>
-      <w:r>
-        <w:rPr>
-          <w:rFonts w:hint="cs"/>
-          <w:rtl/>
-        </w:rPr>
-        <w:t xml:space="preserve"> על מנת לרדת לעומק הבעיה חישבנו את התוצאות לכל עומק בנפרד </w:t>
-      </w:r>
-      <w:r>
-        <w:rPr>
-          <w:rtl/>
-        </w:rPr>
-        <w:t>–</w:t>
-      </w:r>
-      <w:r>
-        <w:rPr>
-          <w:rFonts w:hint="cs"/>
-          <w:rtl/>
-        </w:rPr>
-        <w:t xml:space="preserve"> כאן התוצאות היו ברורות הרבה יותר</w:t>
-      </w:r>
-      <w:r>
-        <w:rPr>
-          <w:rFonts w:hint="cs"/>
-          <w:rtl/>
-        </w:rPr>
-        <w:t>: בעומק 4 ומעלה</w:t>
-      </w:r>
-      <w:r>
-        <w:rPr>
-          <w:rFonts w:hint="cs"/>
-          <w:rtl/>
-        </w:rPr>
-        <w:t xml:space="preserve"> </w:t>
-      </w:r>
-      <w:proofErr w:type="spellStart"/>
-      <w:r>
-        <w:t>RandomExpectimaxAgent</w:t>
-      </w:r>
-      <w:proofErr w:type="spellEnd"/>
-      <w:r>
-        <w:rPr>
-          <w:rFonts w:hint="cs"/>
-          <w:rtl/>
-        </w:rPr>
-        <w:t xml:space="preserve"> טיפל יותר טוב ברוחות האקראיות ואילו </w:t>
-      </w:r>
-      <w:proofErr w:type="spellStart"/>
-      <w:r>
-        <w:t>MinimaxAgent</w:t>
-      </w:r>
-      <w:proofErr w:type="spellEnd"/>
-      <w:r>
-        <w:rPr>
-          <w:rFonts w:hint="cs"/>
-          <w:rtl/>
-        </w:rPr>
-        <w:t xml:space="preserve"> ברוחות הכיווניות. ככל הנראה נדרש עומק של 3-4 לפחות על מנת שהסטטיסטיקה תתעלה על </w:t>
-      </w:r>
-      <w:r>
-        <w:rPr>
-          <w:rFonts w:hint="cs"/>
-          <w:rtl/>
-        </w:rPr>
-        <w:t>ראייה שמרנית.</w:t>
-      </w:r>
-    </w:p>
-    <w:p>
-      <w:pPr>
-        <w:bidi/>
-        <w:spacing w:after="0"/>
+          <w:rFonts w:eastAsiaTheme="minorEastAsia" w:hint="cs"/>
+          <w:rtl/>
+        </w:rPr>
+        <w:t xml:space="preserve"> יבחרו לא ללכת למצב בו הרוח אכלה אותנו כיוון שהפסד הניקוד מפגישת רוח שווה בערך לניקוד הכולל של אכילת כל המזון בלוח.</w:t>
+      </w:r>
+    </w:p>
+    <w:p>
+      <w:pPr>
+        <w:pStyle w:val="a3"/>
+        <w:bidi/>
+        <w:ind w:left="1080"/>
         <w:rPr>
           <w:rtl/>
         </w:rPr>
@@ -9556,204 +9266,151 @@
           <w:numId w:val="24"/>
         </w:numPr>
         <w:bidi/>
-        <w:spacing w:after="0"/>
-      </w:pPr>
-      <w:r>
-        <w:rPr>
-          <w:rFonts w:hint="cs"/>
-          <w:rtl/>
+      </w:pPr>
+      <w:r>
+        <w:rPr>
+          <w:rFonts w:hint="cs"/>
+          <w:rtl/>
+        </w:rPr>
+        <w:t xml:space="preserve">נבחין כי בממוצע על 2 סוגי הרוחות הסוכנים </w:t>
+      </w:r>
+      <w:proofErr w:type="spellStart"/>
+      <w:r>
+        <w:t>AlphaBeta</w:t>
+      </w:r>
+      <w:proofErr w:type="spellEnd"/>
+      <w:r>
+        <w:t xml:space="preserve">, </w:t>
+      </w:r>
+      <w:proofErr w:type="spellStart"/>
+      <w:r>
+        <w:t>RandomExpectimax</w:t>
+      </w:r>
+      <w:proofErr w:type="spellEnd"/>
+      <w:r>
+        <w:t xml:space="preserve">, </w:t>
+      </w:r>
+      <w:proofErr w:type="spellStart"/>
+      <w:r>
+        <w:t>DirectionalExpectimax</w:t>
+      </w:r>
+      <w:proofErr w:type="spellEnd"/>
+      <w:r>
+        <w:rPr>
+          <w:rFonts w:hint="cs"/>
+          <w:rtl/>
+        </w:rPr>
+        <w:t xml:space="preserve"> מתנהגים בצורה יחסית דומה</w:t>
+      </w:r>
+      <w:r>
+        <w:rPr>
+          <w:rFonts w:hint="cs"/>
+          <w:rtl/>
+        </w:rPr>
+        <w:t xml:space="preserve">, למעט </w:t>
+      </w:r>
+      <w:proofErr w:type="spellStart"/>
+      <w:r>
+        <w:t>trappedClassic</w:t>
+      </w:r>
+      <w:proofErr w:type="spellEnd"/>
+      <w:r>
+        <w:rPr>
+          <w:rFonts w:hint="cs"/>
+          <w:rtl/>
+        </w:rPr>
+        <w:t xml:space="preserve"> שם סוכני </w:t>
+      </w:r>
+      <w:proofErr w:type="spellStart"/>
+      <w:r>
+        <w:t>Expectimax</w:t>
+      </w:r>
+      <w:proofErr w:type="spellEnd"/>
+      <w:r>
+        <w:rPr>
+          <w:rFonts w:hint="cs"/>
+          <w:rtl/>
+        </w:rPr>
+        <w:t xml:space="preserve"> טובים יותר מ- </w:t>
+      </w:r>
+      <w:proofErr w:type="spellStart"/>
+      <w:r>
+        <w:t>AlphaBeta</w:t>
+      </w:r>
+      <w:proofErr w:type="spellEnd"/>
+      <w:r>
+        <w:rPr>
+          <w:rFonts w:hint="cs"/>
+          <w:rtl/>
+        </w:rPr>
+        <w:t xml:space="preserve"> </w:t>
+      </w:r>
+      <w:r>
+        <w:rPr>
+          <w:rFonts w:hint="cs"/>
+          <w:rtl/>
+        </w:rPr>
+        <w:t>כפי שהסברנו בסעיף הקודם</w:t>
+      </w:r>
+      <w:r>
+        <w:rPr>
+          <w:rFonts w:hint="cs"/>
+          <w:rtl/>
+        </w:rPr>
+        <w:t>. נצלול קצת פנימה לכל סוג רוח על מנת להבין נקודה זו לעומק.</w:t>
+      </w:r>
+    </w:p>
+    <w:p>
+      <w:pPr>
+        <w:pStyle w:val="a3"/>
+        <w:rPr>
+          <w:rFonts w:hint="cs"/>
+          <w:rtl/>
+        </w:rPr>
+      </w:pPr>
+    </w:p>
+    <w:p>
+      <w:pPr>
+        <w:bidi/>
+        <w:rPr>
+          <w:rFonts w:hint="cs"/>
+          <w:rtl/>
+        </w:rPr>
+      </w:pPr>
+    </w:p>
+    <w:p>
+      <w:pPr>
+        <w:bidi/>
+        <w:rPr>
+          <w:rtl/>
+        </w:rPr>
+      </w:pPr>
+    </w:p>
+    <w:p>
+      <w:pPr>
+        <w:bidi/>
+        <w:rPr>
+          <w:rtl/>
+        </w:rPr>
+      </w:pPr>
+      <w:r>
+        <w:rPr>
+          <w:noProof/>
         </w:rPr>
         <w:lastRenderedPageBreak/>
-        <w:t xml:space="preserve">נדמה שהלוח </w:t>
-      </w:r>
-      <w:proofErr w:type="spellStart"/>
-      <w:r>
-        <w:t>contestClassic</w:t>
-      </w:r>
-      <w:proofErr w:type="spellEnd"/>
-      <w:r>
-        <w:rPr>
-          <w:rFonts w:hint="cs"/>
-          <w:rtl/>
-        </w:rPr>
-        <w:t xml:space="preserve"> מכשיל את כל הסוכני</w:t>
-      </w:r>
-      <w:r>
-        <w:rPr>
-          <w:rFonts w:hint="cs"/>
-          <w:rtl/>
-        </w:rPr>
-        <w:t xml:space="preserve">ם </w:t>
-      </w:r>
-      <w:r>
-        <w:rPr>
-          <w:rFonts w:hint="cs"/>
-          <w:rtl/>
-        </w:rPr>
-        <w:t xml:space="preserve">משום שהיוריסטיקה שלנו מעודדת אכילת רוחות כאשר הן פגיעות ובלוח זה הקפסולות ממוקמות קרוב למקום חזרתן של הרוחות. </w:t>
-      </w:r>
-      <w:r>
-        <w:rPr>
-          <w:rFonts w:hint="cs"/>
-          <w:rtl/>
-        </w:rPr>
-        <w:t xml:space="preserve">הלוח </w:t>
-      </w:r>
-      <w:proofErr w:type="spellStart"/>
-      <w:r>
-        <w:t>trappedClassic</w:t>
-      </w:r>
-      <w:proofErr w:type="spellEnd"/>
-      <w:r>
-        <w:rPr>
-          <w:rFonts w:hint="cs"/>
-          <w:rtl/>
-        </w:rPr>
-        <w:t xml:space="preserve"> גורם לכל הסוכנים לתת תוצאה סופית קרובה מאוד אחת לשני</w:t>
-      </w:r>
-      <w:r>
-        <w:rPr>
-          <w:rFonts w:hint="cs"/>
-          <w:rtl/>
-        </w:rPr>
-        <w:t>יה משום שהוא קטן מאוד ביחס לעומק הסוכנים ולכן הם רואים עד סוף המשחק.</w:t>
-      </w:r>
-    </w:p>
-    <w:p>
-      <w:pPr>
-        <w:pStyle w:val="a3"/>
-        <w:bidi/>
-      </w:pPr>
-    </w:p>
-    <w:p>
-      <w:pPr>
-        <w:pStyle w:val="a3"/>
-        <w:numPr>
-          <w:ilvl w:val="0"/>
-          <w:numId w:val="23"/>
-        </w:numPr>
-        <w:bidi/>
-      </w:pPr>
-      <w:r>
-        <w:rPr>
-          <w:rFonts w:hint="cs"/>
-          <w:rtl/>
-        </w:rPr>
-        <w:t xml:space="preserve">כפי שראינו והוסבר בחלק ח' מגבלת העומק משפיע על </w:t>
-      </w:r>
-      <w:r>
-        <w:rPr>
-          <w:rFonts w:hint="cs"/>
-          <w:rtl/>
-        </w:rPr>
-        <w:t xml:space="preserve">כל הסוכנים התלויים בה, כלומר </w:t>
-      </w:r>
-      <w:proofErr w:type="spellStart"/>
-      <w:r>
-        <w:t>MinimaxAgent</w:t>
-      </w:r>
-      <w:proofErr w:type="spellEnd"/>
-      <w:r>
-        <w:t xml:space="preserve">, </w:t>
-      </w:r>
-      <w:proofErr w:type="spellStart"/>
-      <w:r>
-        <w:t>AlphaBetaAgent</w:t>
-      </w:r>
-      <w:proofErr w:type="spellEnd"/>
-      <w:r>
-        <w:t xml:space="preserve">, </w:t>
-      </w:r>
-      <w:proofErr w:type="spellStart"/>
-      <w:r>
-        <w:t>RandomExpectimaxAgent</w:t>
-      </w:r>
-      <w:proofErr w:type="spellEnd"/>
-      <w:r>
-        <w:rPr>
-          <w:rFonts w:hint="cs"/>
-          <w:rtl/>
-        </w:rPr>
-        <w:t>, ככל שהעומק גדל כך התוצאות של 3 הסוכנים הנ"ל משתפרת וזאת מכיוון שככל שהעומק גדל כך הסוכן "צופה" יותר מהלכים קדימה ולכל עם היוריסטיקה טובה הוא יהיה סוכן טוב יותר.</w:t>
-      </w:r>
-    </w:p>
-    <w:p>
-      <w:pPr>
-        <w:pStyle w:val="a3"/>
-        <w:bidi/>
-        <w:rPr>
-          <w:rtl/>
-        </w:rPr>
-      </w:pPr>
-      <w:r>
-        <w:rPr>
-          <w:rFonts w:hint="cs"/>
-          <w:rtl/>
-        </w:rPr>
-        <w:t xml:space="preserve">אילו הייתה מגבלת זמן במקום מגבלת עומק היינו ממשים את האלגוריתמים בצורת </w:t>
-      </w:r>
-      <w:r>
-        <w:t>iterative deepening</w:t>
-      </w:r>
-      <w:r>
-        <w:rPr>
-          <w:rFonts w:hint="cs"/>
-          <w:rtl/>
-        </w:rPr>
-        <w:t xml:space="preserve"> עם שילוב של מיון הצמתים לפי ההיוריסטיקה ושמירת סדר הפיתוח האופטימלי לכל עומק על מנת ליצור גיזום אופטימלי </w:t>
-      </w:r>
-      <w:proofErr w:type="spellStart"/>
-      <w:r>
-        <w:rPr>
-          <w:rFonts w:hint="cs"/>
-          <w:rtl/>
-        </w:rPr>
-        <w:t>באיטרציה</w:t>
-      </w:r>
-      <w:proofErr w:type="spellEnd"/>
-      <w:r>
-        <w:rPr>
-          <w:rFonts w:hint="cs"/>
-          <w:rtl/>
-        </w:rPr>
-        <w:t xml:space="preserve"> הבאה.</w:t>
-      </w:r>
-    </w:p>
-    <w:p>
-      <w:pPr>
-        <w:pStyle w:val="a3"/>
-        <w:bidi/>
-        <w:rPr>
-          <w:rtl/>
-        </w:rPr>
-      </w:pPr>
-    </w:p>
-    <w:p>
-      <w:pPr>
-        <w:pStyle w:val="a3"/>
-        <w:numPr>
-          <w:ilvl w:val="0"/>
-          <w:numId w:val="23"/>
-        </w:numPr>
-        <w:bidi/>
-      </w:pPr>
-      <w:r>
-        <w:rPr>
-          <w:noProof/>
-        </w:rPr>
         <w:drawing>
-          <wp:anchor distT="0" distB="0" distL="114300" distR="114300" simplePos="0" relativeHeight="251674624" behindDoc="0" locked="0" layoutInCell="1" allowOverlap="1" wp14:anchorId="3990ACC4" wp14:editId="5B016008">
+          <wp:anchor distT="0" distB="0" distL="114300" distR="114300" simplePos="0" relativeHeight="251678720" behindDoc="0" locked="0" layoutInCell="1" allowOverlap="1" wp14:anchorId="0BA16603" wp14:editId="6D6B3040">
             <wp:simplePos x="0" y="0"/>
             <wp:positionH relativeFrom="margin">
-              <wp:align>left</wp:align>
+              <wp:posOffset>422497</wp:posOffset>
             </wp:positionH>
             <wp:positionV relativeFrom="paragraph">
-              <wp:posOffset>349596</wp:posOffset>
+              <wp:posOffset>38573</wp:posOffset>
             </wp:positionV>
-            <wp:extent cx="6855460" cy="3832860"/>
-            <wp:effectExtent l="38100" t="38100" r="97790" b="91440"/>
+            <wp:extent cx="6149975" cy="3038475"/>
+            <wp:effectExtent l="38100" t="38100" r="98425" b="104775"/>
             <wp:wrapSquare wrapText="bothSides"/>
-            <wp:docPr id="17" name="תמונה 17"/>
+            <wp:docPr id="16" name="תמונה 16"/>
             <wp:cNvGraphicFramePr>
               <a:graphicFrameLocks xmlns:a="http://schemas.openxmlformats.org/drawingml/2006/main" noChangeAspect="1"/>
             </wp:cNvGraphicFramePr>
@@ -9761,7 +9418,7 @@
               <a:graphicData uri="http://schemas.openxmlformats.org/drawingml/2006/picture">
                 <pic:pic xmlns:pic="http://schemas.openxmlformats.org/drawingml/2006/picture">
                   <pic:nvPicPr>
-                    <pic:cNvPr id="0" name="Picture 87"/>
+                    <pic:cNvPr id="0" name="Picture 6"/>
                     <pic:cNvPicPr>
                       <a:picLocks noChangeAspect="1" noChangeArrowheads="1"/>
                     </pic:cNvPicPr>
@@ -9782,7 +9439,655 @@
                   <pic:spPr bwMode="auto">
                     <a:xfrm>
                       <a:off x="0" y="0"/>
-                      <a:ext cx="6855460" cy="3832860"/>
+                      <a:ext cx="6149975" cy="3038475"/>
+                    </a:xfrm>
+                    <a:prstGeom prst="rect">
+                      <a:avLst/>
+                    </a:prstGeom>
+                    <a:noFill/>
+                    <a:ln>
+                      <a:noFill/>
+                    </a:ln>
+                    <a:effectLst>
+                      <a:outerShdw blurRad="50800" dist="38100" dir="2700000" algn="tl" rotWithShape="0">
+                        <a:prstClr val="black">
+                          <a:alpha val="40000"/>
+                        </a:prstClr>
+                      </a:outerShdw>
+                    </a:effectLst>
+                  </pic:spPr>
+                </pic:pic>
+              </a:graphicData>
+            </a:graphic>
+            <wp14:sizeRelH relativeFrom="margin">
+              <wp14:pctWidth>0</wp14:pctWidth>
+            </wp14:sizeRelH>
+            <wp14:sizeRelV relativeFrom="margin">
+              <wp14:pctHeight>0</wp14:pctHeight>
+            </wp14:sizeRelV>
+          </wp:anchor>
+        </w:drawing>
+      </w:r>
+    </w:p>
+    <w:p>
+      <w:pPr>
+        <w:bidi/>
+        <w:rPr>
+          <w:rtl/>
+        </w:rPr>
+      </w:pPr>
+    </w:p>
+    <w:p>
+      <w:pPr>
+        <w:bidi/>
+      </w:pPr>
+    </w:p>
+    <w:p>
+      <w:pPr>
+        <w:bidi/>
+        <w:rPr>
+          <w:rtl/>
+        </w:rPr>
+      </w:pPr>
+    </w:p>
+    <w:p>
+      <w:pPr>
+        <w:bidi/>
+        <w:rPr>
+          <w:rtl/>
+        </w:rPr>
+      </w:pPr>
+    </w:p>
+    <w:p>
+      <w:pPr>
+        <w:bidi/>
+        <w:rPr>
+          <w:rtl/>
+        </w:rPr>
+      </w:pPr>
+    </w:p>
+    <w:p>
+      <w:pPr>
+        <w:bidi/>
+        <w:rPr>
+          <w:rtl/>
+        </w:rPr>
+      </w:pPr>
+    </w:p>
+    <w:p>
+      <w:pPr>
+        <w:bidi/>
+        <w:rPr>
+          <w:rtl/>
+        </w:rPr>
+      </w:pPr>
+    </w:p>
+    <w:p>
+      <w:pPr>
+        <w:bidi/>
+        <w:rPr>
+          <w:rtl/>
+        </w:rPr>
+      </w:pPr>
+    </w:p>
+    <w:p>
+      <w:pPr>
+        <w:bidi/>
+        <w:rPr>
+          <w:rtl/>
+        </w:rPr>
+      </w:pPr>
+    </w:p>
+    <w:p>
+      <w:pPr>
+        <w:bidi/>
+        <w:rPr>
+          <w:rtl/>
+        </w:rPr>
+      </w:pPr>
+    </w:p>
+    <w:p>
+      <w:pPr>
+        <w:bidi/>
+      </w:pPr>
+    </w:p>
+    <w:p>
+      <w:pPr>
+        <w:pStyle w:val="a3"/>
+        <w:numPr>
+          <w:ilvl w:val="0"/>
+          <w:numId w:val="28"/>
+        </w:numPr>
+        <w:bidi/>
+      </w:pPr>
+      <w:r>
+        <w:rPr>
+          <w:rFonts w:hint="cs"/>
+          <w:rtl/>
+        </w:rPr>
+        <w:t xml:space="preserve">עבור לוח מספיק קטן </w:t>
+      </w:r>
+      <w:proofErr w:type="spellStart"/>
+      <w:r>
+        <w:t>AlphaBeta</w:t>
+      </w:r>
+      <w:proofErr w:type="spellEnd"/>
+      <w:r>
+        <w:rPr>
+          <w:rFonts w:hint="cs"/>
+          <w:rtl/>
+        </w:rPr>
+        <w:t xml:space="preserve"> יכול לפתח את עץ המשחק בשלמותו ולכן רואה שבמקרה הגרוע הרוחות סוגרות עליו לכן "מתאבד" על מנת להפסיד כמה שפחות נקודות על תנועה לעומת סוכני ה- </w:t>
+      </w:r>
+      <w:proofErr w:type="spellStart"/>
+      <w:r>
+        <w:t>Expectimax</w:t>
+      </w:r>
+      <w:proofErr w:type="spellEnd"/>
+      <w:r>
+        <w:rPr>
+          <w:rFonts w:hint="cs"/>
+          <w:rtl/>
+        </w:rPr>
+        <w:t xml:space="preserve"> אשר מבינים שבהסתברות טובה הרוחות לא יסגרו עליו ולכן מנסה לנצח ו</w:t>
+      </w:r>
+      <w:r>
+        <w:rPr>
+          <w:rFonts w:hint="cs"/>
+          <w:rtl/>
+        </w:rPr>
+        <w:t>בכך מגדיל את התוצאה הסופית שלו.</w:t>
+      </w:r>
+    </w:p>
+    <w:p>
+      <w:pPr>
+        <w:pStyle w:val="a3"/>
+        <w:bidi/>
+        <w:ind w:left="1800"/>
+      </w:pPr>
+    </w:p>
+    <w:p>
+      <w:pPr>
+        <w:pStyle w:val="a3"/>
+        <w:numPr>
+          <w:ilvl w:val="0"/>
+          <w:numId w:val="28"/>
+        </w:numPr>
+        <w:bidi/>
+      </w:pPr>
+      <w:r>
+        <w:rPr>
+          <w:rFonts w:hint="cs"/>
+          <w:rtl/>
+        </w:rPr>
+        <w:t xml:space="preserve">דבר נוסף מעניין שקורא פה הוא ש- </w:t>
+      </w:r>
+      <w:proofErr w:type="spellStart"/>
+      <w:r>
+        <w:t>BetterAgent</w:t>
+      </w:r>
+      <w:proofErr w:type="spellEnd"/>
+      <w:r>
+        <w:rPr>
+          <w:rFonts w:hint="cs"/>
+          <w:rtl/>
+        </w:rPr>
+        <w:t xml:space="preserve"> מספיק חכם כדי להגבר על מכשול זה כיוון שהוא לא מנבא את סוף המשחק אלא רק מנסה לאכול אוכל ולברוח מרוחות ולכן התנהגות זו מזדהה עם סוכני ה- </w:t>
+      </w:r>
+      <w:proofErr w:type="spellStart"/>
+      <w:r>
+        <w:t>Expectimax</w:t>
+      </w:r>
+      <w:proofErr w:type="spellEnd"/>
+      <w:r>
+        <w:rPr>
+          <w:rFonts w:hint="cs"/>
+          <w:rtl/>
+        </w:rPr>
+        <w:t xml:space="preserve"> בלוח זה.</w:t>
+      </w:r>
+    </w:p>
+    <w:p>
+      <w:pPr>
+        <w:bidi/>
+        <w:rPr>
+          <w:rtl/>
+        </w:rPr>
+      </w:pPr>
+      <w:r>
+        <w:rPr>
+          <w:noProof/>
+        </w:rPr>
+        <w:drawing>
+          <wp:anchor distT="0" distB="0" distL="114300" distR="114300" simplePos="0" relativeHeight="251679744" behindDoc="0" locked="0" layoutInCell="1" allowOverlap="1" wp14:anchorId="6B11741D" wp14:editId="274BE2DD">
+            <wp:simplePos x="0" y="0"/>
+            <wp:positionH relativeFrom="margin">
+              <wp:align>center</wp:align>
+            </wp:positionH>
+            <wp:positionV relativeFrom="paragraph">
+              <wp:posOffset>47625</wp:posOffset>
+            </wp:positionV>
+            <wp:extent cx="6033770" cy="3186430"/>
+            <wp:effectExtent l="38100" t="38100" r="100330" b="90170"/>
+            <wp:wrapSquare wrapText="bothSides"/>
+            <wp:docPr id="18" name="תמונה 18"/>
+            <wp:cNvGraphicFramePr>
+              <a:graphicFrameLocks xmlns:a="http://schemas.openxmlformats.org/drawingml/2006/main" noChangeAspect="1"/>
+            </wp:cNvGraphicFramePr>
+            <a:graphic xmlns:a="http://schemas.openxmlformats.org/drawingml/2006/main">
+              <a:graphicData uri="http://schemas.openxmlformats.org/drawingml/2006/picture">
+                <pic:pic xmlns:pic="http://schemas.openxmlformats.org/drawingml/2006/picture">
+                  <pic:nvPicPr>
+                    <pic:cNvPr id="0" name="Picture 7"/>
+                    <pic:cNvPicPr>
+                      <a:picLocks noChangeAspect="1" noChangeArrowheads="1"/>
+                    </pic:cNvPicPr>
+                  </pic:nvPicPr>
+                  <pic:blipFill>
+                    <a:blip r:embed="rId33" cstate="print">
+                      <a:extLst>
+                        <a:ext uri="{28A0092B-C50C-407E-A947-70E740481C1C}">
+                          <a14:useLocalDpi xmlns:a14="http://schemas.microsoft.com/office/drawing/2010/main" val="0"/>
+                        </a:ext>
+                      </a:extLst>
+                    </a:blip>
+                    <a:srcRect/>
+                    <a:stretch>
+                      <a:fillRect/>
+                    </a:stretch>
+                  </pic:blipFill>
+                  <pic:spPr bwMode="auto">
+                    <a:xfrm>
+                      <a:off x="0" y="0"/>
+                      <a:ext cx="6033770" cy="3186430"/>
+                    </a:xfrm>
+                    <a:prstGeom prst="rect">
+                      <a:avLst/>
+                    </a:prstGeom>
+                    <a:noFill/>
+                    <a:ln>
+                      <a:noFill/>
+                    </a:ln>
+                    <a:effectLst>
+                      <a:outerShdw blurRad="50800" dist="38100" dir="2700000" algn="tl" rotWithShape="0">
+                        <a:prstClr val="black">
+                          <a:alpha val="40000"/>
+                        </a:prstClr>
+                      </a:outerShdw>
+                    </a:effectLst>
+                  </pic:spPr>
+                </pic:pic>
+              </a:graphicData>
+            </a:graphic>
+            <wp14:sizeRelH relativeFrom="margin">
+              <wp14:pctWidth>0</wp14:pctWidth>
+            </wp14:sizeRelH>
+            <wp14:sizeRelV relativeFrom="margin">
+              <wp14:pctHeight>0</wp14:pctHeight>
+            </wp14:sizeRelV>
+          </wp:anchor>
+        </w:drawing>
+      </w:r>
+    </w:p>
+    <w:p>
+      <w:pPr>
+        <w:bidi/>
+        <w:rPr>
+          <w:rtl/>
+        </w:rPr>
+      </w:pPr>
+    </w:p>
+    <w:p>
+      <w:pPr>
+        <w:bidi/>
+        <w:rPr>
+          <w:rtl/>
+        </w:rPr>
+      </w:pPr>
+    </w:p>
+    <w:p>
+      <w:pPr>
+        <w:bidi/>
+        <w:rPr>
+          <w:rtl/>
+        </w:rPr>
+      </w:pPr>
+    </w:p>
+    <w:p>
+      <w:pPr>
+        <w:bidi/>
+        <w:rPr>
+          <w:rtl/>
+        </w:rPr>
+      </w:pPr>
+    </w:p>
+    <w:p>
+      <w:pPr>
+        <w:bidi/>
+        <w:rPr>
+          <w:rtl/>
+        </w:rPr>
+      </w:pPr>
+    </w:p>
+    <w:p>
+      <w:pPr>
+        <w:bidi/>
+        <w:rPr>
+          <w:rtl/>
+        </w:rPr>
+      </w:pPr>
+    </w:p>
+    <w:p>
+      <w:pPr>
+        <w:bidi/>
+        <w:rPr>
+          <w:rtl/>
+        </w:rPr>
+      </w:pPr>
+    </w:p>
+    <w:p>
+      <w:pPr>
+        <w:bidi/>
+        <w:rPr>
+          <w:rtl/>
+        </w:rPr>
+      </w:pPr>
+    </w:p>
+    <w:p>
+      <w:pPr>
+        <w:bidi/>
+        <w:rPr>
+          <w:rtl/>
+        </w:rPr>
+      </w:pPr>
+    </w:p>
+    <w:p>
+      <w:pPr>
+        <w:bidi/>
+        <w:rPr>
+          <w:rtl/>
+        </w:rPr>
+      </w:pPr>
+    </w:p>
+    <w:p>
+      <w:pPr>
+        <w:bidi/>
+        <w:rPr>
+          <w:rtl/>
+        </w:rPr>
+      </w:pPr>
+    </w:p>
+    <w:p>
+      <w:pPr>
+        <w:bidi/>
+        <w:rPr>
+          <w:rtl/>
+        </w:rPr>
+      </w:pPr>
+    </w:p>
+    <w:p>
+      <w:pPr>
+        <w:pStyle w:val="a3"/>
+        <w:numPr>
+          <w:ilvl w:val="0"/>
+          <w:numId w:val="29"/>
+        </w:numPr>
+        <w:bidi/>
+        <w:rPr>
+          <w:rtl/>
+        </w:rPr>
+      </w:pPr>
+      <w:r>
+        <w:rPr>
+          <w:rFonts w:hint="cs"/>
+          <w:rtl/>
+        </w:rPr>
+        <w:t xml:space="preserve">כצפוי עבור רוחות </w:t>
+      </w:r>
+      <w:r>
+        <w:t>Directional</w:t>
+      </w:r>
+      <w:r>
+        <w:rPr>
+          <w:rFonts w:hint="cs"/>
+          <w:rtl/>
+        </w:rPr>
+        <w:t xml:space="preserve"> הרוחות מעצם מבצעות את "הצעד הגרוע ביותר" עבור הסוכן ולכן </w:t>
+      </w:r>
+      <w:proofErr w:type="spellStart"/>
+      <w:r>
+        <w:t>AlphaBeta</w:t>
+      </w:r>
+      <w:proofErr w:type="spellEnd"/>
+      <w:r>
+        <w:rPr>
+          <w:rFonts w:hint="cs"/>
+          <w:rtl/>
+        </w:rPr>
+        <w:t xml:space="preserve"> מנבא את ההתנהגות נכונה ובמקרה זה סוכני ה- </w:t>
+      </w:r>
+      <w:proofErr w:type="spellStart"/>
+      <w:r>
+        <w:t>Expectimax</w:t>
+      </w:r>
+      <w:proofErr w:type="spellEnd"/>
+      <w:r>
+        <w:rPr>
+          <w:rFonts w:hint="cs"/>
+          <w:rtl/>
+        </w:rPr>
+        <w:t xml:space="preserve"> אינם טובים ממנו שכן </w:t>
+      </w:r>
+      <w:proofErr w:type="spellStart"/>
+      <w:r>
+        <w:rPr>
+          <w:rFonts w:hint="cs"/>
+          <w:rtl/>
+        </w:rPr>
+        <w:t>לפקמן</w:t>
+      </w:r>
+      <w:proofErr w:type="spellEnd"/>
+      <w:r>
+        <w:rPr>
+          <w:rFonts w:hint="cs"/>
+          <w:rtl/>
+        </w:rPr>
+        <w:t xml:space="preserve"> אין סיכוי ללא תלות בסוכן</w:t>
+      </w:r>
+    </w:p>
+    <w:p>
+      <w:pPr>
+        <w:bidi/>
+      </w:pPr>
+    </w:p>
+    <w:p>
+      <w:pPr>
+        <w:pStyle w:val="a3"/>
+        <w:numPr>
+          <w:ilvl w:val="0"/>
+          <w:numId w:val="23"/>
+        </w:numPr>
+        <w:bidi/>
+      </w:pPr>
+      <w:r>
+        <w:rPr>
+          <w:rFonts w:hint="cs"/>
+          <w:rtl/>
+        </w:rPr>
+        <w:lastRenderedPageBreak/>
+        <w:t xml:space="preserve">כפי שראינו והוסבר בחלק ח' מגבלת העומק משפיע על </w:t>
+      </w:r>
+      <w:r>
+        <w:rPr>
+          <w:rFonts w:hint="cs"/>
+          <w:rtl/>
+        </w:rPr>
+        <w:t xml:space="preserve">כל הסוכנים התלויים בה, כלומר </w:t>
+      </w:r>
+      <w:proofErr w:type="spellStart"/>
+      <w:r>
+        <w:t>DirectionalExpectimaxAgent</w:t>
+      </w:r>
+      <w:proofErr w:type="spellEnd"/>
+      <w:r>
+        <w:t xml:space="preserve">, </w:t>
+      </w:r>
+      <w:proofErr w:type="spellStart"/>
+      <w:r>
+        <w:t>AlphaBetaAgent</w:t>
+      </w:r>
+      <w:proofErr w:type="spellEnd"/>
+      <w:r>
+        <w:t xml:space="preserve">, </w:t>
+      </w:r>
+      <w:proofErr w:type="spellStart"/>
+      <w:r>
+        <w:t>RandomExpectimaxAgent</w:t>
+      </w:r>
+      <w:proofErr w:type="spellEnd"/>
+      <w:r>
+        <w:rPr>
+          <w:rFonts w:hint="cs"/>
+          <w:rtl/>
+        </w:rPr>
+        <w:t>, ככל שהעומק גדל כך התוצאות של 3 הסוכנים הנ"ל משתפרת וזאת מכיוון שככל שהעומק גדל כך הסוכן "צופה" יותר מהלכים קדימה</w:t>
+      </w:r>
+      <w:r>
+        <w:rPr>
+          <w:rFonts w:hint="cs"/>
+          <w:rtl/>
+        </w:rPr>
+        <w:t xml:space="preserve"> (למעט </w:t>
+      </w:r>
+      <w:proofErr w:type="spellStart"/>
+      <w:r>
+        <w:t>trappedClassic</w:t>
+      </w:r>
+      <w:proofErr w:type="spellEnd"/>
+      <w:r>
+        <w:rPr>
+          <w:rFonts w:hint="cs"/>
+          <w:rtl/>
+        </w:rPr>
+        <w:t xml:space="preserve"> שם צפיית מהלכים קדימה דווקא מכשילה חלק מהסוכנים)</w:t>
+      </w:r>
+      <w:r>
+        <w:rPr>
+          <w:rFonts w:hint="cs"/>
+          <w:rtl/>
+        </w:rPr>
+        <w:t xml:space="preserve"> ולכל עם היוריסטיקה טובה הוא יהיה סוכן טוב יותר.</w:t>
+      </w:r>
+    </w:p>
+    <w:p>
+      <w:pPr>
+        <w:pStyle w:val="a3"/>
+        <w:bidi/>
+        <w:rPr>
+          <w:rtl/>
+        </w:rPr>
+      </w:pPr>
+      <w:r>
+        <w:rPr>
+          <w:rFonts w:hint="cs"/>
+          <w:rtl/>
+        </w:rPr>
+        <w:t xml:space="preserve">אילו הייתה מגבלת זמן במקום מגבלת עומק היינו ממשים את האלגוריתמים בצורת </w:t>
+      </w:r>
+      <w:r>
+        <w:t>iterative deepening</w:t>
+      </w:r>
+      <w:r>
+        <w:rPr>
+          <w:rFonts w:hint="cs"/>
+          <w:rtl/>
+        </w:rPr>
+        <w:t xml:space="preserve"> עם שילוב של שמירת סדר הפיתוח האופטימלי לכל עומק על מנת ליצור גיזום אופטימלי </w:t>
+      </w:r>
+      <w:proofErr w:type="spellStart"/>
+      <w:r>
+        <w:rPr>
+          <w:rFonts w:hint="cs"/>
+          <w:rtl/>
+        </w:rPr>
+        <w:t>באיטרציה</w:t>
+      </w:r>
+      <w:proofErr w:type="spellEnd"/>
+      <w:r>
+        <w:rPr>
+          <w:rFonts w:hint="cs"/>
+          <w:rtl/>
+        </w:rPr>
+        <w:t xml:space="preserve"> הבאה.</w:t>
+      </w:r>
+    </w:p>
+    <w:p>
+      <w:pPr>
+        <w:pStyle w:val="a3"/>
+        <w:bidi/>
+        <w:rPr>
+          <w:rtl/>
+        </w:rPr>
+      </w:pPr>
+    </w:p>
+    <w:p>
+      <w:pPr>
+        <w:pStyle w:val="a3"/>
+        <w:numPr>
+          <w:ilvl w:val="0"/>
+          <w:numId w:val="23"/>
+        </w:numPr>
+        <w:bidi/>
+        <w:rPr>
+          <w:rtl/>
+        </w:rPr>
+      </w:pPr>
+      <w:r>
+        <w:rPr>
+          <w:noProof/>
+        </w:rPr>
+        <w:drawing>
+          <wp:anchor distT="0" distB="0" distL="114300" distR="114300" simplePos="0" relativeHeight="251680768" behindDoc="0" locked="0" layoutInCell="1" allowOverlap="1" wp14:anchorId="2255543F" wp14:editId="4F1E71A5">
+            <wp:simplePos x="0" y="0"/>
+            <wp:positionH relativeFrom="column">
+              <wp:posOffset>-55840</wp:posOffset>
+            </wp:positionH>
+            <wp:positionV relativeFrom="paragraph">
+              <wp:posOffset>397668</wp:posOffset>
+            </wp:positionV>
+            <wp:extent cx="6849110" cy="3599180"/>
+            <wp:effectExtent l="38100" t="38100" r="104140" b="96520"/>
+            <wp:wrapSquare wrapText="bothSides"/>
+            <wp:docPr id="19" name="תמונה 19"/>
+            <wp:cNvGraphicFramePr>
+              <a:graphicFrameLocks xmlns:a="http://schemas.openxmlformats.org/drawingml/2006/main" noChangeAspect="1"/>
+            </wp:cNvGraphicFramePr>
+            <a:graphic xmlns:a="http://schemas.openxmlformats.org/drawingml/2006/main">
+              <a:graphicData uri="http://schemas.openxmlformats.org/drawingml/2006/picture">
+                <pic:pic xmlns:pic="http://schemas.openxmlformats.org/drawingml/2006/picture">
+                  <pic:nvPicPr>
+                    <pic:cNvPr id="0" name="Picture 8"/>
+                    <pic:cNvPicPr>
+                      <a:picLocks noChangeAspect="1" noChangeArrowheads="1"/>
+                    </pic:cNvPicPr>
+                  </pic:nvPicPr>
+                  <pic:blipFill>
+                    <a:blip r:embed="rId34" cstate="print">
+                      <a:extLst>
+                        <a:ext uri="{28A0092B-C50C-407E-A947-70E740481C1C}">
+                          <a14:useLocalDpi xmlns:a14="http://schemas.microsoft.com/office/drawing/2010/main" val="0"/>
+                        </a:ext>
+                      </a:extLst>
+                    </a:blip>
+                    <a:srcRect/>
+                    <a:stretch>
+                      <a:fillRect/>
+                    </a:stretch>
+                  </pic:blipFill>
+                  <pic:spPr bwMode="auto">
+                    <a:xfrm>
+                      <a:off x="0" y="0"/>
+                      <a:ext cx="6849110" cy="3599180"/>
                     </a:xfrm>
                     <a:prstGeom prst="rect">
                       <a:avLst/>
@@ -9819,14 +10124,6 @@
         </w:rPr>
         <w:t xml:space="preserve"> </w:t>
       </w:r>
-      <w:r>
-        <w:rPr>
-          <w:rFonts w:hint="cs"/>
-          <w:color w:val="FF0000"/>
-          <w:rtl/>
-        </w:rPr>
-        <w:t>לעדכן גרף</w:t>
-      </w:r>
     </w:p>
     <w:p>
       <w:pPr>
@@ -9844,9 +10141,6 @@
           <w:numId w:val="24"/>
         </w:numPr>
         <w:bidi/>
-        <w:rPr>
-          <w:rtl/>
-        </w:rPr>
       </w:pPr>
       <w:r>
         <w:rPr>
@@ -9857,7 +10151,7 @@
       </w:r>
       <w:proofErr w:type="spellStart"/>
       <w:r>
-        <w:t>originalClassic</w:t>
+        <w:t>openClassic</w:t>
       </w:r>
       <w:proofErr w:type="spellEnd"/>
       <w:r>
@@ -9865,10 +10159,71 @@
           <w:rFonts w:hint="cs"/>
           <w:rtl/>
         </w:rPr>
-        <w:t xml:space="preserve"> מגדיל את זמן חישוב צעד ממוצע בערך פי 5 (וגם </w:t>
+        <w:t xml:space="preserve"> מגדיל </w:t>
+      </w:r>
+      <w:r>
+        <w:rPr>
+          <w:rFonts w:hint="cs"/>
+          <w:rtl/>
+        </w:rPr>
+        <w:t xml:space="preserve">משמעותית </w:t>
+      </w:r>
+      <w:r>
+        <w:rPr>
+          <w:rFonts w:hint="cs"/>
+          <w:rtl/>
+        </w:rPr>
+        <w:t>את זמן חישוב צעד ממוצע</w:t>
+      </w:r>
+      <w:r>
+        <w:rPr>
+          <w:rFonts w:hint="cs"/>
+          <w:rtl/>
+        </w:rPr>
+        <w:t xml:space="preserve">, הסיבה לכך היא שבלוח זה אין קירות כלומר כמעט בכל צעד </w:t>
+      </w:r>
+      <w:r>
+        <w:rPr>
+          <w:rFonts w:hint="cs"/>
+          <w:rtl/>
+        </w:rPr>
+        <w:t xml:space="preserve">לכל סוכן יש 4 כיוונים אפשריים לתנועה בשונה מלוחות המכילים קירות שם לרוב לכל סוכן יש אפשרות אחת או אולי 2 להמשך תנועה, דבר זה מגדיל בצורה </w:t>
       </w:r>
       <w:proofErr w:type="spellStart"/>
       <w:r>
+        <w:rPr>
+          <w:rFonts w:hint="cs"/>
+          <w:rtl/>
+        </w:rPr>
+        <w:t>אקספוננציאלית</w:t>
+      </w:r>
+      <w:proofErr w:type="spellEnd"/>
+      <w:r>
+        <w:rPr>
+          <w:rFonts w:hint="cs"/>
+          <w:rtl/>
+        </w:rPr>
+        <w:t xml:space="preserve"> את עץ המשחק המפותח לכל צעד ולכן מעט מאוד את אלגוריתם בחירת הצעד.</w:t>
+      </w:r>
+    </w:p>
+    <w:p>
+      <w:pPr>
+        <w:pStyle w:val="a3"/>
+        <w:bidi/>
+        <w:ind w:left="1080"/>
+        <w:rPr>
+          <w:rtl/>
+        </w:rPr>
+      </w:pPr>
+      <w:r>
+        <w:rPr>
+          <w:rFonts w:hint="cs"/>
+          <w:rtl/>
+        </w:rPr>
+        <w:t xml:space="preserve">הלוח </w:t>
+      </w:r>
+      <w:proofErr w:type="spellStart"/>
+      <w:r>
         <w:t>trickyClassic</w:t>
       </w:r>
       <w:proofErr w:type="spellEnd"/>
@@ -9877,98 +10232,37 @@
           <w:rFonts w:hint="cs"/>
           <w:rtl/>
         </w:rPr>
-        <w:t xml:space="preserve"> אך באופן פחות משמעותי</w:t>
-      </w:r>
-      <w:r>
-        <w:rPr>
-          <w:rFonts w:hint="cs"/>
-          <w:rtl/>
-        </w:rPr>
-        <w:t xml:space="preserve">) </w:t>
-      </w:r>
-      <w:r>
-        <w:rPr>
-          <w:rFonts w:hint="cs"/>
-          <w:rtl/>
-        </w:rPr>
-        <w:t>הסיבה לכך נובעת מגודל אותם לוחות</w:t>
-      </w:r>
-      <w:r>
-        <w:rPr>
-          <w:rFonts w:hint="cs"/>
-          <w:rtl/>
-        </w:rPr>
-        <w:t xml:space="preserve"> </w:t>
-      </w:r>
-      <w:r>
-        <w:rPr>
-          <w:rFonts w:hint="cs"/>
-          <w:color w:val="FF0000"/>
-          <w:rtl/>
-        </w:rPr>
-        <w:t>לעדכן</w:t>
-      </w:r>
-      <w:r>
-        <w:rPr>
-          <w:rFonts w:hint="cs"/>
-          <w:color w:val="FF0000"/>
-          <w:rtl/>
-        </w:rPr>
-        <w:t xml:space="preserve"> </w:t>
-      </w:r>
-      <w:r>
-        <w:rPr>
-          <w:rtl/>
-        </w:rPr>
-        <w:t>–</w:t>
-      </w:r>
-      <w:r>
-        <w:rPr>
-          <w:rFonts w:hint="cs"/>
-          <w:rtl/>
-        </w:rPr>
-        <w:t xml:space="preserve"> או יותר נכון מכמות האוכל שהם מכילים. הכמות הגדולה דורשת חישוב </w:t>
+        <w:t xml:space="preserve"> מכיל אזור פתוח ולכן גם הוא נפגע מאותם סיבות אך באופן פחות חזק.</w:t>
+      </w:r>
+    </w:p>
+    <w:p>
+      <w:pPr>
+        <w:pStyle w:val="a3"/>
+        <w:bidi/>
+        <w:ind w:left="1080"/>
+        <w:rPr>
+          <w:rFonts w:hint="cs"/>
+          <w:rtl/>
+        </w:rPr>
+      </w:pPr>
+      <w:r>
+        <w:rPr>
+          <w:rFonts w:hint="cs"/>
+          <w:rtl/>
+        </w:rPr>
+        <w:t xml:space="preserve">סוכנים אשר אינם מפתחים עץ משחק כמו </w:t>
       </w:r>
       <w:proofErr w:type="spellStart"/>
       <w:r>
-        <w:rPr>
-          <w:rFonts w:hint="cs"/>
-          <w:rtl/>
-        </w:rPr>
-        <w:t>ותיחזוק</w:t>
+        <w:t>ReflexAgent</w:t>
       </w:r>
       <w:proofErr w:type="spellEnd"/>
       <w:r>
-        <w:rPr>
-          <w:rFonts w:hint="cs"/>
-          <w:rtl/>
-        </w:rPr>
-        <w:t xml:space="preserve"> רשימות ארוכות מאוד בצורה לא ליניארית לכמות האוכל </w:t>
-      </w:r>
-      <w:r>
-        <w:rPr>
-          <w:rFonts w:hint="cs"/>
-          <w:rtl/>
-        </w:rPr>
-        <w:t>עבור</w:t>
-      </w:r>
-      <w:r>
-        <w:rPr>
-          <w:rFonts w:hint="cs"/>
-          <w:rtl/>
-        </w:rPr>
-        <w:t xml:space="preserve"> הסוכנים</w:t>
-      </w:r>
-      <w:r>
-        <w:rPr>
-          <w:rFonts w:hint="cs"/>
-          <w:rtl/>
-        </w:rPr>
-        <w:t xml:space="preserve"> </w:t>
+        <w:t xml:space="preserve">, </w:t>
       </w:r>
       <w:proofErr w:type="spellStart"/>
       <w:r>
-        <w:t>MinimaxAgent</w:t>
+        <w:t>BetterAgent</w:t>
       </w:r>
       <w:proofErr w:type="spellEnd"/>
       <w:r>
@@ -9976,74 +10270,72 @@
           <w:rFonts w:hint="cs"/>
           <w:rtl/>
         </w:rPr>
-        <w:t xml:space="preserve"> ו- </w:t>
-      </w:r>
-      <w:proofErr w:type="spellStart"/>
-      <w:r>
-        <w:t>RandomExpectimaxAgent</w:t>
-      </w:r>
-      <w:proofErr w:type="spellEnd"/>
-      <w:r>
-        <w:rPr>
-          <w:rFonts w:hint="cs"/>
-          <w:rtl/>
-        </w:rPr>
-        <w:t xml:space="preserve">, מאותן סיבות לוח זה גם פוגע בזמן החישוב של </w:t>
-      </w:r>
-      <w:proofErr w:type="spellStart"/>
-      <w:r>
-        <w:t>AlphaBetaAgent</w:t>
-      </w:r>
-      <w:proofErr w:type="spellEnd"/>
-      <w:r>
-        <w:rPr>
-          <w:rFonts w:hint="cs"/>
-          <w:rtl/>
-        </w:rPr>
-        <w:t xml:space="preserve"> בצורה מעודנת יותר.</w:t>
-      </w:r>
-    </w:p>
-    <w:p>
-      <w:pPr>
-        <w:bidi/>
-        <w:rPr>
-          <w:rtl/>
-        </w:rPr>
-      </w:pPr>
-    </w:p>
-    <w:p>
-      <w:pPr>
-        <w:bidi/>
-        <w:rPr>
-          <w:rtl/>
-        </w:rPr>
-      </w:pPr>
-    </w:p>
-    <w:p>
-      <w:pPr>
-        <w:bidi/>
-        <w:rPr>
-          <w:rtl/>
-        </w:rPr>
-      </w:pPr>
-    </w:p>
-    <w:p>
-      <w:pPr>
-        <w:bidi/>
-        <w:rPr>
-          <w:rtl/>
-        </w:rPr>
-      </w:pPr>
-    </w:p>
-    <w:p>
-      <w:pPr>
-        <w:bidi/>
-        <w:rPr>
-          <w:rtl/>
-        </w:rPr>
-      </w:pPr>
-      <w:bookmarkStart w:id="1" w:name="_GoBack"/>
-      <w:bookmarkEnd w:id="1"/>
+        <w:t xml:space="preserve"> אינם נפגעים מבעיה זו.</w:t>
+      </w:r>
+    </w:p>
+    <w:p>
+      <w:pPr>
+        <w:bidi/>
+        <w:rPr>
+          <w:rtl/>
+        </w:rPr>
+      </w:pPr>
+    </w:p>
+    <w:p>
+      <w:pPr>
+        <w:bidi/>
+        <w:rPr>
+          <w:rtl/>
+        </w:rPr>
+      </w:pPr>
+    </w:p>
+    <w:p>
+      <w:pPr>
+        <w:bidi/>
+        <w:rPr>
+          <w:rtl/>
+        </w:rPr>
+      </w:pPr>
+    </w:p>
+    <w:p>
+      <w:pPr>
+        <w:bidi/>
+        <w:rPr>
+          <w:rtl/>
+        </w:rPr>
+      </w:pPr>
+    </w:p>
+    <w:p>
+      <w:pPr>
+        <w:bidi/>
+        <w:rPr>
+          <w:rtl/>
+        </w:rPr>
+      </w:pPr>
+    </w:p>
+    <w:p>
+      <w:pPr>
+        <w:bidi/>
+        <w:rPr>
+          <w:rtl/>
+        </w:rPr>
+      </w:pPr>
+    </w:p>
+    <w:p>
+      <w:pPr>
+        <w:bidi/>
+        <w:rPr>
+          <w:rtl/>
+        </w:rPr>
+      </w:pPr>
+    </w:p>
+    <w:p>
+      <w:pPr>
+        <w:bidi/>
+        <w:rPr>
+          <w:rtl/>
+        </w:rPr>
+      </w:pPr>
     </w:p>
     <w:p>
       <w:pPr>
@@ -11116,6 +11408,119 @@
     </w:lvl>
   </w:abstractNum>
   <w:abstractNum w:abstractNumId="9" w15:restartNumberingAfterBreak="0">
+    <w:nsid w:val="29E855A0"/>
+    <w:multiLevelType w:val="hybridMultilevel"/>
+    <w:tmpl w:val="40A216F2"/>
+    <w:lvl w:ilvl="0" w:tplc="04090003">
+      <w:start w:val="1"/>
+      <w:numFmt w:val="bullet"/>
+      <w:lvlText w:val="o"/>
+      <w:lvlJc w:val="left"/>
+      <w:pPr>
+        <w:ind w:left="1800" w:hanging="360"/>
+      </w:pPr>
+      <w:rPr>
+        <w:rFonts w:ascii="Courier New" w:hAnsi="Courier New" w:cs="Courier New" w:hint="default"/>
+      </w:rPr>
+    </w:lvl>
+    <w:lvl w:ilvl="1" w:tplc="04090003" w:tentative="1">
+      <w:start w:val="1"/>
+      <w:numFmt w:val="bullet"/>
+      <w:lvlText w:val="o"/>
+      <w:lvlJc w:val="left"/>
+      <w:pPr>
+        <w:ind w:left="2520" w:hanging="360"/>
+      </w:pPr>
+      <w:rPr>
+        <w:rFonts w:ascii="Courier New" w:hAnsi="Courier New" w:cs="Courier New" w:hint="default"/>
+      </w:rPr>
+    </w:lvl>
+    <w:lvl w:ilvl="2" w:tplc="04090005" w:tentative="1">
+      <w:start w:val="1"/>
+      <w:numFmt w:val="bullet"/>
+      <w:lvlText w:val=""/>
+      <w:lvlJc w:val="left"/>
+      <w:pPr>
+        <w:ind w:left="3240" w:hanging="360"/>
+      </w:pPr>
+      <w:rPr>
+        <w:rFonts w:ascii="Wingdings" w:hAnsi="Wingdings" w:hint="default"/>
+      </w:rPr>
+    </w:lvl>
+    <w:lvl w:ilvl="3" w:tplc="04090001" w:tentative="1">
+      <w:start w:val="1"/>
+      <w:numFmt w:val="bullet"/>
+      <w:lvlText w:val=""/>
+      <w:lvlJc w:val="left"/>
+      <w:pPr>
+        <w:ind w:left="3960" w:hanging="360"/>
+      </w:pPr>
+      <w:rPr>
+        <w:rFonts w:ascii="Symbol" w:hAnsi="Symbol" w:hint="default"/>
+      </w:rPr>
+    </w:lvl>
+    <w:lvl w:ilvl="4" w:tplc="04090003" w:tentative="1">
+      <w:start w:val="1"/>
+      <w:numFmt w:val="bullet"/>
+      <w:lvlText w:val="o"/>
+      <w:lvlJc w:val="left"/>
+      <w:pPr>
+        <w:ind w:left="4680" w:hanging="360"/>
+      </w:pPr>
+      <w:rPr>
+        <w:rFonts w:ascii="Courier New" w:hAnsi="Courier New" w:cs="Courier New" w:hint="default"/>
+      </w:rPr>
+    </w:lvl>
+    <w:lvl w:ilvl="5" w:tplc="04090005" w:tentative="1">
+      <w:start w:val="1"/>
+      <w:numFmt w:val="bullet"/>
+      <w:lvlText w:val=""/>
+      <w:lvlJc w:val="left"/>
+      <w:pPr>
+        <w:ind w:left="5400" w:hanging="360"/>
+      </w:pPr>
+      <w:rPr>
+        <w:rFonts w:ascii="Wingdings" w:hAnsi="Wingdings" w:hint="default"/>
+      </w:rPr>
+    </w:lvl>
+    <w:lvl w:ilvl="6" w:tplc="04090001" w:tentative="1">
+      <w:start w:val="1"/>
+      <w:numFmt w:val="bullet"/>
+      <w:lvlText w:val=""/>
+      <w:lvlJc w:val="left"/>
+      <w:pPr>
+        <w:ind w:left="6120" w:hanging="360"/>
+      </w:pPr>
+      <w:rPr>
+        <w:rFonts w:ascii="Symbol" w:hAnsi="Symbol" w:hint="default"/>
+      </w:rPr>
+    </w:lvl>
+    <w:lvl w:ilvl="7" w:tplc="04090003" w:tentative="1">
+      <w:start w:val="1"/>
+      <w:numFmt w:val="bullet"/>
+      <w:lvlText w:val="o"/>
+      <w:lvlJc w:val="left"/>
+      <w:pPr>
+        <w:ind w:left="6840" w:hanging="360"/>
+      </w:pPr>
+      <w:rPr>
+        <w:rFonts w:ascii="Courier New" w:hAnsi="Courier New" w:cs="Courier New" w:hint="default"/>
+      </w:rPr>
+    </w:lvl>
+    <w:lvl w:ilvl="8" w:tplc="04090005" w:tentative="1">
+      <w:start w:val="1"/>
+      <w:numFmt w:val="bullet"/>
+      <w:lvlText w:val=""/>
+      <w:lvlJc w:val="left"/>
+      <w:pPr>
+        <w:ind w:left="7560" w:hanging="360"/>
+      </w:pPr>
+      <w:rPr>
+        <w:rFonts w:ascii="Wingdings" w:hAnsi="Wingdings" w:hint="default"/>
+      </w:rPr>
+    </w:lvl>
+  </w:abstractNum>
+  <w:abstractNum w:abstractNumId="10" w15:restartNumberingAfterBreak="0">
     <w:nsid w:val="32483EB0"/>
     <w:multiLevelType w:val="hybridMultilevel"/>
     <w:tmpl w:val="422C1818"/>
@@ -11204,7 +11609,7 @@
       </w:pPr>
     </w:lvl>
   </w:abstractNum>
-  <w:abstractNum w:abstractNumId="10" w15:restartNumberingAfterBreak="0">
+  <w:abstractNum w:abstractNumId="11" w15:restartNumberingAfterBreak="0">
     <w:nsid w:val="3346326D"/>
     <w:multiLevelType w:val="hybridMultilevel"/>
     <w:tmpl w:val="0F989D60"/>
@@ -11293,7 +11698,7 @@
       </w:pPr>
     </w:lvl>
   </w:abstractNum>
-  <w:abstractNum w:abstractNumId="11" w15:restartNumberingAfterBreak="0">
+  <w:abstractNum w:abstractNumId="12" w15:restartNumberingAfterBreak="0">
     <w:nsid w:val="373775C2"/>
     <w:multiLevelType w:val="hybridMultilevel"/>
     <w:tmpl w:val="3AA88FDA"/>
@@ -11405,7 +11810,7 @@
       </w:rPr>
     </w:lvl>
   </w:abstractNum>
-  <w:abstractNum w:abstractNumId="12" w15:restartNumberingAfterBreak="0">
+  <w:abstractNum w:abstractNumId="13" w15:restartNumberingAfterBreak="0">
     <w:nsid w:val="3DA7620E"/>
     <w:multiLevelType w:val="hybridMultilevel"/>
     <w:tmpl w:val="170C64BE"/>
@@ -11518,7 +11923,7 @@
       </w:rPr>
     </w:lvl>
   </w:abstractNum>
-  <w:abstractNum w:abstractNumId="13" w15:restartNumberingAfterBreak="0">
+  <w:abstractNum w:abstractNumId="14" w15:restartNumberingAfterBreak="0">
     <w:nsid w:val="40E728C8"/>
     <w:multiLevelType w:val="hybridMultilevel"/>
     <w:tmpl w:val="B1BE584E"/>
@@ -11607,7 +12012,7 @@
       </w:pPr>
     </w:lvl>
   </w:abstractNum>
-  <w:abstractNum w:abstractNumId="14" w15:restartNumberingAfterBreak="0">
+  <w:abstractNum w:abstractNumId="15" w15:restartNumberingAfterBreak="0">
     <w:nsid w:val="473A3B4C"/>
     <w:multiLevelType w:val="hybridMultilevel"/>
     <w:tmpl w:val="3F923F1A"/>
@@ -11696,7 +12101,7 @@
       </w:pPr>
     </w:lvl>
   </w:abstractNum>
-  <w:abstractNum w:abstractNumId="15" w15:restartNumberingAfterBreak="0">
+  <w:abstractNum w:abstractNumId="16" w15:restartNumberingAfterBreak="0">
     <w:nsid w:val="49B85B09"/>
     <w:multiLevelType w:val="hybridMultilevel"/>
     <w:tmpl w:val="732E4A24"/>
@@ -11785,7 +12190,7 @@
       </w:pPr>
     </w:lvl>
   </w:abstractNum>
-  <w:abstractNum w:abstractNumId="16" w15:restartNumberingAfterBreak="0">
+  <w:abstractNum w:abstractNumId="17" w15:restartNumberingAfterBreak="0">
     <w:nsid w:val="4F97288F"/>
     <w:multiLevelType w:val="hybridMultilevel"/>
     <w:tmpl w:val="60B0A1FA"/>
@@ -11874,7 +12279,7 @@
       </w:pPr>
     </w:lvl>
   </w:abstractNum>
-  <w:abstractNum w:abstractNumId="17" w15:restartNumberingAfterBreak="0">
+  <w:abstractNum w:abstractNumId="18" w15:restartNumberingAfterBreak="0">
     <w:nsid w:val="55A74252"/>
     <w:multiLevelType w:val="hybridMultilevel"/>
     <w:tmpl w:val="2384CB64"/>
@@ -11987,7 +12392,7 @@
       </w:rPr>
     </w:lvl>
   </w:abstractNum>
-  <w:abstractNum w:abstractNumId="18" w15:restartNumberingAfterBreak="0">
+  <w:abstractNum w:abstractNumId="19" w15:restartNumberingAfterBreak="0">
     <w:nsid w:val="55F90AAA"/>
     <w:multiLevelType w:val="hybridMultilevel"/>
     <w:tmpl w:val="D4CC11F2"/>
@@ -12076,7 +12481,7 @@
       </w:pPr>
     </w:lvl>
   </w:abstractNum>
-  <w:abstractNum w:abstractNumId="19" w15:restartNumberingAfterBreak="0">
+  <w:abstractNum w:abstractNumId="20" w15:restartNumberingAfterBreak="0">
     <w:nsid w:val="5B8372D4"/>
     <w:multiLevelType w:val="hybridMultilevel"/>
     <w:tmpl w:val="7F787CB4"/>
@@ -12165,7 +12570,7 @@
       </w:pPr>
     </w:lvl>
   </w:abstractNum>
-  <w:abstractNum w:abstractNumId="20" w15:restartNumberingAfterBreak="0">
+  <w:abstractNum w:abstractNumId="21" w15:restartNumberingAfterBreak="0">
     <w:nsid w:val="64346E05"/>
     <w:multiLevelType w:val="hybridMultilevel"/>
     <w:tmpl w:val="F8BE490C"/>
@@ -12277,7 +12682,7 @@
       </w:rPr>
     </w:lvl>
   </w:abstractNum>
-  <w:abstractNum w:abstractNumId="21" w15:restartNumberingAfterBreak="0">
+  <w:abstractNum w:abstractNumId="22" w15:restartNumberingAfterBreak="0">
     <w:nsid w:val="69EE3096"/>
     <w:multiLevelType w:val="hybridMultilevel"/>
     <w:tmpl w:val="272E79DC"/>
@@ -12390,7 +12795,7 @@
       </w:rPr>
     </w:lvl>
   </w:abstractNum>
-  <w:abstractNum w:abstractNumId="22" w15:restartNumberingAfterBreak="0">
+  <w:abstractNum w:abstractNumId="23" w15:restartNumberingAfterBreak="0">
     <w:nsid w:val="71255B54"/>
     <w:multiLevelType w:val="hybridMultilevel"/>
     <w:tmpl w:val="806E70E2"/>
@@ -12479,7 +12884,7 @@
       </w:pPr>
     </w:lvl>
   </w:abstractNum>
-  <w:abstractNum w:abstractNumId="23" w15:restartNumberingAfterBreak="0">
+  <w:abstractNum w:abstractNumId="24" w15:restartNumberingAfterBreak="0">
     <w:nsid w:val="722D6BED"/>
     <w:multiLevelType w:val="hybridMultilevel"/>
     <w:tmpl w:val="6E32D840"/>
@@ -12592,7 +12997,7 @@
       </w:rPr>
     </w:lvl>
   </w:abstractNum>
-  <w:abstractNum w:abstractNumId="24" w15:restartNumberingAfterBreak="0">
+  <w:abstractNum w:abstractNumId="25" w15:restartNumberingAfterBreak="0">
     <w:nsid w:val="72713058"/>
     <w:multiLevelType w:val="hybridMultilevel"/>
     <w:tmpl w:val="A6FECB00"/>
@@ -12705,7 +13110,7 @@
       </w:rPr>
     </w:lvl>
   </w:abstractNum>
-  <w:abstractNum w:abstractNumId="25" w15:restartNumberingAfterBreak="0">
+  <w:abstractNum w:abstractNumId="26" w15:restartNumberingAfterBreak="0">
     <w:nsid w:val="764A46FD"/>
     <w:multiLevelType w:val="hybridMultilevel"/>
     <w:tmpl w:val="DB9EC55E"/>
@@ -12818,7 +13223,120 @@
       </w:rPr>
     </w:lvl>
   </w:abstractNum>
-  <w:abstractNum w:abstractNumId="26" w15:restartNumberingAfterBreak="0">
+  <w:abstractNum w:abstractNumId="27" w15:restartNumberingAfterBreak="0">
+    <w:nsid w:val="79C834B1"/>
+    <w:multiLevelType w:val="hybridMultilevel"/>
+    <w:tmpl w:val="5CEE80D6"/>
+    <w:lvl w:ilvl="0" w:tplc="04090003">
+      <w:start w:val="1"/>
+      <w:numFmt w:val="bullet"/>
+      <w:lvlText w:val="o"/>
+      <w:lvlJc w:val="left"/>
+      <w:pPr>
+        <w:ind w:left="1800" w:hanging="360"/>
+      </w:pPr>
+      <w:rPr>
+        <w:rFonts w:ascii="Courier New" w:hAnsi="Courier New" w:cs="Courier New" w:hint="default"/>
+      </w:rPr>
+    </w:lvl>
+    <w:lvl w:ilvl="1" w:tplc="04090003" w:tentative="1">
+      <w:start w:val="1"/>
+      <w:numFmt w:val="bullet"/>
+      <w:lvlText w:val="o"/>
+      <w:lvlJc w:val="left"/>
+      <w:pPr>
+        <w:ind w:left="2520" w:hanging="360"/>
+      </w:pPr>
+      <w:rPr>
+        <w:rFonts w:ascii="Courier New" w:hAnsi="Courier New" w:cs="Courier New" w:hint="default"/>
+      </w:rPr>
+    </w:lvl>
+    <w:lvl w:ilvl="2" w:tplc="04090005" w:tentative="1">
+      <w:start w:val="1"/>
+      <w:numFmt w:val="bullet"/>
+      <w:lvlText w:val=""/>
+      <w:lvlJc w:val="left"/>
+      <w:pPr>
+        <w:ind w:left="3240" w:hanging="360"/>
+      </w:pPr>
+      <w:rPr>
+        <w:rFonts w:ascii="Wingdings" w:hAnsi="Wingdings" w:hint="default"/>
+      </w:rPr>
+    </w:lvl>
+    <w:lvl w:ilvl="3" w:tplc="04090001" w:tentative="1">
+      <w:start w:val="1"/>
+      <w:numFmt w:val="bullet"/>
+      <w:lvlText w:val=""/>
+      <w:lvlJc w:val="left"/>
+      <w:pPr>
+        <w:ind w:left="3960" w:hanging="360"/>
+      </w:pPr>
+      <w:rPr>
+        <w:rFonts w:ascii="Symbol" w:hAnsi="Symbol" w:hint="default"/>
+      </w:rPr>
+    </w:lvl>
+    <w:lvl w:ilvl="4" w:tplc="04090003" w:tentative="1">
+      <w:start w:val="1"/>
+      <w:numFmt w:val="bullet"/>
+      <w:lvlText w:val="o"/>
+      <w:lvlJc w:val="left"/>
+      <w:pPr>
+        <w:ind w:left="4680" w:hanging="360"/>
+      </w:pPr>
+      <w:rPr>
+        <w:rFonts w:ascii="Courier New" w:hAnsi="Courier New" w:cs="Courier New" w:hint="default"/>
+      </w:rPr>
+    </w:lvl>
+    <w:lvl w:ilvl="5" w:tplc="04090005" w:tentative="1">
+      <w:start w:val="1"/>
+      <w:numFmt w:val="bullet"/>
+      <w:lvlText w:val=""/>
+      <w:lvlJc w:val="left"/>
+      <w:pPr>
+        <w:ind w:left="5400" w:hanging="360"/>
+      </w:pPr>
+      <w:rPr>
+        <w:rFonts w:ascii="Wingdings" w:hAnsi="Wingdings" w:hint="default"/>
+      </w:rPr>
+    </w:lvl>
+    <w:lvl w:ilvl="6" w:tplc="04090001" w:tentative="1">
+      <w:start w:val="1"/>
+      <w:numFmt w:val="bullet"/>
+      <w:lvlText w:val=""/>
+      <w:lvlJc w:val="left"/>
+      <w:pPr>
+        <w:ind w:left="6120" w:hanging="360"/>
+      </w:pPr>
+      <w:rPr>
+        <w:rFonts w:ascii="Symbol" w:hAnsi="Symbol" w:hint="default"/>
+      </w:rPr>
+    </w:lvl>
+    <w:lvl w:ilvl="7" w:tplc="04090003" w:tentative="1">
+      <w:start w:val="1"/>
+      <w:numFmt w:val="bullet"/>
+      <w:lvlText w:val="o"/>
+      <w:lvlJc w:val="left"/>
+      <w:pPr>
+        <w:ind w:left="6840" w:hanging="360"/>
+      </w:pPr>
+      <w:rPr>
+        <w:rFonts w:ascii="Courier New" w:hAnsi="Courier New" w:cs="Courier New" w:hint="default"/>
+      </w:rPr>
+    </w:lvl>
+    <w:lvl w:ilvl="8" w:tplc="04090005" w:tentative="1">
+      <w:start w:val="1"/>
+      <w:numFmt w:val="bullet"/>
+      <w:lvlText w:val=""/>
+      <w:lvlJc w:val="left"/>
+      <w:pPr>
+        <w:ind w:left="7560" w:hanging="360"/>
+      </w:pPr>
+      <w:rPr>
+        <w:rFonts w:ascii="Wingdings" w:hAnsi="Wingdings" w:hint="default"/>
+      </w:rPr>
+    </w:lvl>
+  </w:abstractNum>
+  <w:abstractNum w:abstractNumId="28" w15:restartNumberingAfterBreak="0">
     <w:nsid w:val="7F0F317B"/>
     <w:multiLevelType w:val="hybridMultilevel"/>
     <w:tmpl w:val="35CA065C"/>
@@ -12909,61 +13427,61 @@
     </w:lvl>
   </w:abstractNum>
   <w:num w:numId="1">
-    <w:abstractNumId w:val="14"/>
+    <w:abstractNumId w:val="15"/>
   </w:num>
   <w:num w:numId="2">
-    <w:abstractNumId w:val="26"/>
+    <w:abstractNumId w:val="28"/>
   </w:num>
   <w:num w:numId="3">
     <w:abstractNumId w:val="6"/>
   </w:num>
   <w:num w:numId="4">
-    <w:abstractNumId w:val="13"/>
+    <w:abstractNumId w:val="14"/>
   </w:num>
   <w:num w:numId="5">
     <w:abstractNumId w:val="7"/>
   </w:num>
   <w:num w:numId="6">
-    <w:abstractNumId w:val="9"/>
+    <w:abstractNumId w:val="10"/>
   </w:num>
   <w:num w:numId="7">
     <w:abstractNumId w:val="0"/>
   </w:num>
   <w:num w:numId="8">
-    <w:abstractNumId w:val="15"/>
+    <w:abstractNumId w:val="16"/>
   </w:num>
   <w:num w:numId="9">
-    <w:abstractNumId w:val="22"/>
+    <w:abstractNumId w:val="23"/>
   </w:num>
   <w:num w:numId="10">
-    <w:abstractNumId w:val="10"/>
+    <w:abstractNumId w:val="11"/>
   </w:num>
   <w:num w:numId="11">
     <w:abstractNumId w:val="8"/>
   </w:num>
   <w:num w:numId="12">
-    <w:abstractNumId w:val="25"/>
+    <w:abstractNumId w:val="26"/>
   </w:num>
   <w:num w:numId="13">
     <w:abstractNumId w:val="5"/>
   </w:num>
   <w:num w:numId="14">
-    <w:abstractNumId w:val="21"/>
+    <w:abstractNumId w:val="22"/>
   </w:num>
   <w:num w:numId="15">
-    <w:abstractNumId w:val="23"/>
+    <w:abstractNumId w:val="24"/>
   </w:num>
   <w:num w:numId="16">
-    <w:abstractNumId w:val="24"/>
+    <w:abstractNumId w:val="25"/>
   </w:num>
   <w:num w:numId="17">
     <w:abstractNumId w:val="2"/>
   </w:num>
   <w:num w:numId="18">
-    <w:abstractNumId w:val="17"/>
+    <w:abstractNumId w:val="18"/>
   </w:num>
   <w:num w:numId="19">
-    <w:abstractNumId w:val="19"/>
+    <w:abstractNumId w:val="20"/>
   </w:num>
   <w:num w:numId="20">
     <w:abstractNumId w:val="4"/>
@@ -12972,22 +13490,28 @@
     <w:abstractNumId w:val="3"/>
   </w:num>
   <w:num w:numId="22">
-    <w:abstractNumId w:val="12"/>
+    <w:abstractNumId w:val="13"/>
   </w:num>
   <w:num w:numId="23">
-    <w:abstractNumId w:val="20"/>
+    <w:abstractNumId w:val="21"/>
   </w:num>
   <w:num w:numId="24">
-    <w:abstractNumId w:val="11"/>
+    <w:abstractNumId w:val="12"/>
   </w:num>
   <w:num w:numId="25">
     <w:abstractNumId w:val="1"/>
   </w:num>
   <w:num w:numId="26">
-    <w:abstractNumId w:val="16"/>
+    <w:abstractNumId w:val="17"/>
   </w:num>
   <w:num w:numId="27">
-    <w:abstractNumId w:val="18"/>
+    <w:abstractNumId w:val="19"/>
+  </w:num>
+  <w:num w:numId="28">
+    <w:abstractNumId w:val="9"/>
+  </w:num>
+  <w:num w:numId="29">
+    <w:abstractNumId w:val="27"/>
   </w:num>
 </w:numbering>
 </file>
@@ -13892,7 +14416,7 @@
 </file>
 
 <file path=customXml/itemProps1.xml><?xml version="1.0" encoding="utf-8"?>
-<ds:datastoreItem xmlns:ds="http://schemas.openxmlformats.org/officeDocument/2006/customXml" ds:itemID="{F3D1AFB0-B602-439D-8A96-A220848CD267}">
+<ds:datastoreItem xmlns:ds="http://schemas.openxmlformats.org/officeDocument/2006/customXml" ds:itemID="{FC573C92-5BDD-4D64-9E32-AD7A8DC0A6BB}">
   <ds:schemaRefs>
     <ds:schemaRef ds:uri="http://schemas.openxmlformats.org/officeDocument/2006/bibliography"/>
   </ds:schemaRefs>

</xml_diff>